<commit_message>
Updated project documentation, and fixed typo in a comment.
</commit_message>
<xml_diff>
--- a/winword64/winword64/Documentation/Malware Team Project - Coy, Onstot, Pendleton, Smith.docx
+++ b/winword64/winword64/Documentation/Malware Team Project - Coy, Onstot, Pendleton, Smith.docx
@@ -422,6 +422,45 @@
         </w:rPr>
         <w:t>The program begins by performing an analysis check to determine if it is being debugged or running in a VM. If the analysis check is true, then the program exits.</w:t>
       </w:r>
+      <w:r>
+        <w:rPr>
+          <w:rFonts w:asciiTheme="minorHAnsi" w:eastAsia="Times New Roman" w:hAnsiTheme="minorHAnsi" w:cstheme="minorHAnsi"/>
+          <w:sz w:val="24"/>
+        </w:rPr>
+        <w:t xml:space="preserve">  The program checks for No Pill and </w:t>
+      </w:r>
+      <w:proofErr w:type="spellStart"/>
+      <w:proofErr w:type="gramStart"/>
+      <w:r>
+        <w:rPr>
+          <w:rFonts w:ascii="Consolas" w:eastAsia="Times New Roman" w:hAnsi="Consolas" w:cstheme="minorHAnsi"/>
+          <w:sz w:val="24"/>
+        </w:rPr>
+        <w:t>IsDebuggerPresent</w:t>
+      </w:r>
+      <w:proofErr w:type="spellEnd"/>
+      <w:r>
+        <w:rPr>
+          <w:rFonts w:ascii="Consolas" w:eastAsia="Times New Roman" w:hAnsi="Consolas" w:cstheme="minorHAnsi"/>
+          <w:sz w:val="24"/>
+        </w:rPr>
+        <w:t>(</w:t>
+      </w:r>
+      <w:proofErr w:type="gramEnd"/>
+      <w:r>
+        <w:rPr>
+          <w:rFonts w:ascii="Consolas" w:eastAsia="Times New Roman" w:hAnsi="Consolas" w:cstheme="minorHAnsi"/>
+          <w:sz w:val="24"/>
+        </w:rPr>
+        <w:t>)</w:t>
+      </w:r>
+      <w:r>
+        <w:rPr>
+          <w:rFonts w:asciiTheme="minorHAnsi" w:eastAsia="Times New Roman" w:hAnsiTheme="minorHAnsi" w:cstheme="minorHAnsi"/>
+          <w:sz w:val="24"/>
+        </w:rPr>
+        <w:t>.</w:t>
+      </w:r>
     </w:p>
     <w:p>
       <w:pPr>
@@ -441,6 +480,47 @@
       <w:r>
         <w:rPr>
           <w:rFonts w:asciiTheme="minorHAnsi" w:eastAsia="Times New Roman" w:hAnsiTheme="minorHAnsi" w:cstheme="minorHAnsi"/>
+          <w:b/>
+          <w:sz w:val="24"/>
+        </w:rPr>
+        <w:t xml:space="preserve">Runtime </w:t>
+      </w:r>
+      <w:r>
+        <w:rPr>
+          <w:rFonts w:asciiTheme="minorHAnsi" w:eastAsia="Times New Roman" w:hAnsiTheme="minorHAnsi" w:cstheme="minorHAnsi"/>
+          <w:b/>
+          <w:sz w:val="24"/>
+        </w:rPr>
+        <w:t xml:space="preserve">String </w:t>
+      </w:r>
+      <w:proofErr w:type="spellStart"/>
+      <w:r>
+        <w:rPr>
+          <w:rFonts w:asciiTheme="minorHAnsi" w:eastAsia="Times New Roman" w:hAnsiTheme="minorHAnsi" w:cstheme="minorHAnsi"/>
+          <w:b/>
+          <w:sz w:val="24"/>
+        </w:rPr>
+        <w:t>Deo</w:t>
+      </w:r>
+      <w:r>
+        <w:rPr>
+          <w:rFonts w:asciiTheme="minorHAnsi" w:eastAsia="Times New Roman" w:hAnsiTheme="minorHAnsi" w:cstheme="minorHAnsi"/>
+          <w:b/>
+          <w:sz w:val="24"/>
+        </w:rPr>
+        <w:t>bfuscation</w:t>
+      </w:r>
+      <w:proofErr w:type="spellEnd"/>
+      <w:r>
+        <w:rPr>
+          <w:rFonts w:asciiTheme="minorHAnsi" w:eastAsia="Times New Roman" w:hAnsiTheme="minorHAnsi" w:cstheme="minorHAnsi"/>
+          <w:sz w:val="24"/>
+        </w:rPr>
+        <w:t xml:space="preserve">: </w:t>
+      </w:r>
+      <w:r>
+        <w:rPr>
+          <w:rFonts w:asciiTheme="minorHAnsi" w:eastAsia="Times New Roman" w:hAnsiTheme="minorHAnsi" w:cstheme="minorHAnsi"/>
           <w:sz w:val="24"/>
         </w:rPr>
         <w:t xml:space="preserve">The program then decodes </w:t>
@@ -528,6 +608,13 @@
           <w:rFonts w:asciiTheme="minorHAnsi" w:eastAsia="Times New Roman" w:hAnsiTheme="minorHAnsi" w:cstheme="minorHAnsi"/>
           <w:sz w:val="24"/>
         </w:rPr>
+        <w:t xml:space="preserve"> files</w:t>
+      </w:r>
+      <w:r>
+        <w:rPr>
+          <w:rFonts w:asciiTheme="minorHAnsi" w:eastAsia="Times New Roman" w:hAnsiTheme="minorHAnsi" w:cstheme="minorHAnsi"/>
+          <w:sz w:val="24"/>
+        </w:rPr>
         <w:t>:</w:t>
       </w:r>
     </w:p>
@@ -1093,15 +1180,7 @@
           <w:b/>
           <w:sz w:val="24"/>
         </w:rPr>
-        <w:t>P</w:t>
-      </w:r>
-      <w:r>
-        <w:rPr>
-          <w:rFonts w:asciiTheme="minorHAnsi" w:eastAsia="Times New Roman" w:hAnsiTheme="minorHAnsi" w:cstheme="minorHAnsi"/>
-          <w:b/>
-          <w:sz w:val="24"/>
-        </w:rPr>
-        <w:t>ersistence</w:t>
+        <w:t>Persistence</w:t>
       </w:r>
       <w:r>
         <w:rPr>
@@ -1220,6 +1299,7 @@
           <w:rFonts w:asciiTheme="minorHAnsi" w:eastAsia="Times New Roman" w:hAnsiTheme="minorHAnsi" w:cstheme="minorHAnsi"/>
           <w:sz w:val="24"/>
         </w:rPr>
+        <w:lastRenderedPageBreak/>
         <w:t>Z</w:t>
       </w:r>
     </w:p>
@@ -1244,7 +1324,6 @@
           <w:b/>
           <w:sz w:val="24"/>
         </w:rPr>
-        <w:lastRenderedPageBreak/>
         <w:t>Beaconing</w:t>
       </w:r>
       <w:r>
@@ -1543,23 +1622,7 @@
           <w:color w:val="4472C4" w:themeColor="accent1"/>
           <w:sz w:val="24"/>
         </w:rPr>
-        <w:t xml:space="preserve">; Files Infected: </w:t>
-      </w:r>
-      <w:r>
-        <w:rPr>
-          <w:rFonts w:asciiTheme="minorHAnsi" w:eastAsia="Times New Roman" w:hAnsiTheme="minorHAnsi" w:cstheme="minorHAnsi"/>
-          <w:color w:val="4472C4" w:themeColor="accent1"/>
-          <w:sz w:val="24"/>
-        </w:rPr>
-        <w:t>75</w:t>
-      </w:r>
-      <w:r>
-        <w:rPr>
-          <w:rFonts w:asciiTheme="minorHAnsi" w:eastAsia="Times New Roman" w:hAnsiTheme="minorHAnsi" w:cstheme="minorHAnsi"/>
-          <w:color w:val="4472C4" w:themeColor="accent1"/>
-          <w:sz w:val="24"/>
-        </w:rPr>
-        <w:t>; Timestamp: 2019-05-24 13:18:43 UTC</w:t>
+        <w:t>; Files Infected: 75; Timestamp: 2019-05-24 13:18:43 UTC</w:t>
       </w:r>
       <w:r>
         <w:rPr>
@@ -1584,6 +1647,23 @@
           <w:sz w:val="24"/>
         </w:rPr>
       </w:pPr>
+      <w:bookmarkStart w:id="0" w:name="_GoBack"/>
+      <w:r>
+        <w:rPr>
+          <w:rFonts w:asciiTheme="minorHAnsi" w:eastAsia="Times New Roman" w:hAnsiTheme="minorHAnsi" w:cstheme="minorHAnsi"/>
+          <w:b/>
+          <w:sz w:val="24"/>
+        </w:rPr>
+        <w:t>Ransom Message</w:t>
+      </w:r>
+      <w:bookmarkEnd w:id="0"/>
+      <w:r>
+        <w:rPr>
+          <w:rFonts w:asciiTheme="minorHAnsi" w:eastAsia="Times New Roman" w:hAnsiTheme="minorHAnsi" w:cstheme="minorHAnsi"/>
+          <w:sz w:val="24"/>
+        </w:rPr>
+        <w:t xml:space="preserve">: </w:t>
+      </w:r>
       <w:r>
         <w:rPr>
           <w:rFonts w:asciiTheme="minorHAnsi" w:eastAsia="Times New Roman" w:hAnsiTheme="minorHAnsi" w:cstheme="minorHAnsi"/>
@@ -1620,17 +1700,14 @@
           <w:b/>
           <w:sz w:val="24"/>
         </w:rPr>
-        <w:t>Decr</w:t>
-      </w:r>
-      <w:bookmarkStart w:id="0" w:name="_GoBack"/>
-      <w:bookmarkEnd w:id="0"/>
-      <w:r>
-        <w:rPr>
-          <w:rFonts w:asciiTheme="minorHAnsi" w:eastAsia="Times New Roman" w:hAnsiTheme="minorHAnsi" w:cstheme="minorHAnsi"/>
-          <w:b/>
-          <w:sz w:val="24"/>
-        </w:rPr>
-        <w:t>ypting</w:t>
+        <w:t>Decrypting</w:t>
+      </w:r>
+      <w:r>
+        <w:rPr>
+          <w:rFonts w:asciiTheme="minorHAnsi" w:eastAsia="Times New Roman" w:hAnsiTheme="minorHAnsi" w:cstheme="minorHAnsi"/>
+          <w:sz w:val="24"/>
+        </w:rPr>
+        <w:t xml:space="preserve"> files</w:t>
       </w:r>
       <w:r>
         <w:rPr>

</xml_diff>

<commit_message>
Added decryption beacon message
</commit_message>
<xml_diff>
--- a/winword64/winword64/Documentation/Malware Team Project - Coy, Onstot, Pendleton, Smith.docx
+++ b/winword64/winword64/Documentation/Malware Team Project - Coy, Onstot, Pendleton, Smith.docx
@@ -1,6 +1,6 @@
 
 <file path=word/document.xml><?xml version="1.0" encoding="utf-8"?>
-<w:document xmlns:wpc="http://schemas.microsoft.com/office/word/2010/wordprocessingCanvas" xmlns:cx="http://schemas.microsoft.com/office/drawing/2014/chartex" xmlns:cx1="http://schemas.microsoft.com/office/drawing/2015/9/8/chartex" xmlns:cx2="http://schemas.microsoft.com/office/drawing/2015/10/21/chartex" xmlns:cx3="http://schemas.microsoft.com/office/drawing/2016/5/9/chartex" xmlns:cx4="http://schemas.microsoft.com/office/drawing/2016/5/10/chartex" xmlns:cx5="http://schemas.microsoft.com/office/drawing/2016/5/11/chartex" xmlns:cx6="http://schemas.microsoft.com/office/drawing/2016/5/12/chartex" xmlns:cx7="http://schemas.microsoft.com/office/drawing/2016/5/13/chartex" xmlns:cx8="http://schemas.microsoft.com/office/drawing/2016/5/14/chartex" xmlns:mc="http://schemas.openxmlformats.org/markup-compatibility/2006" xmlns:aink="http://schemas.microsoft.com/office/drawing/2016/ink" xmlns:am3d="http://schemas.microsoft.com/office/drawing/2017/model3d" xmlns:o="urn:schemas-microsoft-com:office:office" xmlns:r="http://schemas.openxmlformats.org/officeDocument/2006/relationships" xmlns:m="http://schemas.openxmlformats.org/officeDocument/2006/math" xmlns:v="urn:schemas-microsoft-com:vml" xmlns:wp14="http://schemas.microsoft.com/office/word/2010/wordprocessingDrawing" xmlns:wp="http://schemas.openxmlformats.org/drawingml/2006/wordprocessingDrawing" xmlns:w10="urn:schemas-microsoft-com:office:word" xmlns:w="http://schemas.openxmlformats.org/wordprocessingml/2006/main" xmlns:w14="http://schemas.microsoft.com/office/word/2010/wordml" xmlns:w15="http://schemas.microsoft.com/office/word/2012/wordml" xmlns:w16cid="http://schemas.microsoft.com/office/word/2016/wordml/cid" xmlns:w16se="http://schemas.microsoft.com/office/word/2015/wordml/symex" xmlns:wpg="http://schemas.microsoft.com/office/word/2010/wordprocessingGroup" xmlns:wpi="http://schemas.microsoft.com/office/word/2010/wordprocessingInk" xmlns:wne="http://schemas.microsoft.com/office/word/2006/wordml" xmlns:wps="http://schemas.microsoft.com/office/word/2010/wordprocessingShape" mc:Ignorable="w14 w15 w16se w16cid wp14">
+<w:document xmlns:wpc="http://schemas.microsoft.com/office/word/2010/wordprocessingCanvas" xmlns:mo="http://schemas.microsoft.com/office/mac/office/2008/main" xmlns:mc="http://schemas.openxmlformats.org/markup-compatibility/2006" xmlns:mv="urn:schemas-microsoft-com:mac:vml" xmlns:o="urn:schemas-microsoft-com:office:office" xmlns:r="http://schemas.openxmlformats.org/officeDocument/2006/relationships" xmlns:m="http://schemas.openxmlformats.org/officeDocument/2006/math" xmlns:v="urn:schemas-microsoft-com:vml" xmlns:wp14="http://schemas.microsoft.com/office/word/2010/wordprocessingDrawing" xmlns:wp="http://schemas.openxmlformats.org/drawingml/2006/wordprocessingDrawing" xmlns:w10="urn:schemas-microsoft-com:office:word" xmlns:w="http://schemas.openxmlformats.org/wordprocessingml/2006/main" xmlns:w14="http://schemas.microsoft.com/office/word/2010/wordml" xmlns:w15="http://schemas.microsoft.com/office/word/2012/wordml" xmlns:wpg="http://schemas.microsoft.com/office/word/2010/wordprocessingGroup" xmlns:wpi="http://schemas.microsoft.com/office/word/2010/wordprocessingInk" xmlns:wne="http://schemas.microsoft.com/office/word/2006/wordml" xmlns:wps="http://schemas.microsoft.com/office/word/2010/wordprocessingShape" mc:Ignorable="w14 w15 wp14">
   <w:body>
     <w:p>
       <w:pPr>
@@ -264,17 +264,8 @@
           <w:rFonts w:asciiTheme="minorHAnsi" w:eastAsia="Times New Roman" w:hAnsiTheme="minorHAnsi" w:cstheme="minorHAnsi"/>
           <w:sz w:val="24"/>
         </w:rPr>
-        <w:t xml:space="preserve">:  Winword64.exe is a Windows ransomware malware that encrypts files in the SYSTEMDRIVE:\Users directory with </w:t>
-      </w:r>
-      <w:proofErr w:type="gramStart"/>
-      <w:r>
-        <w:rPr>
-          <w:rFonts w:asciiTheme="minorHAnsi" w:eastAsia="Times New Roman" w:hAnsiTheme="minorHAnsi" w:cstheme="minorHAnsi"/>
-          <w:sz w:val="24"/>
-        </w:rPr>
-        <w:t>particular extensions</w:t>
-      </w:r>
-      <w:proofErr w:type="gramEnd"/>
+        <w:t>:  Winword64.exe is a Windows ransomware malware that encrypts files in the SYSTEMDRIVE:\Users directory with particular extensions</w:t>
+      </w:r>
       <w:r>
         <w:rPr>
           <w:rFonts w:asciiTheme="minorHAnsi" w:eastAsia="Times New Roman" w:hAnsiTheme="minorHAnsi" w:cstheme="minorHAnsi"/>
@@ -398,7 +389,6 @@
           <w:sz w:val="24"/>
         </w:rPr>
       </w:pPr>
-      <w:proofErr w:type="spellStart"/>
       <w:r>
         <w:rPr>
           <w:rFonts w:asciiTheme="minorHAnsi" w:eastAsia="Times New Roman" w:hAnsiTheme="minorHAnsi" w:cstheme="minorHAnsi"/>
@@ -407,7 +397,6 @@
         </w:rPr>
         <w:t>Anti Analysis</w:t>
       </w:r>
-      <w:proofErr w:type="spellEnd"/>
       <w:r>
         <w:rPr>
           <w:rFonts w:asciiTheme="minorHAnsi" w:eastAsia="Times New Roman" w:hAnsiTheme="minorHAnsi" w:cstheme="minorHAnsi"/>
@@ -429,22 +418,13 @@
         </w:rPr>
         <w:t xml:space="preserve">  The program checks for No Pill and </w:t>
       </w:r>
-      <w:proofErr w:type="spellStart"/>
       <w:proofErr w:type="gramStart"/>
       <w:r>
         <w:rPr>
           <w:rFonts w:ascii="Consolas" w:eastAsia="Times New Roman" w:hAnsi="Consolas" w:cstheme="minorHAnsi"/>
           <w:sz w:val="24"/>
         </w:rPr>
-        <w:t>IsDebuggerPresent</w:t>
-      </w:r>
-      <w:proofErr w:type="spellEnd"/>
-      <w:r>
-        <w:rPr>
-          <w:rFonts w:ascii="Consolas" w:eastAsia="Times New Roman" w:hAnsi="Consolas" w:cstheme="minorHAnsi"/>
-          <w:sz w:val="24"/>
-        </w:rPr>
-        <w:t>(</w:t>
+        <w:t>IsDebuggerPresent(</w:t>
       </w:r>
       <w:proofErr w:type="gramEnd"/>
       <w:r>
@@ -493,7 +473,6 @@
         </w:rPr>
         <w:t xml:space="preserve">String </w:t>
       </w:r>
-      <w:proofErr w:type="spellStart"/>
       <w:r>
         <w:rPr>
           <w:rFonts w:asciiTheme="minorHAnsi" w:eastAsia="Times New Roman" w:hAnsiTheme="minorHAnsi" w:cstheme="minorHAnsi"/>
@@ -510,7 +489,6 @@
         </w:rPr>
         <w:t>bfuscation</w:t>
       </w:r>
-      <w:proofErr w:type="spellEnd"/>
       <w:r>
         <w:rPr>
           <w:rFonts w:asciiTheme="minorHAnsi" w:eastAsia="Times New Roman" w:hAnsiTheme="minorHAnsi" w:cstheme="minorHAnsi"/>
@@ -523,23 +501,7 @@
           <w:rFonts w:asciiTheme="minorHAnsi" w:eastAsia="Times New Roman" w:hAnsiTheme="minorHAnsi" w:cstheme="minorHAnsi"/>
           <w:sz w:val="24"/>
         </w:rPr>
-        <w:t xml:space="preserve">The program then decodes </w:t>
-      </w:r>
-      <w:proofErr w:type="gramStart"/>
-      <w:r>
-        <w:rPr>
-          <w:rFonts w:asciiTheme="minorHAnsi" w:eastAsia="Times New Roman" w:hAnsiTheme="minorHAnsi" w:cstheme="minorHAnsi"/>
-          <w:sz w:val="24"/>
-        </w:rPr>
-        <w:t>all of</w:t>
-      </w:r>
-      <w:proofErr w:type="gramEnd"/>
-      <w:r>
-        <w:rPr>
-          <w:rFonts w:asciiTheme="minorHAnsi" w:eastAsia="Times New Roman" w:hAnsiTheme="minorHAnsi" w:cstheme="minorHAnsi"/>
-          <w:sz w:val="24"/>
-        </w:rPr>
-        <w:t xml:space="preserve"> its strings into real, readable, strings.</w:t>
+        <w:t>The program then decodes all of its strings into real, readable, strings.</w:t>
       </w:r>
     </w:p>
     <w:p>
@@ -640,22 +602,13 @@
         </w:rPr>
         <w:t xml:space="preserve">Uses the </w:t>
       </w:r>
-      <w:proofErr w:type="spellStart"/>
       <w:proofErr w:type="gramStart"/>
       <w:r>
         <w:rPr>
           <w:rFonts w:ascii="Consolas" w:eastAsia="Times New Roman" w:hAnsi="Consolas" w:cstheme="minorHAnsi"/>
           <w:sz w:val="24"/>
         </w:rPr>
-        <w:t>SHGetKnownFolderPath</w:t>
-      </w:r>
-      <w:proofErr w:type="spellEnd"/>
-      <w:r>
-        <w:rPr>
-          <w:rFonts w:ascii="Consolas" w:eastAsia="Times New Roman" w:hAnsi="Consolas" w:cstheme="minorHAnsi"/>
-          <w:sz w:val="24"/>
-        </w:rPr>
-        <w:t>(</w:t>
+        <w:t>SHGetKnownFolderPath(</w:t>
       </w:r>
       <w:proofErr w:type="gramEnd"/>
       <w:r>
@@ -776,7 +729,6 @@
         </w:rPr>
         <w:t xml:space="preserve">Uses the </w:t>
       </w:r>
-      <w:proofErr w:type="spellStart"/>
       <w:proofErr w:type="gramStart"/>
       <w:r>
         <w:rPr>
@@ -785,7 +737,6 @@
         </w:rPr>
         <w:t>CreateFileW</w:t>
       </w:r>
-      <w:proofErr w:type="spellEnd"/>
       <w:r>
         <w:rPr>
           <w:rFonts w:ascii="Consolas" w:eastAsia="Times New Roman" w:hAnsi="Consolas" w:cstheme="minorHAnsi"/>
@@ -831,7 +782,6 @@
         </w:rPr>
         <w:t xml:space="preserve">Uses the APIs </w:t>
       </w:r>
-      <w:proofErr w:type="spellStart"/>
       <w:proofErr w:type="gramStart"/>
       <w:r>
         <w:rPr>
@@ -840,7 +790,6 @@
         </w:rPr>
         <w:t>CryptAcquireContextW</w:t>
       </w:r>
-      <w:proofErr w:type="spellEnd"/>
       <w:r>
         <w:rPr>
           <w:rFonts w:ascii="Consolas" w:eastAsia="Times New Roman" w:hAnsi="Consolas" w:cstheme="minorHAnsi"/>
@@ -863,7 +812,6 @@
         </w:rPr>
         <w:t xml:space="preserve">, </w:t>
       </w:r>
-      <w:proofErr w:type="spellStart"/>
       <w:r>
         <w:rPr>
           <w:rFonts w:ascii="Consolas" w:eastAsia="Times New Roman" w:hAnsi="Consolas" w:cstheme="minorHAnsi"/>
@@ -871,7 +819,6 @@
         </w:rPr>
         <w:t>CryptCreateHash</w:t>
       </w:r>
-      <w:proofErr w:type="spellEnd"/>
       <w:r>
         <w:rPr>
           <w:rFonts w:ascii="Consolas" w:eastAsia="Times New Roman" w:hAnsi="Consolas" w:cstheme="minorHAnsi"/>
@@ -886,7 +833,6 @@
         </w:rPr>
         <w:t xml:space="preserve">, </w:t>
       </w:r>
-      <w:proofErr w:type="spellStart"/>
       <w:r>
         <w:rPr>
           <w:rFonts w:ascii="Consolas" w:eastAsia="Times New Roman" w:hAnsi="Consolas" w:cstheme="minorHAnsi"/>
@@ -894,7 +840,6 @@
         </w:rPr>
         <w:t>CryptHashData</w:t>
       </w:r>
-      <w:proofErr w:type="spellEnd"/>
       <w:r>
         <w:rPr>
           <w:rFonts w:ascii="Consolas" w:eastAsia="Times New Roman" w:hAnsi="Consolas" w:cstheme="minorHAnsi"/>
@@ -909,7 +854,6 @@
         </w:rPr>
         <w:t xml:space="preserve">, </w:t>
       </w:r>
-      <w:proofErr w:type="spellStart"/>
       <w:r>
         <w:rPr>
           <w:rFonts w:ascii="Consolas" w:eastAsia="Times New Roman" w:hAnsi="Consolas" w:cstheme="minorHAnsi"/>
@@ -917,7 +861,6 @@
         </w:rPr>
         <w:t>CryptDeriveKey</w:t>
       </w:r>
-      <w:proofErr w:type="spellEnd"/>
       <w:r>
         <w:rPr>
           <w:rFonts w:ascii="Consolas" w:eastAsia="Times New Roman" w:hAnsi="Consolas" w:cstheme="minorHAnsi"/>
@@ -932,7 +875,6 @@
         </w:rPr>
         <w:t xml:space="preserve">, </w:t>
       </w:r>
-      <w:proofErr w:type="spellStart"/>
       <w:r>
         <w:rPr>
           <w:rFonts w:ascii="Consolas" w:eastAsia="Times New Roman" w:hAnsi="Consolas" w:cstheme="minorHAnsi"/>
@@ -940,7 +882,6 @@
         </w:rPr>
         <w:t>ReadFile</w:t>
       </w:r>
-      <w:proofErr w:type="spellEnd"/>
       <w:r>
         <w:rPr>
           <w:rFonts w:ascii="Consolas" w:eastAsia="Times New Roman" w:hAnsi="Consolas" w:cstheme="minorHAnsi"/>
@@ -955,7 +896,6 @@
         </w:rPr>
         <w:t xml:space="preserve">, </w:t>
       </w:r>
-      <w:proofErr w:type="spellStart"/>
       <w:r>
         <w:rPr>
           <w:rFonts w:ascii="Consolas" w:eastAsia="Times New Roman" w:hAnsi="Consolas" w:cstheme="minorHAnsi"/>
@@ -963,7 +903,6 @@
         </w:rPr>
         <w:t>CryptEncrypt</w:t>
       </w:r>
-      <w:proofErr w:type="spellEnd"/>
       <w:r>
         <w:rPr>
           <w:rFonts w:ascii="Consolas" w:eastAsia="Times New Roman" w:hAnsi="Consolas" w:cstheme="minorHAnsi"/>
@@ -978,7 +917,6 @@
         </w:rPr>
         <w:t xml:space="preserve">, </w:t>
       </w:r>
-      <w:proofErr w:type="spellStart"/>
       <w:r>
         <w:rPr>
           <w:rFonts w:ascii="Consolas" w:eastAsia="Times New Roman" w:hAnsi="Consolas" w:cstheme="minorHAnsi"/>
@@ -986,7 +924,6 @@
         </w:rPr>
         <w:t>WriteFile</w:t>
       </w:r>
-      <w:proofErr w:type="spellEnd"/>
       <w:r>
         <w:rPr>
           <w:rFonts w:ascii="Consolas" w:eastAsia="Times New Roman" w:hAnsi="Consolas" w:cstheme="minorHAnsi"/>
@@ -1001,67 +938,40 @@
         </w:rPr>
         <w:t xml:space="preserve">, </w:t>
       </w:r>
-      <w:proofErr w:type="spellStart"/>
       <w:r>
         <w:rPr>
           <w:rFonts w:ascii="Consolas" w:eastAsia="Times New Roman" w:hAnsi="Consolas" w:cstheme="minorHAnsi"/>
           <w:sz w:val="24"/>
         </w:rPr>
-        <w:t>CryptReleaseContext</w:t>
-      </w:r>
-      <w:proofErr w:type="spellEnd"/>
+        <w:t>CryptReleaseContext()</w:t>
+      </w:r>
+      <w:r>
+        <w:rPr>
+          <w:rFonts w:asciiTheme="minorHAnsi" w:eastAsia="Times New Roman" w:hAnsiTheme="minorHAnsi" w:cstheme="minorHAnsi"/>
+          <w:sz w:val="24"/>
+        </w:rPr>
+        <w:t xml:space="preserve">, </w:t>
+      </w:r>
       <w:r>
         <w:rPr>
           <w:rFonts w:ascii="Consolas" w:eastAsia="Times New Roman" w:hAnsi="Consolas" w:cstheme="minorHAnsi"/>
           <w:sz w:val="24"/>
         </w:rPr>
-        <w:t>()</w:t>
-      </w:r>
-      <w:r>
-        <w:rPr>
-          <w:rFonts w:asciiTheme="minorHAnsi" w:eastAsia="Times New Roman" w:hAnsiTheme="minorHAnsi" w:cstheme="minorHAnsi"/>
-          <w:sz w:val="24"/>
-        </w:rPr>
-        <w:t xml:space="preserve">, </w:t>
-      </w:r>
-      <w:proofErr w:type="spellStart"/>
+        <w:t>CryptDestroyKey()</w:t>
+      </w:r>
+      <w:r>
+        <w:rPr>
+          <w:rFonts w:asciiTheme="minorHAnsi" w:eastAsia="Times New Roman" w:hAnsiTheme="minorHAnsi" w:cstheme="minorHAnsi"/>
+          <w:sz w:val="24"/>
+        </w:rPr>
+        <w:t xml:space="preserve">, and </w:t>
+      </w:r>
       <w:r>
         <w:rPr>
           <w:rFonts w:ascii="Consolas" w:eastAsia="Times New Roman" w:hAnsi="Consolas" w:cstheme="minorHAnsi"/>
           <w:sz w:val="24"/>
         </w:rPr>
-        <w:t>CryptDestroyKey</w:t>
-      </w:r>
-      <w:proofErr w:type="spellEnd"/>
-      <w:r>
-        <w:rPr>
-          <w:rFonts w:ascii="Consolas" w:eastAsia="Times New Roman" w:hAnsi="Consolas" w:cstheme="minorHAnsi"/>
-          <w:sz w:val="24"/>
-        </w:rPr>
-        <w:t>()</w:t>
-      </w:r>
-      <w:r>
-        <w:rPr>
-          <w:rFonts w:asciiTheme="minorHAnsi" w:eastAsia="Times New Roman" w:hAnsiTheme="minorHAnsi" w:cstheme="minorHAnsi"/>
-          <w:sz w:val="24"/>
-        </w:rPr>
-        <w:t xml:space="preserve">, and </w:t>
-      </w:r>
-      <w:proofErr w:type="spellStart"/>
-      <w:r>
-        <w:rPr>
-          <w:rFonts w:ascii="Consolas" w:eastAsia="Times New Roman" w:hAnsi="Consolas" w:cstheme="minorHAnsi"/>
-          <w:sz w:val="24"/>
-        </w:rPr>
-        <w:t>CryptDestroyHash</w:t>
-      </w:r>
-      <w:proofErr w:type="spellEnd"/>
-      <w:r>
-        <w:rPr>
-          <w:rFonts w:ascii="Consolas" w:eastAsia="Times New Roman" w:hAnsi="Consolas" w:cstheme="minorHAnsi"/>
-          <w:sz w:val="24"/>
-        </w:rPr>
-        <w:t>()</w:t>
+        <w:t>CryptDestroyHash()</w:t>
       </w:r>
       <w:r>
         <w:rPr>
@@ -1368,7 +1278,6 @@
         </w:rPr>
         <w:t xml:space="preserve">for the beacon message are </w:t>
       </w:r>
-      <w:proofErr w:type="spellStart"/>
       <w:proofErr w:type="gramStart"/>
       <w:r>
         <w:rPr>
@@ -1377,7 +1286,6 @@
         </w:rPr>
         <w:t>WinHttpOpen</w:t>
       </w:r>
-      <w:proofErr w:type="spellEnd"/>
       <w:r>
         <w:rPr>
           <w:rFonts w:ascii="Consolas" w:eastAsia="Times New Roman" w:hAnsi="Consolas" w:cstheme="minorHAnsi"/>
@@ -1400,7 +1308,6 @@
         </w:rPr>
         <w:t xml:space="preserve">, </w:t>
       </w:r>
-      <w:proofErr w:type="spellStart"/>
       <w:r>
         <w:rPr>
           <w:rFonts w:ascii="Consolas" w:eastAsia="Times New Roman" w:hAnsi="Consolas" w:cstheme="minorHAnsi"/>
@@ -1408,7 +1315,6 @@
         </w:rPr>
         <w:t>WinHttpConnect</w:t>
       </w:r>
-      <w:proofErr w:type="spellEnd"/>
       <w:r>
         <w:rPr>
           <w:rFonts w:ascii="Consolas" w:eastAsia="Times New Roman" w:hAnsi="Consolas" w:cstheme="minorHAnsi"/>
@@ -1423,7 +1329,6 @@
         </w:rPr>
         <w:t xml:space="preserve">, </w:t>
       </w:r>
-      <w:proofErr w:type="spellStart"/>
       <w:r>
         <w:rPr>
           <w:rFonts w:ascii="Consolas" w:eastAsia="Times New Roman" w:hAnsi="Consolas" w:cstheme="minorHAnsi"/>
@@ -1431,7 +1336,6 @@
         </w:rPr>
         <w:t>WinHttpOpenRequest</w:t>
       </w:r>
-      <w:proofErr w:type="spellEnd"/>
       <w:r>
         <w:rPr>
           <w:rFonts w:ascii="Consolas" w:eastAsia="Times New Roman" w:hAnsi="Consolas" w:cstheme="minorHAnsi"/>
@@ -1453,21 +1357,63 @@
         </w:rPr>
         <w:t xml:space="preserve"> </w:t>
       </w:r>
-      <w:proofErr w:type="spellStart"/>
       <w:r>
         <w:rPr>
           <w:rFonts w:ascii="Consolas" w:eastAsia="Times New Roman" w:hAnsi="Consolas" w:cstheme="minorHAnsi"/>
           <w:sz w:val="24"/>
         </w:rPr>
-        <w:t>WinHttpSendRequest</w:t>
-      </w:r>
-      <w:proofErr w:type="spellEnd"/>
+        <w:t>WinHttpSendRequest()</w:t>
+      </w:r>
+      <w:r>
+        <w:rPr>
+          <w:rFonts w:asciiTheme="minorHAnsi" w:eastAsia="Times New Roman" w:hAnsiTheme="minorHAnsi" w:cstheme="minorHAnsi"/>
+          <w:sz w:val="24"/>
+        </w:rPr>
+        <w:t xml:space="preserve">, and </w:t>
+      </w:r>
       <w:r>
         <w:rPr>
           <w:rFonts w:ascii="Consolas" w:eastAsia="Times New Roman" w:hAnsi="Consolas" w:cstheme="minorHAnsi"/>
           <w:sz w:val="24"/>
         </w:rPr>
-        <w:t>()</w:t>
+        <w:t>WinHttpCloseHandle()</w:t>
+      </w:r>
+      <w:r>
+        <w:rPr>
+          <w:rFonts w:asciiTheme="minorHAnsi" w:eastAsia="Times New Roman" w:hAnsiTheme="minorHAnsi" w:cstheme="minorHAnsi"/>
+          <w:sz w:val="24"/>
+        </w:rPr>
+        <w:t xml:space="preserve">. Additional APIs used in the creation of the beacon message are </w:t>
+      </w:r>
+      <w:proofErr w:type="gramStart"/>
+      <w:r>
+        <w:rPr>
+          <w:rFonts w:ascii="Consolas" w:eastAsia="Times New Roman" w:hAnsi="Consolas" w:cstheme="minorHAnsi"/>
+          <w:sz w:val="24"/>
+        </w:rPr>
+        <w:t>GetComputerNameEx(</w:t>
+      </w:r>
+      <w:proofErr w:type="gramEnd"/>
+      <w:r>
+        <w:rPr>
+          <w:rFonts w:ascii="Consolas" w:eastAsia="Times New Roman" w:hAnsi="Consolas" w:cstheme="minorHAnsi"/>
+          <w:sz w:val="24"/>
+        </w:rPr>
+        <w:t>)</w:t>
+      </w:r>
+      <w:r>
+        <w:rPr>
+          <w:rFonts w:asciiTheme="minorHAnsi" w:eastAsia="Times New Roman" w:hAnsiTheme="minorHAnsi" w:cstheme="minorHAnsi"/>
+          <w:sz w:val="24"/>
+        </w:rPr>
+        <w:t xml:space="preserve">, </w:t>
+      </w:r>
+      <w:r>
+        <w:rPr>
+          <w:rFonts w:ascii="Consolas" w:eastAsia="Times New Roman" w:hAnsi="Consolas" w:cstheme="minorHAnsi"/>
+          <w:sz w:val="24"/>
+        </w:rPr>
+        <w:t>GetUserName()</w:t>
       </w:r>
       <w:r>
         <w:rPr>
@@ -1476,99 +1422,12 @@
         </w:rPr>
         <w:t xml:space="preserve">, and </w:t>
       </w:r>
-      <w:proofErr w:type="spellStart"/>
       <w:r>
         <w:rPr>
           <w:rFonts w:ascii="Consolas" w:eastAsia="Times New Roman" w:hAnsi="Consolas" w:cstheme="minorHAnsi"/>
           <w:sz w:val="24"/>
         </w:rPr>
-        <w:t>WinHttpCloseHandle</w:t>
-      </w:r>
-      <w:proofErr w:type="spellEnd"/>
-      <w:r>
-        <w:rPr>
-          <w:rFonts w:ascii="Consolas" w:eastAsia="Times New Roman" w:hAnsi="Consolas" w:cstheme="minorHAnsi"/>
-          <w:sz w:val="24"/>
-        </w:rPr>
-        <w:t>()</w:t>
-      </w:r>
-      <w:r>
-        <w:rPr>
-          <w:rFonts w:asciiTheme="minorHAnsi" w:eastAsia="Times New Roman" w:hAnsiTheme="minorHAnsi" w:cstheme="minorHAnsi"/>
-          <w:sz w:val="24"/>
-        </w:rPr>
-        <w:t xml:space="preserve">. Additional APIs used in the creation of the beacon message are </w:t>
-      </w:r>
-      <w:proofErr w:type="spellStart"/>
-      <w:proofErr w:type="gramStart"/>
-      <w:r>
-        <w:rPr>
-          <w:rFonts w:ascii="Consolas" w:eastAsia="Times New Roman" w:hAnsi="Consolas" w:cstheme="minorHAnsi"/>
-          <w:sz w:val="24"/>
-        </w:rPr>
-        <w:t>GetComputerNameEx</w:t>
-      </w:r>
-      <w:proofErr w:type="spellEnd"/>
-      <w:r>
-        <w:rPr>
-          <w:rFonts w:ascii="Consolas" w:eastAsia="Times New Roman" w:hAnsi="Consolas" w:cstheme="minorHAnsi"/>
-          <w:sz w:val="24"/>
-        </w:rPr>
-        <w:t>(</w:t>
-      </w:r>
-      <w:proofErr w:type="gramEnd"/>
-      <w:r>
-        <w:rPr>
-          <w:rFonts w:ascii="Consolas" w:eastAsia="Times New Roman" w:hAnsi="Consolas" w:cstheme="minorHAnsi"/>
-          <w:sz w:val="24"/>
-        </w:rPr>
-        <w:t>)</w:t>
-      </w:r>
-      <w:r>
-        <w:rPr>
-          <w:rFonts w:asciiTheme="minorHAnsi" w:eastAsia="Times New Roman" w:hAnsiTheme="minorHAnsi" w:cstheme="minorHAnsi"/>
-          <w:sz w:val="24"/>
-        </w:rPr>
-        <w:t xml:space="preserve">, </w:t>
-      </w:r>
-      <w:proofErr w:type="spellStart"/>
-      <w:r>
-        <w:rPr>
-          <w:rFonts w:ascii="Consolas" w:eastAsia="Times New Roman" w:hAnsi="Consolas" w:cstheme="minorHAnsi"/>
-          <w:sz w:val="24"/>
-        </w:rPr>
-        <w:t>GetUserName</w:t>
-      </w:r>
-      <w:proofErr w:type="spellEnd"/>
-      <w:r>
-        <w:rPr>
-          <w:rFonts w:ascii="Consolas" w:eastAsia="Times New Roman" w:hAnsi="Consolas" w:cstheme="minorHAnsi"/>
-          <w:sz w:val="24"/>
-        </w:rPr>
-        <w:t>()</w:t>
-      </w:r>
-      <w:r>
-        <w:rPr>
-          <w:rFonts w:asciiTheme="minorHAnsi" w:eastAsia="Times New Roman" w:hAnsiTheme="minorHAnsi" w:cstheme="minorHAnsi"/>
-          <w:sz w:val="24"/>
-        </w:rPr>
-        <w:t xml:space="preserve">, and </w:t>
-      </w:r>
-      <w:proofErr w:type="spellStart"/>
-      <w:r>
-        <w:rPr>
-          <w:rFonts w:ascii="Consolas" w:eastAsia="Times New Roman" w:hAnsi="Consolas" w:cstheme="minorHAnsi"/>
-          <w:sz w:val="24"/>
-        </w:rPr>
-        <w:t>gmtime_s</w:t>
-      </w:r>
-      <w:proofErr w:type="spellEnd"/>
-      <w:r>
-        <w:rPr>
-          <w:rFonts w:ascii="Consolas" w:eastAsia="Times New Roman" w:hAnsi="Consolas" w:cstheme="minorHAnsi"/>
-          <w:sz w:val="24"/>
-        </w:rPr>
-        <w:t>()</w:t>
+        <w:t>gmtime_s()</w:t>
       </w:r>
       <w:r>
         <w:rPr>
@@ -1604,25 +1463,7 @@
           <w:color w:val="4472C4" w:themeColor="accent1"/>
           <w:sz w:val="24"/>
         </w:rPr>
-        <w:t xml:space="preserve">New Infection! Computer: Spectrum; User: </w:t>
-      </w:r>
-      <w:proofErr w:type="spellStart"/>
-      <w:r>
-        <w:rPr>
-          <w:rFonts w:asciiTheme="minorHAnsi" w:eastAsia="Times New Roman" w:hAnsiTheme="minorHAnsi" w:cstheme="minorHAnsi"/>
-          <w:color w:val="4472C4" w:themeColor="accent1"/>
-          <w:sz w:val="24"/>
-        </w:rPr>
-        <w:t>chris</w:t>
-      </w:r>
-      <w:proofErr w:type="spellEnd"/>
-      <w:r>
-        <w:rPr>
-          <w:rFonts w:asciiTheme="minorHAnsi" w:eastAsia="Times New Roman" w:hAnsiTheme="minorHAnsi" w:cstheme="minorHAnsi"/>
-          <w:color w:val="4472C4" w:themeColor="accent1"/>
-          <w:sz w:val="24"/>
-        </w:rPr>
-        <w:t>; Files Infected: 75; Timestamp: 2019-05-24 13:18:43 UTC</w:t>
+        <w:t>New Infection! Computer: Spectrum; User: chris; Files Infected: 75; Timestamp: 2019-05-24 13:18:43 UTC</w:t>
       </w:r>
       <w:r>
         <w:rPr>
@@ -1647,7 +1488,6 @@
           <w:sz w:val="24"/>
         </w:rPr>
       </w:pPr>
-      <w:bookmarkStart w:id="0" w:name="_GoBack"/>
       <w:r>
         <w:rPr>
           <w:rFonts w:asciiTheme="minorHAnsi" w:eastAsia="Times New Roman" w:hAnsiTheme="minorHAnsi" w:cstheme="minorHAnsi"/>
@@ -1656,7 +1496,6 @@
         </w:rPr>
         <w:t>Ransom Message</w:t>
       </w:r>
-      <w:bookmarkEnd w:id="0"/>
       <w:r>
         <w:rPr>
           <w:rFonts w:asciiTheme="minorHAnsi" w:eastAsia="Times New Roman" w:hAnsiTheme="minorHAnsi" w:cstheme="minorHAnsi"/>
@@ -1874,7 +1713,6 @@
         </w:rPr>
         <w:t xml:space="preserve">Searches the full Users directory for all file </w:t>
       </w:r>
-      <w:proofErr w:type="spellStart"/>
       <w:proofErr w:type="gramStart"/>
       <w:r>
         <w:rPr>
@@ -1890,7 +1728,6 @@
         </w:rPr>
         <w:t>.encrypted</w:t>
       </w:r>
-      <w:proofErr w:type="spellEnd"/>
       <w:proofErr w:type="gramEnd"/>
       <w:r>
         <w:rPr>
@@ -1945,22 +1782,13 @@
         </w:rPr>
         <w:t xml:space="preserve">Uses the </w:t>
       </w:r>
-      <w:proofErr w:type="spellStart"/>
       <w:proofErr w:type="gramStart"/>
       <w:r>
         <w:rPr>
           <w:rFonts w:ascii="Consolas" w:eastAsia="Times New Roman" w:hAnsi="Consolas" w:cstheme="minorHAnsi"/>
           <w:sz w:val="24"/>
         </w:rPr>
-        <w:t>CreateFileW</w:t>
-      </w:r>
-      <w:proofErr w:type="spellEnd"/>
-      <w:r>
-        <w:rPr>
-          <w:rFonts w:ascii="Consolas" w:eastAsia="Times New Roman" w:hAnsi="Consolas" w:cstheme="minorHAnsi"/>
-          <w:sz w:val="24"/>
-        </w:rPr>
-        <w:t>(</w:t>
+        <w:t>CreateFileW(</w:t>
       </w:r>
       <w:proofErr w:type="gramEnd"/>
       <w:r>
@@ -2014,22 +1842,256 @@
         </w:rPr>
         <w:t xml:space="preserve">Uses the APIs </w:t>
       </w:r>
-      <w:proofErr w:type="spellStart"/>
       <w:proofErr w:type="gramStart"/>
       <w:r>
         <w:rPr>
           <w:rFonts w:ascii="Consolas" w:eastAsia="Times New Roman" w:hAnsi="Consolas" w:cstheme="minorHAnsi"/>
           <w:sz w:val="24"/>
         </w:rPr>
-        <w:t>CryptAcquireContextW</w:t>
-      </w:r>
-      <w:proofErr w:type="spellEnd"/>
+        <w:t>CryptAcquireContextW(</w:t>
+      </w:r>
+      <w:proofErr w:type="gramEnd"/>
       <w:r>
         <w:rPr>
           <w:rFonts w:ascii="Consolas" w:eastAsia="Times New Roman" w:hAnsi="Consolas" w:cstheme="minorHAnsi"/>
           <w:sz w:val="24"/>
         </w:rPr>
-        <w:t>(</w:t>
+        <w:t>)</w:t>
+      </w:r>
+      <w:r>
+        <w:rPr>
+          <w:rFonts w:asciiTheme="minorHAnsi" w:eastAsia="Times New Roman" w:hAnsiTheme="minorHAnsi" w:cstheme="minorHAnsi"/>
+          <w:sz w:val="24"/>
+        </w:rPr>
+        <w:t xml:space="preserve">, </w:t>
+      </w:r>
+      <w:r>
+        <w:rPr>
+          <w:rFonts w:ascii="Consolas" w:eastAsia="Times New Roman" w:hAnsi="Consolas" w:cstheme="minorHAnsi"/>
+          <w:sz w:val="24"/>
+        </w:rPr>
+        <w:t>CryptCreateHash()</w:t>
+      </w:r>
+      <w:r>
+        <w:rPr>
+          <w:rFonts w:asciiTheme="minorHAnsi" w:eastAsia="Times New Roman" w:hAnsiTheme="minorHAnsi" w:cstheme="minorHAnsi"/>
+          <w:sz w:val="24"/>
+        </w:rPr>
+        <w:t xml:space="preserve">, </w:t>
+      </w:r>
+      <w:r>
+        <w:rPr>
+          <w:rFonts w:ascii="Consolas" w:eastAsia="Times New Roman" w:hAnsi="Consolas" w:cstheme="minorHAnsi"/>
+          <w:sz w:val="24"/>
+        </w:rPr>
+        <w:t>CryptHashData()</w:t>
+      </w:r>
+      <w:r>
+        <w:rPr>
+          <w:rFonts w:asciiTheme="minorHAnsi" w:eastAsia="Times New Roman" w:hAnsiTheme="minorHAnsi" w:cstheme="minorHAnsi"/>
+          <w:sz w:val="24"/>
+        </w:rPr>
+        <w:t xml:space="preserve">, </w:t>
+      </w:r>
+      <w:r>
+        <w:rPr>
+          <w:rFonts w:ascii="Consolas" w:eastAsia="Times New Roman" w:hAnsi="Consolas" w:cstheme="minorHAnsi"/>
+          <w:sz w:val="24"/>
+        </w:rPr>
+        <w:t>CryptDeriveKey()</w:t>
+      </w:r>
+      <w:r>
+        <w:rPr>
+          <w:rFonts w:asciiTheme="minorHAnsi" w:eastAsia="Times New Roman" w:hAnsiTheme="minorHAnsi" w:cstheme="minorHAnsi"/>
+          <w:sz w:val="24"/>
+        </w:rPr>
+        <w:t xml:space="preserve">, </w:t>
+      </w:r>
+      <w:r>
+        <w:rPr>
+          <w:rFonts w:ascii="Consolas" w:eastAsia="Times New Roman" w:hAnsi="Consolas" w:cstheme="minorHAnsi"/>
+          <w:sz w:val="24"/>
+        </w:rPr>
+        <w:t>ReadFile()</w:t>
+      </w:r>
+      <w:r>
+        <w:rPr>
+          <w:rFonts w:asciiTheme="minorHAnsi" w:eastAsia="Times New Roman" w:hAnsiTheme="minorHAnsi" w:cstheme="minorHAnsi"/>
+          <w:sz w:val="24"/>
+        </w:rPr>
+        <w:t xml:space="preserve">, </w:t>
+      </w:r>
+      <w:r>
+        <w:rPr>
+          <w:rFonts w:ascii="Consolas" w:eastAsia="Times New Roman" w:hAnsi="Consolas" w:cstheme="minorHAnsi"/>
+          <w:sz w:val="24"/>
+        </w:rPr>
+        <w:t>Crypt</w:t>
+      </w:r>
+      <w:r>
+        <w:rPr>
+          <w:rFonts w:ascii="Consolas" w:eastAsia="Times New Roman" w:hAnsi="Consolas" w:cstheme="minorHAnsi"/>
+          <w:sz w:val="24"/>
+        </w:rPr>
+        <w:t>De</w:t>
+      </w:r>
+      <w:r>
+        <w:rPr>
+          <w:rFonts w:ascii="Consolas" w:eastAsia="Times New Roman" w:hAnsi="Consolas" w:cstheme="minorHAnsi"/>
+          <w:sz w:val="24"/>
+        </w:rPr>
+        <w:t>crypt()</w:t>
+      </w:r>
+      <w:r>
+        <w:rPr>
+          <w:rFonts w:asciiTheme="minorHAnsi" w:eastAsia="Times New Roman" w:hAnsiTheme="minorHAnsi" w:cstheme="minorHAnsi"/>
+          <w:sz w:val="24"/>
+        </w:rPr>
+        <w:t xml:space="preserve">, </w:t>
+      </w:r>
+      <w:r>
+        <w:rPr>
+          <w:rFonts w:ascii="Consolas" w:eastAsia="Times New Roman" w:hAnsi="Consolas" w:cstheme="minorHAnsi"/>
+          <w:sz w:val="24"/>
+        </w:rPr>
+        <w:t>WriteFile()</w:t>
+      </w:r>
+      <w:r>
+        <w:rPr>
+          <w:rFonts w:asciiTheme="minorHAnsi" w:eastAsia="Times New Roman" w:hAnsiTheme="minorHAnsi" w:cstheme="minorHAnsi"/>
+          <w:sz w:val="24"/>
+        </w:rPr>
+        <w:t xml:space="preserve">, </w:t>
+      </w:r>
+      <w:r>
+        <w:rPr>
+          <w:rFonts w:ascii="Consolas" w:eastAsia="Times New Roman" w:hAnsi="Consolas" w:cstheme="minorHAnsi"/>
+          <w:sz w:val="24"/>
+        </w:rPr>
+        <w:t>CryptReleaseContext()</w:t>
+      </w:r>
+      <w:r>
+        <w:rPr>
+          <w:rFonts w:asciiTheme="minorHAnsi" w:eastAsia="Times New Roman" w:hAnsiTheme="minorHAnsi" w:cstheme="minorHAnsi"/>
+          <w:sz w:val="24"/>
+        </w:rPr>
+        <w:t xml:space="preserve">, </w:t>
+      </w:r>
+      <w:r>
+        <w:rPr>
+          <w:rFonts w:ascii="Consolas" w:eastAsia="Times New Roman" w:hAnsi="Consolas" w:cstheme="minorHAnsi"/>
+          <w:sz w:val="24"/>
+        </w:rPr>
+        <w:t>CryptDestroyKey()</w:t>
+      </w:r>
+      <w:r>
+        <w:rPr>
+          <w:rFonts w:asciiTheme="minorHAnsi" w:eastAsia="Times New Roman" w:hAnsiTheme="minorHAnsi" w:cstheme="minorHAnsi"/>
+          <w:sz w:val="24"/>
+        </w:rPr>
+        <w:t xml:space="preserve">, and </w:t>
+      </w:r>
+      <w:r>
+        <w:rPr>
+          <w:rFonts w:ascii="Consolas" w:eastAsia="Times New Roman" w:hAnsi="Consolas" w:cstheme="minorHAnsi"/>
+          <w:sz w:val="24"/>
+        </w:rPr>
+        <w:t>CryptDestroyHash()</w:t>
+      </w:r>
+      <w:r>
+        <w:rPr>
+          <w:rFonts w:asciiTheme="minorHAnsi" w:eastAsia="Times New Roman" w:hAnsiTheme="minorHAnsi" w:cstheme="minorHAnsi"/>
+          <w:sz w:val="24"/>
+        </w:rPr>
+        <w:t xml:space="preserve"> to create a decrypted version of each file to restore the original file.</w:t>
+      </w:r>
+      <w:r>
+        <w:rPr>
+          <w:rFonts w:asciiTheme="minorHAnsi" w:eastAsia="Times New Roman" w:hAnsiTheme="minorHAnsi" w:cstheme="minorHAnsi"/>
+          <w:sz w:val="24"/>
+        </w:rPr>
+        <w:t xml:space="preserve"> </w:t>
+      </w:r>
+    </w:p>
+    <w:p>
+      <w:pPr>
+        <w:pStyle w:val="ListParagraph"/>
+        <w:numPr>
+          <w:ilvl w:val="1"/>
+          <w:numId w:val="46"/>
+        </w:numPr>
+        <w:spacing w:after="0" w:line="240" w:lineRule="auto"/>
+        <w:ind w:right="40"/>
+        <w:jc w:val="left"/>
+        <w:rPr>
+          <w:rFonts w:asciiTheme="minorHAnsi" w:eastAsia="Times New Roman" w:hAnsiTheme="minorHAnsi" w:cstheme="minorHAnsi"/>
+          <w:sz w:val="24"/>
+        </w:rPr>
+      </w:pPr>
+      <w:r>
+        <w:rPr>
+          <w:rFonts w:asciiTheme="minorHAnsi" w:eastAsia="Times New Roman" w:hAnsiTheme="minorHAnsi" w:cstheme="minorHAnsi"/>
+          <w:b/>
+          <w:sz w:val="24"/>
+        </w:rPr>
+        <w:t>Beaconing</w:t>
+      </w:r>
+      <w:r>
+        <w:rPr>
+          <w:rFonts w:asciiTheme="minorHAnsi" w:eastAsia="Times New Roman" w:hAnsiTheme="minorHAnsi" w:cstheme="minorHAnsi"/>
+          <w:sz w:val="24"/>
+        </w:rPr>
+        <w:t xml:space="preserve">: </w:t>
+      </w:r>
+      <w:r>
+        <w:rPr>
+          <w:rFonts w:asciiTheme="minorHAnsi" w:eastAsia="Times New Roman" w:hAnsiTheme="minorHAnsi" w:cstheme="minorHAnsi"/>
+          <w:sz w:val="24"/>
+        </w:rPr>
+        <w:t xml:space="preserve">The program sends a beacon message to </w:t>
+      </w:r>
+      <w:r>
+        <w:rPr>
+          <w:rFonts w:asciiTheme="minorHAnsi" w:eastAsia="Times New Roman" w:hAnsiTheme="minorHAnsi" w:cstheme="minorHAnsi"/>
+          <w:sz w:val="24"/>
+        </w:rPr>
+        <w:t xml:space="preserve">a Slack channel to </w:t>
+      </w:r>
+      <w:r>
+        <w:rPr>
+          <w:rFonts w:asciiTheme="minorHAnsi" w:eastAsia="Times New Roman" w:hAnsiTheme="minorHAnsi" w:cstheme="minorHAnsi"/>
+          <w:sz w:val="24"/>
+        </w:rPr>
+        <w:t>report that an infection has completed.  The beacon message includes the machine name, current username, d</w:t>
+      </w:r>
+      <w:r>
+        <w:rPr>
+          <w:rFonts w:asciiTheme="minorHAnsi" w:eastAsia="Times New Roman" w:hAnsiTheme="minorHAnsi" w:cstheme="minorHAnsi"/>
+          <w:sz w:val="24"/>
+        </w:rPr>
+        <w:t>ate/time, and number of files de</w:t>
+      </w:r>
+      <w:r>
+        <w:rPr>
+          <w:rFonts w:asciiTheme="minorHAnsi" w:eastAsia="Times New Roman" w:hAnsiTheme="minorHAnsi" w:cstheme="minorHAnsi"/>
+          <w:sz w:val="24"/>
+        </w:rPr>
+        <w:t xml:space="preserve">crypted.  The networking APIs used </w:t>
+      </w:r>
+      <w:r>
+        <w:rPr>
+          <w:rFonts w:asciiTheme="minorHAnsi" w:eastAsia="Times New Roman" w:hAnsiTheme="minorHAnsi" w:cstheme="minorHAnsi"/>
+          <w:sz w:val="24"/>
+        </w:rPr>
+        <w:t xml:space="preserve">for the beacon message are </w:t>
+      </w:r>
+      <w:proofErr w:type="gramStart"/>
+      <w:r>
+        <w:rPr>
+          <w:rFonts w:ascii="Consolas" w:eastAsia="Times New Roman" w:hAnsi="Consolas" w:cstheme="minorHAnsi"/>
+          <w:sz w:val="24"/>
+        </w:rPr>
+        <w:t>WinHttpOpen(</w:t>
       </w:r>
       <w:proofErr w:type="gramEnd"/>
       <w:r>
@@ -2046,21 +2108,26 @@
         </w:rPr>
         <w:t xml:space="preserve">, </w:t>
       </w:r>
-      <w:proofErr w:type="spellStart"/>
       <w:r>
         <w:rPr>
           <w:rFonts w:ascii="Consolas" w:eastAsia="Times New Roman" w:hAnsi="Consolas" w:cstheme="minorHAnsi"/>
           <w:sz w:val="24"/>
         </w:rPr>
-        <w:t>CryptCreateHash</w:t>
-      </w:r>
-      <w:proofErr w:type="spellEnd"/>
+        <w:t>WinHttpConnect()</w:t>
+      </w:r>
+      <w:r>
+        <w:rPr>
+          <w:rFonts w:asciiTheme="minorHAnsi" w:eastAsia="Times New Roman" w:hAnsiTheme="minorHAnsi" w:cstheme="minorHAnsi"/>
+          <w:sz w:val="24"/>
+        </w:rPr>
+        <w:t xml:space="preserve">, </w:t>
+      </w:r>
       <w:r>
         <w:rPr>
           <w:rFonts w:ascii="Consolas" w:eastAsia="Times New Roman" w:hAnsi="Consolas" w:cstheme="minorHAnsi"/>
           <w:sz w:val="24"/>
         </w:rPr>
-        <w:t>()</w:t>
+        <w:t>WinHttpOpenRequest()</w:t>
       </w:r>
       <w:r>
         <w:rPr>
@@ -2069,21 +2136,49 @@
         </w:rPr>
         <w:t xml:space="preserve">, </w:t>
       </w:r>
-      <w:proofErr w:type="spellStart"/>
       <w:r>
         <w:rPr>
           <w:rFonts w:ascii="Consolas" w:eastAsia="Times New Roman" w:hAnsi="Consolas" w:cstheme="minorHAnsi"/>
           <w:sz w:val="24"/>
         </w:rPr>
-        <w:t>CryptHashData</w:t>
-      </w:r>
-      <w:proofErr w:type="spellEnd"/>
+        <w:t>WinHttpSendRequest()</w:t>
+      </w:r>
+      <w:r>
+        <w:rPr>
+          <w:rFonts w:asciiTheme="minorHAnsi" w:eastAsia="Times New Roman" w:hAnsiTheme="minorHAnsi" w:cstheme="minorHAnsi"/>
+          <w:sz w:val="24"/>
+        </w:rPr>
+        <w:t xml:space="preserve">, and </w:t>
+      </w:r>
       <w:r>
         <w:rPr>
           <w:rFonts w:ascii="Consolas" w:eastAsia="Times New Roman" w:hAnsi="Consolas" w:cstheme="minorHAnsi"/>
           <w:sz w:val="24"/>
         </w:rPr>
-        <w:t>()</w:t>
+        <w:t>WinHttpCloseHandle()</w:t>
+      </w:r>
+      <w:r>
+        <w:rPr>
+          <w:rFonts w:asciiTheme="minorHAnsi" w:eastAsia="Times New Roman" w:hAnsiTheme="minorHAnsi" w:cstheme="minorHAnsi"/>
+          <w:sz w:val="24"/>
+        </w:rPr>
+        <w:t xml:space="preserve">. Additional APIs used in the creation of the beacon message are </w:t>
+      </w:r>
+      <w:proofErr w:type="gramStart"/>
+      <w:r>
+        <w:rPr>
+          <w:rFonts w:ascii="Consolas" w:eastAsia="Times New Roman" w:hAnsi="Consolas" w:cstheme="minorHAnsi"/>
+          <w:sz w:val="24"/>
+        </w:rPr>
+        <w:t>GetComputerNameEx(</w:t>
+      </w:r>
+      <w:proofErr w:type="gramEnd"/>
+      <w:r>
+        <w:rPr>
+          <w:rFonts w:ascii="Consolas" w:eastAsia="Times New Roman" w:hAnsi="Consolas" w:cstheme="minorHAnsi"/>
+          <w:sz w:val="24"/>
+        </w:rPr>
+        <w:t>)</w:t>
       </w:r>
       <w:r>
         <w:rPr>
@@ -2092,181 +2187,77 @@
         </w:rPr>
         <w:t xml:space="preserve">, </w:t>
       </w:r>
-      <w:proofErr w:type="spellStart"/>
       <w:r>
         <w:rPr>
           <w:rFonts w:ascii="Consolas" w:eastAsia="Times New Roman" w:hAnsi="Consolas" w:cstheme="minorHAnsi"/>
           <w:sz w:val="24"/>
         </w:rPr>
-        <w:t>CryptDeriveKey</w:t>
-      </w:r>
-      <w:proofErr w:type="spellEnd"/>
+        <w:t>GetUserName()</w:t>
+      </w:r>
+      <w:r>
+        <w:rPr>
+          <w:rFonts w:asciiTheme="minorHAnsi" w:eastAsia="Times New Roman" w:hAnsiTheme="minorHAnsi" w:cstheme="minorHAnsi"/>
+          <w:sz w:val="24"/>
+        </w:rPr>
+        <w:t xml:space="preserve">, and </w:t>
+      </w:r>
       <w:r>
         <w:rPr>
           <w:rFonts w:ascii="Consolas" w:eastAsia="Times New Roman" w:hAnsi="Consolas" w:cstheme="minorHAnsi"/>
           <w:sz w:val="24"/>
         </w:rPr>
-        <w:t>()</w:t>
-      </w:r>
-      <w:r>
-        <w:rPr>
-          <w:rFonts w:asciiTheme="minorHAnsi" w:eastAsia="Times New Roman" w:hAnsiTheme="minorHAnsi" w:cstheme="minorHAnsi"/>
-          <w:sz w:val="24"/>
-        </w:rPr>
-        <w:t xml:space="preserve">, </w:t>
-      </w:r>
-      <w:proofErr w:type="spellStart"/>
-      <w:r>
-        <w:rPr>
-          <w:rFonts w:ascii="Consolas" w:eastAsia="Times New Roman" w:hAnsi="Consolas" w:cstheme="minorHAnsi"/>
-          <w:sz w:val="24"/>
-        </w:rPr>
-        <w:t>ReadFile</w:t>
-      </w:r>
-      <w:proofErr w:type="spellEnd"/>
-      <w:r>
-        <w:rPr>
-          <w:rFonts w:ascii="Consolas" w:eastAsia="Times New Roman" w:hAnsi="Consolas" w:cstheme="minorHAnsi"/>
-          <w:sz w:val="24"/>
-        </w:rPr>
-        <w:t>()</w:t>
-      </w:r>
-      <w:r>
-        <w:rPr>
-          <w:rFonts w:asciiTheme="minorHAnsi" w:eastAsia="Times New Roman" w:hAnsiTheme="minorHAnsi" w:cstheme="minorHAnsi"/>
-          <w:sz w:val="24"/>
-        </w:rPr>
-        <w:t xml:space="preserve">, </w:t>
-      </w:r>
-      <w:proofErr w:type="spellStart"/>
-      <w:r>
-        <w:rPr>
-          <w:rFonts w:ascii="Consolas" w:eastAsia="Times New Roman" w:hAnsi="Consolas" w:cstheme="minorHAnsi"/>
-          <w:sz w:val="24"/>
-        </w:rPr>
-        <w:t>Crypt</w:t>
-      </w:r>
-      <w:r>
-        <w:rPr>
-          <w:rFonts w:ascii="Consolas" w:eastAsia="Times New Roman" w:hAnsi="Consolas" w:cstheme="minorHAnsi"/>
-          <w:sz w:val="24"/>
-        </w:rPr>
-        <w:t>De</w:t>
-      </w:r>
-      <w:r>
-        <w:rPr>
-          <w:rFonts w:ascii="Consolas" w:eastAsia="Times New Roman" w:hAnsi="Consolas" w:cstheme="minorHAnsi"/>
-          <w:sz w:val="24"/>
-        </w:rPr>
-        <w:t>crypt</w:t>
-      </w:r>
-      <w:proofErr w:type="spellEnd"/>
-      <w:r>
-        <w:rPr>
-          <w:rFonts w:ascii="Consolas" w:eastAsia="Times New Roman" w:hAnsi="Consolas" w:cstheme="minorHAnsi"/>
-          <w:sz w:val="24"/>
-        </w:rPr>
-        <w:t>()</w:t>
-      </w:r>
-      <w:r>
-        <w:rPr>
-          <w:rFonts w:asciiTheme="minorHAnsi" w:eastAsia="Times New Roman" w:hAnsiTheme="minorHAnsi" w:cstheme="minorHAnsi"/>
-          <w:sz w:val="24"/>
-        </w:rPr>
-        <w:t xml:space="preserve">, </w:t>
-      </w:r>
-      <w:proofErr w:type="spellStart"/>
-      <w:r>
-        <w:rPr>
-          <w:rFonts w:ascii="Consolas" w:eastAsia="Times New Roman" w:hAnsi="Consolas" w:cstheme="minorHAnsi"/>
-          <w:sz w:val="24"/>
-        </w:rPr>
-        <w:t>WriteFile</w:t>
-      </w:r>
-      <w:proofErr w:type="spellEnd"/>
-      <w:r>
-        <w:rPr>
-          <w:rFonts w:ascii="Consolas" w:eastAsia="Times New Roman" w:hAnsi="Consolas" w:cstheme="minorHAnsi"/>
-          <w:sz w:val="24"/>
-        </w:rPr>
-        <w:t>()</w:t>
-      </w:r>
-      <w:r>
-        <w:rPr>
-          <w:rFonts w:asciiTheme="minorHAnsi" w:eastAsia="Times New Roman" w:hAnsiTheme="minorHAnsi" w:cstheme="minorHAnsi"/>
-          <w:sz w:val="24"/>
-        </w:rPr>
-        <w:t xml:space="preserve">, </w:t>
-      </w:r>
-      <w:proofErr w:type="spellStart"/>
-      <w:r>
-        <w:rPr>
-          <w:rFonts w:ascii="Consolas" w:eastAsia="Times New Roman" w:hAnsi="Consolas" w:cstheme="minorHAnsi"/>
-          <w:sz w:val="24"/>
-        </w:rPr>
-        <w:t>CryptReleaseContext</w:t>
-      </w:r>
-      <w:proofErr w:type="spellEnd"/>
-      <w:r>
-        <w:rPr>
-          <w:rFonts w:ascii="Consolas" w:eastAsia="Times New Roman" w:hAnsi="Consolas" w:cstheme="minorHAnsi"/>
-          <w:sz w:val="24"/>
-        </w:rPr>
-        <w:t>()</w:t>
-      </w:r>
-      <w:r>
-        <w:rPr>
-          <w:rFonts w:asciiTheme="minorHAnsi" w:eastAsia="Times New Roman" w:hAnsiTheme="minorHAnsi" w:cstheme="minorHAnsi"/>
-          <w:sz w:val="24"/>
-        </w:rPr>
-        <w:t xml:space="preserve">, </w:t>
-      </w:r>
-      <w:proofErr w:type="spellStart"/>
-      <w:r>
-        <w:rPr>
-          <w:rFonts w:ascii="Consolas" w:eastAsia="Times New Roman" w:hAnsi="Consolas" w:cstheme="minorHAnsi"/>
-          <w:sz w:val="24"/>
-        </w:rPr>
-        <w:t>CryptDestroyKey</w:t>
-      </w:r>
-      <w:proofErr w:type="spellEnd"/>
-      <w:r>
-        <w:rPr>
-          <w:rFonts w:ascii="Consolas" w:eastAsia="Times New Roman" w:hAnsi="Consolas" w:cstheme="minorHAnsi"/>
-          <w:sz w:val="24"/>
-        </w:rPr>
-        <w:t>()</w:t>
-      </w:r>
-      <w:r>
-        <w:rPr>
-          <w:rFonts w:asciiTheme="minorHAnsi" w:eastAsia="Times New Roman" w:hAnsiTheme="minorHAnsi" w:cstheme="minorHAnsi"/>
-          <w:sz w:val="24"/>
-        </w:rPr>
-        <w:t xml:space="preserve">, and </w:t>
-      </w:r>
-      <w:proofErr w:type="spellStart"/>
-      <w:r>
-        <w:rPr>
-          <w:rFonts w:ascii="Consolas" w:eastAsia="Times New Roman" w:hAnsi="Consolas" w:cstheme="minorHAnsi"/>
-          <w:sz w:val="24"/>
-        </w:rPr>
-        <w:t>CryptDestroyHash</w:t>
-      </w:r>
-      <w:proofErr w:type="spellEnd"/>
-      <w:r>
-        <w:rPr>
-          <w:rFonts w:ascii="Consolas" w:eastAsia="Times New Roman" w:hAnsi="Consolas" w:cstheme="minorHAnsi"/>
-          <w:sz w:val="24"/>
-        </w:rPr>
-        <w:t>()</w:t>
-      </w:r>
-      <w:r>
-        <w:rPr>
-          <w:rFonts w:asciiTheme="minorHAnsi" w:eastAsia="Times New Roman" w:hAnsiTheme="minorHAnsi" w:cstheme="minorHAnsi"/>
-          <w:sz w:val="24"/>
-        </w:rPr>
-        <w:t xml:space="preserve"> to create a decrypted version of each file to restore the original file.</w:t>
-      </w:r>
+        <w:t>gmtime_s()</w:t>
+      </w:r>
+      <w:r>
+        <w:rPr>
+          <w:rFonts w:asciiTheme="minorHAnsi" w:eastAsia="Times New Roman" w:hAnsiTheme="minorHAnsi" w:cstheme="minorHAnsi"/>
+          <w:sz w:val="24"/>
+        </w:rPr>
+        <w:t>.</w:t>
+      </w:r>
+      <w:r>
+        <w:rPr>
+          <w:rFonts w:asciiTheme="minorHAnsi" w:eastAsia="Times New Roman" w:hAnsiTheme="minorHAnsi" w:cstheme="minorHAnsi"/>
+          <w:sz w:val="24"/>
+        </w:rPr>
+        <w:t xml:space="preserve">  Here is a sample of the Slack beacon:</w:t>
+      </w:r>
+      <w:r>
+        <w:rPr>
+          <w:rFonts w:asciiTheme="minorHAnsi" w:eastAsia="Times New Roman" w:hAnsiTheme="minorHAnsi" w:cstheme="minorHAnsi"/>
+          <w:sz w:val="24"/>
+        </w:rPr>
+        <w:br/>
+      </w:r>
+      <w:r>
+        <w:rPr>
+          <w:rFonts w:asciiTheme="minorHAnsi" w:eastAsia="Times New Roman" w:hAnsiTheme="minorHAnsi" w:cstheme="minorHAnsi"/>
+          <w:sz w:val="24"/>
+        </w:rPr>
+        <w:br/>
+      </w:r>
+      <w:r>
+        <w:rPr>
+          <w:rFonts w:asciiTheme="minorHAnsi" w:eastAsia="Times New Roman" w:hAnsiTheme="minorHAnsi" w:cstheme="minorHAnsi"/>
+          <w:color w:val="4472C4" w:themeColor="accent1"/>
+          <w:sz w:val="24"/>
+        </w:rPr>
+        <w:t>Cleaning Infection on Computer: REMWin10; User: REM; Files Decrypted: All; Timestamp: 2019-05-29 04:49:45 UTC</w:t>
+      </w:r>
+      <w:bookmarkStart w:id="0" w:name="_GoBack"/>
+      <w:bookmarkEnd w:id="0"/>
+    </w:p>
+    <w:p>
+      <w:pPr>
+        <w:pStyle w:val="ListParagraph"/>
+        <w:spacing w:after="0" w:line="240" w:lineRule="auto"/>
+        <w:ind w:left="1810" w:right="40" w:firstLine="0"/>
+        <w:jc w:val="left"/>
+        <w:rPr>
+          <w:rFonts w:asciiTheme="minorHAnsi" w:eastAsia="Times New Roman" w:hAnsiTheme="minorHAnsi" w:cstheme="minorHAnsi"/>
+          <w:sz w:val="24"/>
+        </w:rPr>
+      </w:pPr>
     </w:p>
     <w:p>
       <w:pPr>
@@ -2346,7 +2337,7 @@
 </file>
 
 <file path=word/endnotes.xml><?xml version="1.0" encoding="utf-8"?>
-<w:endnotes xmlns:wpc="http://schemas.microsoft.com/office/word/2010/wordprocessingCanvas" xmlns:cx="http://schemas.microsoft.com/office/drawing/2014/chartex" xmlns:cx1="http://schemas.microsoft.com/office/drawing/2015/9/8/chartex" xmlns:cx2="http://schemas.microsoft.com/office/drawing/2015/10/21/chartex" xmlns:cx3="http://schemas.microsoft.com/office/drawing/2016/5/9/chartex" xmlns:cx4="http://schemas.microsoft.com/office/drawing/2016/5/10/chartex" xmlns:cx5="http://schemas.microsoft.com/office/drawing/2016/5/11/chartex" xmlns:cx6="http://schemas.microsoft.com/office/drawing/2016/5/12/chartex" xmlns:cx7="http://schemas.microsoft.com/office/drawing/2016/5/13/chartex" xmlns:cx8="http://schemas.microsoft.com/office/drawing/2016/5/14/chartex" xmlns:mc="http://schemas.openxmlformats.org/markup-compatibility/2006" xmlns:aink="http://schemas.microsoft.com/office/drawing/2016/ink" xmlns:am3d="http://schemas.microsoft.com/office/drawing/2017/model3d" xmlns:o="urn:schemas-microsoft-com:office:office" xmlns:r="http://schemas.openxmlformats.org/officeDocument/2006/relationships" xmlns:m="http://schemas.openxmlformats.org/officeDocument/2006/math" xmlns:v="urn:schemas-microsoft-com:vml" xmlns:wp14="http://schemas.microsoft.com/office/word/2010/wordprocessingDrawing" xmlns:wp="http://schemas.openxmlformats.org/drawingml/2006/wordprocessingDrawing" xmlns:w10="urn:schemas-microsoft-com:office:word" xmlns:w="http://schemas.openxmlformats.org/wordprocessingml/2006/main" xmlns:w14="http://schemas.microsoft.com/office/word/2010/wordml" xmlns:w15="http://schemas.microsoft.com/office/word/2012/wordml" xmlns:w16cid="http://schemas.microsoft.com/office/word/2016/wordml/cid" xmlns:w16se="http://schemas.microsoft.com/office/word/2015/wordml/symex" xmlns:wpg="http://schemas.microsoft.com/office/word/2010/wordprocessingGroup" xmlns:wpi="http://schemas.microsoft.com/office/word/2010/wordprocessingInk" xmlns:wne="http://schemas.microsoft.com/office/word/2006/wordml" xmlns:wps="http://schemas.microsoft.com/office/word/2010/wordprocessingShape" mc:Ignorable="w14 w15 w16se w16cid wp14">
+<w:endnotes xmlns:wpc="http://schemas.microsoft.com/office/word/2010/wordprocessingCanvas" xmlns:mo="http://schemas.microsoft.com/office/mac/office/2008/main" xmlns:mc="http://schemas.openxmlformats.org/markup-compatibility/2006" xmlns:mv="urn:schemas-microsoft-com:mac:vml" xmlns:o="urn:schemas-microsoft-com:office:office" xmlns:r="http://schemas.openxmlformats.org/officeDocument/2006/relationships" xmlns:m="http://schemas.openxmlformats.org/officeDocument/2006/math" xmlns:v="urn:schemas-microsoft-com:vml" xmlns:wp14="http://schemas.microsoft.com/office/word/2010/wordprocessingDrawing" xmlns:wp="http://schemas.openxmlformats.org/drawingml/2006/wordprocessingDrawing" xmlns:w10="urn:schemas-microsoft-com:office:word" xmlns:w="http://schemas.openxmlformats.org/wordprocessingml/2006/main" xmlns:w14="http://schemas.microsoft.com/office/word/2010/wordml" xmlns:w15="http://schemas.microsoft.com/office/word/2012/wordml" xmlns:wpg="http://schemas.microsoft.com/office/word/2010/wordprocessingGroup" xmlns:wpi="http://schemas.microsoft.com/office/word/2010/wordprocessingInk" xmlns:wne="http://schemas.microsoft.com/office/word/2006/wordml" xmlns:wps="http://schemas.microsoft.com/office/word/2010/wordprocessingShape" mc:Ignorable="w14 w15 wp14">
   <w:endnote w:type="separator" w:id="-1">
     <w:p>
       <w:pPr>
@@ -2371,7 +2362,7 @@
 </file>
 
 <file path=word/footer1.xml><?xml version="1.0" encoding="utf-8"?>
-<w:ftr xmlns:wpc="http://schemas.microsoft.com/office/word/2010/wordprocessingCanvas" xmlns:cx="http://schemas.microsoft.com/office/drawing/2014/chartex" xmlns:cx1="http://schemas.microsoft.com/office/drawing/2015/9/8/chartex" xmlns:cx2="http://schemas.microsoft.com/office/drawing/2015/10/21/chartex" xmlns:cx3="http://schemas.microsoft.com/office/drawing/2016/5/9/chartex" xmlns:cx4="http://schemas.microsoft.com/office/drawing/2016/5/10/chartex" xmlns:cx5="http://schemas.microsoft.com/office/drawing/2016/5/11/chartex" xmlns:cx6="http://schemas.microsoft.com/office/drawing/2016/5/12/chartex" xmlns:cx7="http://schemas.microsoft.com/office/drawing/2016/5/13/chartex" xmlns:cx8="http://schemas.microsoft.com/office/drawing/2016/5/14/chartex" xmlns:mc="http://schemas.openxmlformats.org/markup-compatibility/2006" xmlns:aink="http://schemas.microsoft.com/office/drawing/2016/ink" xmlns:am3d="http://schemas.microsoft.com/office/drawing/2017/model3d" xmlns:o="urn:schemas-microsoft-com:office:office" xmlns:r="http://schemas.openxmlformats.org/officeDocument/2006/relationships" xmlns:m="http://schemas.openxmlformats.org/officeDocument/2006/math" xmlns:v="urn:schemas-microsoft-com:vml" xmlns:wp14="http://schemas.microsoft.com/office/word/2010/wordprocessingDrawing" xmlns:wp="http://schemas.openxmlformats.org/drawingml/2006/wordprocessingDrawing" xmlns:w10="urn:schemas-microsoft-com:office:word" xmlns:w="http://schemas.openxmlformats.org/wordprocessingml/2006/main" xmlns:w14="http://schemas.microsoft.com/office/word/2010/wordml" xmlns:w15="http://schemas.microsoft.com/office/word/2012/wordml" xmlns:w16cid="http://schemas.microsoft.com/office/word/2016/wordml/cid" xmlns:w16se="http://schemas.microsoft.com/office/word/2015/wordml/symex" xmlns:wpg="http://schemas.microsoft.com/office/word/2010/wordprocessingGroup" xmlns:wpi="http://schemas.microsoft.com/office/word/2010/wordprocessingInk" xmlns:wne="http://schemas.microsoft.com/office/word/2006/wordml" xmlns:wps="http://schemas.microsoft.com/office/word/2010/wordprocessingShape" mc:Ignorable="w14 w15 w16se w16cid wp14">
+<w:ftr xmlns:wpc="http://schemas.microsoft.com/office/word/2010/wordprocessingCanvas" xmlns:mo="http://schemas.microsoft.com/office/mac/office/2008/main" xmlns:mc="http://schemas.openxmlformats.org/markup-compatibility/2006" xmlns:mv="urn:schemas-microsoft-com:mac:vml" xmlns:o="urn:schemas-microsoft-com:office:office" xmlns:r="http://schemas.openxmlformats.org/officeDocument/2006/relationships" xmlns:m="http://schemas.openxmlformats.org/officeDocument/2006/math" xmlns:v="urn:schemas-microsoft-com:vml" xmlns:wp14="http://schemas.microsoft.com/office/word/2010/wordprocessingDrawing" xmlns:wp="http://schemas.openxmlformats.org/drawingml/2006/wordprocessingDrawing" xmlns:w10="urn:schemas-microsoft-com:office:word" xmlns:w="http://schemas.openxmlformats.org/wordprocessingml/2006/main" xmlns:w14="http://schemas.microsoft.com/office/word/2010/wordml" xmlns:w15="http://schemas.microsoft.com/office/word/2012/wordml" xmlns:wpg="http://schemas.microsoft.com/office/word/2010/wordprocessingGroup" xmlns:wpi="http://schemas.microsoft.com/office/word/2010/wordprocessingInk" xmlns:wne="http://schemas.microsoft.com/office/word/2006/wordml" xmlns:wps="http://schemas.microsoft.com/office/word/2010/wordprocessingShape" mc:Ignorable="w14 w15 wp14">
   <w:sdt>
     <w:sdtPr>
       <w:id w:val="2098676791"/>
@@ -2424,7 +2415,7 @@
 </file>
 
 <file path=word/footnotes.xml><?xml version="1.0" encoding="utf-8"?>
-<w:footnotes xmlns:wpc="http://schemas.microsoft.com/office/word/2010/wordprocessingCanvas" xmlns:cx="http://schemas.microsoft.com/office/drawing/2014/chartex" xmlns:cx1="http://schemas.microsoft.com/office/drawing/2015/9/8/chartex" xmlns:cx2="http://schemas.microsoft.com/office/drawing/2015/10/21/chartex" xmlns:cx3="http://schemas.microsoft.com/office/drawing/2016/5/9/chartex" xmlns:cx4="http://schemas.microsoft.com/office/drawing/2016/5/10/chartex" xmlns:cx5="http://schemas.microsoft.com/office/drawing/2016/5/11/chartex" xmlns:cx6="http://schemas.microsoft.com/office/drawing/2016/5/12/chartex" xmlns:cx7="http://schemas.microsoft.com/office/drawing/2016/5/13/chartex" xmlns:cx8="http://schemas.microsoft.com/office/drawing/2016/5/14/chartex" xmlns:mc="http://schemas.openxmlformats.org/markup-compatibility/2006" xmlns:aink="http://schemas.microsoft.com/office/drawing/2016/ink" xmlns:am3d="http://schemas.microsoft.com/office/drawing/2017/model3d" xmlns:o="urn:schemas-microsoft-com:office:office" xmlns:r="http://schemas.openxmlformats.org/officeDocument/2006/relationships" xmlns:m="http://schemas.openxmlformats.org/officeDocument/2006/math" xmlns:v="urn:schemas-microsoft-com:vml" xmlns:wp14="http://schemas.microsoft.com/office/word/2010/wordprocessingDrawing" xmlns:wp="http://schemas.openxmlformats.org/drawingml/2006/wordprocessingDrawing" xmlns:w10="urn:schemas-microsoft-com:office:word" xmlns:w="http://schemas.openxmlformats.org/wordprocessingml/2006/main" xmlns:w14="http://schemas.microsoft.com/office/word/2010/wordml" xmlns:w15="http://schemas.microsoft.com/office/word/2012/wordml" xmlns:w16cid="http://schemas.microsoft.com/office/word/2016/wordml/cid" xmlns:w16se="http://schemas.microsoft.com/office/word/2015/wordml/symex" xmlns:wpg="http://schemas.microsoft.com/office/word/2010/wordprocessingGroup" xmlns:wpi="http://schemas.microsoft.com/office/word/2010/wordprocessingInk" xmlns:wne="http://schemas.microsoft.com/office/word/2006/wordml" xmlns:wps="http://schemas.microsoft.com/office/word/2010/wordprocessingShape" mc:Ignorable="w14 w15 w16se w16cid wp14">
+<w:footnotes xmlns:wpc="http://schemas.microsoft.com/office/word/2010/wordprocessingCanvas" xmlns:mo="http://schemas.microsoft.com/office/mac/office/2008/main" xmlns:mc="http://schemas.openxmlformats.org/markup-compatibility/2006" xmlns:mv="urn:schemas-microsoft-com:mac:vml" xmlns:o="urn:schemas-microsoft-com:office:office" xmlns:r="http://schemas.openxmlformats.org/officeDocument/2006/relationships" xmlns:m="http://schemas.openxmlformats.org/officeDocument/2006/math" xmlns:v="urn:schemas-microsoft-com:vml" xmlns:wp14="http://schemas.microsoft.com/office/word/2010/wordprocessingDrawing" xmlns:wp="http://schemas.openxmlformats.org/drawingml/2006/wordprocessingDrawing" xmlns:w10="urn:schemas-microsoft-com:office:word" xmlns:w="http://schemas.openxmlformats.org/wordprocessingml/2006/main" xmlns:w14="http://schemas.microsoft.com/office/word/2010/wordml" xmlns:w15="http://schemas.microsoft.com/office/word/2012/wordml" xmlns:wpg="http://schemas.microsoft.com/office/word/2010/wordprocessingGroup" xmlns:wpi="http://schemas.microsoft.com/office/word/2010/wordprocessingInk" xmlns:wne="http://schemas.microsoft.com/office/word/2006/wordml" xmlns:wps="http://schemas.microsoft.com/office/word/2010/wordprocessingShape" mc:Ignorable="w14 w15 wp14">
   <w:footnote w:type="separator" w:id="-1">
     <w:p>
       <w:pPr>
@@ -2449,7 +2440,7 @@
 </file>
 
 <file path=word/header1.xml><?xml version="1.0" encoding="utf-8"?>
-<w:hdr xmlns:wpc="http://schemas.microsoft.com/office/word/2010/wordprocessingCanvas" xmlns:cx="http://schemas.microsoft.com/office/drawing/2014/chartex" xmlns:cx1="http://schemas.microsoft.com/office/drawing/2015/9/8/chartex" xmlns:cx2="http://schemas.microsoft.com/office/drawing/2015/10/21/chartex" xmlns:cx3="http://schemas.microsoft.com/office/drawing/2016/5/9/chartex" xmlns:cx4="http://schemas.microsoft.com/office/drawing/2016/5/10/chartex" xmlns:cx5="http://schemas.microsoft.com/office/drawing/2016/5/11/chartex" xmlns:cx6="http://schemas.microsoft.com/office/drawing/2016/5/12/chartex" xmlns:cx7="http://schemas.microsoft.com/office/drawing/2016/5/13/chartex" xmlns:cx8="http://schemas.microsoft.com/office/drawing/2016/5/14/chartex" xmlns:mc="http://schemas.openxmlformats.org/markup-compatibility/2006" xmlns:aink="http://schemas.microsoft.com/office/drawing/2016/ink" xmlns:am3d="http://schemas.microsoft.com/office/drawing/2017/model3d" xmlns:o="urn:schemas-microsoft-com:office:office" xmlns:r="http://schemas.openxmlformats.org/officeDocument/2006/relationships" xmlns:m="http://schemas.openxmlformats.org/officeDocument/2006/math" xmlns:v="urn:schemas-microsoft-com:vml" xmlns:wp14="http://schemas.microsoft.com/office/word/2010/wordprocessingDrawing" xmlns:wp="http://schemas.openxmlformats.org/drawingml/2006/wordprocessingDrawing" xmlns:w10="urn:schemas-microsoft-com:office:word" xmlns:w="http://schemas.openxmlformats.org/wordprocessingml/2006/main" xmlns:w14="http://schemas.microsoft.com/office/word/2010/wordml" xmlns:w15="http://schemas.microsoft.com/office/word/2012/wordml" xmlns:w16cid="http://schemas.microsoft.com/office/word/2016/wordml/cid" xmlns:w16se="http://schemas.microsoft.com/office/word/2015/wordml/symex" xmlns:wpg="http://schemas.microsoft.com/office/word/2010/wordprocessingGroup" xmlns:wpi="http://schemas.microsoft.com/office/word/2010/wordprocessingInk" xmlns:wne="http://schemas.microsoft.com/office/word/2006/wordml" xmlns:wps="http://schemas.microsoft.com/office/word/2010/wordprocessingShape" mc:Ignorable="w14 w15 w16se w16cid wp14">
+<w:hdr xmlns:wpc="http://schemas.microsoft.com/office/word/2010/wordprocessingCanvas" xmlns:mo="http://schemas.microsoft.com/office/mac/office/2008/main" xmlns:mc="http://schemas.openxmlformats.org/markup-compatibility/2006" xmlns:mv="urn:schemas-microsoft-com:mac:vml" xmlns:o="urn:schemas-microsoft-com:office:office" xmlns:r="http://schemas.openxmlformats.org/officeDocument/2006/relationships" xmlns:m="http://schemas.openxmlformats.org/officeDocument/2006/math" xmlns:v="urn:schemas-microsoft-com:vml" xmlns:wp14="http://schemas.microsoft.com/office/word/2010/wordprocessingDrawing" xmlns:wp="http://schemas.openxmlformats.org/drawingml/2006/wordprocessingDrawing" xmlns:w10="urn:schemas-microsoft-com:office:word" xmlns:w="http://schemas.openxmlformats.org/wordprocessingml/2006/main" xmlns:w14="http://schemas.microsoft.com/office/word/2010/wordml" xmlns:w15="http://schemas.microsoft.com/office/word/2012/wordml" xmlns:wpg="http://schemas.microsoft.com/office/word/2010/wordprocessingGroup" xmlns:wpi="http://schemas.microsoft.com/office/word/2010/wordprocessingInk" xmlns:wne="http://schemas.microsoft.com/office/word/2006/wordml" xmlns:wps="http://schemas.microsoft.com/office/word/2010/wordprocessingShape" mc:Ignorable="w14 w15 wp14">
   <w:tbl>
     <w:tblPr>
       <w:tblStyle w:val="TableGrid"/>
@@ -2517,15 +2508,7 @@
             <w:pStyle w:val="Header"/>
           </w:pPr>
           <w:r>
-            <w:t xml:space="preserve">Skylar </w:t>
-          </w:r>
-          <w:proofErr w:type="spellStart"/>
-          <w:r>
-            <w:t>Onstot</w:t>
-          </w:r>
-          <w:proofErr w:type="spellEnd"/>
-          <w:r>
-            <w:t xml:space="preserve"> </w:t>
+            <w:t xml:space="preserve">Skylar Onstot </w:t>
           </w:r>
           <w:r>
             <w:t>(</w:t>
@@ -2575,8 +2558,8 @@
 </file>
 
 <file path=word/numbering.xml><?xml version="1.0" encoding="utf-8"?>
-<w:numbering xmlns:wpc="http://schemas.microsoft.com/office/word/2010/wordprocessingCanvas" xmlns:cx="http://schemas.microsoft.com/office/drawing/2014/chartex" xmlns:cx1="http://schemas.microsoft.com/office/drawing/2015/9/8/chartex" xmlns:cx2="http://schemas.microsoft.com/office/drawing/2015/10/21/chartex" xmlns:cx3="http://schemas.microsoft.com/office/drawing/2016/5/9/chartex" xmlns:cx4="http://schemas.microsoft.com/office/drawing/2016/5/10/chartex" xmlns:cx5="http://schemas.microsoft.com/office/drawing/2016/5/11/chartex" xmlns:cx6="http://schemas.microsoft.com/office/drawing/2016/5/12/chartex" xmlns:cx7="http://schemas.microsoft.com/office/drawing/2016/5/13/chartex" xmlns:cx8="http://schemas.microsoft.com/office/drawing/2016/5/14/chartex" xmlns:mc="http://schemas.openxmlformats.org/markup-compatibility/2006" xmlns:aink="http://schemas.microsoft.com/office/drawing/2016/ink" xmlns:am3d="http://schemas.microsoft.com/office/drawing/2017/model3d" xmlns:o="urn:schemas-microsoft-com:office:office" xmlns:r="http://schemas.openxmlformats.org/officeDocument/2006/relationships" xmlns:m="http://schemas.openxmlformats.org/officeDocument/2006/math" xmlns:v="urn:schemas-microsoft-com:vml" xmlns:wp14="http://schemas.microsoft.com/office/word/2010/wordprocessingDrawing" xmlns:wp="http://schemas.openxmlformats.org/drawingml/2006/wordprocessingDrawing" xmlns:w10="urn:schemas-microsoft-com:office:word" xmlns:w="http://schemas.openxmlformats.org/wordprocessingml/2006/main" xmlns:w14="http://schemas.microsoft.com/office/word/2010/wordml" xmlns:w15="http://schemas.microsoft.com/office/word/2012/wordml" xmlns:w16cid="http://schemas.microsoft.com/office/word/2016/wordml/cid" xmlns:w16se="http://schemas.microsoft.com/office/word/2015/wordml/symex" xmlns:wpg="http://schemas.microsoft.com/office/word/2010/wordprocessingGroup" xmlns:wpi="http://schemas.microsoft.com/office/word/2010/wordprocessingInk" xmlns:wne="http://schemas.microsoft.com/office/word/2006/wordml" xmlns:wps="http://schemas.microsoft.com/office/word/2010/wordprocessingShape" mc:Ignorable="w14 w15 w16se w16cid wp14">
-  <w:abstractNum w:abstractNumId="0" w15:restartNumberingAfterBreak="0">
+<w:numbering xmlns:wpc="http://schemas.microsoft.com/office/word/2010/wordprocessingCanvas" xmlns:mo="http://schemas.microsoft.com/office/mac/office/2008/main" xmlns:mc="http://schemas.openxmlformats.org/markup-compatibility/2006" xmlns:mv="urn:schemas-microsoft-com:mac:vml" xmlns:o="urn:schemas-microsoft-com:office:office" xmlns:r="http://schemas.openxmlformats.org/officeDocument/2006/relationships" xmlns:m="http://schemas.openxmlformats.org/officeDocument/2006/math" xmlns:v="urn:schemas-microsoft-com:vml" xmlns:wp14="http://schemas.microsoft.com/office/word/2010/wordprocessingDrawing" xmlns:wp="http://schemas.openxmlformats.org/drawingml/2006/wordprocessingDrawing" xmlns:w10="urn:schemas-microsoft-com:office:word" xmlns:w="http://schemas.openxmlformats.org/wordprocessingml/2006/main" xmlns:w14="http://schemas.microsoft.com/office/word/2010/wordml" xmlns:w15="http://schemas.microsoft.com/office/word/2012/wordml" xmlns:wpg="http://schemas.microsoft.com/office/word/2010/wordprocessingGroup" xmlns:wpi="http://schemas.microsoft.com/office/word/2010/wordprocessingInk" xmlns:wne="http://schemas.microsoft.com/office/word/2006/wordml" xmlns:wps="http://schemas.microsoft.com/office/word/2010/wordprocessingShape" mc:Ignorable="w14 w15 wp14">
+  <w:abstractNum w:abstractNumId="0">
     <w:nsid w:val="00CD6F7F"/>
     <w:multiLevelType w:val="hybridMultilevel"/>
     <w:tmpl w:val="55A4C8C6"/>
@@ -2665,7 +2648,7 @@
       </w:pPr>
     </w:lvl>
   </w:abstractNum>
-  <w:abstractNum w:abstractNumId="1" w15:restartNumberingAfterBreak="0">
+  <w:abstractNum w:abstractNumId="1">
     <w:nsid w:val="03C95F1C"/>
     <w:multiLevelType w:val="hybridMultilevel"/>
     <w:tmpl w:val="FE268FEC"/>
@@ -2877,7 +2860,7 @@
       </w:rPr>
     </w:lvl>
   </w:abstractNum>
-  <w:abstractNum w:abstractNumId="2" w15:restartNumberingAfterBreak="0">
+  <w:abstractNum w:abstractNumId="2">
     <w:nsid w:val="04B3016E"/>
     <w:multiLevelType w:val="hybridMultilevel"/>
     <w:tmpl w:val="086EDE0C"/>
@@ -2990,7 +2973,7 @@
       </w:rPr>
     </w:lvl>
   </w:abstractNum>
-  <w:abstractNum w:abstractNumId="3" w15:restartNumberingAfterBreak="0">
+  <w:abstractNum w:abstractNumId="3">
     <w:nsid w:val="06F50D61"/>
     <w:multiLevelType w:val="hybridMultilevel"/>
     <w:tmpl w:val="40AA4EAE"/>
@@ -3103,7 +3086,7 @@
       </w:rPr>
     </w:lvl>
   </w:abstractNum>
-  <w:abstractNum w:abstractNumId="4" w15:restartNumberingAfterBreak="0">
+  <w:abstractNum w:abstractNumId="4">
     <w:nsid w:val="095D5F62"/>
     <w:multiLevelType w:val="hybridMultilevel"/>
     <w:tmpl w:val="F99ED772"/>
@@ -3216,7 +3199,7 @@
       </w:rPr>
     </w:lvl>
   </w:abstractNum>
-  <w:abstractNum w:abstractNumId="5" w15:restartNumberingAfterBreak="0">
+  <w:abstractNum w:abstractNumId="5">
     <w:nsid w:val="0CC1039C"/>
     <w:multiLevelType w:val="hybridMultilevel"/>
     <w:tmpl w:val="66403E26"/>
@@ -3428,7 +3411,7 @@
       </w:rPr>
     </w:lvl>
   </w:abstractNum>
-  <w:abstractNum w:abstractNumId="6" w15:restartNumberingAfterBreak="0">
+  <w:abstractNum w:abstractNumId="6">
     <w:nsid w:val="0F2951EA"/>
     <w:multiLevelType w:val="hybridMultilevel"/>
     <w:tmpl w:val="67C8008A"/>
@@ -3514,7 +3497,7 @@
       </w:pPr>
     </w:lvl>
   </w:abstractNum>
-  <w:abstractNum w:abstractNumId="7" w15:restartNumberingAfterBreak="0">
+  <w:abstractNum w:abstractNumId="7">
     <w:nsid w:val="11A941F6"/>
     <w:multiLevelType w:val="hybridMultilevel"/>
     <w:tmpl w:val="98E411A0"/>
@@ -3600,7 +3583,7 @@
       </w:pPr>
     </w:lvl>
   </w:abstractNum>
-  <w:abstractNum w:abstractNumId="8" w15:restartNumberingAfterBreak="0">
+  <w:abstractNum w:abstractNumId="8">
     <w:nsid w:val="1411170C"/>
     <w:multiLevelType w:val="hybridMultilevel"/>
     <w:tmpl w:val="C0F2830E"/>
@@ -3689,7 +3672,7 @@
       </w:pPr>
     </w:lvl>
   </w:abstractNum>
-  <w:abstractNum w:abstractNumId="9" w15:restartNumberingAfterBreak="0">
+  <w:abstractNum w:abstractNumId="9">
     <w:nsid w:val="15CA23AC"/>
     <w:multiLevelType w:val="hybridMultilevel"/>
     <w:tmpl w:val="C36CC344"/>
@@ -3802,7 +3785,7 @@
       </w:rPr>
     </w:lvl>
   </w:abstractNum>
-  <w:abstractNum w:abstractNumId="10" w15:restartNumberingAfterBreak="0">
+  <w:abstractNum w:abstractNumId="10">
     <w:nsid w:val="1C202A3E"/>
     <w:multiLevelType w:val="hybridMultilevel"/>
     <w:tmpl w:val="8F74CD54"/>
@@ -4014,7 +3997,7 @@
       </w:rPr>
     </w:lvl>
   </w:abstractNum>
-  <w:abstractNum w:abstractNumId="11" w15:restartNumberingAfterBreak="0">
+  <w:abstractNum w:abstractNumId="11">
     <w:nsid w:val="1FA403CA"/>
     <w:multiLevelType w:val="hybridMultilevel"/>
     <w:tmpl w:val="1414CC10"/>
@@ -4103,7 +4086,7 @@
       </w:pPr>
     </w:lvl>
   </w:abstractNum>
-  <w:abstractNum w:abstractNumId="12" w15:restartNumberingAfterBreak="0">
+  <w:abstractNum w:abstractNumId="12">
     <w:nsid w:val="2727309C"/>
     <w:multiLevelType w:val="hybridMultilevel"/>
     <w:tmpl w:val="B6E29576"/>
@@ -4192,7 +4175,7 @@
       </w:pPr>
     </w:lvl>
   </w:abstractNum>
-  <w:abstractNum w:abstractNumId="13" w15:restartNumberingAfterBreak="0">
+  <w:abstractNum w:abstractNumId="13">
     <w:nsid w:val="283B1617"/>
     <w:multiLevelType w:val="hybridMultilevel"/>
     <w:tmpl w:val="649E8E14"/>
@@ -4305,7 +4288,7 @@
       </w:rPr>
     </w:lvl>
   </w:abstractNum>
-  <w:abstractNum w:abstractNumId="14" w15:restartNumberingAfterBreak="0">
+  <w:abstractNum w:abstractNumId="14">
     <w:nsid w:val="28F62FD4"/>
     <w:multiLevelType w:val="hybridMultilevel"/>
     <w:tmpl w:val="1C703CE6"/>
@@ -4391,7 +4374,7 @@
       </w:pPr>
     </w:lvl>
   </w:abstractNum>
-  <w:abstractNum w:abstractNumId="15" w15:restartNumberingAfterBreak="0">
+  <w:abstractNum w:abstractNumId="15">
     <w:nsid w:val="2E8F695A"/>
     <w:multiLevelType w:val="hybridMultilevel"/>
     <w:tmpl w:val="CD329C0E"/>
@@ -4480,7 +4463,7 @@
       </w:pPr>
     </w:lvl>
   </w:abstractNum>
-  <w:abstractNum w:abstractNumId="16" w15:restartNumberingAfterBreak="0">
+  <w:abstractNum w:abstractNumId="16">
     <w:nsid w:val="2ECB6EE2"/>
     <w:multiLevelType w:val="hybridMultilevel"/>
     <w:tmpl w:val="6A9E9184"/>
@@ -4569,7 +4552,7 @@
       </w:pPr>
     </w:lvl>
   </w:abstractNum>
-  <w:abstractNum w:abstractNumId="17" w15:restartNumberingAfterBreak="0">
+  <w:abstractNum w:abstractNumId="17">
     <w:nsid w:val="30A145FD"/>
     <w:multiLevelType w:val="hybridMultilevel"/>
     <w:tmpl w:val="394C9D40"/>
@@ -4658,7 +4641,7 @@
       </w:pPr>
     </w:lvl>
   </w:abstractNum>
-  <w:abstractNum w:abstractNumId="18" w15:restartNumberingAfterBreak="0">
+  <w:abstractNum w:abstractNumId="18">
     <w:nsid w:val="33FB60CD"/>
     <w:multiLevelType w:val="hybridMultilevel"/>
     <w:tmpl w:val="62EA499C"/>
@@ -4747,7 +4730,7 @@
       </w:pPr>
     </w:lvl>
   </w:abstractNum>
-  <w:abstractNum w:abstractNumId="19" w15:restartNumberingAfterBreak="0">
+  <w:abstractNum w:abstractNumId="19">
     <w:nsid w:val="3EC82D67"/>
     <w:multiLevelType w:val="hybridMultilevel"/>
     <w:tmpl w:val="98E063CC"/>
@@ -4836,7 +4819,7 @@
       </w:pPr>
     </w:lvl>
   </w:abstractNum>
-  <w:abstractNum w:abstractNumId="20" w15:restartNumberingAfterBreak="0">
+  <w:abstractNum w:abstractNumId="20">
     <w:nsid w:val="434F703E"/>
     <w:multiLevelType w:val="hybridMultilevel"/>
     <w:tmpl w:val="B85C4C2A"/>
@@ -4927,7 +4910,7 @@
       </w:pPr>
     </w:lvl>
   </w:abstractNum>
-  <w:abstractNum w:abstractNumId="21" w15:restartNumberingAfterBreak="0">
+  <w:abstractNum w:abstractNumId="21">
     <w:nsid w:val="45ED6177"/>
     <w:multiLevelType w:val="hybridMultilevel"/>
     <w:tmpl w:val="A3EE52C0"/>
@@ -5139,7 +5122,7 @@
       </w:rPr>
     </w:lvl>
   </w:abstractNum>
-  <w:abstractNum w:abstractNumId="22" w15:restartNumberingAfterBreak="0">
+  <w:abstractNum w:abstractNumId="22">
     <w:nsid w:val="4C703CE5"/>
     <w:multiLevelType w:val="hybridMultilevel"/>
     <w:tmpl w:val="29948254"/>
@@ -5251,7 +5234,7 @@
       </w:rPr>
     </w:lvl>
   </w:abstractNum>
-  <w:abstractNum w:abstractNumId="23" w15:restartNumberingAfterBreak="0">
+  <w:abstractNum w:abstractNumId="23">
     <w:nsid w:val="4F3868B9"/>
     <w:multiLevelType w:val="hybridMultilevel"/>
     <w:tmpl w:val="9C2CB434"/>
@@ -5337,7 +5320,7 @@
       </w:pPr>
     </w:lvl>
   </w:abstractNum>
-  <w:abstractNum w:abstractNumId="24" w15:restartNumberingAfterBreak="0">
+  <w:abstractNum w:abstractNumId="24">
     <w:nsid w:val="51695CF7"/>
     <w:multiLevelType w:val="multilevel"/>
     <w:tmpl w:val="7B54B802"/>
@@ -5450,7 +5433,7 @@
       </w:pPr>
     </w:lvl>
   </w:abstractNum>
-  <w:abstractNum w:abstractNumId="25" w15:restartNumberingAfterBreak="0">
+  <w:abstractNum w:abstractNumId="25">
     <w:nsid w:val="578554BC"/>
     <w:multiLevelType w:val="hybridMultilevel"/>
     <w:tmpl w:val="0DBE7476"/>
@@ -5536,7 +5519,7 @@
       </w:pPr>
     </w:lvl>
   </w:abstractNum>
-  <w:abstractNum w:abstractNumId="26" w15:restartNumberingAfterBreak="0">
+  <w:abstractNum w:abstractNumId="26">
     <w:nsid w:val="5CAB5B76"/>
     <w:multiLevelType w:val="hybridMultilevel"/>
     <w:tmpl w:val="277E761A"/>
@@ -5748,7 +5731,7 @@
       </w:rPr>
     </w:lvl>
   </w:abstractNum>
-  <w:abstractNum w:abstractNumId="27" w15:restartNumberingAfterBreak="0">
+  <w:abstractNum w:abstractNumId="27">
     <w:nsid w:val="600C095C"/>
     <w:multiLevelType w:val="hybridMultilevel"/>
     <w:tmpl w:val="73A88234"/>
@@ -5834,7 +5817,7 @@
       </w:pPr>
     </w:lvl>
   </w:abstractNum>
-  <w:abstractNum w:abstractNumId="28" w15:restartNumberingAfterBreak="0">
+  <w:abstractNum w:abstractNumId="28">
     <w:nsid w:val="60334512"/>
     <w:multiLevelType w:val="hybridMultilevel"/>
     <w:tmpl w:val="C8F28ECE"/>
@@ -5947,7 +5930,7 @@
       </w:rPr>
     </w:lvl>
   </w:abstractNum>
-  <w:abstractNum w:abstractNumId="29" w15:restartNumberingAfterBreak="0">
+  <w:abstractNum w:abstractNumId="29">
     <w:nsid w:val="61D9069E"/>
     <w:multiLevelType w:val="hybridMultilevel"/>
     <w:tmpl w:val="6AE686B4"/>
@@ -6036,7 +6019,7 @@
       </w:pPr>
     </w:lvl>
   </w:abstractNum>
-  <w:abstractNum w:abstractNumId="30" w15:restartNumberingAfterBreak="0">
+  <w:abstractNum w:abstractNumId="30">
     <w:nsid w:val="68722B4A"/>
     <w:multiLevelType w:val="hybridMultilevel"/>
     <w:tmpl w:val="03A2DAEE"/>
@@ -6248,7 +6231,7 @@
       </w:rPr>
     </w:lvl>
   </w:abstractNum>
-  <w:abstractNum w:abstractNumId="31" w15:restartNumberingAfterBreak="0">
+  <w:abstractNum w:abstractNumId="31">
     <w:nsid w:val="693A121D"/>
     <w:multiLevelType w:val="hybridMultilevel"/>
     <w:tmpl w:val="11E6F520"/>
@@ -6361,7 +6344,7 @@
       </w:rPr>
     </w:lvl>
   </w:abstractNum>
-  <w:abstractNum w:abstractNumId="32" w15:restartNumberingAfterBreak="0">
+  <w:abstractNum w:abstractNumId="32">
     <w:nsid w:val="6A32417B"/>
     <w:multiLevelType w:val="hybridMultilevel"/>
     <w:tmpl w:val="A88A33DA"/>
@@ -6474,7 +6457,7 @@
       </w:rPr>
     </w:lvl>
   </w:abstractNum>
-  <w:abstractNum w:abstractNumId="33" w15:restartNumberingAfterBreak="0">
+  <w:abstractNum w:abstractNumId="33">
     <w:nsid w:val="6AED595A"/>
     <w:multiLevelType w:val="hybridMultilevel"/>
     <w:tmpl w:val="3836B7DC"/>
@@ -6560,7 +6543,7 @@
       </w:pPr>
     </w:lvl>
   </w:abstractNum>
-  <w:abstractNum w:abstractNumId="34" w15:restartNumberingAfterBreak="0">
+  <w:abstractNum w:abstractNumId="34">
     <w:nsid w:val="6F137589"/>
     <w:multiLevelType w:val="hybridMultilevel"/>
     <w:tmpl w:val="9C2CB434"/>
@@ -6646,7 +6629,7 @@
       </w:pPr>
     </w:lvl>
   </w:abstractNum>
-  <w:abstractNum w:abstractNumId="35" w15:restartNumberingAfterBreak="0">
+  <w:abstractNum w:abstractNumId="35">
     <w:nsid w:val="70232BFD"/>
     <w:multiLevelType w:val="hybridMultilevel"/>
     <w:tmpl w:val="CDF835C0"/>
@@ -6759,7 +6742,7 @@
       </w:rPr>
     </w:lvl>
   </w:abstractNum>
-  <w:abstractNum w:abstractNumId="36" w15:restartNumberingAfterBreak="0">
+  <w:abstractNum w:abstractNumId="36">
     <w:nsid w:val="703444A0"/>
     <w:multiLevelType w:val="hybridMultilevel"/>
     <w:tmpl w:val="BDAAA1C6"/>
@@ -6872,7 +6855,7 @@
       </w:rPr>
     </w:lvl>
   </w:abstractNum>
-  <w:abstractNum w:abstractNumId="37" w15:restartNumberingAfterBreak="0">
+  <w:abstractNum w:abstractNumId="37">
     <w:nsid w:val="751A2DE0"/>
     <w:multiLevelType w:val="hybridMultilevel"/>
     <w:tmpl w:val="33743F3A"/>
@@ -7093,7 +7076,7 @@
       </w:rPr>
     </w:lvl>
   </w:abstractNum>
-  <w:abstractNum w:abstractNumId="38" w15:restartNumberingAfterBreak="0">
+  <w:abstractNum w:abstractNumId="38">
     <w:nsid w:val="75EE7608"/>
     <w:multiLevelType w:val="hybridMultilevel"/>
     <w:tmpl w:val="FCD290C2"/>
@@ -7206,7 +7189,7 @@
       </w:rPr>
     </w:lvl>
   </w:abstractNum>
-  <w:abstractNum w:abstractNumId="39" w15:restartNumberingAfterBreak="0">
+  <w:abstractNum w:abstractNumId="39">
     <w:nsid w:val="773C0A2B"/>
     <w:multiLevelType w:val="hybridMultilevel"/>
     <w:tmpl w:val="1414CC10"/>
@@ -7295,7 +7278,7 @@
       </w:pPr>
     </w:lvl>
   </w:abstractNum>
-  <w:abstractNum w:abstractNumId="40" w15:restartNumberingAfterBreak="0">
+  <w:abstractNum w:abstractNumId="40">
     <w:nsid w:val="77AC61DC"/>
     <w:multiLevelType w:val="hybridMultilevel"/>
     <w:tmpl w:val="9C2CB434"/>
@@ -7381,7 +7364,7 @@
       </w:pPr>
     </w:lvl>
   </w:abstractNum>
-  <w:abstractNum w:abstractNumId="41" w15:restartNumberingAfterBreak="0">
+  <w:abstractNum w:abstractNumId="41">
     <w:nsid w:val="78330250"/>
     <w:multiLevelType w:val="hybridMultilevel"/>
     <w:tmpl w:val="4F2E305C"/>
@@ -7495,7 +7478,7 @@
       </w:rPr>
     </w:lvl>
   </w:abstractNum>
-  <w:abstractNum w:abstractNumId="42" w15:restartNumberingAfterBreak="0">
+  <w:abstractNum w:abstractNumId="42">
     <w:nsid w:val="78BE61CC"/>
     <w:multiLevelType w:val="hybridMultilevel"/>
     <w:tmpl w:val="14964570"/>
@@ -7707,7 +7690,7 @@
       </w:rPr>
     </w:lvl>
   </w:abstractNum>
-  <w:abstractNum w:abstractNumId="43" w15:restartNumberingAfterBreak="0">
+  <w:abstractNum w:abstractNumId="43">
     <w:nsid w:val="7C8A1022"/>
     <w:multiLevelType w:val="hybridMultilevel"/>
     <w:tmpl w:val="1414CC10"/>
@@ -7796,7 +7779,7 @@
       </w:pPr>
     </w:lvl>
   </w:abstractNum>
-  <w:abstractNum w:abstractNumId="44" w15:restartNumberingAfterBreak="0">
+  <w:abstractNum w:abstractNumId="44">
     <w:nsid w:val="7D1433D1"/>
     <w:multiLevelType w:val="hybridMultilevel"/>
     <w:tmpl w:val="CD329C0E"/>
@@ -7885,7 +7868,7 @@
       </w:pPr>
     </w:lvl>
   </w:abstractNum>
-  <w:abstractNum w:abstractNumId="45" w15:restartNumberingAfterBreak="0">
+  <w:abstractNum w:abstractNumId="45">
     <w:nsid w:val="7EFD721C"/>
     <w:multiLevelType w:val="hybridMultilevel"/>
     <w:tmpl w:val="D10069E0"/>
@@ -8116,7 +8099,7 @@
 </file>
 
 <file path=word/styles.xml><?xml version="1.0" encoding="utf-8"?>
-<w:styles xmlns:mc="http://schemas.openxmlformats.org/markup-compatibility/2006" xmlns:r="http://schemas.openxmlformats.org/officeDocument/2006/relationships" xmlns:w="http://schemas.openxmlformats.org/wordprocessingml/2006/main" xmlns:w14="http://schemas.microsoft.com/office/word/2010/wordml" xmlns:w15="http://schemas.microsoft.com/office/word/2012/wordml" xmlns:w16cid="http://schemas.microsoft.com/office/word/2016/wordml/cid" xmlns:w16se="http://schemas.microsoft.com/office/word/2015/wordml/symex" mc:Ignorable="w14 w15 w16se w16cid">
+<w:styles xmlns:mc="http://schemas.openxmlformats.org/markup-compatibility/2006" xmlns:r="http://schemas.openxmlformats.org/officeDocument/2006/relationships" xmlns:w="http://schemas.openxmlformats.org/wordprocessingml/2006/main" xmlns:w14="http://schemas.microsoft.com/office/word/2010/wordml" xmlns:w15="http://schemas.microsoft.com/office/word/2012/wordml" mc:Ignorable="w14 w15">
   <w:docDefaults>
     <w:rPrDefault>
       <w:rPr>
@@ -8132,7 +8115,7 @@
       </w:pPr>
     </w:pPrDefault>
   </w:docDefaults>
-  <w:latentStyles w:defLockedState="0" w:defUIPriority="99" w:defSemiHidden="0" w:defUnhideWhenUsed="0" w:defQFormat="0" w:count="376">
+  <w:latentStyles w:defLockedState="0" w:defUIPriority="99" w:defSemiHidden="0" w:defUnhideWhenUsed="0" w:defQFormat="0" w:count="382">
     <w:lsdException w:name="Normal" w:uiPriority="0" w:qFormat="1"/>
     <w:lsdException w:name="heading 1" w:uiPriority="9" w:qFormat="1"/>
     <w:lsdException w:name="heading 2" w:semiHidden="1" w:uiPriority="9" w:unhideWhenUsed="1" w:qFormat="1"/>
@@ -8506,9 +8489,6 @@
     <w:lsdException w:name="List Table 7 Colorful Accent 6" w:uiPriority="52"/>
     <w:lsdException w:name="Mention" w:semiHidden="1" w:unhideWhenUsed="1"/>
     <w:lsdException w:name="Smart Hyperlink" w:semiHidden="1" w:unhideWhenUsed="1"/>
-    <w:lsdException w:name="Hashtag" w:semiHidden="1" w:unhideWhenUsed="1"/>
-    <w:lsdException w:name="Unresolved Mention" w:semiHidden="1" w:unhideWhenUsed="1"/>
-    <w:lsdException w:name="Smart Link" w:semiHidden="1" w:unhideWhenUsed="1"/>
   </w:latentStyles>
   <w:style w:type="paragraph" w:default="1" w:styleId="Normal">
     <w:name w:val="Normal"/>
@@ -8694,6 +8674,7 @@
       <w:rFonts w:eastAsiaTheme="minorHAnsi"/>
     </w:rPr>
     <w:tblPr>
+      <w:tblInd w:w="0" w:type="dxa"/>
       <w:tblBorders>
         <w:top w:val="single" w:sz="4" w:space="0" w:color="auto"/>
         <w:left w:val="single" w:sz="4" w:space="0" w:color="auto"/>
@@ -8702,6 +8683,12 @@
         <w:insideH w:val="single" w:sz="4" w:space="0" w:color="auto"/>
         <w:insideV w:val="single" w:sz="4" w:space="0" w:color="auto"/>
       </w:tblBorders>
+      <w:tblCellMar>
+        <w:top w:w="0" w:type="dxa"/>
+        <w:left w:w="108" w:type="dxa"/>
+        <w:bottom w:w="0" w:type="dxa"/>
+        <w:right w:w="108" w:type="dxa"/>
+      </w:tblCellMar>
     </w:tblPr>
   </w:style>
   <w:style w:type="paragraph" w:styleId="ListParagraph">
@@ -8739,7 +8726,7 @@
       <w:u w:val="single"/>
     </w:rPr>
   </w:style>
-  <w:style w:type="character" w:styleId="UnresolvedMention">
+  <w:style w:type="character" w:customStyle="1" w:styleId="UnresolvedMention">
     <w:name w:val="Unresolved Mention"/>
     <w:basedOn w:val="DefaultParagraphFont"/>
     <w:uiPriority w:val="99"/>

</xml_diff>

<commit_message>
Edited persistence portion of the documentation
</commit_message>
<xml_diff>
--- a/winword64/winword64/Documentation/Malware Team Project - Coy, Onstot, Pendleton, Smith.docx
+++ b/winword64/winword64/Documentation/Malware Team Project - Coy, Onstot, Pendleton, Smith.docx
@@ -1,6 +1,6 @@
 
 <file path=word/document.xml><?xml version="1.0" encoding="utf-8"?>
-<w:document xmlns:wpc="http://schemas.microsoft.com/office/word/2010/wordprocessingCanvas" xmlns:mo="http://schemas.microsoft.com/office/mac/office/2008/main" xmlns:mc="http://schemas.openxmlformats.org/markup-compatibility/2006" xmlns:mv="urn:schemas-microsoft-com:mac:vml" xmlns:o="urn:schemas-microsoft-com:office:office" xmlns:r="http://schemas.openxmlformats.org/officeDocument/2006/relationships" xmlns:m="http://schemas.openxmlformats.org/officeDocument/2006/math" xmlns:v="urn:schemas-microsoft-com:vml" xmlns:wp14="http://schemas.microsoft.com/office/word/2010/wordprocessingDrawing" xmlns:wp="http://schemas.openxmlformats.org/drawingml/2006/wordprocessingDrawing" xmlns:w10="urn:schemas-microsoft-com:office:word" xmlns:w="http://schemas.openxmlformats.org/wordprocessingml/2006/main" xmlns:w14="http://schemas.microsoft.com/office/word/2010/wordml" xmlns:w15="http://schemas.microsoft.com/office/word/2012/wordml" xmlns:wpg="http://schemas.microsoft.com/office/word/2010/wordprocessingGroup" xmlns:wpi="http://schemas.microsoft.com/office/word/2010/wordprocessingInk" xmlns:wne="http://schemas.microsoft.com/office/word/2006/wordml" xmlns:wps="http://schemas.microsoft.com/office/word/2010/wordprocessingShape" mc:Ignorable="w14 w15 wp14">
+<w:document xmlns:wpc="http://schemas.microsoft.com/office/word/2010/wordprocessingCanvas" xmlns:mo="http://schemas.microsoft.com/office/mac/office/2008/main" xmlns:mc="http://schemas.openxmlformats.org/markup-compatibility/2006" xmlns:mv="urn:schemas-microsoft-com:mac:vml" xmlns:o="urn:schemas-microsoft-com:office:office" xmlns:r="http://schemas.openxmlformats.org/officeDocument/2006/relationships" xmlns:m="http://schemas.openxmlformats.org/officeDocument/2006/math" xmlns:v="urn:schemas-microsoft-com:vml" xmlns:wp14="http://schemas.microsoft.com/office/word/2010/wordprocessingDrawing" xmlns:wp="http://schemas.openxmlformats.org/drawingml/2006/wordprocessingDrawing" xmlns:w10="urn:schemas-microsoft-com:office:word" xmlns:w="http://schemas.openxmlformats.org/wordprocessingml/2006/main" xmlns:w14="http://schemas.microsoft.com/office/word/2010/wordml" xmlns:wpg="http://schemas.microsoft.com/office/word/2010/wordprocessingGroup" xmlns:wpi="http://schemas.microsoft.com/office/word/2010/wordprocessingInk" xmlns:wne="http://schemas.microsoft.com/office/word/2006/wordml" xmlns:wps="http://schemas.microsoft.com/office/word/2010/wordprocessingShape" mc:Ignorable="w14 wp14">
   <w:body>
     <w:p>
       <w:pPr>
@@ -227,8 +227,17 @@
           <w:rFonts w:asciiTheme="minorHAnsi" w:eastAsia="Times New Roman" w:hAnsiTheme="minorHAnsi" w:cstheme="minorHAnsi"/>
           <w:sz w:val="24"/>
         </w:rPr>
-        <w:t>: Ransomware</w:t>
-      </w:r>
+        <w:t xml:space="preserve">: </w:t>
+      </w:r>
+      <w:proofErr w:type="spellStart"/>
+      <w:r>
+        <w:rPr>
+          <w:rFonts w:asciiTheme="minorHAnsi" w:eastAsia="Times New Roman" w:hAnsiTheme="minorHAnsi" w:cstheme="minorHAnsi"/>
+          <w:sz w:val="24"/>
+        </w:rPr>
+        <w:t>Ransomware</w:t>
+      </w:r>
+      <w:proofErr w:type="spellEnd"/>
     </w:p>
     <w:p>
       <w:pPr>
@@ -264,7 +273,23 @@
           <w:rFonts w:asciiTheme="minorHAnsi" w:eastAsia="Times New Roman" w:hAnsiTheme="minorHAnsi" w:cstheme="minorHAnsi"/>
           <w:sz w:val="24"/>
         </w:rPr>
-        <w:t>:  Winword64.exe is a Windows ransomware malware that encrypts files in the SYSTEMDRIVE:\Users directory with particular extensions</w:t>
+        <w:t xml:space="preserve">:  Winword64.exe is a Windows </w:t>
+      </w:r>
+      <w:proofErr w:type="spellStart"/>
+      <w:r>
+        <w:rPr>
+          <w:rFonts w:asciiTheme="minorHAnsi" w:eastAsia="Times New Roman" w:hAnsiTheme="minorHAnsi" w:cstheme="minorHAnsi"/>
+          <w:sz w:val="24"/>
+        </w:rPr>
+        <w:t>ransomware</w:t>
+      </w:r>
+      <w:proofErr w:type="spellEnd"/>
+      <w:r>
+        <w:rPr>
+          <w:rFonts w:asciiTheme="minorHAnsi" w:eastAsia="Times New Roman" w:hAnsiTheme="minorHAnsi" w:cstheme="minorHAnsi"/>
+          <w:sz w:val="24"/>
+        </w:rPr>
+        <w:t xml:space="preserve"> malware that encrypts files in the SYSTEMDRIVE:\Users directory with particular extensions</w:t>
       </w:r>
       <w:r>
         <w:rPr>
@@ -418,13 +443,22 @@
         </w:rPr>
         <w:t xml:space="preserve">  The program checks for No Pill and </w:t>
       </w:r>
+      <w:proofErr w:type="spellStart"/>
       <w:proofErr w:type="gramStart"/>
       <w:r>
         <w:rPr>
           <w:rFonts w:ascii="Consolas" w:eastAsia="Times New Roman" w:hAnsi="Consolas" w:cstheme="minorHAnsi"/>
           <w:sz w:val="24"/>
         </w:rPr>
-        <w:t>IsDebuggerPresent(</w:t>
+        <w:t>IsDebuggerPresent</w:t>
+      </w:r>
+      <w:proofErr w:type="spellEnd"/>
+      <w:r>
+        <w:rPr>
+          <w:rFonts w:ascii="Consolas" w:eastAsia="Times New Roman" w:hAnsi="Consolas" w:cstheme="minorHAnsi"/>
+          <w:sz w:val="24"/>
+        </w:rPr>
+        <w:t>(</w:t>
       </w:r>
       <w:proofErr w:type="gramEnd"/>
       <w:r>
@@ -473,6 +507,7 @@
         </w:rPr>
         <w:t xml:space="preserve">String </w:t>
       </w:r>
+      <w:proofErr w:type="spellStart"/>
       <w:r>
         <w:rPr>
           <w:rFonts w:asciiTheme="minorHAnsi" w:eastAsia="Times New Roman" w:hAnsiTheme="minorHAnsi" w:cstheme="minorHAnsi"/>
@@ -489,6 +524,7 @@
         </w:rPr>
         <w:t>bfuscation</w:t>
       </w:r>
+      <w:proofErr w:type="spellEnd"/>
       <w:r>
         <w:rPr>
           <w:rFonts w:asciiTheme="minorHAnsi" w:eastAsia="Times New Roman" w:hAnsiTheme="minorHAnsi" w:cstheme="minorHAnsi"/>
@@ -602,13 +638,22 @@
         </w:rPr>
         <w:t xml:space="preserve">Uses the </w:t>
       </w:r>
+      <w:proofErr w:type="spellStart"/>
       <w:proofErr w:type="gramStart"/>
       <w:r>
         <w:rPr>
           <w:rFonts w:ascii="Consolas" w:eastAsia="Times New Roman" w:hAnsi="Consolas" w:cstheme="minorHAnsi"/>
           <w:sz w:val="24"/>
         </w:rPr>
-        <w:t>SHGetKnownFolderPath(</w:t>
+        <w:t>SHGetKnownFolderPath</w:t>
+      </w:r>
+      <w:proofErr w:type="spellEnd"/>
+      <w:r>
+        <w:rPr>
+          <w:rFonts w:ascii="Consolas" w:eastAsia="Times New Roman" w:hAnsi="Consolas" w:cstheme="minorHAnsi"/>
+          <w:sz w:val="24"/>
+        </w:rPr>
+        <w:t>(</w:t>
       </w:r>
       <w:proofErr w:type="gramEnd"/>
       <w:r>
@@ -699,12 +744,21 @@
           <w:sz w:val="24"/>
         </w:rPr>
       </w:pPr>
-      <w:r>
-        <w:rPr>
-          <w:rFonts w:asciiTheme="minorHAnsi" w:eastAsia="Times New Roman" w:hAnsiTheme="minorHAnsi" w:cstheme="minorHAnsi"/>
-          <w:sz w:val="24"/>
-        </w:rPr>
-        <w:t>Foreach file found:</w:t>
+      <w:proofErr w:type="spellStart"/>
+      <w:r>
+        <w:rPr>
+          <w:rFonts w:asciiTheme="minorHAnsi" w:eastAsia="Times New Roman" w:hAnsiTheme="minorHAnsi" w:cstheme="minorHAnsi"/>
+          <w:sz w:val="24"/>
+        </w:rPr>
+        <w:t>Foreach</w:t>
+      </w:r>
+      <w:proofErr w:type="spellEnd"/>
+      <w:r>
+        <w:rPr>
+          <w:rFonts w:asciiTheme="minorHAnsi" w:eastAsia="Times New Roman" w:hAnsiTheme="minorHAnsi" w:cstheme="minorHAnsi"/>
+          <w:sz w:val="24"/>
+        </w:rPr>
+        <w:t xml:space="preserve"> file found:</w:t>
       </w:r>
     </w:p>
     <w:p>
@@ -729,6 +783,7 @@
         </w:rPr>
         <w:t xml:space="preserve">Uses the </w:t>
       </w:r>
+      <w:proofErr w:type="spellStart"/>
       <w:proofErr w:type="gramStart"/>
       <w:r>
         <w:rPr>
@@ -737,6 +792,7 @@
         </w:rPr>
         <w:t>CreateFileW</w:t>
       </w:r>
+      <w:proofErr w:type="spellEnd"/>
       <w:r>
         <w:rPr>
           <w:rFonts w:ascii="Consolas" w:eastAsia="Times New Roman" w:hAnsi="Consolas" w:cstheme="minorHAnsi"/>
@@ -782,6 +838,7 @@
         </w:rPr>
         <w:t xml:space="preserve">Uses the APIs </w:t>
       </w:r>
+      <w:proofErr w:type="spellStart"/>
       <w:proofErr w:type="gramStart"/>
       <w:r>
         <w:rPr>
@@ -790,6 +847,7 @@
         </w:rPr>
         <w:t>CryptAcquireContextW</w:t>
       </w:r>
+      <w:proofErr w:type="spellEnd"/>
       <w:r>
         <w:rPr>
           <w:rFonts w:ascii="Consolas" w:eastAsia="Times New Roman" w:hAnsi="Consolas" w:cstheme="minorHAnsi"/>
@@ -812,6 +870,7 @@
         </w:rPr>
         <w:t xml:space="preserve">, </w:t>
       </w:r>
+      <w:proofErr w:type="spellStart"/>
       <w:r>
         <w:rPr>
           <w:rFonts w:ascii="Consolas" w:eastAsia="Times New Roman" w:hAnsi="Consolas" w:cstheme="minorHAnsi"/>
@@ -819,6 +878,7 @@
         </w:rPr>
         <w:t>CryptCreateHash</w:t>
       </w:r>
+      <w:proofErr w:type="spellEnd"/>
       <w:r>
         <w:rPr>
           <w:rFonts w:ascii="Consolas" w:eastAsia="Times New Roman" w:hAnsi="Consolas" w:cstheme="minorHAnsi"/>
@@ -833,6 +893,7 @@
         </w:rPr>
         <w:t xml:space="preserve">, </w:t>
       </w:r>
+      <w:proofErr w:type="spellStart"/>
       <w:r>
         <w:rPr>
           <w:rFonts w:ascii="Consolas" w:eastAsia="Times New Roman" w:hAnsi="Consolas" w:cstheme="minorHAnsi"/>
@@ -840,6 +901,7 @@
         </w:rPr>
         <w:t>CryptHashData</w:t>
       </w:r>
+      <w:proofErr w:type="spellEnd"/>
       <w:r>
         <w:rPr>
           <w:rFonts w:ascii="Consolas" w:eastAsia="Times New Roman" w:hAnsi="Consolas" w:cstheme="minorHAnsi"/>
@@ -854,6 +916,7 @@
         </w:rPr>
         <w:t xml:space="preserve">, </w:t>
       </w:r>
+      <w:proofErr w:type="spellStart"/>
       <w:r>
         <w:rPr>
           <w:rFonts w:ascii="Consolas" w:eastAsia="Times New Roman" w:hAnsi="Consolas" w:cstheme="minorHAnsi"/>
@@ -861,6 +924,7 @@
         </w:rPr>
         <w:t>CryptDeriveKey</w:t>
       </w:r>
+      <w:proofErr w:type="spellEnd"/>
       <w:r>
         <w:rPr>
           <w:rFonts w:ascii="Consolas" w:eastAsia="Times New Roman" w:hAnsi="Consolas" w:cstheme="minorHAnsi"/>
@@ -875,6 +939,7 @@
         </w:rPr>
         <w:t xml:space="preserve">, </w:t>
       </w:r>
+      <w:proofErr w:type="spellStart"/>
       <w:r>
         <w:rPr>
           <w:rFonts w:ascii="Consolas" w:eastAsia="Times New Roman" w:hAnsi="Consolas" w:cstheme="minorHAnsi"/>
@@ -882,6 +947,7 @@
         </w:rPr>
         <w:t>ReadFile</w:t>
       </w:r>
+      <w:proofErr w:type="spellEnd"/>
       <w:r>
         <w:rPr>
           <w:rFonts w:ascii="Consolas" w:eastAsia="Times New Roman" w:hAnsi="Consolas" w:cstheme="minorHAnsi"/>
@@ -896,6 +962,7 @@
         </w:rPr>
         <w:t xml:space="preserve">, </w:t>
       </w:r>
+      <w:proofErr w:type="spellStart"/>
       <w:r>
         <w:rPr>
           <w:rFonts w:ascii="Consolas" w:eastAsia="Times New Roman" w:hAnsi="Consolas" w:cstheme="minorHAnsi"/>
@@ -903,6 +970,7 @@
         </w:rPr>
         <w:t>CryptEncrypt</w:t>
       </w:r>
+      <w:proofErr w:type="spellEnd"/>
       <w:r>
         <w:rPr>
           <w:rFonts w:ascii="Consolas" w:eastAsia="Times New Roman" w:hAnsi="Consolas" w:cstheme="minorHAnsi"/>
@@ -917,6 +985,7 @@
         </w:rPr>
         <w:t xml:space="preserve">, </w:t>
       </w:r>
+      <w:proofErr w:type="spellStart"/>
       <w:r>
         <w:rPr>
           <w:rFonts w:ascii="Consolas" w:eastAsia="Times New Roman" w:hAnsi="Consolas" w:cstheme="minorHAnsi"/>
@@ -924,6 +993,7 @@
         </w:rPr>
         <w:t>WriteFile</w:t>
       </w:r>
+      <w:proofErr w:type="spellEnd"/>
       <w:r>
         <w:rPr>
           <w:rFonts w:ascii="Consolas" w:eastAsia="Times New Roman" w:hAnsi="Consolas" w:cstheme="minorHAnsi"/>
@@ -938,12 +1008,21 @@
         </w:rPr>
         <w:t xml:space="preserve">, </w:t>
       </w:r>
-      <w:r>
-        <w:rPr>
-          <w:rFonts w:ascii="Consolas" w:eastAsia="Times New Roman" w:hAnsi="Consolas" w:cstheme="minorHAnsi"/>
-          <w:sz w:val="24"/>
-        </w:rPr>
-        <w:t>CryptReleaseContext()</w:t>
+      <w:proofErr w:type="spellStart"/>
+      <w:r>
+        <w:rPr>
+          <w:rFonts w:ascii="Consolas" w:eastAsia="Times New Roman" w:hAnsi="Consolas" w:cstheme="minorHAnsi"/>
+          <w:sz w:val="24"/>
+        </w:rPr>
+        <w:t>CryptReleaseContext</w:t>
+      </w:r>
+      <w:proofErr w:type="spellEnd"/>
+      <w:r>
+        <w:rPr>
+          <w:rFonts w:ascii="Consolas" w:eastAsia="Times New Roman" w:hAnsi="Consolas" w:cstheme="minorHAnsi"/>
+          <w:sz w:val="24"/>
+        </w:rPr>
+        <w:t>()</w:t>
       </w:r>
       <w:r>
         <w:rPr>
@@ -952,12 +1031,21 @@
         </w:rPr>
         <w:t xml:space="preserve">, </w:t>
       </w:r>
-      <w:r>
-        <w:rPr>
-          <w:rFonts w:ascii="Consolas" w:eastAsia="Times New Roman" w:hAnsi="Consolas" w:cstheme="minorHAnsi"/>
-          <w:sz w:val="24"/>
-        </w:rPr>
-        <w:t>CryptDestroyKey()</w:t>
+      <w:proofErr w:type="spellStart"/>
+      <w:r>
+        <w:rPr>
+          <w:rFonts w:ascii="Consolas" w:eastAsia="Times New Roman" w:hAnsi="Consolas" w:cstheme="minorHAnsi"/>
+          <w:sz w:val="24"/>
+        </w:rPr>
+        <w:t>CryptDestroyKey</w:t>
+      </w:r>
+      <w:proofErr w:type="spellEnd"/>
+      <w:r>
+        <w:rPr>
+          <w:rFonts w:ascii="Consolas" w:eastAsia="Times New Roman" w:hAnsi="Consolas" w:cstheme="minorHAnsi"/>
+          <w:sz w:val="24"/>
+        </w:rPr>
+        <w:t>()</w:t>
       </w:r>
       <w:r>
         <w:rPr>
@@ -966,12 +1054,21 @@
         </w:rPr>
         <w:t xml:space="preserve">, and </w:t>
       </w:r>
-      <w:r>
-        <w:rPr>
-          <w:rFonts w:ascii="Consolas" w:eastAsia="Times New Roman" w:hAnsi="Consolas" w:cstheme="minorHAnsi"/>
-          <w:sz w:val="24"/>
-        </w:rPr>
-        <w:t>CryptDestroyHash()</w:t>
+      <w:proofErr w:type="spellStart"/>
+      <w:r>
+        <w:rPr>
+          <w:rFonts w:ascii="Consolas" w:eastAsia="Times New Roman" w:hAnsi="Consolas" w:cstheme="minorHAnsi"/>
+          <w:sz w:val="24"/>
+        </w:rPr>
+        <w:t>CryptDestroyHash</w:t>
+      </w:r>
+      <w:proofErr w:type="spellEnd"/>
+      <w:r>
+        <w:rPr>
+          <w:rFonts w:ascii="Consolas" w:eastAsia="Times New Roman" w:hAnsi="Consolas" w:cstheme="minorHAnsi"/>
+          <w:sz w:val="24"/>
+        </w:rPr>
+        <w:t>()</w:t>
       </w:r>
       <w:r>
         <w:rPr>
@@ -1125,19 +1222,115 @@
           <w:rFonts w:asciiTheme="minorHAnsi" w:eastAsia="Times New Roman" w:hAnsiTheme="minorHAnsi" w:cstheme="minorHAnsi"/>
           <w:sz w:val="24"/>
         </w:rPr>
-        <w:t xml:space="preserve"> using the APIs </w:t>
-      </w:r>
-      <w:r>
-        <w:rPr>
-          <w:rFonts w:asciiTheme="minorHAnsi" w:eastAsia="Times New Roman" w:hAnsiTheme="minorHAnsi" w:cstheme="minorHAnsi"/>
-          <w:color w:val="FF0000"/>
-          <w:sz w:val="24"/>
-        </w:rPr>
-        <w:t>x, y, and z</w:t>
-      </w:r>
-      <w:r>
-        <w:rPr>
-          <w:rFonts w:asciiTheme="minorHAnsi" w:eastAsia="Times New Roman" w:hAnsiTheme="minorHAnsi" w:cstheme="minorHAnsi"/>
+        <w:t xml:space="preserve"> using the </w:t>
+      </w:r>
+      <w:proofErr w:type="spellStart"/>
+      <w:proofErr w:type="gramStart"/>
+      <w:r>
+        <w:rPr>
+          <w:rFonts w:ascii="Consolas" w:eastAsia="Times New Roman" w:hAnsi="Consolas" w:cstheme="minorHAnsi"/>
+          <w:sz w:val="24"/>
+        </w:rPr>
+        <w:t>GetModuleFileNameW</w:t>
+      </w:r>
+      <w:proofErr w:type="spellEnd"/>
+      <w:r>
+        <w:rPr>
+          <w:rFonts w:ascii="Consolas" w:eastAsia="Times New Roman" w:hAnsi="Consolas" w:cstheme="minorHAnsi"/>
+          <w:sz w:val="24"/>
+        </w:rPr>
+        <w:t>(</w:t>
+      </w:r>
+      <w:proofErr w:type="gramEnd"/>
+      <w:r>
+        <w:rPr>
+          <w:rFonts w:ascii="Consolas" w:eastAsia="Times New Roman" w:hAnsi="Consolas" w:cstheme="minorHAnsi"/>
+          <w:sz w:val="24"/>
+        </w:rPr>
+        <w:t xml:space="preserve">), </w:t>
+      </w:r>
+      <w:proofErr w:type="spellStart"/>
+      <w:r>
+        <w:rPr>
+          <w:rFonts w:ascii="Consolas" w:eastAsia="Times New Roman" w:hAnsi="Consolas" w:cstheme="minorHAnsi"/>
+          <w:color w:val="auto"/>
+          <w:sz w:val="24"/>
+        </w:rPr>
+        <w:t>RegCreateKeyEx</w:t>
+      </w:r>
+      <w:r>
+        <w:rPr>
+          <w:rFonts w:ascii="Consolas" w:eastAsia="Times New Roman" w:hAnsi="Consolas" w:cstheme="minorHAnsi"/>
+          <w:color w:val="auto"/>
+          <w:sz w:val="24"/>
+        </w:rPr>
+        <w:t>W</w:t>
+      </w:r>
+      <w:proofErr w:type="spellEnd"/>
+      <w:r>
+        <w:rPr>
+          <w:rFonts w:ascii="Consolas" w:eastAsia="Times New Roman" w:hAnsi="Consolas" w:cstheme="minorHAnsi"/>
+          <w:color w:val="auto"/>
+          <w:sz w:val="24"/>
+        </w:rPr>
+        <w:t xml:space="preserve">(), </w:t>
+      </w:r>
+      <w:proofErr w:type="spellStart"/>
+      <w:r>
+        <w:rPr>
+          <w:rFonts w:ascii="Consolas" w:eastAsia="Times New Roman" w:hAnsi="Consolas" w:cstheme="minorHAnsi"/>
+          <w:color w:val="auto"/>
+          <w:sz w:val="24"/>
+        </w:rPr>
+        <w:t>RegSetValueExW</w:t>
+      </w:r>
+      <w:proofErr w:type="spellEnd"/>
+      <w:r>
+        <w:rPr>
+          <w:rFonts w:ascii="Consolas" w:eastAsia="Times New Roman" w:hAnsi="Consolas" w:cstheme="minorHAnsi"/>
+          <w:color w:val="auto"/>
+          <w:sz w:val="24"/>
+        </w:rPr>
+        <w:t xml:space="preserve">(), </w:t>
+      </w:r>
+      <w:r>
+        <w:rPr>
+          <w:rFonts w:asciiTheme="minorHAnsi" w:eastAsia="Times New Roman" w:hAnsiTheme="minorHAnsi" w:cstheme="minorHAnsi"/>
+          <w:color w:val="auto"/>
+          <w:sz w:val="24"/>
+        </w:rPr>
+        <w:t>and</w:t>
+      </w:r>
+      <w:r>
+        <w:rPr>
+          <w:rFonts w:ascii="Consolas" w:eastAsia="Times New Roman" w:hAnsi="Consolas" w:cstheme="minorHAnsi"/>
+          <w:color w:val="auto"/>
+          <w:sz w:val="24"/>
+        </w:rPr>
+        <w:t xml:space="preserve"> </w:t>
+      </w:r>
+      <w:proofErr w:type="spellStart"/>
+      <w:r>
+        <w:rPr>
+          <w:rFonts w:ascii="Consolas" w:eastAsia="Times New Roman" w:hAnsi="Consolas" w:cstheme="minorHAnsi"/>
+          <w:color w:val="auto"/>
+          <w:sz w:val="24"/>
+        </w:rPr>
+        <w:t>RegCloseKey</w:t>
+      </w:r>
+      <w:proofErr w:type="spellEnd"/>
+      <w:r>
+        <w:rPr>
+          <w:rFonts w:ascii="Consolas" w:eastAsia="Times New Roman" w:hAnsi="Consolas" w:cstheme="minorHAnsi"/>
+          <w:color w:val="auto"/>
+          <w:sz w:val="24"/>
+        </w:rPr>
+        <w:t>()</w:t>
+      </w:r>
+      <w:r>
+        <w:rPr>
+          <w:rFonts w:asciiTheme="minorHAnsi" w:eastAsia="Times New Roman" w:hAnsiTheme="minorHAnsi" w:cstheme="minorHAnsi"/>
+          <w:color w:val="auto"/>
           <w:sz w:val="24"/>
         </w:rPr>
         <w:t>:</w:t>
@@ -1163,7 +1356,53 @@
           <w:rFonts w:asciiTheme="minorHAnsi" w:eastAsia="Times New Roman" w:hAnsiTheme="minorHAnsi" w:cstheme="minorHAnsi"/>
           <w:sz w:val="24"/>
         </w:rPr>
-        <w:t>X</w:t>
+        <w:t xml:space="preserve">Uses </w:t>
+      </w:r>
+      <w:r>
+        <w:rPr>
+          <w:rFonts w:asciiTheme="minorHAnsi" w:eastAsia="Times New Roman" w:hAnsiTheme="minorHAnsi" w:cstheme="minorHAnsi"/>
+          <w:sz w:val="24"/>
+        </w:rPr>
+        <w:t>the</w:t>
+      </w:r>
+      <w:r>
+        <w:rPr>
+          <w:rFonts w:asciiTheme="minorHAnsi" w:eastAsia="Times New Roman" w:hAnsiTheme="minorHAnsi" w:cstheme="minorHAnsi"/>
+          <w:sz w:val="24"/>
+        </w:rPr>
+        <w:t xml:space="preserve"> </w:t>
+      </w:r>
+      <w:proofErr w:type="spellStart"/>
+      <w:proofErr w:type="gramStart"/>
+      <w:r>
+        <w:rPr>
+          <w:rFonts w:ascii="Consolas" w:eastAsia="Times New Roman" w:hAnsi="Consolas" w:cstheme="minorHAnsi"/>
+          <w:sz w:val="24"/>
+        </w:rPr>
+        <w:t>GetModuleFileNameW</w:t>
+      </w:r>
+      <w:proofErr w:type="spellEnd"/>
+      <w:r>
+        <w:rPr>
+          <w:rFonts w:ascii="Consolas" w:eastAsia="Times New Roman" w:hAnsi="Consolas" w:cstheme="minorHAnsi"/>
+          <w:sz w:val="24"/>
+        </w:rPr>
+        <w:t>(</w:t>
+      </w:r>
+      <w:proofErr w:type="gramEnd"/>
+      <w:r>
+        <w:rPr>
+          <w:rFonts w:ascii="Consolas" w:eastAsia="Times New Roman" w:hAnsi="Consolas" w:cstheme="minorHAnsi"/>
+          <w:sz w:val="24"/>
+        </w:rPr>
+        <w:t xml:space="preserve">) </w:t>
+      </w:r>
+      <w:r>
+        <w:rPr>
+          <w:rFonts w:asciiTheme="minorHAnsi" w:eastAsia="Times New Roman" w:hAnsiTheme="minorHAnsi" w:cstheme="minorHAnsi"/>
+          <w:sz w:val="24"/>
+        </w:rPr>
+        <w:t>API to get the file path to the malicious executable.</w:t>
       </w:r>
     </w:p>
     <w:p>
@@ -1184,9 +1423,171 @@
       <w:r>
         <w:rPr>
           <w:rFonts w:asciiTheme="minorHAnsi" w:eastAsia="Times New Roman" w:hAnsiTheme="minorHAnsi" w:cstheme="minorHAnsi"/>
-          <w:sz w:val="24"/>
-        </w:rPr>
-        <w:t>Y</w:t>
+          <w:color w:val="auto"/>
+          <w:sz w:val="24"/>
+        </w:rPr>
+        <w:lastRenderedPageBreak/>
+        <w:t>Uses the APIs</w:t>
+      </w:r>
+      <w:r>
+        <w:rPr>
+          <w:rFonts w:ascii="Consolas" w:eastAsia="Times New Roman" w:hAnsi="Consolas" w:cstheme="minorHAnsi"/>
+          <w:color w:val="auto"/>
+          <w:sz w:val="24"/>
+        </w:rPr>
+        <w:t xml:space="preserve"> </w:t>
+      </w:r>
+      <w:proofErr w:type="spellStart"/>
+      <w:proofErr w:type="gramStart"/>
+      <w:r>
+        <w:rPr>
+          <w:rFonts w:ascii="Consolas" w:eastAsia="Times New Roman" w:hAnsi="Consolas" w:cstheme="minorHAnsi"/>
+          <w:color w:val="auto"/>
+          <w:sz w:val="24"/>
+        </w:rPr>
+        <w:t>RegCreateKeyExW</w:t>
+      </w:r>
+      <w:proofErr w:type="spellEnd"/>
+      <w:r>
+        <w:rPr>
+          <w:rFonts w:ascii="Consolas" w:eastAsia="Times New Roman" w:hAnsi="Consolas" w:cstheme="minorHAnsi"/>
+          <w:color w:val="auto"/>
+          <w:sz w:val="24"/>
+        </w:rPr>
+        <w:t>(</w:t>
+      </w:r>
+      <w:proofErr w:type="gramEnd"/>
+      <w:r>
+        <w:rPr>
+          <w:rFonts w:ascii="Consolas" w:eastAsia="Times New Roman" w:hAnsi="Consolas" w:cstheme="minorHAnsi"/>
+          <w:color w:val="auto"/>
+          <w:sz w:val="24"/>
+        </w:rPr>
+        <w:t xml:space="preserve">), </w:t>
+      </w:r>
+      <w:proofErr w:type="spellStart"/>
+      <w:r>
+        <w:rPr>
+          <w:rFonts w:ascii="Consolas" w:eastAsia="Times New Roman" w:hAnsi="Consolas" w:cstheme="minorHAnsi"/>
+          <w:color w:val="auto"/>
+          <w:sz w:val="24"/>
+        </w:rPr>
+        <w:t>RegSetValueExW</w:t>
+      </w:r>
+      <w:proofErr w:type="spellEnd"/>
+      <w:r>
+        <w:rPr>
+          <w:rFonts w:ascii="Consolas" w:eastAsia="Times New Roman" w:hAnsi="Consolas" w:cstheme="minorHAnsi"/>
+          <w:color w:val="auto"/>
+          <w:sz w:val="24"/>
+        </w:rPr>
+        <w:t xml:space="preserve">(), </w:t>
+      </w:r>
+      <w:r>
+        <w:rPr>
+          <w:rFonts w:asciiTheme="minorHAnsi" w:eastAsia="Times New Roman" w:hAnsiTheme="minorHAnsi" w:cstheme="minorHAnsi"/>
+          <w:color w:val="auto"/>
+          <w:sz w:val="24"/>
+        </w:rPr>
+        <w:t>and</w:t>
+      </w:r>
+      <w:r>
+        <w:rPr>
+          <w:rFonts w:ascii="Consolas" w:eastAsia="Times New Roman" w:hAnsi="Consolas" w:cstheme="minorHAnsi"/>
+          <w:color w:val="auto"/>
+          <w:sz w:val="24"/>
+        </w:rPr>
+        <w:t xml:space="preserve"> </w:t>
+      </w:r>
+      <w:proofErr w:type="spellStart"/>
+      <w:r>
+        <w:rPr>
+          <w:rFonts w:ascii="Consolas" w:eastAsia="Times New Roman" w:hAnsi="Consolas" w:cstheme="minorHAnsi"/>
+          <w:color w:val="auto"/>
+          <w:sz w:val="24"/>
+        </w:rPr>
+        <w:t>RegCloseKey</w:t>
+      </w:r>
+      <w:proofErr w:type="spellEnd"/>
+      <w:r>
+        <w:rPr>
+          <w:rFonts w:ascii="Consolas" w:eastAsia="Times New Roman" w:hAnsi="Consolas" w:cstheme="minorHAnsi"/>
+          <w:color w:val="auto"/>
+          <w:sz w:val="24"/>
+        </w:rPr>
+        <w:t xml:space="preserve">() </w:t>
+      </w:r>
+      <w:r>
+        <w:rPr>
+          <w:rFonts w:asciiTheme="minorHAnsi" w:eastAsia="Times New Roman" w:hAnsiTheme="minorHAnsi" w:cstheme="minorHAnsi"/>
+          <w:color w:val="auto"/>
+          <w:sz w:val="24"/>
+        </w:rPr>
+        <w:t xml:space="preserve">to create or open the persistence key, </w:t>
+      </w:r>
+      <w:r>
+        <w:rPr>
+          <w:rFonts w:ascii="Consolas" w:eastAsia="Times New Roman" w:hAnsi="Consolas" w:cs="Times New Roman"/>
+          <w:color w:val="auto"/>
+          <w:sz w:val="24"/>
+          <w:szCs w:val="24"/>
+          <w:shd w:val="clear" w:color="auto" w:fill="FFFFFF"/>
+        </w:rPr>
+        <w:t>Software\\Microsoft\\Windows\\</w:t>
+      </w:r>
+      <w:proofErr w:type="spellStart"/>
+      <w:r>
+        <w:rPr>
+          <w:rFonts w:ascii="Consolas" w:eastAsia="Times New Roman" w:hAnsi="Consolas" w:cs="Times New Roman"/>
+          <w:color w:val="auto"/>
+          <w:sz w:val="24"/>
+          <w:szCs w:val="24"/>
+          <w:shd w:val="clear" w:color="auto" w:fill="FFFFFF"/>
+        </w:rPr>
+        <w:t>CurrentVersion</w:t>
+      </w:r>
+      <w:proofErr w:type="spellEnd"/>
+      <w:r>
+        <w:rPr>
+          <w:rFonts w:ascii="Consolas" w:eastAsia="Times New Roman" w:hAnsi="Consolas" w:cs="Times New Roman"/>
+          <w:color w:val="auto"/>
+          <w:sz w:val="24"/>
+          <w:szCs w:val="24"/>
+          <w:shd w:val="clear" w:color="auto" w:fill="FFFFFF"/>
+        </w:rPr>
+        <w:t>\\Run,</w:t>
+      </w:r>
+      <w:r>
+        <w:rPr>
+          <w:rFonts w:asciiTheme="minorHAnsi" w:eastAsia="Times New Roman" w:hAnsiTheme="minorHAnsi" w:cstheme="minorHAnsi"/>
+          <w:color w:val="auto"/>
+          <w:sz w:val="24"/>
+        </w:rPr>
+        <w:t xml:space="preserve"> in the  Registry. Then it sets the name of the value in the Registry to </w:t>
+      </w:r>
+      <w:r>
+        <w:rPr>
+          <w:rFonts w:ascii="Consolas" w:eastAsia="Times New Roman" w:hAnsi="Consolas" w:cstheme="minorHAnsi"/>
+          <w:color w:val="auto"/>
+          <w:sz w:val="24"/>
+        </w:rPr>
+        <w:t>WinWord64</w:t>
+      </w:r>
+      <w:r>
+        <w:rPr>
+          <w:rFonts w:ascii="Consolas" w:eastAsia="Times New Roman" w:hAnsi="Consolas" w:cstheme="minorHAnsi"/>
+          <w:color w:val="auto"/>
+          <w:sz w:val="24"/>
+        </w:rPr>
+        <w:t>,</w:t>
+      </w:r>
+      <w:r>
+        <w:rPr>
+          <w:rFonts w:asciiTheme="minorHAnsi" w:eastAsia="Times New Roman" w:hAnsiTheme="minorHAnsi" w:cstheme="minorHAnsi"/>
+          <w:color w:val="auto"/>
+          <w:sz w:val="24"/>
+        </w:rPr>
+        <w:t xml:space="preserve"> and the value of it to the path of the malicious executable.</w:t>
       </w:r>
     </w:p>
     <w:p>
@@ -1209,8 +1610,43 @@
           <w:rFonts w:asciiTheme="minorHAnsi" w:eastAsia="Times New Roman" w:hAnsiTheme="minorHAnsi" w:cstheme="minorHAnsi"/>
           <w:sz w:val="24"/>
         </w:rPr>
-        <w:lastRenderedPageBreak/>
-        <w:t>Z</w:t>
+        <w:t xml:space="preserve">Uses the </w:t>
+      </w:r>
+      <w:proofErr w:type="spellStart"/>
+      <w:proofErr w:type="gramStart"/>
+      <w:r>
+        <w:rPr>
+          <w:rFonts w:ascii="Consolas" w:eastAsia="Times New Roman" w:hAnsi="Consolas" w:cstheme="minorHAnsi"/>
+          <w:color w:val="auto"/>
+          <w:sz w:val="24"/>
+        </w:rPr>
+        <w:t>RegCloseKey</w:t>
+      </w:r>
+      <w:proofErr w:type="spellEnd"/>
+      <w:r>
+        <w:rPr>
+          <w:rFonts w:ascii="Consolas" w:eastAsia="Times New Roman" w:hAnsi="Consolas" w:cstheme="minorHAnsi"/>
+          <w:color w:val="auto"/>
+          <w:sz w:val="24"/>
+        </w:rPr>
+        <w:t>(</w:t>
+      </w:r>
+      <w:proofErr w:type="gramEnd"/>
+      <w:r>
+        <w:rPr>
+          <w:rFonts w:ascii="Consolas" w:eastAsia="Times New Roman" w:hAnsi="Consolas" w:cstheme="minorHAnsi"/>
+          <w:color w:val="auto"/>
+          <w:sz w:val="24"/>
+        </w:rPr>
+        <w:t xml:space="preserve">) </w:t>
+      </w:r>
+      <w:r>
+        <w:rPr>
+          <w:rFonts w:asciiTheme="minorHAnsi" w:eastAsia="Times New Roman" w:hAnsiTheme="minorHAnsi" w:cstheme="minorHAnsi"/>
+          <w:color w:val="auto"/>
+          <w:sz w:val="24"/>
+        </w:rPr>
+        <w:t>to close the key.</w:t>
       </w:r>
     </w:p>
     <w:p>
@@ -1278,6 +1714,7 @@
         </w:rPr>
         <w:t xml:space="preserve">for the beacon message are </w:t>
       </w:r>
+      <w:proofErr w:type="spellStart"/>
       <w:proofErr w:type="gramStart"/>
       <w:r>
         <w:rPr>
@@ -1286,6 +1723,7 @@
         </w:rPr>
         <w:t>WinHttpOpen</w:t>
       </w:r>
+      <w:proofErr w:type="spellEnd"/>
       <w:r>
         <w:rPr>
           <w:rFonts w:ascii="Consolas" w:eastAsia="Times New Roman" w:hAnsi="Consolas" w:cstheme="minorHAnsi"/>
@@ -1308,6 +1746,7 @@
         </w:rPr>
         <w:t xml:space="preserve">, </w:t>
       </w:r>
+      <w:proofErr w:type="spellStart"/>
       <w:r>
         <w:rPr>
           <w:rFonts w:ascii="Consolas" w:eastAsia="Times New Roman" w:hAnsi="Consolas" w:cstheme="minorHAnsi"/>
@@ -1315,6 +1754,7 @@
         </w:rPr>
         <w:t>WinHttpConnect</w:t>
       </w:r>
+      <w:proofErr w:type="spellEnd"/>
       <w:r>
         <w:rPr>
           <w:rFonts w:ascii="Consolas" w:eastAsia="Times New Roman" w:hAnsi="Consolas" w:cstheme="minorHAnsi"/>
@@ -1329,6 +1769,7 @@
         </w:rPr>
         <w:t xml:space="preserve">, </w:t>
       </w:r>
+      <w:proofErr w:type="spellStart"/>
       <w:r>
         <w:rPr>
           <w:rFonts w:ascii="Consolas" w:eastAsia="Times New Roman" w:hAnsi="Consolas" w:cstheme="minorHAnsi"/>
@@ -1336,6 +1777,7 @@
         </w:rPr>
         <w:t>WinHttpOpenRequest</w:t>
       </w:r>
+      <w:proofErr w:type="spellEnd"/>
       <w:r>
         <w:rPr>
           <w:rFonts w:ascii="Consolas" w:eastAsia="Times New Roman" w:hAnsi="Consolas" w:cstheme="minorHAnsi"/>
@@ -1357,12 +1799,21 @@
         </w:rPr>
         <w:t xml:space="preserve"> </w:t>
       </w:r>
-      <w:r>
-        <w:rPr>
-          <w:rFonts w:ascii="Consolas" w:eastAsia="Times New Roman" w:hAnsi="Consolas" w:cstheme="minorHAnsi"/>
-          <w:sz w:val="24"/>
-        </w:rPr>
-        <w:t>WinHttpSendRequest()</w:t>
+      <w:proofErr w:type="spellStart"/>
+      <w:r>
+        <w:rPr>
+          <w:rFonts w:ascii="Consolas" w:eastAsia="Times New Roman" w:hAnsi="Consolas" w:cstheme="minorHAnsi"/>
+          <w:sz w:val="24"/>
+        </w:rPr>
+        <w:t>WinHttpSendRequest</w:t>
+      </w:r>
+      <w:proofErr w:type="spellEnd"/>
+      <w:r>
+        <w:rPr>
+          <w:rFonts w:ascii="Consolas" w:eastAsia="Times New Roman" w:hAnsi="Consolas" w:cstheme="minorHAnsi"/>
+          <w:sz w:val="24"/>
+        </w:rPr>
+        <w:t>()</w:t>
       </w:r>
       <w:r>
         <w:rPr>
@@ -1371,12 +1822,21 @@
         </w:rPr>
         <w:t xml:space="preserve">, and </w:t>
       </w:r>
-      <w:r>
-        <w:rPr>
-          <w:rFonts w:ascii="Consolas" w:eastAsia="Times New Roman" w:hAnsi="Consolas" w:cstheme="minorHAnsi"/>
-          <w:sz w:val="24"/>
-        </w:rPr>
-        <w:t>WinHttpCloseHandle()</w:t>
+      <w:proofErr w:type="spellStart"/>
+      <w:r>
+        <w:rPr>
+          <w:rFonts w:ascii="Consolas" w:eastAsia="Times New Roman" w:hAnsi="Consolas" w:cstheme="minorHAnsi"/>
+          <w:sz w:val="24"/>
+        </w:rPr>
+        <w:t>WinHttpCloseHandle</w:t>
+      </w:r>
+      <w:proofErr w:type="spellEnd"/>
+      <w:r>
+        <w:rPr>
+          <w:rFonts w:ascii="Consolas" w:eastAsia="Times New Roman" w:hAnsi="Consolas" w:cstheme="minorHAnsi"/>
+          <w:sz w:val="24"/>
+        </w:rPr>
+        <w:t>()</w:t>
       </w:r>
       <w:r>
         <w:rPr>
@@ -1385,13 +1845,22 @@
         </w:rPr>
         <w:t xml:space="preserve">. Additional APIs used in the creation of the beacon message are </w:t>
       </w:r>
+      <w:proofErr w:type="spellStart"/>
       <w:proofErr w:type="gramStart"/>
       <w:r>
         <w:rPr>
           <w:rFonts w:ascii="Consolas" w:eastAsia="Times New Roman" w:hAnsi="Consolas" w:cstheme="minorHAnsi"/>
           <w:sz w:val="24"/>
         </w:rPr>
-        <w:t>GetComputerNameEx(</w:t>
+        <w:t>GetComputerNameEx</w:t>
+      </w:r>
+      <w:proofErr w:type="spellEnd"/>
+      <w:r>
+        <w:rPr>
+          <w:rFonts w:ascii="Consolas" w:eastAsia="Times New Roman" w:hAnsi="Consolas" w:cstheme="minorHAnsi"/>
+          <w:sz w:val="24"/>
+        </w:rPr>
+        <w:t>(</w:t>
       </w:r>
       <w:proofErr w:type="gramEnd"/>
       <w:r>
@@ -1408,12 +1877,21 @@
         </w:rPr>
         <w:t xml:space="preserve">, </w:t>
       </w:r>
-      <w:r>
-        <w:rPr>
-          <w:rFonts w:ascii="Consolas" w:eastAsia="Times New Roman" w:hAnsi="Consolas" w:cstheme="minorHAnsi"/>
-          <w:sz w:val="24"/>
-        </w:rPr>
-        <w:t>GetUserName()</w:t>
+      <w:proofErr w:type="spellStart"/>
+      <w:r>
+        <w:rPr>
+          <w:rFonts w:ascii="Consolas" w:eastAsia="Times New Roman" w:hAnsi="Consolas" w:cstheme="minorHAnsi"/>
+          <w:sz w:val="24"/>
+        </w:rPr>
+        <w:t>GetUserName</w:t>
+      </w:r>
+      <w:proofErr w:type="spellEnd"/>
+      <w:r>
+        <w:rPr>
+          <w:rFonts w:ascii="Consolas" w:eastAsia="Times New Roman" w:hAnsi="Consolas" w:cstheme="minorHAnsi"/>
+          <w:sz w:val="24"/>
+        </w:rPr>
+        <w:t>()</w:t>
       </w:r>
       <w:r>
         <w:rPr>
@@ -1422,12 +1900,21 @@
         </w:rPr>
         <w:t xml:space="preserve">, and </w:t>
       </w:r>
-      <w:r>
-        <w:rPr>
-          <w:rFonts w:ascii="Consolas" w:eastAsia="Times New Roman" w:hAnsi="Consolas" w:cstheme="minorHAnsi"/>
-          <w:sz w:val="24"/>
-        </w:rPr>
-        <w:t>gmtime_s()</w:t>
+      <w:proofErr w:type="spellStart"/>
+      <w:r>
+        <w:rPr>
+          <w:rFonts w:ascii="Consolas" w:eastAsia="Times New Roman" w:hAnsi="Consolas" w:cstheme="minorHAnsi"/>
+          <w:sz w:val="24"/>
+        </w:rPr>
+        <w:t>gmtime_s</w:t>
+      </w:r>
+      <w:proofErr w:type="spellEnd"/>
+      <w:r>
+        <w:rPr>
+          <w:rFonts w:ascii="Consolas" w:eastAsia="Times New Roman" w:hAnsi="Consolas" w:cstheme="minorHAnsi"/>
+          <w:sz w:val="24"/>
+        </w:rPr>
+        <w:t>()</w:t>
       </w:r>
       <w:r>
         <w:rPr>
@@ -1463,7 +1950,25 @@
           <w:color w:val="4472C4" w:themeColor="accent1"/>
           <w:sz w:val="24"/>
         </w:rPr>
-        <w:t>New Infection! Computer: Spectrum; User: chris; Files Infected: 75; Timestamp: 2019-05-24 13:18:43 UTC</w:t>
+        <w:t xml:space="preserve">New Infection! Computer: Spectrum; User: </w:t>
+      </w:r>
+      <w:proofErr w:type="spellStart"/>
+      <w:r>
+        <w:rPr>
+          <w:rFonts w:asciiTheme="minorHAnsi" w:eastAsia="Times New Roman" w:hAnsiTheme="minorHAnsi" w:cstheme="minorHAnsi"/>
+          <w:color w:val="4472C4" w:themeColor="accent1"/>
+          <w:sz w:val="24"/>
+        </w:rPr>
+        <w:t>chris</w:t>
+      </w:r>
+      <w:proofErr w:type="spellEnd"/>
+      <w:r>
+        <w:rPr>
+          <w:rFonts w:asciiTheme="minorHAnsi" w:eastAsia="Times New Roman" w:hAnsiTheme="minorHAnsi" w:cstheme="minorHAnsi"/>
+          <w:color w:val="4472C4" w:themeColor="accent1"/>
+          <w:sz w:val="24"/>
+        </w:rPr>
+        <w:t>; Files Infected: 75; Timestamp: 2019-05-24 13:18:43 UTC</w:t>
       </w:r>
       <w:r>
         <w:rPr>
@@ -1576,14 +2081,7 @@
           <w:rFonts w:asciiTheme="minorHAnsi" w:eastAsia="Times New Roman" w:hAnsiTheme="minorHAnsi" w:cstheme="minorHAnsi"/>
           <w:sz w:val="24"/>
         </w:rPr>
-        <w:t>The program removes the persistence values from the Registry</w:t>
-      </w:r>
-      <w:r>
-        <w:rPr>
-          <w:rFonts w:asciiTheme="minorHAnsi" w:eastAsia="Times New Roman" w:hAnsiTheme="minorHAnsi" w:cstheme="minorHAnsi"/>
-          <w:sz w:val="24"/>
-        </w:rPr>
-        <w:t xml:space="preserve"> by deleting these values</w:t>
+        <w:t>The program removes the persistence values from the Registry by deleting these values</w:t>
       </w:r>
       <w:r>
         <w:rPr>
@@ -1599,13 +2097,85 @@
         </w:rPr>
         <w:t xml:space="preserve">using the APIs </w:t>
       </w:r>
-      <w:r>
-        <w:rPr>
-          <w:rFonts w:asciiTheme="minorHAnsi" w:eastAsia="Times New Roman" w:hAnsiTheme="minorHAnsi" w:cstheme="minorHAnsi"/>
-          <w:color w:val="FF0000"/>
-          <w:sz w:val="24"/>
-        </w:rPr>
-        <w:t>x, y, and z</w:t>
+      <w:proofErr w:type="spellStart"/>
+      <w:proofErr w:type="gramStart"/>
+      <w:r>
+        <w:rPr>
+          <w:rFonts w:ascii="Consolas" w:eastAsia="Times New Roman" w:hAnsi="Consolas" w:cstheme="minorHAnsi"/>
+          <w:color w:val="auto"/>
+          <w:sz w:val="24"/>
+        </w:rPr>
+        <w:t>RegOpen</w:t>
+      </w:r>
+      <w:r>
+        <w:rPr>
+          <w:rFonts w:ascii="Consolas" w:eastAsia="Times New Roman" w:hAnsi="Consolas" w:cstheme="minorHAnsi"/>
+          <w:color w:val="auto"/>
+          <w:sz w:val="24"/>
+        </w:rPr>
+        <w:t>KeyEx</w:t>
+      </w:r>
+      <w:r>
+        <w:rPr>
+          <w:rFonts w:ascii="Consolas" w:eastAsia="Times New Roman" w:hAnsi="Consolas" w:cstheme="minorHAnsi"/>
+          <w:color w:val="auto"/>
+          <w:sz w:val="24"/>
+        </w:rPr>
+        <w:t>W</w:t>
+      </w:r>
+      <w:proofErr w:type="spellEnd"/>
+      <w:r>
+        <w:rPr>
+          <w:rFonts w:ascii="Consolas" w:eastAsia="Times New Roman" w:hAnsi="Consolas" w:cstheme="minorHAnsi"/>
+          <w:color w:val="auto"/>
+          <w:sz w:val="24"/>
+        </w:rPr>
+        <w:t>(</w:t>
+      </w:r>
+      <w:proofErr w:type="gramEnd"/>
+      <w:r>
+        <w:rPr>
+          <w:rFonts w:ascii="Consolas" w:eastAsia="Times New Roman" w:hAnsi="Consolas" w:cstheme="minorHAnsi"/>
+          <w:color w:val="auto"/>
+          <w:sz w:val="24"/>
+        </w:rPr>
+        <w:t xml:space="preserve">), </w:t>
+      </w:r>
+      <w:proofErr w:type="spellStart"/>
+      <w:r>
+        <w:rPr>
+          <w:rFonts w:ascii="Consolas" w:eastAsia="Times New Roman" w:hAnsi="Consolas" w:cstheme="minorHAnsi"/>
+          <w:color w:val="auto"/>
+          <w:sz w:val="24"/>
+        </w:rPr>
+        <w:t>RegDeleteValue</w:t>
+      </w:r>
+      <w:proofErr w:type="spellEnd"/>
+      <w:r>
+        <w:rPr>
+          <w:rFonts w:ascii="Consolas" w:eastAsia="Times New Roman" w:hAnsi="Consolas" w:cstheme="minorHAnsi"/>
+          <w:color w:val="auto"/>
+          <w:sz w:val="24"/>
+        </w:rPr>
+        <w:t xml:space="preserve">(), and </w:t>
+      </w:r>
+      <w:proofErr w:type="spellStart"/>
+      <w:r>
+        <w:rPr>
+          <w:rFonts w:ascii="Consolas" w:eastAsia="Times New Roman" w:hAnsi="Consolas" w:cstheme="minorHAnsi"/>
+          <w:color w:val="auto"/>
+          <w:sz w:val="24"/>
+        </w:rPr>
+        <w:t>RegCloseKey</w:t>
+      </w:r>
+      <w:proofErr w:type="spellEnd"/>
+      <w:r>
+        <w:rPr>
+          <w:rFonts w:ascii="Consolas" w:eastAsia="Times New Roman" w:hAnsi="Consolas" w:cstheme="minorHAnsi"/>
+          <w:color w:val="auto"/>
+          <w:sz w:val="24"/>
+        </w:rPr>
+        <w:t>()</w:t>
       </w:r>
       <w:r>
         <w:rPr>
@@ -1642,7 +2212,75 @@
           <w:rFonts w:asciiTheme="minorHAnsi" w:eastAsia="Times New Roman" w:hAnsiTheme="minorHAnsi" w:cstheme="minorHAnsi"/>
           <w:sz w:val="24"/>
         </w:rPr>
-        <w:t>X</w:t>
+        <w:t xml:space="preserve">Uses </w:t>
+      </w:r>
+      <w:r>
+        <w:rPr>
+          <w:rFonts w:asciiTheme="minorHAnsi" w:eastAsia="Times New Roman" w:hAnsiTheme="minorHAnsi" w:cstheme="minorHAnsi"/>
+          <w:sz w:val="24"/>
+        </w:rPr>
+        <w:t>the</w:t>
+      </w:r>
+      <w:r>
+        <w:rPr>
+          <w:rFonts w:asciiTheme="minorHAnsi" w:eastAsia="Times New Roman" w:hAnsiTheme="minorHAnsi" w:cstheme="minorHAnsi"/>
+          <w:sz w:val="24"/>
+        </w:rPr>
+        <w:t xml:space="preserve"> </w:t>
+      </w:r>
+      <w:proofErr w:type="spellStart"/>
+      <w:r>
+        <w:rPr>
+          <w:rFonts w:ascii="Consolas" w:eastAsia="Times New Roman" w:hAnsi="Consolas" w:cstheme="minorHAnsi"/>
+          <w:color w:val="auto"/>
+          <w:sz w:val="24"/>
+        </w:rPr>
+        <w:t>RegOpen</w:t>
+      </w:r>
+      <w:r>
+        <w:rPr>
+          <w:rFonts w:ascii="Consolas" w:eastAsia="Times New Roman" w:hAnsi="Consolas" w:cstheme="minorHAnsi"/>
+          <w:color w:val="auto"/>
+          <w:sz w:val="24"/>
+        </w:rPr>
+        <w:t>KeyEx</w:t>
+      </w:r>
+      <w:r>
+        <w:rPr>
+          <w:rFonts w:ascii="Consolas" w:eastAsia="Times New Roman" w:hAnsi="Consolas" w:cstheme="minorHAnsi"/>
+          <w:color w:val="auto"/>
+          <w:sz w:val="24"/>
+        </w:rPr>
+        <w:t>W</w:t>
+      </w:r>
+      <w:proofErr w:type="spellEnd"/>
+      <w:r>
+        <w:rPr>
+          <w:rFonts w:ascii="Consolas" w:eastAsia="Times New Roman" w:hAnsi="Consolas" w:cstheme="minorHAnsi"/>
+          <w:sz w:val="24"/>
+        </w:rPr>
+        <w:t xml:space="preserve"> () </w:t>
+      </w:r>
+      <w:r>
+        <w:rPr>
+          <w:rFonts w:asciiTheme="minorHAnsi" w:eastAsia="Times New Roman" w:hAnsiTheme="minorHAnsi" w:cstheme="minorHAnsi"/>
+          <w:sz w:val="24"/>
+        </w:rPr>
+        <w:t xml:space="preserve">API to open the key to the persistence key, </w:t>
+      </w:r>
+      <w:r>
+        <w:rPr>
+          <w:rFonts w:ascii="Consolas" w:eastAsia="Times New Roman" w:hAnsi="Consolas" w:cstheme="minorHAnsi"/>
+          <w:sz w:val="24"/>
+        </w:rPr>
+        <w:t>WinWord64</w:t>
+      </w:r>
+      <w:r>
+        <w:rPr>
+          <w:rFonts w:asciiTheme="minorHAnsi" w:eastAsia="Times New Roman" w:hAnsiTheme="minorHAnsi" w:cstheme="minorHAnsi"/>
+          <w:sz w:val="24"/>
+        </w:rPr>
+        <w:t>.</w:t>
       </w:r>
     </w:p>
     <w:p>
@@ -1665,7 +2303,45 @@
           <w:rFonts w:asciiTheme="minorHAnsi" w:eastAsia="Times New Roman" w:hAnsiTheme="minorHAnsi" w:cstheme="minorHAnsi"/>
           <w:sz w:val="24"/>
         </w:rPr>
-        <w:t>Y</w:t>
+        <w:t xml:space="preserve">Uses </w:t>
+      </w:r>
+      <w:r>
+        <w:rPr>
+          <w:rFonts w:asciiTheme="minorHAnsi" w:eastAsia="Times New Roman" w:hAnsiTheme="minorHAnsi" w:cstheme="minorHAnsi"/>
+          <w:sz w:val="24"/>
+        </w:rPr>
+        <w:t>the</w:t>
+      </w:r>
+      <w:r>
+        <w:rPr>
+          <w:rFonts w:asciiTheme="minorHAnsi" w:eastAsia="Times New Roman" w:hAnsiTheme="minorHAnsi" w:cstheme="minorHAnsi"/>
+          <w:sz w:val="24"/>
+        </w:rPr>
+        <w:t xml:space="preserve"> </w:t>
+      </w:r>
+      <w:proofErr w:type="spellStart"/>
+      <w:r>
+        <w:rPr>
+          <w:rFonts w:ascii="Consolas" w:eastAsia="Times New Roman" w:hAnsi="Consolas" w:cstheme="minorHAnsi"/>
+          <w:color w:val="auto"/>
+          <w:sz w:val="24"/>
+        </w:rPr>
+        <w:t>RegDeleteValue</w:t>
+      </w:r>
+      <w:proofErr w:type="spellEnd"/>
+      <w:r>
+        <w:rPr>
+          <w:rFonts w:ascii="Consolas" w:eastAsia="Times New Roman" w:hAnsi="Consolas" w:cstheme="minorHAnsi"/>
+          <w:sz w:val="24"/>
+        </w:rPr>
+        <w:t xml:space="preserve"> () </w:t>
+      </w:r>
+      <w:r>
+        <w:rPr>
+          <w:rFonts w:asciiTheme="minorHAnsi" w:eastAsia="Times New Roman" w:hAnsiTheme="minorHAnsi" w:cstheme="minorHAnsi"/>
+          <w:sz w:val="24"/>
+        </w:rPr>
+        <w:t>API to delete the value from the key.</w:t>
       </w:r>
     </w:p>
     <w:p>
@@ -1688,7 +2364,43 @@
           <w:rFonts w:asciiTheme="minorHAnsi" w:eastAsia="Times New Roman" w:hAnsiTheme="minorHAnsi" w:cstheme="minorHAnsi"/>
           <w:sz w:val="24"/>
         </w:rPr>
-        <w:t>z</w:t>
+        <w:t xml:space="preserve">Uses the </w:t>
+      </w:r>
+      <w:proofErr w:type="spellStart"/>
+      <w:proofErr w:type="gramStart"/>
+      <w:r>
+        <w:rPr>
+          <w:rFonts w:ascii="Consolas" w:eastAsia="Times New Roman" w:hAnsi="Consolas" w:cstheme="minorHAnsi"/>
+          <w:color w:val="auto"/>
+          <w:sz w:val="24"/>
+        </w:rPr>
+        <w:t>RegCloseKey</w:t>
+      </w:r>
+      <w:proofErr w:type="spellEnd"/>
+      <w:r>
+        <w:rPr>
+          <w:rFonts w:ascii="Consolas" w:eastAsia="Times New Roman" w:hAnsi="Consolas" w:cstheme="minorHAnsi"/>
+          <w:color w:val="auto"/>
+          <w:sz w:val="24"/>
+        </w:rPr>
+        <w:t>(</w:t>
+      </w:r>
+      <w:proofErr w:type="gramEnd"/>
+      <w:r>
+        <w:rPr>
+          <w:rFonts w:ascii="Consolas" w:eastAsia="Times New Roman" w:hAnsi="Consolas" w:cstheme="minorHAnsi"/>
+          <w:color w:val="auto"/>
+          <w:sz w:val="24"/>
+        </w:rPr>
+        <w:t xml:space="preserve">) </w:t>
+      </w:r>
+      <w:r>
+        <w:rPr>
+          <w:rFonts w:asciiTheme="minorHAnsi" w:eastAsia="Times New Roman" w:hAnsiTheme="minorHAnsi" w:cstheme="minorHAnsi"/>
+          <w:color w:val="auto"/>
+          <w:sz w:val="24"/>
+        </w:rPr>
+        <w:t>to close the key.</w:t>
       </w:r>
     </w:p>
     <w:p>
@@ -1706,6 +2418,8 @@
           <w:sz w:val="24"/>
         </w:rPr>
       </w:pPr>
+      <w:bookmarkStart w:id="0" w:name="_GoBack"/>
+      <w:bookmarkEnd w:id="0"/>
       <w:r>
         <w:rPr>
           <w:rFonts w:asciiTheme="minorHAnsi" w:eastAsia="Times New Roman" w:hAnsiTheme="minorHAnsi" w:cstheme="minorHAnsi"/>
@@ -1713,7 +2427,7 @@
         </w:rPr>
         <w:t xml:space="preserve">Searches the full Users directory for all file </w:t>
       </w:r>
-      <w:proofErr w:type="gramStart"/>
+      <w:proofErr w:type="spellStart"/>
       <w:r>
         <w:rPr>
           <w:rFonts w:asciiTheme="minorHAnsi" w:eastAsia="Times New Roman" w:hAnsiTheme="minorHAnsi" w:cstheme="minorHAnsi"/>
@@ -1728,7 +2442,7 @@
         </w:rPr>
         <w:t>.encrypted</w:t>
       </w:r>
-      <w:proofErr w:type="gramEnd"/>
+      <w:proofErr w:type="spellEnd"/>
       <w:r>
         <w:rPr>
           <w:rFonts w:asciiTheme="minorHAnsi" w:eastAsia="Times New Roman" w:hAnsiTheme="minorHAnsi" w:cstheme="minorHAnsi"/>
@@ -1752,12 +2466,21 @@
           <w:sz w:val="24"/>
         </w:rPr>
       </w:pPr>
-      <w:r>
-        <w:rPr>
-          <w:rFonts w:asciiTheme="minorHAnsi" w:eastAsia="Times New Roman" w:hAnsiTheme="minorHAnsi" w:cstheme="minorHAnsi"/>
-          <w:sz w:val="24"/>
-        </w:rPr>
-        <w:t>Foreach file found:</w:t>
+      <w:proofErr w:type="spellStart"/>
+      <w:r>
+        <w:rPr>
+          <w:rFonts w:asciiTheme="minorHAnsi" w:eastAsia="Times New Roman" w:hAnsiTheme="minorHAnsi" w:cstheme="minorHAnsi"/>
+          <w:sz w:val="24"/>
+        </w:rPr>
+        <w:t>Foreach</w:t>
+      </w:r>
+      <w:proofErr w:type="spellEnd"/>
+      <w:r>
+        <w:rPr>
+          <w:rFonts w:asciiTheme="minorHAnsi" w:eastAsia="Times New Roman" w:hAnsiTheme="minorHAnsi" w:cstheme="minorHAnsi"/>
+          <w:sz w:val="24"/>
+        </w:rPr>
+        <w:t xml:space="preserve"> file found:</w:t>
       </w:r>
     </w:p>
     <w:p>
@@ -1782,13 +2505,22 @@
         </w:rPr>
         <w:t xml:space="preserve">Uses the </w:t>
       </w:r>
+      <w:proofErr w:type="spellStart"/>
       <w:proofErr w:type="gramStart"/>
       <w:r>
         <w:rPr>
           <w:rFonts w:ascii="Consolas" w:eastAsia="Times New Roman" w:hAnsi="Consolas" w:cstheme="minorHAnsi"/>
           <w:sz w:val="24"/>
         </w:rPr>
-        <w:t>CreateFileW(</w:t>
+        <w:t>CreateFileW</w:t>
+      </w:r>
+      <w:proofErr w:type="spellEnd"/>
+      <w:r>
+        <w:rPr>
+          <w:rFonts w:ascii="Consolas" w:eastAsia="Times New Roman" w:hAnsi="Consolas" w:cstheme="minorHAnsi"/>
+          <w:sz w:val="24"/>
+        </w:rPr>
+        <w:t>(</w:t>
       </w:r>
       <w:proofErr w:type="gramEnd"/>
       <w:r>
@@ -1842,13 +2574,22 @@
         </w:rPr>
         <w:t xml:space="preserve">Uses the APIs </w:t>
       </w:r>
+      <w:proofErr w:type="spellStart"/>
       <w:proofErr w:type="gramStart"/>
       <w:r>
         <w:rPr>
           <w:rFonts w:ascii="Consolas" w:eastAsia="Times New Roman" w:hAnsi="Consolas" w:cstheme="minorHAnsi"/>
           <w:sz w:val="24"/>
         </w:rPr>
-        <w:t>CryptAcquireContextW(</w:t>
+        <w:t>CryptAcquireContextW</w:t>
+      </w:r>
+      <w:proofErr w:type="spellEnd"/>
+      <w:r>
+        <w:rPr>
+          <w:rFonts w:ascii="Consolas" w:eastAsia="Times New Roman" w:hAnsi="Consolas" w:cstheme="minorHAnsi"/>
+          <w:sz w:val="24"/>
+        </w:rPr>
+        <w:t>(</w:t>
       </w:r>
       <w:proofErr w:type="gramEnd"/>
       <w:r>
@@ -1865,12 +2606,21 @@
         </w:rPr>
         <w:t xml:space="preserve">, </w:t>
       </w:r>
-      <w:r>
-        <w:rPr>
-          <w:rFonts w:ascii="Consolas" w:eastAsia="Times New Roman" w:hAnsi="Consolas" w:cstheme="minorHAnsi"/>
-          <w:sz w:val="24"/>
-        </w:rPr>
-        <w:t>CryptCreateHash()</w:t>
+      <w:proofErr w:type="spellStart"/>
+      <w:r>
+        <w:rPr>
+          <w:rFonts w:ascii="Consolas" w:eastAsia="Times New Roman" w:hAnsi="Consolas" w:cstheme="minorHAnsi"/>
+          <w:sz w:val="24"/>
+        </w:rPr>
+        <w:t>CryptCreateHash</w:t>
+      </w:r>
+      <w:proofErr w:type="spellEnd"/>
+      <w:r>
+        <w:rPr>
+          <w:rFonts w:ascii="Consolas" w:eastAsia="Times New Roman" w:hAnsi="Consolas" w:cstheme="minorHAnsi"/>
+          <w:sz w:val="24"/>
+        </w:rPr>
+        <w:t>()</w:t>
       </w:r>
       <w:r>
         <w:rPr>
@@ -1879,12 +2629,21 @@
         </w:rPr>
         <w:t xml:space="preserve">, </w:t>
       </w:r>
-      <w:r>
-        <w:rPr>
-          <w:rFonts w:ascii="Consolas" w:eastAsia="Times New Roman" w:hAnsi="Consolas" w:cstheme="minorHAnsi"/>
-          <w:sz w:val="24"/>
-        </w:rPr>
-        <w:t>CryptHashData()</w:t>
+      <w:proofErr w:type="spellStart"/>
+      <w:r>
+        <w:rPr>
+          <w:rFonts w:ascii="Consolas" w:eastAsia="Times New Roman" w:hAnsi="Consolas" w:cstheme="minorHAnsi"/>
+          <w:sz w:val="24"/>
+        </w:rPr>
+        <w:t>CryptHashData</w:t>
+      </w:r>
+      <w:proofErr w:type="spellEnd"/>
+      <w:r>
+        <w:rPr>
+          <w:rFonts w:ascii="Consolas" w:eastAsia="Times New Roman" w:hAnsi="Consolas" w:cstheme="minorHAnsi"/>
+          <w:sz w:val="24"/>
+        </w:rPr>
+        <w:t>()</w:t>
       </w:r>
       <w:r>
         <w:rPr>
@@ -1893,12 +2652,21 @@
         </w:rPr>
         <w:t xml:space="preserve">, </w:t>
       </w:r>
-      <w:r>
-        <w:rPr>
-          <w:rFonts w:ascii="Consolas" w:eastAsia="Times New Roman" w:hAnsi="Consolas" w:cstheme="minorHAnsi"/>
-          <w:sz w:val="24"/>
-        </w:rPr>
-        <w:t>CryptDeriveKey()</w:t>
+      <w:proofErr w:type="spellStart"/>
+      <w:r>
+        <w:rPr>
+          <w:rFonts w:ascii="Consolas" w:eastAsia="Times New Roman" w:hAnsi="Consolas" w:cstheme="minorHAnsi"/>
+          <w:sz w:val="24"/>
+        </w:rPr>
+        <w:t>CryptDeriveKey</w:t>
+      </w:r>
+      <w:proofErr w:type="spellEnd"/>
+      <w:r>
+        <w:rPr>
+          <w:rFonts w:ascii="Consolas" w:eastAsia="Times New Roman" w:hAnsi="Consolas" w:cstheme="minorHAnsi"/>
+          <w:sz w:val="24"/>
+        </w:rPr>
+        <w:t>()</w:t>
       </w:r>
       <w:r>
         <w:rPr>
@@ -1907,12 +2675,21 @@
         </w:rPr>
         <w:t xml:space="preserve">, </w:t>
       </w:r>
-      <w:r>
-        <w:rPr>
-          <w:rFonts w:ascii="Consolas" w:eastAsia="Times New Roman" w:hAnsi="Consolas" w:cstheme="minorHAnsi"/>
-          <w:sz w:val="24"/>
-        </w:rPr>
-        <w:t>ReadFile()</w:t>
+      <w:proofErr w:type="spellStart"/>
+      <w:r>
+        <w:rPr>
+          <w:rFonts w:ascii="Consolas" w:eastAsia="Times New Roman" w:hAnsi="Consolas" w:cstheme="minorHAnsi"/>
+          <w:sz w:val="24"/>
+        </w:rPr>
+        <w:t>ReadFile</w:t>
+      </w:r>
+      <w:proofErr w:type="spellEnd"/>
+      <w:r>
+        <w:rPr>
+          <w:rFonts w:ascii="Consolas" w:eastAsia="Times New Roman" w:hAnsi="Consolas" w:cstheme="minorHAnsi"/>
+          <w:sz w:val="24"/>
+        </w:rPr>
+        <w:t>()</w:t>
       </w:r>
       <w:r>
         <w:rPr>
@@ -1921,6 +2698,7 @@
         </w:rPr>
         <w:t xml:space="preserve">, </w:t>
       </w:r>
+      <w:proofErr w:type="spellStart"/>
       <w:r>
         <w:rPr>
           <w:rFonts w:ascii="Consolas" w:eastAsia="Times New Roman" w:hAnsi="Consolas" w:cstheme="minorHAnsi"/>
@@ -1940,7 +2718,15 @@
           <w:rFonts w:ascii="Consolas" w:eastAsia="Times New Roman" w:hAnsi="Consolas" w:cstheme="minorHAnsi"/>
           <w:sz w:val="24"/>
         </w:rPr>
-        <w:t>crypt()</w:t>
+        <w:t>crypt</w:t>
+      </w:r>
+      <w:proofErr w:type="spellEnd"/>
+      <w:r>
+        <w:rPr>
+          <w:rFonts w:ascii="Consolas" w:eastAsia="Times New Roman" w:hAnsi="Consolas" w:cstheme="minorHAnsi"/>
+          <w:sz w:val="24"/>
+        </w:rPr>
+        <w:t>()</w:t>
       </w:r>
       <w:r>
         <w:rPr>
@@ -1949,12 +2735,21 @@
         </w:rPr>
         <w:t xml:space="preserve">, </w:t>
       </w:r>
-      <w:r>
-        <w:rPr>
-          <w:rFonts w:ascii="Consolas" w:eastAsia="Times New Roman" w:hAnsi="Consolas" w:cstheme="minorHAnsi"/>
-          <w:sz w:val="24"/>
-        </w:rPr>
-        <w:t>WriteFile()</w:t>
+      <w:proofErr w:type="spellStart"/>
+      <w:r>
+        <w:rPr>
+          <w:rFonts w:ascii="Consolas" w:eastAsia="Times New Roman" w:hAnsi="Consolas" w:cstheme="minorHAnsi"/>
+          <w:sz w:val="24"/>
+        </w:rPr>
+        <w:t>WriteFile</w:t>
+      </w:r>
+      <w:proofErr w:type="spellEnd"/>
+      <w:r>
+        <w:rPr>
+          <w:rFonts w:ascii="Consolas" w:eastAsia="Times New Roman" w:hAnsi="Consolas" w:cstheme="minorHAnsi"/>
+          <w:sz w:val="24"/>
+        </w:rPr>
+        <w:t>()</w:t>
       </w:r>
       <w:r>
         <w:rPr>
@@ -1963,12 +2758,21 @@
         </w:rPr>
         <w:t xml:space="preserve">, </w:t>
       </w:r>
-      <w:r>
-        <w:rPr>
-          <w:rFonts w:ascii="Consolas" w:eastAsia="Times New Roman" w:hAnsi="Consolas" w:cstheme="minorHAnsi"/>
-          <w:sz w:val="24"/>
-        </w:rPr>
-        <w:t>CryptReleaseContext()</w:t>
+      <w:proofErr w:type="spellStart"/>
+      <w:r>
+        <w:rPr>
+          <w:rFonts w:ascii="Consolas" w:eastAsia="Times New Roman" w:hAnsi="Consolas" w:cstheme="minorHAnsi"/>
+          <w:sz w:val="24"/>
+        </w:rPr>
+        <w:t>CryptReleaseContext</w:t>
+      </w:r>
+      <w:proofErr w:type="spellEnd"/>
+      <w:r>
+        <w:rPr>
+          <w:rFonts w:ascii="Consolas" w:eastAsia="Times New Roman" w:hAnsi="Consolas" w:cstheme="minorHAnsi"/>
+          <w:sz w:val="24"/>
+        </w:rPr>
+        <w:t>()</w:t>
       </w:r>
       <w:r>
         <w:rPr>
@@ -1977,12 +2781,21 @@
         </w:rPr>
         <w:t xml:space="preserve">, </w:t>
       </w:r>
-      <w:r>
-        <w:rPr>
-          <w:rFonts w:ascii="Consolas" w:eastAsia="Times New Roman" w:hAnsi="Consolas" w:cstheme="minorHAnsi"/>
-          <w:sz w:val="24"/>
-        </w:rPr>
-        <w:t>CryptDestroyKey()</w:t>
+      <w:proofErr w:type="spellStart"/>
+      <w:r>
+        <w:rPr>
+          <w:rFonts w:ascii="Consolas" w:eastAsia="Times New Roman" w:hAnsi="Consolas" w:cstheme="minorHAnsi"/>
+          <w:sz w:val="24"/>
+        </w:rPr>
+        <w:t>CryptDestroyKey</w:t>
+      </w:r>
+      <w:proofErr w:type="spellEnd"/>
+      <w:r>
+        <w:rPr>
+          <w:rFonts w:ascii="Consolas" w:eastAsia="Times New Roman" w:hAnsi="Consolas" w:cstheme="minorHAnsi"/>
+          <w:sz w:val="24"/>
+        </w:rPr>
+        <w:t>()</w:t>
       </w:r>
       <w:r>
         <w:rPr>
@@ -1991,12 +2804,21 @@
         </w:rPr>
         <w:t xml:space="preserve">, and </w:t>
       </w:r>
-      <w:r>
-        <w:rPr>
-          <w:rFonts w:ascii="Consolas" w:eastAsia="Times New Roman" w:hAnsi="Consolas" w:cstheme="minorHAnsi"/>
-          <w:sz w:val="24"/>
-        </w:rPr>
-        <w:t>CryptDestroyHash()</w:t>
+      <w:proofErr w:type="spellStart"/>
+      <w:r>
+        <w:rPr>
+          <w:rFonts w:ascii="Consolas" w:eastAsia="Times New Roman" w:hAnsi="Consolas" w:cstheme="minorHAnsi"/>
+          <w:sz w:val="24"/>
+        </w:rPr>
+        <w:t>CryptDestroyHash</w:t>
+      </w:r>
+      <w:proofErr w:type="spellEnd"/>
+      <w:r>
+        <w:rPr>
+          <w:rFonts w:ascii="Consolas" w:eastAsia="Times New Roman" w:hAnsi="Consolas" w:cstheme="minorHAnsi"/>
+          <w:sz w:val="24"/>
+        </w:rPr>
+        <w:t>()</w:t>
       </w:r>
       <w:r>
         <w:rPr>
@@ -2085,13 +2907,22 @@
         </w:rPr>
         <w:t xml:space="preserve">for the beacon message are </w:t>
       </w:r>
+      <w:proofErr w:type="spellStart"/>
       <w:proofErr w:type="gramStart"/>
       <w:r>
         <w:rPr>
           <w:rFonts w:ascii="Consolas" w:eastAsia="Times New Roman" w:hAnsi="Consolas" w:cstheme="minorHAnsi"/>
           <w:sz w:val="24"/>
         </w:rPr>
-        <w:t>WinHttpOpen(</w:t>
+        <w:t>WinHttpOpen</w:t>
+      </w:r>
+      <w:proofErr w:type="spellEnd"/>
+      <w:r>
+        <w:rPr>
+          <w:rFonts w:ascii="Consolas" w:eastAsia="Times New Roman" w:hAnsi="Consolas" w:cstheme="minorHAnsi"/>
+          <w:sz w:val="24"/>
+        </w:rPr>
+        <w:t>(</w:t>
       </w:r>
       <w:proofErr w:type="gramEnd"/>
       <w:r>
@@ -2108,12 +2939,21 @@
         </w:rPr>
         <w:t xml:space="preserve">, </w:t>
       </w:r>
-      <w:r>
-        <w:rPr>
-          <w:rFonts w:ascii="Consolas" w:eastAsia="Times New Roman" w:hAnsi="Consolas" w:cstheme="minorHAnsi"/>
-          <w:sz w:val="24"/>
-        </w:rPr>
-        <w:t>WinHttpConnect()</w:t>
+      <w:proofErr w:type="spellStart"/>
+      <w:r>
+        <w:rPr>
+          <w:rFonts w:ascii="Consolas" w:eastAsia="Times New Roman" w:hAnsi="Consolas" w:cstheme="minorHAnsi"/>
+          <w:sz w:val="24"/>
+        </w:rPr>
+        <w:t>WinHttpConnect</w:t>
+      </w:r>
+      <w:proofErr w:type="spellEnd"/>
+      <w:r>
+        <w:rPr>
+          <w:rFonts w:ascii="Consolas" w:eastAsia="Times New Roman" w:hAnsi="Consolas" w:cstheme="minorHAnsi"/>
+          <w:sz w:val="24"/>
+        </w:rPr>
+        <w:t>()</w:t>
       </w:r>
       <w:r>
         <w:rPr>
@@ -2122,12 +2962,21 @@
         </w:rPr>
         <w:t xml:space="preserve">, </w:t>
       </w:r>
-      <w:r>
-        <w:rPr>
-          <w:rFonts w:ascii="Consolas" w:eastAsia="Times New Roman" w:hAnsi="Consolas" w:cstheme="minorHAnsi"/>
-          <w:sz w:val="24"/>
-        </w:rPr>
-        <w:t>WinHttpOpenRequest()</w:t>
+      <w:proofErr w:type="spellStart"/>
+      <w:r>
+        <w:rPr>
+          <w:rFonts w:ascii="Consolas" w:eastAsia="Times New Roman" w:hAnsi="Consolas" w:cstheme="minorHAnsi"/>
+          <w:sz w:val="24"/>
+        </w:rPr>
+        <w:t>WinHttpOpenRequest</w:t>
+      </w:r>
+      <w:proofErr w:type="spellEnd"/>
+      <w:r>
+        <w:rPr>
+          <w:rFonts w:ascii="Consolas" w:eastAsia="Times New Roman" w:hAnsi="Consolas" w:cstheme="minorHAnsi"/>
+          <w:sz w:val="24"/>
+        </w:rPr>
+        <w:t>()</w:t>
       </w:r>
       <w:r>
         <w:rPr>
@@ -2136,12 +2985,21 @@
         </w:rPr>
         <w:t xml:space="preserve">, </w:t>
       </w:r>
-      <w:r>
-        <w:rPr>
-          <w:rFonts w:ascii="Consolas" w:eastAsia="Times New Roman" w:hAnsi="Consolas" w:cstheme="minorHAnsi"/>
-          <w:sz w:val="24"/>
-        </w:rPr>
-        <w:t>WinHttpSendRequest()</w:t>
+      <w:proofErr w:type="spellStart"/>
+      <w:r>
+        <w:rPr>
+          <w:rFonts w:ascii="Consolas" w:eastAsia="Times New Roman" w:hAnsi="Consolas" w:cstheme="minorHAnsi"/>
+          <w:sz w:val="24"/>
+        </w:rPr>
+        <w:t>WinHttpSendRequest</w:t>
+      </w:r>
+      <w:proofErr w:type="spellEnd"/>
+      <w:r>
+        <w:rPr>
+          <w:rFonts w:ascii="Consolas" w:eastAsia="Times New Roman" w:hAnsi="Consolas" w:cstheme="minorHAnsi"/>
+          <w:sz w:val="24"/>
+        </w:rPr>
+        <w:t>()</w:t>
       </w:r>
       <w:r>
         <w:rPr>
@@ -2150,12 +3008,21 @@
         </w:rPr>
         <w:t xml:space="preserve">, and </w:t>
       </w:r>
-      <w:r>
-        <w:rPr>
-          <w:rFonts w:ascii="Consolas" w:eastAsia="Times New Roman" w:hAnsi="Consolas" w:cstheme="minorHAnsi"/>
-          <w:sz w:val="24"/>
-        </w:rPr>
-        <w:t>WinHttpCloseHandle()</w:t>
+      <w:proofErr w:type="spellStart"/>
+      <w:r>
+        <w:rPr>
+          <w:rFonts w:ascii="Consolas" w:eastAsia="Times New Roman" w:hAnsi="Consolas" w:cstheme="minorHAnsi"/>
+          <w:sz w:val="24"/>
+        </w:rPr>
+        <w:t>WinHttpCloseHandle</w:t>
+      </w:r>
+      <w:proofErr w:type="spellEnd"/>
+      <w:r>
+        <w:rPr>
+          <w:rFonts w:ascii="Consolas" w:eastAsia="Times New Roman" w:hAnsi="Consolas" w:cstheme="minorHAnsi"/>
+          <w:sz w:val="24"/>
+        </w:rPr>
+        <w:t>()</w:t>
       </w:r>
       <w:r>
         <w:rPr>
@@ -2164,13 +3031,22 @@
         </w:rPr>
         <w:t xml:space="preserve">. Additional APIs used in the creation of the beacon message are </w:t>
       </w:r>
+      <w:proofErr w:type="spellStart"/>
       <w:proofErr w:type="gramStart"/>
       <w:r>
         <w:rPr>
           <w:rFonts w:ascii="Consolas" w:eastAsia="Times New Roman" w:hAnsi="Consolas" w:cstheme="minorHAnsi"/>
           <w:sz w:val="24"/>
         </w:rPr>
-        <w:t>GetComputerNameEx(</w:t>
+        <w:t>GetComputerNameEx</w:t>
+      </w:r>
+      <w:proofErr w:type="spellEnd"/>
+      <w:r>
+        <w:rPr>
+          <w:rFonts w:ascii="Consolas" w:eastAsia="Times New Roman" w:hAnsi="Consolas" w:cstheme="minorHAnsi"/>
+          <w:sz w:val="24"/>
+        </w:rPr>
+        <w:t>(</w:t>
       </w:r>
       <w:proofErr w:type="gramEnd"/>
       <w:r>
@@ -2187,12 +3063,21 @@
         </w:rPr>
         <w:t xml:space="preserve">, </w:t>
       </w:r>
-      <w:r>
-        <w:rPr>
-          <w:rFonts w:ascii="Consolas" w:eastAsia="Times New Roman" w:hAnsi="Consolas" w:cstheme="minorHAnsi"/>
-          <w:sz w:val="24"/>
-        </w:rPr>
-        <w:t>GetUserName()</w:t>
+      <w:proofErr w:type="spellStart"/>
+      <w:r>
+        <w:rPr>
+          <w:rFonts w:ascii="Consolas" w:eastAsia="Times New Roman" w:hAnsi="Consolas" w:cstheme="minorHAnsi"/>
+          <w:sz w:val="24"/>
+        </w:rPr>
+        <w:t>GetUserName</w:t>
+      </w:r>
+      <w:proofErr w:type="spellEnd"/>
+      <w:r>
+        <w:rPr>
+          <w:rFonts w:ascii="Consolas" w:eastAsia="Times New Roman" w:hAnsi="Consolas" w:cstheme="minorHAnsi"/>
+          <w:sz w:val="24"/>
+        </w:rPr>
+        <w:t>()</w:t>
       </w:r>
       <w:r>
         <w:rPr>
@@ -2201,12 +3086,21 @@
         </w:rPr>
         <w:t xml:space="preserve">, and </w:t>
       </w:r>
-      <w:r>
-        <w:rPr>
-          <w:rFonts w:ascii="Consolas" w:eastAsia="Times New Roman" w:hAnsi="Consolas" w:cstheme="minorHAnsi"/>
-          <w:sz w:val="24"/>
-        </w:rPr>
-        <w:t>gmtime_s()</w:t>
+      <w:proofErr w:type="spellStart"/>
+      <w:r>
+        <w:rPr>
+          <w:rFonts w:ascii="Consolas" w:eastAsia="Times New Roman" w:hAnsi="Consolas" w:cstheme="minorHAnsi"/>
+          <w:sz w:val="24"/>
+        </w:rPr>
+        <w:t>gmtime_s</w:t>
+      </w:r>
+      <w:proofErr w:type="spellEnd"/>
+      <w:r>
+        <w:rPr>
+          <w:rFonts w:ascii="Consolas" w:eastAsia="Times New Roman" w:hAnsi="Consolas" w:cstheme="minorHAnsi"/>
+          <w:sz w:val="24"/>
+        </w:rPr>
+        <w:t>()</w:t>
       </w:r>
       <w:r>
         <w:rPr>
@@ -2244,8 +3138,6 @@
         </w:rPr>
         <w:t>Cleaning Infection on Computer: REMWin10; User: REM; Files Decrypted: All; Timestamp: 2019-05-29 04:49:45 UTC</w:t>
       </w:r>
-      <w:bookmarkStart w:id="0" w:name="_GoBack"/>
-      <w:bookmarkEnd w:id="0"/>
     </w:p>
     <w:p>
       <w:pPr>
@@ -2279,6 +3171,7 @@
           <w:rFonts w:asciiTheme="minorHAnsi" w:eastAsia="Times New Roman" w:hAnsiTheme="minorHAnsi" w:cstheme="minorHAnsi"/>
           <w:sz w:val="24"/>
         </w:rPr>
+        <w:lastRenderedPageBreak/>
         <w:t>Finally, the program displays a message to the user letting them know that their files have been restored.</w:t>
       </w:r>
     </w:p>
@@ -2325,8 +3218,8 @@
       </w:pPr>
     </w:p>
     <w:sectPr>
-      <w:headerReference w:type="default" r:id="rId7"/>
-      <w:footerReference w:type="default" r:id="rId8"/>
+      <w:headerReference w:type="default" r:id="rId8"/>
+      <w:footerReference w:type="default" r:id="rId9"/>
       <w:pgSz w:w="12240" w:h="15840"/>
       <w:pgMar w:top="720" w:right="720" w:bottom="720" w:left="720" w:header="720" w:footer="720" w:gutter="0"/>
       <w:cols w:space="720"/>
@@ -2337,7 +3230,7 @@
 </file>
 
 <file path=word/endnotes.xml><?xml version="1.0" encoding="utf-8"?>
-<w:endnotes xmlns:wpc="http://schemas.microsoft.com/office/word/2010/wordprocessingCanvas" xmlns:mo="http://schemas.microsoft.com/office/mac/office/2008/main" xmlns:mc="http://schemas.openxmlformats.org/markup-compatibility/2006" xmlns:mv="urn:schemas-microsoft-com:mac:vml" xmlns:o="urn:schemas-microsoft-com:office:office" xmlns:r="http://schemas.openxmlformats.org/officeDocument/2006/relationships" xmlns:m="http://schemas.openxmlformats.org/officeDocument/2006/math" xmlns:v="urn:schemas-microsoft-com:vml" xmlns:wp14="http://schemas.microsoft.com/office/word/2010/wordprocessingDrawing" xmlns:wp="http://schemas.openxmlformats.org/drawingml/2006/wordprocessingDrawing" xmlns:w10="urn:schemas-microsoft-com:office:word" xmlns:w="http://schemas.openxmlformats.org/wordprocessingml/2006/main" xmlns:w14="http://schemas.microsoft.com/office/word/2010/wordml" xmlns:w15="http://schemas.microsoft.com/office/word/2012/wordml" xmlns:wpg="http://schemas.microsoft.com/office/word/2010/wordprocessingGroup" xmlns:wpi="http://schemas.microsoft.com/office/word/2010/wordprocessingInk" xmlns:wne="http://schemas.microsoft.com/office/word/2006/wordml" xmlns:wps="http://schemas.microsoft.com/office/word/2010/wordprocessingShape" mc:Ignorable="w14 w15 wp14">
+<w:endnotes xmlns:wpc="http://schemas.microsoft.com/office/word/2010/wordprocessingCanvas" xmlns:mo="http://schemas.microsoft.com/office/mac/office/2008/main" xmlns:mc="http://schemas.openxmlformats.org/markup-compatibility/2006" xmlns:mv="urn:schemas-microsoft-com:mac:vml" xmlns:o="urn:schemas-microsoft-com:office:office" xmlns:r="http://schemas.openxmlformats.org/officeDocument/2006/relationships" xmlns:m="http://schemas.openxmlformats.org/officeDocument/2006/math" xmlns:v="urn:schemas-microsoft-com:vml" xmlns:wp14="http://schemas.microsoft.com/office/word/2010/wordprocessingDrawing" xmlns:wp="http://schemas.openxmlformats.org/drawingml/2006/wordprocessingDrawing" xmlns:w10="urn:schemas-microsoft-com:office:word" xmlns:w="http://schemas.openxmlformats.org/wordprocessingml/2006/main" xmlns:w14="http://schemas.microsoft.com/office/word/2010/wordml" xmlns:wpg="http://schemas.microsoft.com/office/word/2010/wordprocessingGroup" xmlns:wpi="http://schemas.microsoft.com/office/word/2010/wordprocessingInk" xmlns:wne="http://schemas.microsoft.com/office/word/2006/wordml" xmlns:wps="http://schemas.microsoft.com/office/word/2010/wordprocessingShape" mc:Ignorable="w14 wp14">
   <w:endnote w:type="separator" w:id="-1">
     <w:p>
       <w:pPr>
@@ -2362,7 +3255,7 @@
 </file>
 
 <file path=word/footer1.xml><?xml version="1.0" encoding="utf-8"?>
-<w:ftr xmlns:wpc="http://schemas.microsoft.com/office/word/2010/wordprocessingCanvas" xmlns:mo="http://schemas.microsoft.com/office/mac/office/2008/main" xmlns:mc="http://schemas.openxmlformats.org/markup-compatibility/2006" xmlns:mv="urn:schemas-microsoft-com:mac:vml" xmlns:o="urn:schemas-microsoft-com:office:office" xmlns:r="http://schemas.openxmlformats.org/officeDocument/2006/relationships" xmlns:m="http://schemas.openxmlformats.org/officeDocument/2006/math" xmlns:v="urn:schemas-microsoft-com:vml" xmlns:wp14="http://schemas.microsoft.com/office/word/2010/wordprocessingDrawing" xmlns:wp="http://schemas.openxmlformats.org/drawingml/2006/wordprocessingDrawing" xmlns:w10="urn:schemas-microsoft-com:office:word" xmlns:w="http://schemas.openxmlformats.org/wordprocessingml/2006/main" xmlns:w14="http://schemas.microsoft.com/office/word/2010/wordml" xmlns:w15="http://schemas.microsoft.com/office/word/2012/wordml" xmlns:wpg="http://schemas.microsoft.com/office/word/2010/wordprocessingGroup" xmlns:wpi="http://schemas.microsoft.com/office/word/2010/wordprocessingInk" xmlns:wne="http://schemas.microsoft.com/office/word/2006/wordml" xmlns:wps="http://schemas.microsoft.com/office/word/2010/wordprocessingShape" mc:Ignorable="w14 w15 wp14">
+<w:ftr xmlns:wpc="http://schemas.microsoft.com/office/word/2010/wordprocessingCanvas" xmlns:mo="http://schemas.microsoft.com/office/mac/office/2008/main" xmlns:mc="http://schemas.openxmlformats.org/markup-compatibility/2006" xmlns:mv="urn:schemas-microsoft-com:mac:vml" xmlns:o="urn:schemas-microsoft-com:office:office" xmlns:r="http://schemas.openxmlformats.org/officeDocument/2006/relationships" xmlns:m="http://schemas.openxmlformats.org/officeDocument/2006/math" xmlns:v="urn:schemas-microsoft-com:vml" xmlns:wp14="http://schemas.microsoft.com/office/word/2010/wordprocessingDrawing" xmlns:wp="http://schemas.openxmlformats.org/drawingml/2006/wordprocessingDrawing" xmlns:w10="urn:schemas-microsoft-com:office:word" xmlns:w="http://schemas.openxmlformats.org/wordprocessingml/2006/main" xmlns:w14="http://schemas.microsoft.com/office/word/2010/wordml" xmlns:wpg="http://schemas.microsoft.com/office/word/2010/wordprocessingGroup" xmlns:wpi="http://schemas.microsoft.com/office/word/2010/wordprocessingInk" xmlns:wne="http://schemas.microsoft.com/office/word/2006/wordml" xmlns:wps="http://schemas.microsoft.com/office/word/2010/wordprocessingShape" mc:Ignorable="w14 wp14">
   <w:sdt>
     <w:sdtPr>
       <w:id w:val="2098676791"/>
@@ -2415,7 +3308,7 @@
 </file>
 
 <file path=word/footnotes.xml><?xml version="1.0" encoding="utf-8"?>
-<w:footnotes xmlns:wpc="http://schemas.microsoft.com/office/word/2010/wordprocessingCanvas" xmlns:mo="http://schemas.microsoft.com/office/mac/office/2008/main" xmlns:mc="http://schemas.openxmlformats.org/markup-compatibility/2006" xmlns:mv="urn:schemas-microsoft-com:mac:vml" xmlns:o="urn:schemas-microsoft-com:office:office" xmlns:r="http://schemas.openxmlformats.org/officeDocument/2006/relationships" xmlns:m="http://schemas.openxmlformats.org/officeDocument/2006/math" xmlns:v="urn:schemas-microsoft-com:vml" xmlns:wp14="http://schemas.microsoft.com/office/word/2010/wordprocessingDrawing" xmlns:wp="http://schemas.openxmlformats.org/drawingml/2006/wordprocessingDrawing" xmlns:w10="urn:schemas-microsoft-com:office:word" xmlns:w="http://schemas.openxmlformats.org/wordprocessingml/2006/main" xmlns:w14="http://schemas.microsoft.com/office/word/2010/wordml" xmlns:w15="http://schemas.microsoft.com/office/word/2012/wordml" xmlns:wpg="http://schemas.microsoft.com/office/word/2010/wordprocessingGroup" xmlns:wpi="http://schemas.microsoft.com/office/word/2010/wordprocessingInk" xmlns:wne="http://schemas.microsoft.com/office/word/2006/wordml" xmlns:wps="http://schemas.microsoft.com/office/word/2010/wordprocessingShape" mc:Ignorable="w14 w15 wp14">
+<w:footnotes xmlns:wpc="http://schemas.microsoft.com/office/word/2010/wordprocessingCanvas" xmlns:mo="http://schemas.microsoft.com/office/mac/office/2008/main" xmlns:mc="http://schemas.openxmlformats.org/markup-compatibility/2006" xmlns:mv="urn:schemas-microsoft-com:mac:vml" xmlns:o="urn:schemas-microsoft-com:office:office" xmlns:r="http://schemas.openxmlformats.org/officeDocument/2006/relationships" xmlns:m="http://schemas.openxmlformats.org/officeDocument/2006/math" xmlns:v="urn:schemas-microsoft-com:vml" xmlns:wp14="http://schemas.microsoft.com/office/word/2010/wordprocessingDrawing" xmlns:wp="http://schemas.openxmlformats.org/drawingml/2006/wordprocessingDrawing" xmlns:w10="urn:schemas-microsoft-com:office:word" xmlns:w="http://schemas.openxmlformats.org/wordprocessingml/2006/main" xmlns:w14="http://schemas.microsoft.com/office/word/2010/wordml" xmlns:wpg="http://schemas.microsoft.com/office/word/2010/wordprocessingGroup" xmlns:wpi="http://schemas.microsoft.com/office/word/2010/wordprocessingInk" xmlns:wne="http://schemas.microsoft.com/office/word/2006/wordml" xmlns:wps="http://schemas.microsoft.com/office/word/2010/wordprocessingShape" mc:Ignorable="w14 wp14">
   <w:footnote w:type="separator" w:id="-1">
     <w:p>
       <w:pPr>
@@ -2440,7 +3333,7 @@
 </file>
 
 <file path=word/header1.xml><?xml version="1.0" encoding="utf-8"?>
-<w:hdr xmlns:wpc="http://schemas.microsoft.com/office/word/2010/wordprocessingCanvas" xmlns:mo="http://schemas.microsoft.com/office/mac/office/2008/main" xmlns:mc="http://schemas.openxmlformats.org/markup-compatibility/2006" xmlns:mv="urn:schemas-microsoft-com:mac:vml" xmlns:o="urn:schemas-microsoft-com:office:office" xmlns:r="http://schemas.openxmlformats.org/officeDocument/2006/relationships" xmlns:m="http://schemas.openxmlformats.org/officeDocument/2006/math" xmlns:v="urn:schemas-microsoft-com:vml" xmlns:wp14="http://schemas.microsoft.com/office/word/2010/wordprocessingDrawing" xmlns:wp="http://schemas.openxmlformats.org/drawingml/2006/wordprocessingDrawing" xmlns:w10="urn:schemas-microsoft-com:office:word" xmlns:w="http://schemas.openxmlformats.org/wordprocessingml/2006/main" xmlns:w14="http://schemas.microsoft.com/office/word/2010/wordml" xmlns:w15="http://schemas.microsoft.com/office/word/2012/wordml" xmlns:wpg="http://schemas.microsoft.com/office/word/2010/wordprocessingGroup" xmlns:wpi="http://schemas.microsoft.com/office/word/2010/wordprocessingInk" xmlns:wne="http://schemas.microsoft.com/office/word/2006/wordml" xmlns:wps="http://schemas.microsoft.com/office/word/2010/wordprocessingShape" mc:Ignorable="w14 w15 wp14">
+<w:hdr xmlns:wpc="http://schemas.microsoft.com/office/word/2010/wordprocessingCanvas" xmlns:mo="http://schemas.microsoft.com/office/mac/office/2008/main" xmlns:mc="http://schemas.openxmlformats.org/markup-compatibility/2006" xmlns:mv="urn:schemas-microsoft-com:mac:vml" xmlns:o="urn:schemas-microsoft-com:office:office" xmlns:r="http://schemas.openxmlformats.org/officeDocument/2006/relationships" xmlns:m="http://schemas.openxmlformats.org/officeDocument/2006/math" xmlns:v="urn:schemas-microsoft-com:vml" xmlns:wp14="http://schemas.microsoft.com/office/word/2010/wordprocessingDrawing" xmlns:wp="http://schemas.openxmlformats.org/drawingml/2006/wordprocessingDrawing" xmlns:w10="urn:schemas-microsoft-com:office:word" xmlns:w="http://schemas.openxmlformats.org/wordprocessingml/2006/main" xmlns:w14="http://schemas.microsoft.com/office/word/2010/wordml" xmlns:wpg="http://schemas.microsoft.com/office/word/2010/wordprocessingGroup" xmlns:wpi="http://schemas.microsoft.com/office/word/2010/wordprocessingInk" xmlns:wne="http://schemas.microsoft.com/office/word/2006/wordml" xmlns:wps="http://schemas.microsoft.com/office/word/2010/wordprocessingShape" mc:Ignorable="w14 wp14">
   <w:tbl>
     <w:tblPr>
       <w:tblStyle w:val="TableGrid"/>
@@ -2508,7 +3401,15 @@
             <w:pStyle w:val="Header"/>
           </w:pPr>
           <w:r>
-            <w:t xml:space="preserve">Skylar Onstot </w:t>
+            <w:t xml:space="preserve">Skylar </w:t>
+          </w:r>
+          <w:proofErr w:type="spellStart"/>
+          <w:r>
+            <w:t>Onstot</w:t>
+          </w:r>
+          <w:proofErr w:type="spellEnd"/>
+          <w:r>
+            <w:t xml:space="preserve"> </w:t>
           </w:r>
           <w:r>
             <w:t>(</w:t>
@@ -2558,7 +3459,7 @@
 </file>
 
 <file path=word/numbering.xml><?xml version="1.0" encoding="utf-8"?>
-<w:numbering xmlns:wpc="http://schemas.microsoft.com/office/word/2010/wordprocessingCanvas" xmlns:mo="http://schemas.microsoft.com/office/mac/office/2008/main" xmlns:mc="http://schemas.openxmlformats.org/markup-compatibility/2006" xmlns:mv="urn:schemas-microsoft-com:mac:vml" xmlns:o="urn:schemas-microsoft-com:office:office" xmlns:r="http://schemas.openxmlformats.org/officeDocument/2006/relationships" xmlns:m="http://schemas.openxmlformats.org/officeDocument/2006/math" xmlns:v="urn:schemas-microsoft-com:vml" xmlns:wp14="http://schemas.microsoft.com/office/word/2010/wordprocessingDrawing" xmlns:wp="http://schemas.openxmlformats.org/drawingml/2006/wordprocessingDrawing" xmlns:w10="urn:schemas-microsoft-com:office:word" xmlns:w="http://schemas.openxmlformats.org/wordprocessingml/2006/main" xmlns:w14="http://schemas.microsoft.com/office/word/2010/wordml" xmlns:w15="http://schemas.microsoft.com/office/word/2012/wordml" xmlns:wpg="http://schemas.microsoft.com/office/word/2010/wordprocessingGroup" xmlns:wpi="http://schemas.microsoft.com/office/word/2010/wordprocessingInk" xmlns:wne="http://schemas.microsoft.com/office/word/2006/wordml" xmlns:wps="http://schemas.microsoft.com/office/word/2010/wordprocessingShape" mc:Ignorable="w14 w15 wp14">
+<w:numbering xmlns:wpc="http://schemas.microsoft.com/office/word/2010/wordprocessingCanvas" xmlns:mo="http://schemas.microsoft.com/office/mac/office/2008/main" xmlns:mc="http://schemas.openxmlformats.org/markup-compatibility/2006" xmlns:mv="urn:schemas-microsoft-com:mac:vml" xmlns:o="urn:schemas-microsoft-com:office:office" xmlns:r="http://schemas.openxmlformats.org/officeDocument/2006/relationships" xmlns:m="http://schemas.openxmlformats.org/officeDocument/2006/math" xmlns:v="urn:schemas-microsoft-com:vml" xmlns:wp14="http://schemas.microsoft.com/office/word/2010/wordprocessingDrawing" xmlns:wp="http://schemas.openxmlformats.org/drawingml/2006/wordprocessingDrawing" xmlns:w10="urn:schemas-microsoft-com:office:word" xmlns:w="http://schemas.openxmlformats.org/wordprocessingml/2006/main" xmlns:w14="http://schemas.microsoft.com/office/word/2010/wordml" xmlns:wpg="http://schemas.microsoft.com/office/word/2010/wordprocessingGroup" xmlns:wpi="http://schemas.microsoft.com/office/word/2010/wordprocessingInk" xmlns:wne="http://schemas.microsoft.com/office/word/2006/wordml" xmlns:wps="http://schemas.microsoft.com/office/word/2010/wordprocessingShape" mc:Ignorable="w14 wp14">
   <w:abstractNum w:abstractNumId="0">
     <w:nsid w:val="00CD6F7F"/>
     <w:multiLevelType w:val="hybridMultilevel"/>
@@ -8099,7 +9000,7 @@
 </file>
 
 <file path=word/styles.xml><?xml version="1.0" encoding="utf-8"?>
-<w:styles xmlns:mc="http://schemas.openxmlformats.org/markup-compatibility/2006" xmlns:r="http://schemas.openxmlformats.org/officeDocument/2006/relationships" xmlns:w="http://schemas.openxmlformats.org/wordprocessingml/2006/main" xmlns:w14="http://schemas.microsoft.com/office/word/2010/wordml" xmlns:w15="http://schemas.microsoft.com/office/word/2012/wordml" mc:Ignorable="w14 w15">
+<w:styles xmlns:mc="http://schemas.openxmlformats.org/markup-compatibility/2006" xmlns:r="http://schemas.openxmlformats.org/officeDocument/2006/relationships" xmlns:w="http://schemas.openxmlformats.org/wordprocessingml/2006/main" xmlns:w14="http://schemas.microsoft.com/office/word/2010/wordml" mc:Ignorable="w14">
   <w:docDefaults>
     <w:rPrDefault>
       <w:rPr>
@@ -8115,380 +9016,704 @@
       </w:pPr>
     </w:pPrDefault>
   </w:docDefaults>
-  <w:latentStyles w:defLockedState="0" w:defUIPriority="99" w:defSemiHidden="0" w:defUnhideWhenUsed="0" w:defQFormat="0" w:count="382">
-    <w:lsdException w:name="Normal" w:uiPriority="0" w:qFormat="1"/>
-    <w:lsdException w:name="heading 1" w:uiPriority="9" w:qFormat="1"/>
-    <w:lsdException w:name="heading 2" w:semiHidden="1" w:uiPriority="9" w:unhideWhenUsed="1" w:qFormat="1"/>
-    <w:lsdException w:name="heading 3" w:semiHidden="1" w:uiPriority="9" w:unhideWhenUsed="1" w:qFormat="1"/>
-    <w:lsdException w:name="heading 4" w:semiHidden="1" w:uiPriority="9" w:unhideWhenUsed="1" w:qFormat="1"/>
-    <w:lsdException w:name="heading 5" w:semiHidden="1" w:uiPriority="9" w:unhideWhenUsed="1" w:qFormat="1"/>
-    <w:lsdException w:name="heading 6" w:semiHidden="1" w:uiPriority="9" w:unhideWhenUsed="1" w:qFormat="1"/>
-    <w:lsdException w:name="heading 7" w:semiHidden="1" w:uiPriority="9" w:unhideWhenUsed="1" w:qFormat="1"/>
-    <w:lsdException w:name="heading 8" w:semiHidden="1" w:uiPriority="9" w:unhideWhenUsed="1" w:qFormat="1"/>
-    <w:lsdException w:name="heading 9" w:semiHidden="1" w:uiPriority="9" w:unhideWhenUsed="1" w:qFormat="1"/>
-    <w:lsdException w:name="index 1" w:semiHidden="1" w:unhideWhenUsed="1"/>
-    <w:lsdException w:name="index 2" w:semiHidden="1" w:unhideWhenUsed="1"/>
-    <w:lsdException w:name="index 3" w:semiHidden="1" w:unhideWhenUsed="1"/>
-    <w:lsdException w:name="index 4" w:semiHidden="1" w:unhideWhenUsed="1"/>
-    <w:lsdException w:name="index 5" w:semiHidden="1" w:unhideWhenUsed="1"/>
-    <w:lsdException w:name="index 6" w:semiHidden="1" w:unhideWhenUsed="1"/>
-    <w:lsdException w:name="index 7" w:semiHidden="1" w:unhideWhenUsed="1"/>
-    <w:lsdException w:name="index 8" w:semiHidden="1" w:unhideWhenUsed="1"/>
-    <w:lsdException w:name="index 9" w:semiHidden="1" w:unhideWhenUsed="1"/>
-    <w:lsdException w:name="toc 1" w:semiHidden="1" w:uiPriority="39" w:unhideWhenUsed="1"/>
-    <w:lsdException w:name="toc 2" w:semiHidden="1" w:uiPriority="39" w:unhideWhenUsed="1"/>
-    <w:lsdException w:name="toc 3" w:semiHidden="1" w:uiPriority="39" w:unhideWhenUsed="1"/>
-    <w:lsdException w:name="toc 4" w:semiHidden="1" w:uiPriority="39" w:unhideWhenUsed="1"/>
-    <w:lsdException w:name="toc 5" w:semiHidden="1" w:uiPriority="39" w:unhideWhenUsed="1"/>
-    <w:lsdException w:name="toc 6" w:semiHidden="1" w:uiPriority="39" w:unhideWhenUsed="1"/>
-    <w:lsdException w:name="toc 7" w:semiHidden="1" w:uiPriority="39" w:unhideWhenUsed="1"/>
-    <w:lsdException w:name="toc 8" w:semiHidden="1" w:uiPriority="39" w:unhideWhenUsed="1"/>
-    <w:lsdException w:name="toc 9" w:semiHidden="1" w:uiPriority="39" w:unhideWhenUsed="1"/>
-    <w:lsdException w:name="Normal Indent" w:semiHidden="1" w:unhideWhenUsed="1"/>
-    <w:lsdException w:name="footnote text" w:semiHidden="1" w:unhideWhenUsed="1"/>
-    <w:lsdException w:name="annotation text" w:semiHidden="1" w:unhideWhenUsed="1"/>
-    <w:lsdException w:name="header" w:semiHidden="1" w:unhideWhenUsed="1"/>
-    <w:lsdException w:name="footer" w:semiHidden="1" w:unhideWhenUsed="1"/>
-    <w:lsdException w:name="index heading" w:semiHidden="1" w:unhideWhenUsed="1"/>
-    <w:lsdException w:name="caption" w:semiHidden="1" w:uiPriority="35" w:unhideWhenUsed="1" w:qFormat="1"/>
-    <w:lsdException w:name="table of figures" w:semiHidden="1" w:unhideWhenUsed="1"/>
-    <w:lsdException w:name="envelope address" w:semiHidden="1" w:unhideWhenUsed="1"/>
-    <w:lsdException w:name="envelope return" w:semiHidden="1" w:unhideWhenUsed="1"/>
-    <w:lsdException w:name="footnote reference" w:semiHidden="1" w:unhideWhenUsed="1"/>
-    <w:lsdException w:name="annotation reference" w:semiHidden="1" w:unhideWhenUsed="1"/>
-    <w:lsdException w:name="line number" w:semiHidden="1" w:unhideWhenUsed="1"/>
-    <w:lsdException w:name="page number" w:semiHidden="1" w:unhideWhenUsed="1"/>
-    <w:lsdException w:name="endnote reference" w:semiHidden="1" w:unhideWhenUsed="1"/>
-    <w:lsdException w:name="endnote text" w:semiHidden="1" w:unhideWhenUsed="1"/>
-    <w:lsdException w:name="table of authorities" w:semiHidden="1" w:unhideWhenUsed="1"/>
-    <w:lsdException w:name="macro" w:semiHidden="1" w:unhideWhenUsed="1"/>
-    <w:lsdException w:name="toa heading" w:semiHidden="1" w:unhideWhenUsed="1"/>
-    <w:lsdException w:name="List" w:semiHidden="1" w:unhideWhenUsed="1"/>
-    <w:lsdException w:name="List Bullet" w:semiHidden="1" w:unhideWhenUsed="1"/>
-    <w:lsdException w:name="List Number" w:semiHidden="1" w:unhideWhenUsed="1"/>
-    <w:lsdException w:name="List 2" w:semiHidden="1" w:unhideWhenUsed="1"/>
-    <w:lsdException w:name="List 3" w:semiHidden="1" w:unhideWhenUsed="1"/>
-    <w:lsdException w:name="List 4" w:semiHidden="1" w:unhideWhenUsed="1"/>
-    <w:lsdException w:name="List 5" w:semiHidden="1" w:unhideWhenUsed="1"/>
-    <w:lsdException w:name="List Bullet 2" w:semiHidden="1" w:unhideWhenUsed="1"/>
-    <w:lsdException w:name="List Bullet 3" w:semiHidden="1" w:unhideWhenUsed="1"/>
-    <w:lsdException w:name="List Bullet 4" w:semiHidden="1" w:unhideWhenUsed="1"/>
-    <w:lsdException w:name="List Bullet 5" w:semiHidden="1" w:unhideWhenUsed="1"/>
-    <w:lsdException w:name="List Number 2" w:semiHidden="1" w:unhideWhenUsed="1"/>
-    <w:lsdException w:name="List Number 3" w:semiHidden="1" w:unhideWhenUsed="1"/>
-    <w:lsdException w:name="List Number 4" w:semiHidden="1" w:unhideWhenUsed="1"/>
-    <w:lsdException w:name="List Number 5" w:semiHidden="1" w:unhideWhenUsed="1"/>
-    <w:lsdException w:name="Title" w:uiPriority="10" w:qFormat="1"/>
-    <w:lsdException w:name="Closing" w:semiHidden="1" w:unhideWhenUsed="1"/>
-    <w:lsdException w:name="Signature" w:semiHidden="1" w:unhideWhenUsed="1"/>
-    <w:lsdException w:name="Default Paragraph Font" w:semiHidden="1" w:uiPriority="1" w:unhideWhenUsed="1"/>
-    <w:lsdException w:name="Body Text" w:semiHidden="1" w:unhideWhenUsed="1"/>
-    <w:lsdException w:name="Body Text Indent" w:semiHidden="1" w:unhideWhenUsed="1"/>
-    <w:lsdException w:name="List Continue" w:semiHidden="1" w:unhideWhenUsed="1"/>
-    <w:lsdException w:name="List Continue 2" w:semiHidden="1" w:unhideWhenUsed="1"/>
-    <w:lsdException w:name="List Continue 3" w:semiHidden="1" w:unhideWhenUsed="1"/>
-    <w:lsdException w:name="List Continue 4" w:semiHidden="1" w:unhideWhenUsed="1"/>
-    <w:lsdException w:name="List Continue 5" w:semiHidden="1" w:unhideWhenUsed="1"/>
-    <w:lsdException w:name="Message Header" w:semiHidden="1" w:unhideWhenUsed="1"/>
-    <w:lsdException w:name="Subtitle" w:uiPriority="11" w:qFormat="1"/>
-    <w:lsdException w:name="Salutation" w:semiHidden="1" w:unhideWhenUsed="1"/>
-    <w:lsdException w:name="Date" w:semiHidden="1" w:unhideWhenUsed="1"/>
-    <w:lsdException w:name="Body Text First Indent" w:semiHidden="1" w:unhideWhenUsed="1"/>
-    <w:lsdException w:name="Body Text First Indent 2" w:semiHidden="1" w:unhideWhenUsed="1"/>
-    <w:lsdException w:name="Note Heading" w:semiHidden="1" w:unhideWhenUsed="1"/>
-    <w:lsdException w:name="Body Text 2" w:semiHidden="1" w:unhideWhenUsed="1"/>
-    <w:lsdException w:name="Body Text 3" w:semiHidden="1" w:unhideWhenUsed="1"/>
-    <w:lsdException w:name="Body Text Indent 2" w:semiHidden="1" w:unhideWhenUsed="1"/>
-    <w:lsdException w:name="Body Text Indent 3" w:semiHidden="1" w:unhideWhenUsed="1"/>
-    <w:lsdException w:name="Block Text" w:semiHidden="1" w:unhideWhenUsed="1"/>
-    <w:lsdException w:name="Hyperlink" w:semiHidden="1" w:unhideWhenUsed="1"/>
-    <w:lsdException w:name="FollowedHyperlink" w:semiHidden="1" w:unhideWhenUsed="1"/>
-    <w:lsdException w:name="Strong" w:uiPriority="22" w:qFormat="1"/>
-    <w:lsdException w:name="Emphasis" w:uiPriority="20" w:qFormat="1"/>
-    <w:lsdException w:name="Document Map" w:semiHidden="1" w:unhideWhenUsed="1"/>
-    <w:lsdException w:name="Plain Text" w:semiHidden="1" w:unhideWhenUsed="1"/>
-    <w:lsdException w:name="E-mail Signature" w:semiHidden="1" w:unhideWhenUsed="1"/>
-    <w:lsdException w:name="HTML Top of Form" w:semiHidden="1" w:unhideWhenUsed="1"/>
-    <w:lsdException w:name="HTML Bottom of Form" w:semiHidden="1" w:unhideWhenUsed="1"/>
-    <w:lsdException w:name="Normal (Web)" w:semiHidden="1" w:unhideWhenUsed="1"/>
-    <w:lsdException w:name="HTML Acronym" w:semiHidden="1" w:unhideWhenUsed="1"/>
-    <w:lsdException w:name="HTML Address" w:semiHidden="1" w:unhideWhenUsed="1"/>
-    <w:lsdException w:name="HTML Cite" w:semiHidden="1" w:unhideWhenUsed="1"/>
-    <w:lsdException w:name="HTML Code" w:semiHidden="1" w:unhideWhenUsed="1"/>
-    <w:lsdException w:name="HTML Definition" w:semiHidden="1" w:unhideWhenUsed="1"/>
-    <w:lsdException w:name="HTML Keyboard" w:semiHidden="1" w:unhideWhenUsed="1"/>
-    <w:lsdException w:name="HTML Preformatted" w:semiHidden="1" w:unhideWhenUsed="1"/>
-    <w:lsdException w:name="HTML Sample" w:semiHidden="1" w:unhideWhenUsed="1"/>
-    <w:lsdException w:name="HTML Typewriter" w:semiHidden="1" w:unhideWhenUsed="1"/>
-    <w:lsdException w:name="HTML Variable" w:semiHidden="1" w:unhideWhenUsed="1"/>
-    <w:lsdException w:name="Normal Table" w:semiHidden="1" w:unhideWhenUsed="1"/>
-    <w:lsdException w:name="annotation subject" w:semiHidden="1" w:unhideWhenUsed="1"/>
-    <w:lsdException w:name="No List" w:semiHidden="1" w:unhideWhenUsed="1"/>
-    <w:lsdException w:name="Outline List 1" w:semiHidden="1" w:unhideWhenUsed="1"/>
-    <w:lsdException w:name="Outline List 2" w:semiHidden="1" w:unhideWhenUsed="1"/>
-    <w:lsdException w:name="Outline List 3" w:semiHidden="1" w:unhideWhenUsed="1"/>
-    <w:lsdException w:name="Table Simple 1" w:semiHidden="1" w:unhideWhenUsed="1"/>
-    <w:lsdException w:name="Table Simple 2" w:semiHidden="1" w:unhideWhenUsed="1"/>
-    <w:lsdException w:name="Table Simple 3" w:semiHidden="1" w:unhideWhenUsed="1"/>
-    <w:lsdException w:name="Table Classic 1" w:semiHidden="1" w:unhideWhenUsed="1"/>
-    <w:lsdException w:name="Table Classic 2" w:semiHidden="1" w:unhideWhenUsed="1"/>
-    <w:lsdException w:name="Table Classic 3" w:semiHidden="1" w:unhideWhenUsed="1"/>
-    <w:lsdException w:name="Table Classic 4" w:semiHidden="1" w:unhideWhenUsed="1"/>
-    <w:lsdException w:name="Table Colorful 1" w:semiHidden="1" w:unhideWhenUsed="1"/>
-    <w:lsdException w:name="Table Colorful 2" w:semiHidden="1" w:unhideWhenUsed="1"/>
-    <w:lsdException w:name="Table Colorful 3" w:semiHidden="1" w:unhideWhenUsed="1"/>
-    <w:lsdException w:name="Table Columns 1" w:semiHidden="1" w:unhideWhenUsed="1"/>
-    <w:lsdException w:name="Table Columns 2" w:semiHidden="1" w:unhideWhenUsed="1"/>
-    <w:lsdException w:name="Table Columns 3" w:semiHidden="1" w:unhideWhenUsed="1"/>
-    <w:lsdException w:name="Table Columns 4" w:semiHidden="1" w:unhideWhenUsed="1"/>
-    <w:lsdException w:name="Table Columns 5" w:semiHidden="1" w:unhideWhenUsed="1"/>
-    <w:lsdException w:name="Table Grid 1" w:semiHidden="1" w:unhideWhenUsed="1"/>
-    <w:lsdException w:name="Table Grid 2" w:semiHidden="1" w:unhideWhenUsed="1"/>
-    <w:lsdException w:name="Table Grid 3" w:semiHidden="1" w:unhideWhenUsed="1"/>
-    <w:lsdException w:name="Table Grid 4" w:semiHidden="1" w:unhideWhenUsed="1"/>
-    <w:lsdException w:name="Table Grid 5" w:semiHidden="1" w:unhideWhenUsed="1"/>
-    <w:lsdException w:name="Table Grid 6" w:semiHidden="1" w:unhideWhenUsed="1"/>
-    <w:lsdException w:name="Table Grid 7" w:semiHidden="1" w:unhideWhenUsed="1"/>
-    <w:lsdException w:name="Table Grid 8" w:semiHidden="1" w:unhideWhenUsed="1"/>
-    <w:lsdException w:name="Table List 1" w:semiHidden="1" w:unhideWhenUsed="1"/>
-    <w:lsdException w:name="Table List 2" w:semiHidden="1" w:unhideWhenUsed="1"/>
-    <w:lsdException w:name="Table List 3" w:semiHidden="1" w:unhideWhenUsed="1"/>
-    <w:lsdException w:name="Table List 4" w:semiHidden="1" w:unhideWhenUsed="1"/>
-    <w:lsdException w:name="Table List 5" w:semiHidden="1" w:unhideWhenUsed="1"/>
-    <w:lsdException w:name="Table List 6" w:semiHidden="1" w:unhideWhenUsed="1"/>
-    <w:lsdException w:name="Table List 7" w:semiHidden="1" w:unhideWhenUsed="1"/>
-    <w:lsdException w:name="Table List 8" w:semiHidden="1" w:unhideWhenUsed="1"/>
-    <w:lsdException w:name="Table 3D effects 1" w:semiHidden="1" w:unhideWhenUsed="1"/>
-    <w:lsdException w:name="Table 3D effects 2" w:semiHidden="1" w:unhideWhenUsed="1"/>
-    <w:lsdException w:name="Table 3D effects 3" w:semiHidden="1" w:unhideWhenUsed="1"/>
-    <w:lsdException w:name="Table Contemporary" w:semiHidden="1" w:unhideWhenUsed="1"/>
-    <w:lsdException w:name="Table Elegant" w:semiHidden="1" w:unhideWhenUsed="1"/>
-    <w:lsdException w:name="Table Professional" w:semiHidden="1" w:unhideWhenUsed="1"/>
-    <w:lsdException w:name="Table Subtle 1" w:semiHidden="1" w:unhideWhenUsed="1"/>
-    <w:lsdException w:name="Table Subtle 2" w:semiHidden="1" w:unhideWhenUsed="1"/>
-    <w:lsdException w:name="Table Web 1" w:semiHidden="1" w:unhideWhenUsed="1"/>
-    <w:lsdException w:name="Table Web 2" w:semiHidden="1" w:unhideWhenUsed="1"/>
-    <w:lsdException w:name="Table Web 3" w:semiHidden="1" w:unhideWhenUsed="1"/>
-    <w:lsdException w:name="Balloon Text" w:semiHidden="1" w:unhideWhenUsed="1"/>
-    <w:lsdException w:name="Table Grid" w:uiPriority="39"/>
-    <w:lsdException w:name="Table Theme" w:semiHidden="1" w:unhideWhenUsed="1"/>
-    <w:lsdException w:name="Placeholder Text" w:semiHidden="1"/>
-    <w:lsdException w:name="No Spacing" w:uiPriority="1" w:qFormat="1"/>
-    <w:lsdException w:name="Light Shading" w:uiPriority="60"/>
-    <w:lsdException w:name="Light List" w:uiPriority="61"/>
-    <w:lsdException w:name="Light Grid" w:uiPriority="62"/>
-    <w:lsdException w:name="Medium Shading 1" w:uiPriority="63"/>
-    <w:lsdException w:name="Medium Shading 2" w:uiPriority="64"/>
-    <w:lsdException w:name="Medium List 1" w:uiPriority="65"/>
-    <w:lsdException w:name="Medium List 2" w:uiPriority="66"/>
-    <w:lsdException w:name="Medium Grid 1" w:uiPriority="67"/>
-    <w:lsdException w:name="Medium Grid 2" w:uiPriority="68"/>
-    <w:lsdException w:name="Medium Grid 3" w:uiPriority="69"/>
-    <w:lsdException w:name="Dark List" w:uiPriority="70"/>
-    <w:lsdException w:name="Colorful Shading" w:uiPriority="71"/>
-    <w:lsdException w:name="Colorful List" w:uiPriority="72"/>
-    <w:lsdException w:name="Colorful Grid" w:uiPriority="73"/>
-    <w:lsdException w:name="Light Shading Accent 1" w:uiPriority="60"/>
-    <w:lsdException w:name="Light List Accent 1" w:uiPriority="61"/>
-    <w:lsdException w:name="Light Grid Accent 1" w:uiPriority="62"/>
-    <w:lsdException w:name="Medium Shading 1 Accent 1" w:uiPriority="63"/>
-    <w:lsdException w:name="Medium Shading 2 Accent 1" w:uiPriority="64"/>
-    <w:lsdException w:name="Medium List 1 Accent 1" w:uiPriority="65"/>
-    <w:lsdException w:name="Revision" w:semiHidden="1"/>
-    <w:lsdException w:name="List Paragraph" w:uiPriority="34" w:qFormat="1"/>
-    <w:lsdException w:name="Quote" w:uiPriority="29" w:qFormat="1"/>
-    <w:lsdException w:name="Intense Quote" w:uiPriority="30" w:qFormat="1"/>
-    <w:lsdException w:name="Medium List 2 Accent 1" w:uiPriority="66"/>
-    <w:lsdException w:name="Medium Grid 1 Accent 1" w:uiPriority="67"/>
-    <w:lsdException w:name="Medium Grid 2 Accent 1" w:uiPriority="68"/>
-    <w:lsdException w:name="Medium Grid 3 Accent 1" w:uiPriority="69"/>
-    <w:lsdException w:name="Dark List Accent 1" w:uiPriority="70"/>
-    <w:lsdException w:name="Colorful Shading Accent 1" w:uiPriority="71"/>
-    <w:lsdException w:name="Colorful List Accent 1" w:uiPriority="72"/>
-    <w:lsdException w:name="Colorful Grid Accent 1" w:uiPriority="73"/>
-    <w:lsdException w:name="Light Shading Accent 2" w:uiPriority="60"/>
-    <w:lsdException w:name="Light List Accent 2" w:uiPriority="61"/>
-    <w:lsdException w:name="Light Grid Accent 2" w:uiPriority="62"/>
-    <w:lsdException w:name="Medium Shading 1 Accent 2" w:uiPriority="63"/>
-    <w:lsdException w:name="Medium Shading 2 Accent 2" w:uiPriority="64"/>
-    <w:lsdException w:name="Medium List 1 Accent 2" w:uiPriority="65"/>
-    <w:lsdException w:name="Medium List 2 Accent 2" w:uiPriority="66"/>
-    <w:lsdException w:name="Medium Grid 1 Accent 2" w:uiPriority="67"/>
-    <w:lsdException w:name="Medium Grid 2 Accent 2" w:uiPriority="68"/>
-    <w:lsdException w:name="Medium Grid 3 Accent 2" w:uiPriority="69"/>
-    <w:lsdException w:name="Dark List Accent 2" w:uiPriority="70"/>
-    <w:lsdException w:name="Colorful Shading Accent 2" w:uiPriority="71"/>
-    <w:lsdException w:name="Colorful List Accent 2" w:uiPriority="72"/>
-    <w:lsdException w:name="Colorful Grid Accent 2" w:uiPriority="73"/>
-    <w:lsdException w:name="Light Shading Accent 3" w:uiPriority="60"/>
-    <w:lsdException w:name="Light List Accent 3" w:uiPriority="61"/>
-    <w:lsdException w:name="Light Grid Accent 3" w:uiPriority="62"/>
-    <w:lsdException w:name="Medium Shading 1 Accent 3" w:uiPriority="63"/>
-    <w:lsdException w:name="Medium Shading 2 Accent 3" w:uiPriority="64"/>
-    <w:lsdException w:name="Medium List 1 Accent 3" w:uiPriority="65"/>
-    <w:lsdException w:name="Medium List 2 Accent 3" w:uiPriority="66"/>
-    <w:lsdException w:name="Medium Grid 1 Accent 3" w:uiPriority="67"/>
-    <w:lsdException w:name="Medium Grid 2 Accent 3" w:uiPriority="68"/>
-    <w:lsdException w:name="Medium Grid 3 Accent 3" w:uiPriority="69"/>
-    <w:lsdException w:name="Dark List Accent 3" w:uiPriority="70"/>
-    <w:lsdException w:name="Colorful Shading Accent 3" w:uiPriority="71"/>
-    <w:lsdException w:name="Colorful List Accent 3" w:uiPriority="72"/>
-    <w:lsdException w:name="Colorful Grid Accent 3" w:uiPriority="73"/>
-    <w:lsdException w:name="Light Shading Accent 4" w:uiPriority="60"/>
-    <w:lsdException w:name="Light List Accent 4" w:uiPriority="61"/>
-    <w:lsdException w:name="Light Grid Accent 4" w:uiPriority="62"/>
-    <w:lsdException w:name="Medium Shading 1 Accent 4" w:uiPriority="63"/>
-    <w:lsdException w:name="Medium Shading 2 Accent 4" w:uiPriority="64"/>
-    <w:lsdException w:name="Medium List 1 Accent 4" w:uiPriority="65"/>
-    <w:lsdException w:name="Medium List 2 Accent 4" w:uiPriority="66"/>
-    <w:lsdException w:name="Medium Grid 1 Accent 4" w:uiPriority="67"/>
-    <w:lsdException w:name="Medium Grid 2 Accent 4" w:uiPriority="68"/>
-    <w:lsdException w:name="Medium Grid 3 Accent 4" w:uiPriority="69"/>
-    <w:lsdException w:name="Dark List Accent 4" w:uiPriority="70"/>
-    <w:lsdException w:name="Colorful Shading Accent 4" w:uiPriority="71"/>
-    <w:lsdException w:name="Colorful List Accent 4" w:uiPriority="72"/>
-    <w:lsdException w:name="Colorful Grid Accent 4" w:uiPriority="73"/>
-    <w:lsdException w:name="Light Shading Accent 5" w:uiPriority="60"/>
-    <w:lsdException w:name="Light List Accent 5" w:uiPriority="61"/>
-    <w:lsdException w:name="Light Grid Accent 5" w:uiPriority="62"/>
-    <w:lsdException w:name="Medium Shading 1 Accent 5" w:uiPriority="63"/>
-    <w:lsdException w:name="Medium Shading 2 Accent 5" w:uiPriority="64"/>
-    <w:lsdException w:name="Medium List 1 Accent 5" w:uiPriority="65"/>
-    <w:lsdException w:name="Medium List 2 Accent 5" w:uiPriority="66"/>
-    <w:lsdException w:name="Medium Grid 1 Accent 5" w:uiPriority="67"/>
-    <w:lsdException w:name="Medium Grid 2 Accent 5" w:uiPriority="68"/>
-    <w:lsdException w:name="Medium Grid 3 Accent 5" w:uiPriority="69"/>
-    <w:lsdException w:name="Dark List Accent 5" w:uiPriority="70"/>
-    <w:lsdException w:name="Colorful Shading Accent 5" w:uiPriority="71"/>
-    <w:lsdException w:name="Colorful List Accent 5" w:uiPriority="72"/>
-    <w:lsdException w:name="Colorful Grid Accent 5" w:uiPriority="73"/>
-    <w:lsdException w:name="Light Shading Accent 6" w:uiPriority="60"/>
-    <w:lsdException w:name="Light List Accent 6" w:uiPriority="61"/>
-    <w:lsdException w:name="Light Grid Accent 6" w:uiPriority="62"/>
-    <w:lsdException w:name="Medium Shading 1 Accent 6" w:uiPriority="63"/>
-    <w:lsdException w:name="Medium Shading 2 Accent 6" w:uiPriority="64"/>
-    <w:lsdException w:name="Medium List 1 Accent 6" w:uiPriority="65"/>
-    <w:lsdException w:name="Medium List 2 Accent 6" w:uiPriority="66"/>
-    <w:lsdException w:name="Medium Grid 1 Accent 6" w:uiPriority="67"/>
-    <w:lsdException w:name="Medium Grid 2 Accent 6" w:uiPriority="68"/>
-    <w:lsdException w:name="Medium Grid 3 Accent 6" w:uiPriority="69"/>
-    <w:lsdException w:name="Dark List Accent 6" w:uiPriority="70"/>
-    <w:lsdException w:name="Colorful Shading Accent 6" w:uiPriority="71"/>
-    <w:lsdException w:name="Colorful List Accent 6" w:uiPriority="72"/>
-    <w:lsdException w:name="Colorful Grid Accent 6" w:uiPriority="73"/>
-    <w:lsdException w:name="Subtle Emphasis" w:uiPriority="19" w:qFormat="1"/>
-    <w:lsdException w:name="Intense Emphasis" w:uiPriority="21" w:qFormat="1"/>
-    <w:lsdException w:name="Subtle Reference" w:uiPriority="31" w:qFormat="1"/>
-    <w:lsdException w:name="Intense Reference" w:uiPriority="32" w:qFormat="1"/>
-    <w:lsdException w:name="Book Title" w:uiPriority="33" w:qFormat="1"/>
-    <w:lsdException w:name="Bibliography" w:semiHidden="1" w:uiPriority="37" w:unhideWhenUsed="1"/>
-    <w:lsdException w:name="TOC Heading" w:semiHidden="1" w:uiPriority="39" w:unhideWhenUsed="1" w:qFormat="1"/>
-    <w:lsdException w:name="Plain Table 1" w:uiPriority="41"/>
-    <w:lsdException w:name="Plain Table 2" w:uiPriority="42"/>
-    <w:lsdException w:name="Plain Table 3" w:uiPriority="43"/>
-    <w:lsdException w:name="Plain Table 4" w:uiPriority="44"/>
-    <w:lsdException w:name="Plain Table 5" w:uiPriority="45"/>
-    <w:lsdException w:name="Grid Table Light" w:uiPriority="40"/>
-    <w:lsdException w:name="Grid Table 1 Light" w:uiPriority="46"/>
-    <w:lsdException w:name="Grid Table 2" w:uiPriority="47"/>
-    <w:lsdException w:name="Grid Table 3" w:uiPriority="48"/>
-    <w:lsdException w:name="Grid Table 4" w:uiPriority="49"/>
-    <w:lsdException w:name="Grid Table 5 Dark" w:uiPriority="50"/>
-    <w:lsdException w:name="Grid Table 6 Colorful" w:uiPriority="51"/>
-    <w:lsdException w:name="Grid Table 7 Colorful" w:uiPriority="52"/>
-    <w:lsdException w:name="Grid Table 1 Light Accent 1" w:uiPriority="46"/>
-    <w:lsdException w:name="Grid Table 2 Accent 1" w:uiPriority="47"/>
-    <w:lsdException w:name="Grid Table 3 Accent 1" w:uiPriority="48"/>
-    <w:lsdException w:name="Grid Table 4 Accent 1" w:uiPriority="49"/>
-    <w:lsdException w:name="Grid Table 5 Dark Accent 1" w:uiPriority="50"/>
-    <w:lsdException w:name="Grid Table 6 Colorful Accent 1" w:uiPriority="51"/>
-    <w:lsdException w:name="Grid Table 7 Colorful Accent 1" w:uiPriority="52"/>
-    <w:lsdException w:name="Grid Table 1 Light Accent 2" w:uiPriority="46"/>
-    <w:lsdException w:name="Grid Table 2 Accent 2" w:uiPriority="47"/>
-    <w:lsdException w:name="Grid Table 3 Accent 2" w:uiPriority="48"/>
-    <w:lsdException w:name="Grid Table 4 Accent 2" w:uiPriority="49"/>
-    <w:lsdException w:name="Grid Table 5 Dark Accent 2" w:uiPriority="50"/>
-    <w:lsdException w:name="Grid Table 6 Colorful Accent 2" w:uiPriority="51"/>
-    <w:lsdException w:name="Grid Table 7 Colorful Accent 2" w:uiPriority="52"/>
-    <w:lsdException w:name="Grid Table 1 Light Accent 3" w:uiPriority="46"/>
-    <w:lsdException w:name="Grid Table 2 Accent 3" w:uiPriority="47"/>
-    <w:lsdException w:name="Grid Table 3 Accent 3" w:uiPriority="48"/>
-    <w:lsdException w:name="Grid Table 4 Accent 3" w:uiPriority="49"/>
-    <w:lsdException w:name="Grid Table 5 Dark Accent 3" w:uiPriority="50"/>
-    <w:lsdException w:name="Grid Table 6 Colorful Accent 3" w:uiPriority="51"/>
-    <w:lsdException w:name="Grid Table 7 Colorful Accent 3" w:uiPriority="52"/>
-    <w:lsdException w:name="Grid Table 1 Light Accent 4" w:uiPriority="46"/>
-    <w:lsdException w:name="Grid Table 2 Accent 4" w:uiPriority="47"/>
-    <w:lsdException w:name="Grid Table 3 Accent 4" w:uiPriority="48"/>
-    <w:lsdException w:name="Grid Table 4 Accent 4" w:uiPriority="49"/>
-    <w:lsdException w:name="Grid Table 5 Dark Accent 4" w:uiPriority="50"/>
-    <w:lsdException w:name="Grid Table 6 Colorful Accent 4" w:uiPriority="51"/>
-    <w:lsdException w:name="Grid Table 7 Colorful Accent 4" w:uiPriority="52"/>
-    <w:lsdException w:name="Grid Table 1 Light Accent 5" w:uiPriority="46"/>
-    <w:lsdException w:name="Grid Table 2 Accent 5" w:uiPriority="47"/>
-    <w:lsdException w:name="Grid Table 3 Accent 5" w:uiPriority="48"/>
-    <w:lsdException w:name="Grid Table 4 Accent 5" w:uiPriority="49"/>
-    <w:lsdException w:name="Grid Table 5 Dark Accent 5" w:uiPriority="50"/>
-    <w:lsdException w:name="Grid Table 6 Colorful Accent 5" w:uiPriority="51"/>
-    <w:lsdException w:name="Grid Table 7 Colorful Accent 5" w:uiPriority="52"/>
-    <w:lsdException w:name="Grid Table 1 Light Accent 6" w:uiPriority="46"/>
-    <w:lsdException w:name="Grid Table 2 Accent 6" w:uiPriority="47"/>
-    <w:lsdException w:name="Grid Table 3 Accent 6" w:uiPriority="48"/>
-    <w:lsdException w:name="Grid Table 4 Accent 6" w:uiPriority="49"/>
-    <w:lsdException w:name="Grid Table 5 Dark Accent 6" w:uiPriority="50"/>
-    <w:lsdException w:name="Grid Table 6 Colorful Accent 6" w:uiPriority="51"/>
-    <w:lsdException w:name="Grid Table 7 Colorful Accent 6" w:uiPriority="52"/>
-    <w:lsdException w:name="List Table 1 Light" w:uiPriority="46"/>
-    <w:lsdException w:name="List Table 2" w:uiPriority="47"/>
-    <w:lsdException w:name="List Table 3" w:uiPriority="48"/>
-    <w:lsdException w:name="List Table 4" w:uiPriority="49"/>
-    <w:lsdException w:name="List Table 5 Dark" w:uiPriority="50"/>
-    <w:lsdException w:name="List Table 6 Colorful" w:uiPriority="51"/>
-    <w:lsdException w:name="List Table 7 Colorful" w:uiPriority="52"/>
-    <w:lsdException w:name="List Table 1 Light Accent 1" w:uiPriority="46"/>
-    <w:lsdException w:name="List Table 2 Accent 1" w:uiPriority="47"/>
-    <w:lsdException w:name="List Table 3 Accent 1" w:uiPriority="48"/>
-    <w:lsdException w:name="List Table 4 Accent 1" w:uiPriority="49"/>
-    <w:lsdException w:name="List Table 5 Dark Accent 1" w:uiPriority="50"/>
-    <w:lsdException w:name="List Table 6 Colorful Accent 1" w:uiPriority="51"/>
-    <w:lsdException w:name="List Table 7 Colorful Accent 1" w:uiPriority="52"/>
-    <w:lsdException w:name="List Table 1 Light Accent 2" w:uiPriority="46"/>
-    <w:lsdException w:name="List Table 2 Accent 2" w:uiPriority="47"/>
-    <w:lsdException w:name="List Table 3 Accent 2" w:uiPriority="48"/>
-    <w:lsdException w:name="List Table 4 Accent 2" w:uiPriority="49"/>
-    <w:lsdException w:name="List Table 5 Dark Accent 2" w:uiPriority="50"/>
-    <w:lsdException w:name="List Table 6 Colorful Accent 2" w:uiPriority="51"/>
-    <w:lsdException w:name="List Table 7 Colorful Accent 2" w:uiPriority="52"/>
-    <w:lsdException w:name="List Table 1 Light Accent 3" w:uiPriority="46"/>
-    <w:lsdException w:name="List Table 2 Accent 3" w:uiPriority="47"/>
-    <w:lsdException w:name="List Table 3 Accent 3" w:uiPriority="48"/>
-    <w:lsdException w:name="List Table 4 Accent 3" w:uiPriority="49"/>
-    <w:lsdException w:name="List Table 5 Dark Accent 3" w:uiPriority="50"/>
-    <w:lsdException w:name="List Table 6 Colorful Accent 3" w:uiPriority="51"/>
-    <w:lsdException w:name="List Table 7 Colorful Accent 3" w:uiPriority="52"/>
-    <w:lsdException w:name="List Table 1 Light Accent 4" w:uiPriority="46"/>
-    <w:lsdException w:name="List Table 2 Accent 4" w:uiPriority="47"/>
-    <w:lsdException w:name="List Table 3 Accent 4" w:uiPriority="48"/>
-    <w:lsdException w:name="List Table 4 Accent 4" w:uiPriority="49"/>
-    <w:lsdException w:name="List Table 5 Dark Accent 4" w:uiPriority="50"/>
-    <w:lsdException w:name="List Table 6 Colorful Accent 4" w:uiPriority="51"/>
-    <w:lsdException w:name="List Table 7 Colorful Accent 4" w:uiPriority="52"/>
-    <w:lsdException w:name="List Table 1 Light Accent 5" w:uiPriority="46"/>
-    <w:lsdException w:name="List Table 2 Accent 5" w:uiPriority="47"/>
-    <w:lsdException w:name="List Table 3 Accent 5" w:uiPriority="48"/>
-    <w:lsdException w:name="List Table 4 Accent 5" w:uiPriority="49"/>
-    <w:lsdException w:name="List Table 5 Dark Accent 5" w:uiPriority="50"/>
-    <w:lsdException w:name="List Table 6 Colorful Accent 5" w:uiPriority="51"/>
-    <w:lsdException w:name="List Table 7 Colorful Accent 5" w:uiPriority="52"/>
-    <w:lsdException w:name="List Table 1 Light Accent 6" w:uiPriority="46"/>
-    <w:lsdException w:name="List Table 2 Accent 6" w:uiPriority="47"/>
-    <w:lsdException w:name="List Table 3 Accent 6" w:uiPriority="48"/>
-    <w:lsdException w:name="List Table 4 Accent 6" w:uiPriority="49"/>
-    <w:lsdException w:name="List Table 5 Dark Accent 6" w:uiPriority="50"/>
-    <w:lsdException w:name="List Table 6 Colorful Accent 6" w:uiPriority="51"/>
-    <w:lsdException w:name="List Table 7 Colorful Accent 6" w:uiPriority="52"/>
-    <w:lsdException w:name="Mention" w:semiHidden="1" w:unhideWhenUsed="1"/>
-    <w:lsdException w:name="Smart Hyperlink" w:semiHidden="1" w:unhideWhenUsed="1"/>
+  <w:latentStyles w:defLockedState="0" w:defUIPriority="99" w:defSemiHidden="1" w:defUnhideWhenUsed="1" w:defQFormat="0" w:count="276">
+    <w:lsdException w:name="Normal" w:semiHidden="0" w:uiPriority="0" w:unhideWhenUsed="0" w:qFormat="1"/>
+    <w:lsdException w:name="heading 1" w:semiHidden="0" w:uiPriority="9" w:unhideWhenUsed="0" w:qFormat="1"/>
+    <w:lsdException w:name="heading 2" w:uiPriority="9" w:qFormat="1"/>
+    <w:lsdException w:name="heading 3" w:uiPriority="9" w:qFormat="1"/>
+    <w:lsdException w:name="heading 4" w:uiPriority="9" w:qFormat="1"/>
+    <w:lsdException w:name="heading 5" w:uiPriority="9" w:qFormat="1"/>
+    <w:lsdException w:name="heading 6" w:uiPriority="9" w:qFormat="1"/>
+    <w:lsdException w:name="heading 7" w:uiPriority="9" w:qFormat="1"/>
+    <w:lsdException w:name="heading 8" w:uiPriority="9" w:qFormat="1"/>
+    <w:lsdException w:name="heading 9" w:uiPriority="9" w:qFormat="1"/>
+    <w:lsdException w:name="toc 1" w:uiPriority="39"/>
+    <w:lsdException w:name="toc 2" w:uiPriority="39"/>
+    <w:lsdException w:name="toc 3" w:uiPriority="39"/>
+    <w:lsdException w:name="toc 4" w:uiPriority="39"/>
+    <w:lsdException w:name="toc 5" w:uiPriority="39"/>
+    <w:lsdException w:name="toc 6" w:uiPriority="39"/>
+    <w:lsdException w:name="toc 7" w:uiPriority="39"/>
+    <w:lsdException w:name="toc 8" w:uiPriority="39"/>
+    <w:lsdException w:name="toc 9" w:uiPriority="39"/>
+    <w:lsdException w:name="caption" w:uiPriority="35" w:qFormat="1"/>
+    <w:lsdException w:name="Title" w:semiHidden="0" w:uiPriority="10" w:unhideWhenUsed="0" w:qFormat="1"/>
+    <w:lsdException w:name="Default Paragraph Font" w:uiPriority="1"/>
+    <w:lsdException w:name="Subtitle" w:semiHidden="0" w:uiPriority="11" w:unhideWhenUsed="0" w:qFormat="1"/>
+    <w:lsdException w:name="Strong" w:semiHidden="0" w:uiPriority="22" w:unhideWhenUsed="0" w:qFormat="1"/>
+    <w:lsdException w:name="Emphasis" w:semiHidden="0" w:uiPriority="20" w:unhideWhenUsed="0" w:qFormat="1"/>
+    <w:lsdException w:name="Table Grid" w:semiHidden="0" w:uiPriority="39" w:unhideWhenUsed="0"/>
+    <w:lsdException w:name="Note Level 1" w:semiHidden="0" w:unhideWhenUsed="0"/>
+    <w:lsdException w:name="Note Level 2" w:semiHidden="0" w:unhideWhenUsed="0"/>
+    <w:lsdException w:name="Note Level 3" w:semiHidden="0" w:unhideWhenUsed="0"/>
+    <w:lsdException w:name="Note Level 4" w:semiHidden="0" w:unhideWhenUsed="0"/>
+    <w:lsdException w:name="Note Level 5" w:semiHidden="0" w:unhideWhenUsed="0"/>
+    <w:lsdException w:name="Note Level 6" w:semiHidden="0" w:unhideWhenUsed="0"/>
+    <w:lsdException w:name="Note Level 7" w:semiHidden="0" w:unhideWhenUsed="0"/>
+    <w:lsdException w:name="Note Level 8" w:semiHidden="0" w:unhideWhenUsed="0"/>
+    <w:lsdException w:name="Note Level 9" w:semiHidden="0" w:unhideWhenUsed="0"/>
+    <w:lsdException w:name="Placeholder Text" w:unhideWhenUsed="0"/>
+    <w:lsdException w:name="No Spacing" w:semiHidden="0" w:uiPriority="1" w:unhideWhenUsed="0" w:qFormat="1"/>
+    <w:lsdException w:name="Light Shading" w:semiHidden="0" w:uiPriority="60" w:unhideWhenUsed="0"/>
+    <w:lsdException w:name="Light List" w:semiHidden="0" w:uiPriority="61" w:unhideWhenUsed="0"/>
+    <w:lsdException w:name="Light Grid" w:semiHidden="0" w:uiPriority="62" w:unhideWhenUsed="0"/>
+    <w:lsdException w:name="Medium Shading 1" w:semiHidden="0" w:uiPriority="63" w:unhideWhenUsed="0"/>
+    <w:lsdException w:name="Medium Shading 2" w:semiHidden="0" w:uiPriority="64" w:unhideWhenUsed="0"/>
+    <w:lsdException w:name="Medium List 1" w:semiHidden="0" w:uiPriority="65" w:unhideWhenUsed="0"/>
+    <w:lsdException w:name="Medium List 2" w:semiHidden="0" w:uiPriority="66" w:unhideWhenUsed="0"/>
+    <w:lsdException w:name="Medium Grid 1" w:semiHidden="0" w:uiPriority="67" w:unhideWhenUsed="0"/>
+    <w:lsdException w:name="Medium Grid 2" w:semiHidden="0" w:uiPriority="68" w:unhideWhenUsed="0"/>
+    <w:lsdException w:name="Medium Grid 3" w:semiHidden="0" w:uiPriority="69" w:unhideWhenUsed="0"/>
+    <w:lsdException w:name="Dark List" w:semiHidden="0" w:uiPriority="70" w:unhideWhenUsed="0"/>
+    <w:lsdException w:name="Colorful Shading" w:semiHidden="0" w:uiPriority="71" w:unhideWhenUsed="0"/>
+    <w:lsdException w:name="Colorful List" w:semiHidden="0" w:uiPriority="72" w:unhideWhenUsed="0"/>
+    <w:lsdException w:name="Colorful Grid" w:semiHidden="0" w:uiPriority="73" w:unhideWhenUsed="0"/>
+    <w:lsdException w:name="Light Shading Accent 1" w:semiHidden="0" w:uiPriority="60" w:unhideWhenUsed="0"/>
+    <w:lsdException w:name="Light List Accent 1" w:semiHidden="0" w:uiPriority="61" w:unhideWhenUsed="0"/>
+    <w:lsdException w:name="Light Grid Accent 1" w:semiHidden="0" w:uiPriority="62" w:unhideWhenUsed="0"/>
+    <w:lsdException w:name="Medium Shading 1 Accent 1" w:semiHidden="0" w:uiPriority="63" w:unhideWhenUsed="0"/>
+    <w:lsdException w:name="Medium Shading 2 Accent 1" w:semiHidden="0" w:uiPriority="64" w:unhideWhenUsed="0"/>
+    <w:lsdException w:name="Medium List 1 Accent 1" w:semiHidden="0" w:uiPriority="65" w:unhideWhenUsed="0"/>
+    <w:lsdException w:name="Revision" w:unhideWhenUsed="0"/>
+    <w:lsdException w:name="List Paragraph" w:semiHidden="0" w:uiPriority="34" w:unhideWhenUsed="0" w:qFormat="1"/>
+    <w:lsdException w:name="Quote" w:semiHidden="0" w:uiPriority="29" w:unhideWhenUsed="0" w:qFormat="1"/>
+    <w:lsdException w:name="Intense Quote" w:semiHidden="0" w:uiPriority="30" w:unhideWhenUsed="0" w:qFormat="1"/>
+    <w:lsdException w:name="Medium List 2 Accent 1" w:semiHidden="0" w:uiPriority="66" w:unhideWhenUsed="0"/>
+    <w:lsdException w:name="Medium Grid 1 Accent 1" w:semiHidden="0" w:uiPriority="67" w:unhideWhenUsed="0"/>
+    <w:lsdException w:name="Medium Grid 2 Accent 1" w:semiHidden="0" w:uiPriority="68" w:unhideWhenUsed="0"/>
+    <w:lsdException w:name="Medium Grid 3 Accent 1" w:semiHidden="0" w:uiPriority="69" w:unhideWhenUsed="0"/>
+    <w:lsdException w:name="Dark List Accent 1" w:semiHidden="0" w:uiPriority="70" w:unhideWhenUsed="0"/>
+    <w:lsdException w:name="Colorful Shading Accent 1" w:semiHidden="0" w:uiPriority="71" w:unhideWhenUsed="0"/>
+    <w:lsdException w:name="Colorful List Accent 1" w:semiHidden="0" w:uiPriority="72" w:unhideWhenUsed="0"/>
+    <w:lsdException w:name="Colorful Grid Accent 1" w:semiHidden="0" w:uiPriority="73" w:unhideWhenUsed="0"/>
+    <w:lsdException w:name="Light Shading Accent 2" w:semiHidden="0" w:uiPriority="60" w:unhideWhenUsed="0"/>
+    <w:lsdException w:name="Light List Accent 2" w:semiHidden="0" w:uiPriority="61" w:unhideWhenUsed="0"/>
+    <w:lsdException w:name="Light Grid Accent 2" w:semiHidden="0" w:uiPriority="62" w:unhideWhenUsed="0"/>
+    <w:lsdException w:name="Medium Shading 1 Accent 2" w:semiHidden="0" w:uiPriority="63" w:unhideWhenUsed="0"/>
+    <w:lsdException w:name="Medium Shading 2 Accent 2" w:semiHidden="0" w:uiPriority="64" w:unhideWhenUsed="0"/>
+    <w:lsdException w:name="Medium List 1 Accent 2" w:semiHidden="0" w:uiPriority="65" w:unhideWhenUsed="0"/>
+    <w:lsdException w:name="Medium List 2 Accent 2" w:semiHidden="0" w:uiPriority="66" w:unhideWhenUsed="0"/>
+    <w:lsdException w:name="Medium Grid 1 Accent 2" w:semiHidden="0" w:uiPriority="67" w:unhideWhenUsed="0"/>
+    <w:lsdException w:name="Medium Grid 2 Accent 2" w:semiHidden="0" w:uiPriority="68" w:unhideWhenUsed="0"/>
+    <w:lsdException w:name="Medium Grid 3 Accent 2" w:semiHidden="0" w:uiPriority="69" w:unhideWhenUsed="0"/>
+    <w:lsdException w:name="Dark List Accent 2" w:semiHidden="0" w:uiPriority="70" w:unhideWhenUsed="0"/>
+    <w:lsdException w:name="Colorful Shading Accent 2" w:semiHidden="0" w:uiPriority="71" w:unhideWhenUsed="0"/>
+    <w:lsdException w:name="Colorful List Accent 2" w:semiHidden="0" w:uiPriority="72" w:unhideWhenUsed="0"/>
+    <w:lsdException w:name="Colorful Grid Accent 2" w:semiHidden="0" w:uiPriority="73" w:unhideWhenUsed="0"/>
+    <w:lsdException w:name="Light Shading Accent 3" w:semiHidden="0" w:uiPriority="60" w:unhideWhenUsed="0"/>
+    <w:lsdException w:name="Light List Accent 3" w:semiHidden="0" w:uiPriority="61" w:unhideWhenUsed="0"/>
+    <w:lsdException w:name="Light Grid Accent 3" w:semiHidden="0" w:uiPriority="62" w:unhideWhenUsed="0"/>
+    <w:lsdException w:name="Medium Shading 1 Accent 3" w:semiHidden="0" w:uiPriority="63" w:unhideWhenUsed="0"/>
+    <w:lsdException w:name="Medium Shading 2 Accent 3" w:semiHidden="0" w:uiPriority="64" w:unhideWhenUsed="0"/>
+    <w:lsdException w:name="Medium List 1 Accent 3" w:semiHidden="0" w:uiPriority="65" w:unhideWhenUsed="0"/>
+    <w:lsdException w:name="Medium List 2 Accent 3" w:semiHidden="0" w:uiPriority="66" w:unhideWhenUsed="0"/>
+    <w:lsdException w:name="Medium Grid 1 Accent 3" w:semiHidden="0" w:uiPriority="67" w:unhideWhenUsed="0"/>
+    <w:lsdException w:name="Medium Grid 2 Accent 3" w:semiHidden="0" w:uiPriority="68" w:unhideWhenUsed="0"/>
+    <w:lsdException w:name="Medium Grid 3 Accent 3" w:semiHidden="0" w:uiPriority="69" w:unhideWhenUsed="0"/>
+    <w:lsdException w:name="Dark List Accent 3" w:semiHidden="0" w:uiPriority="70" w:unhideWhenUsed="0"/>
+    <w:lsdException w:name="Colorful Shading Accent 3" w:semiHidden="0" w:uiPriority="71" w:unhideWhenUsed="0"/>
+    <w:lsdException w:name="Colorful List Accent 3" w:semiHidden="0" w:uiPriority="72" w:unhideWhenUsed="0"/>
+    <w:lsdException w:name="Colorful Grid Accent 3" w:semiHidden="0" w:uiPriority="73" w:unhideWhenUsed="0"/>
+    <w:lsdException w:name="Light Shading Accent 4" w:semiHidden="0" w:uiPriority="60" w:unhideWhenUsed="0"/>
+    <w:lsdException w:name="Light List Accent 4" w:semiHidden="0" w:uiPriority="61" w:unhideWhenUsed="0"/>
+    <w:lsdException w:name="Light Grid Accent 4" w:semiHidden="0" w:uiPriority="62" w:unhideWhenUsed="0"/>
+    <w:lsdException w:name="Medium Shading 1 Accent 4" w:semiHidden="0" w:uiPriority="63" w:unhideWhenUsed="0"/>
+    <w:lsdException w:name="Medium Shading 2 Accent 4" w:semiHidden="0" w:uiPriority="64" w:unhideWhenUsed="0"/>
+    <w:lsdException w:name="Medium List 1 Accent 4" w:semiHidden="0" w:uiPriority="65" w:unhideWhenUsed="0"/>
+    <w:lsdException w:name="Medium List 2 Accent 4" w:semiHidden="0" w:uiPriority="66" w:unhideWhenUsed="0"/>
+    <w:lsdException w:name="Medium Grid 1 Accent 4" w:semiHidden="0" w:uiPriority="67" w:unhideWhenUsed="0"/>
+    <w:lsdException w:name="Medium Grid 2 Accent 4" w:semiHidden="0" w:uiPriority="68" w:unhideWhenUsed="0"/>
+    <w:lsdException w:name="Medium Grid 3 Accent 4" w:semiHidden="0" w:uiPriority="69" w:unhideWhenUsed="0"/>
+    <w:lsdException w:name="Dark List Accent 4" w:semiHidden="0" w:uiPriority="70" w:unhideWhenUsed="0"/>
+    <w:lsdException w:name="Colorful Shading Accent 4" w:semiHidden="0" w:uiPriority="71" w:unhideWhenUsed="0"/>
+    <w:lsdException w:name="Colorful List Accent 4" w:semiHidden="0" w:uiPriority="72" w:unhideWhenUsed="0"/>
+    <w:lsdException w:name="Colorful Grid Accent 4" w:semiHidden="0" w:uiPriority="73" w:unhideWhenUsed="0"/>
+    <w:lsdException w:name="Light Shading Accent 5" w:semiHidden="0" w:uiPriority="60" w:unhideWhenUsed="0"/>
+    <w:lsdException w:name="Light List Accent 5" w:semiHidden="0" w:uiPriority="61" w:unhideWhenUsed="0"/>
+    <w:lsdException w:name="Light Grid Accent 5" w:semiHidden="0" w:uiPriority="62" w:unhideWhenUsed="0"/>
+    <w:lsdException w:name="Medium Shading 1 Accent 5" w:semiHidden="0" w:uiPriority="63" w:unhideWhenUsed="0"/>
+    <w:lsdException w:name="Medium Shading 2 Accent 5" w:semiHidden="0" w:uiPriority="64" w:unhideWhenUsed="0"/>
+    <w:lsdException w:name="Medium List 1 Accent 5" w:semiHidden="0" w:uiPriority="65" w:unhideWhenUsed="0"/>
+    <w:lsdException w:name="Medium List 2 Accent 5" w:semiHidden="0" w:uiPriority="66" w:unhideWhenUsed="0"/>
+    <w:lsdException w:name="Medium Grid 1 Accent 5" w:semiHidden="0" w:uiPriority="67" w:unhideWhenUsed="0"/>
+    <w:lsdException w:name="Medium Grid 2 Accent 5" w:semiHidden="0" w:uiPriority="68" w:unhideWhenUsed="0"/>
+    <w:lsdException w:name="Medium Grid 3 Accent 5" w:semiHidden="0" w:uiPriority="69" w:unhideWhenUsed="0"/>
+    <w:lsdException w:name="Dark List Accent 5" w:semiHidden="0" w:uiPriority="70" w:unhideWhenUsed="0"/>
+    <w:lsdException w:name="Colorful Shading Accent 5" w:semiHidden="0" w:uiPriority="71" w:unhideWhenUsed="0"/>
+    <w:lsdException w:name="Colorful List Accent 5" w:semiHidden="0" w:uiPriority="72" w:unhideWhenUsed="0"/>
+    <w:lsdException w:name="Colorful Grid Accent 5" w:semiHidden="0" w:uiPriority="73" w:unhideWhenUsed="0"/>
+    <w:lsdException w:name="Light Shading Accent 6" w:semiHidden="0" w:uiPriority="60" w:unhideWhenUsed="0"/>
+    <w:lsdException w:name="Light List Accent 6" w:semiHidden="0" w:uiPriority="61" w:unhideWhenUsed="0"/>
+    <w:lsdException w:name="Light Grid Accent 6" w:semiHidden="0" w:uiPriority="62" w:unhideWhenUsed="0"/>
+    <w:lsdException w:name="Medium Shading 1 Accent 6" w:semiHidden="0" w:uiPriority="63" w:unhideWhenUsed="0"/>
+    <w:lsdException w:name="Medium Shading 2 Accent 6" w:semiHidden="0" w:uiPriority="64" w:unhideWhenUsed="0"/>
+    <w:lsdException w:name="Medium List 1 Accent 6" w:semiHidden="0" w:uiPriority="65" w:unhideWhenUsed="0"/>
+    <w:lsdException w:name="Medium List 2 Accent 6" w:semiHidden="0" w:uiPriority="66" w:unhideWhenUsed="0"/>
+    <w:lsdException w:name="Medium Grid 1 Accent 6" w:semiHidden="0" w:uiPriority="67" w:unhideWhenUsed="0"/>
+    <w:lsdException w:name="Medium Grid 2 Accent 6" w:semiHidden="0" w:uiPriority="68" w:unhideWhenUsed="0"/>
+    <w:lsdException w:name="Medium Grid 3 Accent 6" w:semiHidden="0" w:uiPriority="69" w:unhideWhenUsed="0"/>
+    <w:lsdException w:name="Dark List Accent 6" w:semiHidden="0" w:uiPriority="70" w:unhideWhenUsed="0"/>
+    <w:lsdException w:name="Colorful Shading Accent 6" w:semiHidden="0" w:uiPriority="71" w:unhideWhenUsed="0"/>
+    <w:lsdException w:name="Colorful List Accent 6" w:semiHidden="0" w:uiPriority="72" w:unhideWhenUsed="0"/>
+    <w:lsdException w:name="Colorful Grid Accent 6" w:semiHidden="0" w:uiPriority="73" w:unhideWhenUsed="0"/>
+    <w:lsdException w:name="Subtle Emphasis" w:semiHidden="0" w:uiPriority="19" w:unhideWhenUsed="0" w:qFormat="1"/>
+    <w:lsdException w:name="Intense Emphasis" w:semiHidden="0" w:uiPriority="21" w:unhideWhenUsed="0" w:qFormat="1"/>
+    <w:lsdException w:name="Subtle Reference" w:semiHidden="0" w:uiPriority="31" w:unhideWhenUsed="0" w:qFormat="1"/>
+    <w:lsdException w:name="Intense Reference" w:semiHidden="0" w:uiPriority="32" w:unhideWhenUsed="0" w:qFormat="1"/>
+    <w:lsdException w:name="Book Title" w:semiHidden="0" w:uiPriority="33" w:unhideWhenUsed="0" w:qFormat="1"/>
+    <w:lsdException w:name="Bibliography" w:uiPriority="37"/>
+    <w:lsdException w:name="TOC Heading" w:uiPriority="39" w:qFormat="1"/>
+  </w:latentStyles>
+  <w:style w:type="paragraph" w:default="1" w:styleId="Normal">
+    <w:name w:val="Normal"/>
+    <w:qFormat/>
+    <w:pPr>
+      <w:spacing w:after="258" w:line="277" w:lineRule="auto"/>
+      <w:ind w:left="10" w:right="2" w:hanging="10"/>
+      <w:jc w:val="both"/>
+    </w:pPr>
+    <w:rPr>
+      <w:rFonts w:ascii="Arial" w:eastAsia="Arial" w:hAnsi="Arial" w:cs="Arial"/>
+      <w:color w:val="000000"/>
+    </w:rPr>
+  </w:style>
+  <w:style w:type="paragraph" w:styleId="Heading1">
+    <w:name w:val="heading 1"/>
+    <w:next w:val="Normal"/>
+    <w:link w:val="Heading1Char"/>
+    <w:uiPriority w:val="9"/>
+    <w:qFormat/>
+    <w:pPr>
+      <w:keepNext/>
+      <w:keepLines/>
+      <w:spacing w:after="0"/>
+      <w:outlineLvl w:val="0"/>
+    </w:pPr>
+    <w:rPr>
+      <w:rFonts w:ascii="Arial" w:eastAsia="Arial" w:hAnsi="Arial" w:cs="Arial"/>
+      <w:color w:val="000000"/>
+      <w:sz w:val="28"/>
+    </w:rPr>
+  </w:style>
+  <w:style w:type="paragraph" w:styleId="Heading2">
+    <w:name w:val="heading 2"/>
+    <w:next w:val="Normal"/>
+    <w:link w:val="Heading2Char"/>
+    <w:uiPriority w:val="9"/>
+    <w:unhideWhenUsed/>
+    <w:qFormat/>
+    <w:pPr>
+      <w:keepNext/>
+      <w:keepLines/>
+      <w:spacing w:after="5" w:line="267" w:lineRule="auto"/>
+      <w:ind w:left="10" w:hanging="10"/>
+      <w:outlineLvl w:val="1"/>
+    </w:pPr>
+    <w:rPr>
+      <w:rFonts w:ascii="Arial" w:eastAsia="Arial" w:hAnsi="Arial" w:cs="Arial"/>
+      <w:b/>
+      <w:color w:val="000000"/>
+      <w:sz w:val="24"/>
+    </w:rPr>
+  </w:style>
+  <w:style w:type="paragraph" w:styleId="Heading3">
+    <w:name w:val="heading 3"/>
+    <w:basedOn w:val="Normal"/>
+    <w:next w:val="Normal"/>
+    <w:link w:val="Heading3Char"/>
+    <w:uiPriority w:val="9"/>
+    <w:unhideWhenUsed/>
+    <w:qFormat/>
+    <w:rsid w:val="002929D9"/>
+    <w:pPr>
+      <w:keepNext/>
+      <w:keepLines/>
+      <w:spacing w:before="40" w:after="0"/>
+      <w:outlineLvl w:val="2"/>
+    </w:pPr>
+    <w:rPr>
+      <w:rFonts w:asciiTheme="majorHAnsi" w:eastAsiaTheme="majorEastAsia" w:hAnsiTheme="majorHAnsi" w:cstheme="majorBidi"/>
+      <w:color w:val="1F3763" w:themeColor="accent1" w:themeShade="7F"/>
+      <w:sz w:val="24"/>
+      <w:szCs w:val="24"/>
+    </w:rPr>
+  </w:style>
+  <w:style w:type="character" w:default="1" w:styleId="DefaultParagraphFont">
+    <w:name w:val="Default Paragraph Font"/>
+    <w:uiPriority w:val="1"/>
+    <w:semiHidden/>
+    <w:unhideWhenUsed/>
+  </w:style>
+  <w:style w:type="table" w:default="1" w:styleId="TableNormal">
+    <w:name w:val="Normal Table"/>
+    <w:uiPriority w:val="99"/>
+    <w:semiHidden/>
+    <w:unhideWhenUsed/>
+    <w:tblPr>
+      <w:tblInd w:w="0" w:type="dxa"/>
+      <w:tblCellMar>
+        <w:top w:w="0" w:type="dxa"/>
+        <w:left w:w="108" w:type="dxa"/>
+        <w:bottom w:w="0" w:type="dxa"/>
+        <w:right w:w="108" w:type="dxa"/>
+      </w:tblCellMar>
+    </w:tblPr>
+  </w:style>
+  <w:style w:type="numbering" w:default="1" w:styleId="NoList">
+    <w:name w:val="No List"/>
+    <w:uiPriority w:val="99"/>
+    <w:semiHidden/>
+    <w:unhideWhenUsed/>
+  </w:style>
+  <w:style w:type="character" w:customStyle="1" w:styleId="Heading2Char">
+    <w:name w:val="Heading 2 Char"/>
+    <w:link w:val="Heading2"/>
+    <w:rPr>
+      <w:rFonts w:ascii="Arial" w:eastAsia="Arial" w:hAnsi="Arial" w:cs="Arial"/>
+      <w:b/>
+      <w:color w:val="000000"/>
+      <w:sz w:val="24"/>
+    </w:rPr>
+  </w:style>
+  <w:style w:type="character" w:customStyle="1" w:styleId="Heading1Char">
+    <w:name w:val="Heading 1 Char"/>
+    <w:link w:val="Heading1"/>
+    <w:rPr>
+      <w:rFonts w:ascii="Arial" w:eastAsia="Arial" w:hAnsi="Arial" w:cs="Arial"/>
+      <w:color w:val="000000"/>
+      <w:sz w:val="28"/>
+    </w:rPr>
+  </w:style>
+  <w:style w:type="paragraph" w:styleId="Header">
+    <w:name w:val="header"/>
+    <w:basedOn w:val="Normal"/>
+    <w:link w:val="HeaderChar"/>
+    <w:uiPriority w:val="99"/>
+    <w:unhideWhenUsed/>
+    <w:rsid w:val="00143061"/>
+    <w:pPr>
+      <w:tabs>
+        <w:tab w:val="center" w:pos="4680"/>
+        <w:tab w:val="right" w:pos="9360"/>
+      </w:tabs>
+      <w:spacing w:after="0" w:line="240" w:lineRule="auto"/>
+    </w:pPr>
+  </w:style>
+  <w:style w:type="character" w:customStyle="1" w:styleId="HeaderChar">
+    <w:name w:val="Header Char"/>
+    <w:basedOn w:val="DefaultParagraphFont"/>
+    <w:link w:val="Header"/>
+    <w:uiPriority w:val="99"/>
+    <w:rsid w:val="00143061"/>
+    <w:rPr>
+      <w:rFonts w:ascii="Arial" w:eastAsia="Arial" w:hAnsi="Arial" w:cs="Arial"/>
+      <w:color w:val="000000"/>
+    </w:rPr>
+  </w:style>
+  <w:style w:type="paragraph" w:styleId="Footer">
+    <w:name w:val="footer"/>
+    <w:basedOn w:val="Normal"/>
+    <w:link w:val="FooterChar"/>
+    <w:uiPriority w:val="99"/>
+    <w:unhideWhenUsed/>
+    <w:rsid w:val="00143061"/>
+    <w:pPr>
+      <w:tabs>
+        <w:tab w:val="center" w:pos="4680"/>
+        <w:tab w:val="right" w:pos="9360"/>
+      </w:tabs>
+      <w:spacing w:after="0" w:line="240" w:lineRule="auto"/>
+    </w:pPr>
+  </w:style>
+  <w:style w:type="character" w:customStyle="1" w:styleId="FooterChar">
+    <w:name w:val="Footer Char"/>
+    <w:basedOn w:val="DefaultParagraphFont"/>
+    <w:link w:val="Footer"/>
+    <w:uiPriority w:val="99"/>
+    <w:rsid w:val="00143061"/>
+    <w:rPr>
+      <w:rFonts w:ascii="Arial" w:eastAsia="Arial" w:hAnsi="Arial" w:cs="Arial"/>
+      <w:color w:val="000000"/>
+    </w:rPr>
+  </w:style>
+  <w:style w:type="table" w:styleId="TableGrid">
+    <w:name w:val="Table Grid"/>
+    <w:basedOn w:val="TableNormal"/>
+    <w:uiPriority w:val="39"/>
+    <w:rsid w:val="00143061"/>
+    <w:pPr>
+      <w:spacing w:after="0" w:line="240" w:lineRule="auto"/>
+    </w:pPr>
+    <w:rPr>
+      <w:rFonts w:eastAsiaTheme="minorHAnsi"/>
+    </w:rPr>
+    <w:tblPr>
+      <w:tblInd w:w="0" w:type="dxa"/>
+      <w:tblBorders>
+        <w:top w:val="single" w:sz="4" w:space="0" w:color="auto"/>
+        <w:left w:val="single" w:sz="4" w:space="0" w:color="auto"/>
+        <w:bottom w:val="single" w:sz="4" w:space="0" w:color="auto"/>
+        <w:right w:val="single" w:sz="4" w:space="0" w:color="auto"/>
+        <w:insideH w:val="single" w:sz="4" w:space="0" w:color="auto"/>
+        <w:insideV w:val="single" w:sz="4" w:space="0" w:color="auto"/>
+      </w:tblBorders>
+      <w:tblCellMar>
+        <w:top w:w="0" w:type="dxa"/>
+        <w:left w:w="108" w:type="dxa"/>
+        <w:bottom w:w="0" w:type="dxa"/>
+        <w:right w:w="108" w:type="dxa"/>
+      </w:tblCellMar>
+    </w:tblPr>
+  </w:style>
+  <w:style w:type="paragraph" w:styleId="ListParagraph">
+    <w:name w:val="List Paragraph"/>
+    <w:basedOn w:val="Normal"/>
+    <w:uiPriority w:val="34"/>
+    <w:qFormat/>
+    <w:rsid w:val="00B86FB7"/>
+    <w:pPr>
+      <w:ind w:left="720"/>
+      <w:contextualSpacing/>
+    </w:pPr>
+  </w:style>
+  <w:style w:type="character" w:customStyle="1" w:styleId="Heading3Char">
+    <w:name w:val="Heading 3 Char"/>
+    <w:basedOn w:val="DefaultParagraphFont"/>
+    <w:link w:val="Heading3"/>
+    <w:uiPriority w:val="9"/>
+    <w:rsid w:val="002929D9"/>
+    <w:rPr>
+      <w:rFonts w:asciiTheme="majorHAnsi" w:eastAsiaTheme="majorEastAsia" w:hAnsiTheme="majorHAnsi" w:cstheme="majorBidi"/>
+      <w:color w:val="1F3763" w:themeColor="accent1" w:themeShade="7F"/>
+      <w:sz w:val="24"/>
+      <w:szCs w:val="24"/>
+    </w:rPr>
+  </w:style>
+  <w:style w:type="character" w:styleId="Hyperlink">
+    <w:name w:val="Hyperlink"/>
+    <w:basedOn w:val="DefaultParagraphFont"/>
+    <w:uiPriority w:val="99"/>
+    <w:unhideWhenUsed/>
+    <w:rsid w:val="000F5F0F"/>
+    <w:rPr>
+      <w:color w:val="0563C1" w:themeColor="hyperlink"/>
+      <w:u w:val="single"/>
+    </w:rPr>
+  </w:style>
+  <w:style w:type="character" w:customStyle="1" w:styleId="UnresolvedMention">
+    <w:name w:val="Unresolved Mention"/>
+    <w:basedOn w:val="DefaultParagraphFont"/>
+    <w:uiPriority w:val="99"/>
+    <w:semiHidden/>
+    <w:unhideWhenUsed/>
+    <w:rsid w:val="000F5F0F"/>
+    <w:rPr>
+      <w:color w:val="605E5C"/>
+      <w:shd w:val="clear" w:color="auto" w:fill="E1DFDD"/>
+    </w:rPr>
+  </w:style>
+  <w:style w:type="paragraph" w:styleId="NormalWeb">
+    <w:name w:val="Normal (Web)"/>
+    <w:basedOn w:val="Normal"/>
+    <w:uiPriority w:val="99"/>
+    <w:unhideWhenUsed/>
+    <w:rsid w:val="00B76923"/>
+    <w:pPr>
+      <w:spacing w:before="100" w:beforeAutospacing="1" w:after="100" w:afterAutospacing="1" w:line="240" w:lineRule="auto"/>
+      <w:ind w:left="0" w:right="0" w:firstLine="0"/>
+      <w:jc w:val="left"/>
+    </w:pPr>
+    <w:rPr>
+      <w:rFonts w:ascii="Times New Roman" w:eastAsia="Times New Roman" w:hAnsi="Times New Roman" w:cs="Times New Roman"/>
+      <w:color w:val="auto"/>
+      <w:sz w:val="24"/>
+      <w:szCs w:val="24"/>
+    </w:rPr>
+  </w:style>
+  <w:style w:type="paragraph" w:styleId="BalloonText">
+    <w:name w:val="Balloon Text"/>
+    <w:basedOn w:val="Normal"/>
+    <w:link w:val="BalloonTextChar"/>
+    <w:uiPriority w:val="99"/>
+    <w:semiHidden/>
+    <w:unhideWhenUsed/>
+    <w:rsid w:val="00AE04C1"/>
+    <w:pPr>
+      <w:spacing w:after="0" w:line="240" w:lineRule="auto"/>
+    </w:pPr>
+    <w:rPr>
+      <w:rFonts w:ascii="Segoe UI" w:hAnsi="Segoe UI" w:cs="Segoe UI"/>
+      <w:sz w:val="18"/>
+      <w:szCs w:val="18"/>
+    </w:rPr>
+  </w:style>
+  <w:style w:type="character" w:customStyle="1" w:styleId="BalloonTextChar">
+    <w:name w:val="Balloon Text Char"/>
+    <w:basedOn w:val="DefaultParagraphFont"/>
+    <w:link w:val="BalloonText"/>
+    <w:uiPriority w:val="99"/>
+    <w:semiHidden/>
+    <w:rsid w:val="00AE04C1"/>
+    <w:rPr>
+      <w:rFonts w:ascii="Segoe UI" w:eastAsia="Arial" w:hAnsi="Segoe UI" w:cs="Segoe UI"/>
+      <w:color w:val="000000"/>
+      <w:sz w:val="18"/>
+      <w:szCs w:val="18"/>
+    </w:rPr>
+  </w:style>
+  <w:style w:type="paragraph" w:styleId="Bibliography">
+    <w:name w:val="Bibliography"/>
+    <w:basedOn w:val="Normal"/>
+    <w:next w:val="Normal"/>
+    <w:uiPriority w:val="37"/>
+    <w:unhideWhenUsed/>
+    <w:rsid w:val="00C25D05"/>
+    <w:pPr>
+      <w:tabs>
+        <w:tab w:val="left" w:pos="384"/>
+      </w:tabs>
+      <w:spacing w:after="0" w:line="240" w:lineRule="auto"/>
+      <w:ind w:left="384" w:hanging="384"/>
+    </w:pPr>
+  </w:style>
+  <w:style w:type="paragraph" w:styleId="HTMLPreformatted">
+    <w:name w:val="HTML Preformatted"/>
+    <w:basedOn w:val="Normal"/>
+    <w:link w:val="HTMLPreformattedChar"/>
+    <w:uiPriority w:val="99"/>
+    <w:semiHidden/>
+    <w:unhideWhenUsed/>
+    <w:rsid w:val="007B5F5E"/>
+    <w:pPr>
+      <w:tabs>
+        <w:tab w:val="left" w:pos="916"/>
+        <w:tab w:val="left" w:pos="1832"/>
+        <w:tab w:val="left" w:pos="2748"/>
+        <w:tab w:val="left" w:pos="3664"/>
+        <w:tab w:val="left" w:pos="4580"/>
+        <w:tab w:val="left" w:pos="5496"/>
+        <w:tab w:val="left" w:pos="6412"/>
+        <w:tab w:val="left" w:pos="7328"/>
+        <w:tab w:val="left" w:pos="8244"/>
+        <w:tab w:val="left" w:pos="9160"/>
+        <w:tab w:val="left" w:pos="10076"/>
+        <w:tab w:val="left" w:pos="10992"/>
+        <w:tab w:val="left" w:pos="11908"/>
+        <w:tab w:val="left" w:pos="12824"/>
+        <w:tab w:val="left" w:pos="13740"/>
+        <w:tab w:val="left" w:pos="14656"/>
+      </w:tabs>
+      <w:spacing w:after="0" w:line="240" w:lineRule="auto"/>
+      <w:ind w:left="0" w:right="0" w:firstLine="0"/>
+      <w:jc w:val="left"/>
+    </w:pPr>
+    <w:rPr>
+      <w:rFonts w:ascii="Courier New" w:eastAsia="Times New Roman" w:hAnsi="Courier New" w:cs="Courier New"/>
+      <w:color w:val="auto"/>
+      <w:sz w:val="20"/>
+      <w:szCs w:val="20"/>
+    </w:rPr>
+  </w:style>
+  <w:style w:type="character" w:customStyle="1" w:styleId="HTMLPreformattedChar">
+    <w:name w:val="HTML Preformatted Char"/>
+    <w:basedOn w:val="DefaultParagraphFont"/>
+    <w:link w:val="HTMLPreformatted"/>
+    <w:uiPriority w:val="99"/>
+    <w:semiHidden/>
+    <w:rsid w:val="007B5F5E"/>
+    <w:rPr>
+      <w:rFonts w:ascii="Courier New" w:eastAsia="Times New Roman" w:hAnsi="Courier New" w:cs="Courier New"/>
+      <w:sz w:val="20"/>
+      <w:szCs w:val="20"/>
+    </w:rPr>
+  </w:style>
+  <w:style w:type="character" w:customStyle="1" w:styleId="pl-k">
+    <w:name w:val="pl-k"/>
+    <w:basedOn w:val="DefaultParagraphFont"/>
+    <w:rsid w:val="007B5F5E"/>
+  </w:style>
+  <w:style w:type="character" w:customStyle="1" w:styleId="pl-s">
+    <w:name w:val="pl-s"/>
+    <w:basedOn w:val="DefaultParagraphFont"/>
+    <w:rsid w:val="007B5F5E"/>
+  </w:style>
+  <w:style w:type="character" w:customStyle="1" w:styleId="pl-pds">
+    <w:name w:val="pl-pds"/>
+    <w:basedOn w:val="DefaultParagraphFont"/>
+    <w:rsid w:val="007B5F5E"/>
+  </w:style>
+  <w:style w:type="character" w:customStyle="1" w:styleId="pl-c1">
+    <w:name w:val="pl-c1"/>
+    <w:basedOn w:val="DefaultParagraphFont"/>
+    <w:rsid w:val="007B5F5E"/>
+  </w:style>
+</w:styles>
+</file>
+
+<file path=word/stylesWithEffects.xml><?xml version="1.0" encoding="utf-8"?>
+<w:styles xmlns:wpc="http://schemas.microsoft.com/office/word/2010/wordprocessingCanvas" xmlns:mo="http://schemas.microsoft.com/office/mac/office/2008/main" xmlns:mc="http://schemas.openxmlformats.org/markup-compatibility/2006" xmlns:mv="urn:schemas-microsoft-com:mac:vml" xmlns:o="urn:schemas-microsoft-com:office:office" xmlns:r="http://schemas.openxmlformats.org/officeDocument/2006/relationships" xmlns:m="http://schemas.openxmlformats.org/officeDocument/2006/math" xmlns:v="urn:schemas-microsoft-com:vml" xmlns:wp14="http://schemas.microsoft.com/office/word/2010/wordprocessingDrawing" xmlns:wp="http://schemas.openxmlformats.org/drawingml/2006/wordprocessingDrawing" xmlns:w10="urn:schemas-microsoft-com:office:word" xmlns:w="http://schemas.openxmlformats.org/wordprocessingml/2006/main" xmlns:w14="http://schemas.microsoft.com/office/word/2010/wordml" xmlns:wpg="http://schemas.microsoft.com/office/word/2010/wordprocessingGroup" xmlns:wpi="http://schemas.microsoft.com/office/word/2010/wordprocessingInk" xmlns:wne="http://schemas.microsoft.com/office/word/2006/wordml" xmlns:wps="http://schemas.microsoft.com/office/word/2010/wordprocessingShape" mc:Ignorable="w14 wp14">
+  <w:docDefaults>
+    <w:rPrDefault>
+      <w:rPr>
+        <w:rFonts w:asciiTheme="minorHAnsi" w:eastAsiaTheme="minorEastAsia" w:hAnsiTheme="minorHAnsi" w:cstheme="minorBidi"/>
+        <w:sz w:val="22"/>
+        <w:szCs w:val="22"/>
+        <w:lang w:val="en-US" w:eastAsia="en-US" w:bidi="ar-SA"/>
+      </w:rPr>
+    </w:rPrDefault>
+    <w:pPrDefault>
+      <w:pPr>
+        <w:spacing w:after="160" w:line="259" w:lineRule="auto"/>
+      </w:pPr>
+    </w:pPrDefault>
+  </w:docDefaults>
+  <w:latentStyles w:defLockedState="0" w:defUIPriority="99" w:defSemiHidden="1" w:defUnhideWhenUsed="1" w:defQFormat="0" w:count="276">
+    <w:lsdException w:name="Normal" w:semiHidden="0" w:uiPriority="0" w:unhideWhenUsed="0" w:qFormat="1"/>
+    <w:lsdException w:name="heading 1" w:semiHidden="0" w:uiPriority="9" w:unhideWhenUsed="0" w:qFormat="1"/>
+    <w:lsdException w:name="heading 2" w:uiPriority="9" w:qFormat="1"/>
+    <w:lsdException w:name="heading 3" w:uiPriority="9" w:qFormat="1"/>
+    <w:lsdException w:name="heading 4" w:uiPriority="9" w:qFormat="1"/>
+    <w:lsdException w:name="heading 5" w:uiPriority="9" w:qFormat="1"/>
+    <w:lsdException w:name="heading 6" w:uiPriority="9" w:qFormat="1"/>
+    <w:lsdException w:name="heading 7" w:uiPriority="9" w:qFormat="1"/>
+    <w:lsdException w:name="heading 8" w:uiPriority="9" w:qFormat="1"/>
+    <w:lsdException w:name="heading 9" w:uiPriority="9" w:qFormat="1"/>
+    <w:lsdException w:name="toc 1" w:uiPriority="39"/>
+    <w:lsdException w:name="toc 2" w:uiPriority="39"/>
+    <w:lsdException w:name="toc 3" w:uiPriority="39"/>
+    <w:lsdException w:name="toc 4" w:uiPriority="39"/>
+    <w:lsdException w:name="toc 5" w:uiPriority="39"/>
+    <w:lsdException w:name="toc 6" w:uiPriority="39"/>
+    <w:lsdException w:name="toc 7" w:uiPriority="39"/>
+    <w:lsdException w:name="toc 8" w:uiPriority="39"/>
+    <w:lsdException w:name="toc 9" w:uiPriority="39"/>
+    <w:lsdException w:name="caption" w:uiPriority="35" w:qFormat="1"/>
+    <w:lsdException w:name="Title" w:semiHidden="0" w:uiPriority="10" w:unhideWhenUsed="0" w:qFormat="1"/>
+    <w:lsdException w:name="Default Paragraph Font" w:uiPriority="1"/>
+    <w:lsdException w:name="Subtitle" w:semiHidden="0" w:uiPriority="11" w:unhideWhenUsed="0" w:qFormat="1"/>
+    <w:lsdException w:name="Strong" w:semiHidden="0" w:uiPriority="22" w:unhideWhenUsed="0" w:qFormat="1"/>
+    <w:lsdException w:name="Emphasis" w:semiHidden="0" w:uiPriority="20" w:unhideWhenUsed="0" w:qFormat="1"/>
+    <w:lsdException w:name="Table Grid" w:semiHidden="0" w:uiPriority="39" w:unhideWhenUsed="0"/>
+    <w:lsdException w:name="Note Level 1" w:semiHidden="0" w:unhideWhenUsed="0"/>
+    <w:lsdException w:name="Note Level 2" w:semiHidden="0" w:unhideWhenUsed="0"/>
+    <w:lsdException w:name="Note Level 3" w:semiHidden="0" w:unhideWhenUsed="0"/>
+    <w:lsdException w:name="Note Level 4" w:semiHidden="0" w:unhideWhenUsed="0"/>
+    <w:lsdException w:name="Note Level 5" w:semiHidden="0" w:unhideWhenUsed="0"/>
+    <w:lsdException w:name="Note Level 6" w:semiHidden="0" w:unhideWhenUsed="0"/>
+    <w:lsdException w:name="Note Level 7" w:semiHidden="0" w:unhideWhenUsed="0"/>
+    <w:lsdException w:name="Note Level 8" w:semiHidden="0" w:unhideWhenUsed="0"/>
+    <w:lsdException w:name="Note Level 9" w:semiHidden="0" w:unhideWhenUsed="0"/>
+    <w:lsdException w:name="Placeholder Text" w:unhideWhenUsed="0"/>
+    <w:lsdException w:name="No Spacing" w:semiHidden="0" w:uiPriority="1" w:unhideWhenUsed="0" w:qFormat="1"/>
+    <w:lsdException w:name="Light Shading" w:semiHidden="0" w:uiPriority="60" w:unhideWhenUsed="0"/>
+    <w:lsdException w:name="Light List" w:semiHidden="0" w:uiPriority="61" w:unhideWhenUsed="0"/>
+    <w:lsdException w:name="Light Grid" w:semiHidden="0" w:uiPriority="62" w:unhideWhenUsed="0"/>
+    <w:lsdException w:name="Medium Shading 1" w:semiHidden="0" w:uiPriority="63" w:unhideWhenUsed="0"/>
+    <w:lsdException w:name="Medium Shading 2" w:semiHidden="0" w:uiPriority="64" w:unhideWhenUsed="0"/>
+    <w:lsdException w:name="Medium List 1" w:semiHidden="0" w:uiPriority="65" w:unhideWhenUsed="0"/>
+    <w:lsdException w:name="Medium List 2" w:semiHidden="0" w:uiPriority="66" w:unhideWhenUsed="0"/>
+    <w:lsdException w:name="Medium Grid 1" w:semiHidden="0" w:uiPriority="67" w:unhideWhenUsed="0"/>
+    <w:lsdException w:name="Medium Grid 2" w:semiHidden="0" w:uiPriority="68" w:unhideWhenUsed="0"/>
+    <w:lsdException w:name="Medium Grid 3" w:semiHidden="0" w:uiPriority="69" w:unhideWhenUsed="0"/>
+    <w:lsdException w:name="Dark List" w:semiHidden="0" w:uiPriority="70" w:unhideWhenUsed="0"/>
+    <w:lsdException w:name="Colorful Shading" w:semiHidden="0" w:uiPriority="71" w:unhideWhenUsed="0"/>
+    <w:lsdException w:name="Colorful List" w:semiHidden="0" w:uiPriority="72" w:unhideWhenUsed="0"/>
+    <w:lsdException w:name="Colorful Grid" w:semiHidden="0" w:uiPriority="73" w:unhideWhenUsed="0"/>
+    <w:lsdException w:name="Light Shading Accent 1" w:semiHidden="0" w:uiPriority="60" w:unhideWhenUsed="0"/>
+    <w:lsdException w:name="Light List Accent 1" w:semiHidden="0" w:uiPriority="61" w:unhideWhenUsed="0"/>
+    <w:lsdException w:name="Light Grid Accent 1" w:semiHidden="0" w:uiPriority="62" w:unhideWhenUsed="0"/>
+    <w:lsdException w:name="Medium Shading 1 Accent 1" w:semiHidden="0" w:uiPriority="63" w:unhideWhenUsed="0"/>
+    <w:lsdException w:name="Medium Shading 2 Accent 1" w:semiHidden="0" w:uiPriority="64" w:unhideWhenUsed="0"/>
+    <w:lsdException w:name="Medium List 1 Accent 1" w:semiHidden="0" w:uiPriority="65" w:unhideWhenUsed="0"/>
+    <w:lsdException w:name="Revision" w:unhideWhenUsed="0"/>
+    <w:lsdException w:name="List Paragraph" w:semiHidden="0" w:uiPriority="34" w:unhideWhenUsed="0" w:qFormat="1"/>
+    <w:lsdException w:name="Quote" w:semiHidden="0" w:uiPriority="29" w:unhideWhenUsed="0" w:qFormat="1"/>
+    <w:lsdException w:name="Intense Quote" w:semiHidden="0" w:uiPriority="30" w:unhideWhenUsed="0" w:qFormat="1"/>
+    <w:lsdException w:name="Medium List 2 Accent 1" w:semiHidden="0" w:uiPriority="66" w:unhideWhenUsed="0"/>
+    <w:lsdException w:name="Medium Grid 1 Accent 1" w:semiHidden="0" w:uiPriority="67" w:unhideWhenUsed="0"/>
+    <w:lsdException w:name="Medium Grid 2 Accent 1" w:semiHidden="0" w:uiPriority="68" w:unhideWhenUsed="0"/>
+    <w:lsdException w:name="Medium Grid 3 Accent 1" w:semiHidden="0" w:uiPriority="69" w:unhideWhenUsed="0"/>
+    <w:lsdException w:name="Dark List Accent 1" w:semiHidden="0" w:uiPriority="70" w:unhideWhenUsed="0"/>
+    <w:lsdException w:name="Colorful Shading Accent 1" w:semiHidden="0" w:uiPriority="71" w:unhideWhenUsed="0"/>
+    <w:lsdException w:name="Colorful List Accent 1" w:semiHidden="0" w:uiPriority="72" w:unhideWhenUsed="0"/>
+    <w:lsdException w:name="Colorful Grid Accent 1" w:semiHidden="0" w:uiPriority="73" w:unhideWhenUsed="0"/>
+    <w:lsdException w:name="Light Shading Accent 2" w:semiHidden="0" w:uiPriority="60" w:unhideWhenUsed="0"/>
+    <w:lsdException w:name="Light List Accent 2" w:semiHidden="0" w:uiPriority="61" w:unhideWhenUsed="0"/>
+    <w:lsdException w:name="Light Grid Accent 2" w:semiHidden="0" w:uiPriority="62" w:unhideWhenUsed="0"/>
+    <w:lsdException w:name="Medium Shading 1 Accent 2" w:semiHidden="0" w:uiPriority="63" w:unhideWhenUsed="0"/>
+    <w:lsdException w:name="Medium Shading 2 Accent 2" w:semiHidden="0" w:uiPriority="64" w:unhideWhenUsed="0"/>
+    <w:lsdException w:name="Medium List 1 Accent 2" w:semiHidden="0" w:uiPriority="65" w:unhideWhenUsed="0"/>
+    <w:lsdException w:name="Medium List 2 Accent 2" w:semiHidden="0" w:uiPriority="66" w:unhideWhenUsed="0"/>
+    <w:lsdException w:name="Medium Grid 1 Accent 2" w:semiHidden="0" w:uiPriority="67" w:unhideWhenUsed="0"/>
+    <w:lsdException w:name="Medium Grid 2 Accent 2" w:semiHidden="0" w:uiPriority="68" w:unhideWhenUsed="0"/>
+    <w:lsdException w:name="Medium Grid 3 Accent 2" w:semiHidden="0" w:uiPriority="69" w:unhideWhenUsed="0"/>
+    <w:lsdException w:name="Dark List Accent 2" w:semiHidden="0" w:uiPriority="70" w:unhideWhenUsed="0"/>
+    <w:lsdException w:name="Colorful Shading Accent 2" w:semiHidden="0" w:uiPriority="71" w:unhideWhenUsed="0"/>
+    <w:lsdException w:name="Colorful List Accent 2" w:semiHidden="0" w:uiPriority="72" w:unhideWhenUsed="0"/>
+    <w:lsdException w:name="Colorful Grid Accent 2" w:semiHidden="0" w:uiPriority="73" w:unhideWhenUsed="0"/>
+    <w:lsdException w:name="Light Shading Accent 3" w:semiHidden="0" w:uiPriority="60" w:unhideWhenUsed="0"/>
+    <w:lsdException w:name="Light List Accent 3" w:semiHidden="0" w:uiPriority="61" w:unhideWhenUsed="0"/>
+    <w:lsdException w:name="Light Grid Accent 3" w:semiHidden="0" w:uiPriority="62" w:unhideWhenUsed="0"/>
+    <w:lsdException w:name="Medium Shading 1 Accent 3" w:semiHidden="0" w:uiPriority="63" w:unhideWhenUsed="0"/>
+    <w:lsdException w:name="Medium Shading 2 Accent 3" w:semiHidden="0" w:uiPriority="64" w:unhideWhenUsed="0"/>
+    <w:lsdException w:name="Medium List 1 Accent 3" w:semiHidden="0" w:uiPriority="65" w:unhideWhenUsed="0"/>
+    <w:lsdException w:name="Medium List 2 Accent 3" w:semiHidden="0" w:uiPriority="66" w:unhideWhenUsed="0"/>
+    <w:lsdException w:name="Medium Grid 1 Accent 3" w:semiHidden="0" w:uiPriority="67" w:unhideWhenUsed="0"/>
+    <w:lsdException w:name="Medium Grid 2 Accent 3" w:semiHidden="0" w:uiPriority="68" w:unhideWhenUsed="0"/>
+    <w:lsdException w:name="Medium Grid 3 Accent 3" w:semiHidden="0" w:uiPriority="69" w:unhideWhenUsed="0"/>
+    <w:lsdException w:name="Dark List Accent 3" w:semiHidden="0" w:uiPriority="70" w:unhideWhenUsed="0"/>
+    <w:lsdException w:name="Colorful Shading Accent 3" w:semiHidden="0" w:uiPriority="71" w:unhideWhenUsed="0"/>
+    <w:lsdException w:name="Colorful List Accent 3" w:semiHidden="0" w:uiPriority="72" w:unhideWhenUsed="0"/>
+    <w:lsdException w:name="Colorful Grid Accent 3" w:semiHidden="0" w:uiPriority="73" w:unhideWhenUsed="0"/>
+    <w:lsdException w:name="Light Shading Accent 4" w:semiHidden="0" w:uiPriority="60" w:unhideWhenUsed="0"/>
+    <w:lsdException w:name="Light List Accent 4" w:semiHidden="0" w:uiPriority="61" w:unhideWhenUsed="0"/>
+    <w:lsdException w:name="Light Grid Accent 4" w:semiHidden="0" w:uiPriority="62" w:unhideWhenUsed="0"/>
+    <w:lsdException w:name="Medium Shading 1 Accent 4" w:semiHidden="0" w:uiPriority="63" w:unhideWhenUsed="0"/>
+    <w:lsdException w:name="Medium Shading 2 Accent 4" w:semiHidden="0" w:uiPriority="64" w:unhideWhenUsed="0"/>
+    <w:lsdException w:name="Medium List 1 Accent 4" w:semiHidden="0" w:uiPriority="65" w:unhideWhenUsed="0"/>
+    <w:lsdException w:name="Medium List 2 Accent 4" w:semiHidden="0" w:uiPriority="66" w:unhideWhenUsed="0"/>
+    <w:lsdException w:name="Medium Grid 1 Accent 4" w:semiHidden="0" w:uiPriority="67" w:unhideWhenUsed="0"/>
+    <w:lsdException w:name="Medium Grid 2 Accent 4" w:semiHidden="0" w:uiPriority="68" w:unhideWhenUsed="0"/>
+    <w:lsdException w:name="Medium Grid 3 Accent 4" w:semiHidden="0" w:uiPriority="69" w:unhideWhenUsed="0"/>
+    <w:lsdException w:name="Dark List Accent 4" w:semiHidden="0" w:uiPriority="70" w:unhideWhenUsed="0"/>
+    <w:lsdException w:name="Colorful Shading Accent 4" w:semiHidden="0" w:uiPriority="71" w:unhideWhenUsed="0"/>
+    <w:lsdException w:name="Colorful List Accent 4" w:semiHidden="0" w:uiPriority="72" w:unhideWhenUsed="0"/>
+    <w:lsdException w:name="Colorful Grid Accent 4" w:semiHidden="0" w:uiPriority="73" w:unhideWhenUsed="0"/>
+    <w:lsdException w:name="Light Shading Accent 5" w:semiHidden="0" w:uiPriority="60" w:unhideWhenUsed="0"/>
+    <w:lsdException w:name="Light List Accent 5" w:semiHidden="0" w:uiPriority="61" w:unhideWhenUsed="0"/>
+    <w:lsdException w:name="Light Grid Accent 5" w:semiHidden="0" w:uiPriority="62" w:unhideWhenUsed="0"/>
+    <w:lsdException w:name="Medium Shading 1 Accent 5" w:semiHidden="0" w:uiPriority="63" w:unhideWhenUsed="0"/>
+    <w:lsdException w:name="Medium Shading 2 Accent 5" w:semiHidden="0" w:uiPriority="64" w:unhideWhenUsed="0"/>
+    <w:lsdException w:name="Medium List 1 Accent 5" w:semiHidden="0" w:uiPriority="65" w:unhideWhenUsed="0"/>
+    <w:lsdException w:name="Medium List 2 Accent 5" w:semiHidden="0" w:uiPriority="66" w:unhideWhenUsed="0"/>
+    <w:lsdException w:name="Medium Grid 1 Accent 5" w:semiHidden="0" w:uiPriority="67" w:unhideWhenUsed="0"/>
+    <w:lsdException w:name="Medium Grid 2 Accent 5" w:semiHidden="0" w:uiPriority="68" w:unhideWhenUsed="0"/>
+    <w:lsdException w:name="Medium Grid 3 Accent 5" w:semiHidden="0" w:uiPriority="69" w:unhideWhenUsed="0"/>
+    <w:lsdException w:name="Dark List Accent 5" w:semiHidden="0" w:uiPriority="70" w:unhideWhenUsed="0"/>
+    <w:lsdException w:name="Colorful Shading Accent 5" w:semiHidden="0" w:uiPriority="71" w:unhideWhenUsed="0"/>
+    <w:lsdException w:name="Colorful List Accent 5" w:semiHidden="0" w:uiPriority="72" w:unhideWhenUsed="0"/>
+    <w:lsdException w:name="Colorful Grid Accent 5" w:semiHidden="0" w:uiPriority="73" w:unhideWhenUsed="0"/>
+    <w:lsdException w:name="Light Shading Accent 6" w:semiHidden="0" w:uiPriority="60" w:unhideWhenUsed="0"/>
+    <w:lsdException w:name="Light List Accent 6" w:semiHidden="0" w:uiPriority="61" w:unhideWhenUsed="0"/>
+    <w:lsdException w:name="Light Grid Accent 6" w:semiHidden="0" w:uiPriority="62" w:unhideWhenUsed="0"/>
+    <w:lsdException w:name="Medium Shading 1 Accent 6" w:semiHidden="0" w:uiPriority="63" w:unhideWhenUsed="0"/>
+    <w:lsdException w:name="Medium Shading 2 Accent 6" w:semiHidden="0" w:uiPriority="64" w:unhideWhenUsed="0"/>
+    <w:lsdException w:name="Medium List 1 Accent 6" w:semiHidden="0" w:uiPriority="65" w:unhideWhenUsed="0"/>
+    <w:lsdException w:name="Medium List 2 Accent 6" w:semiHidden="0" w:uiPriority="66" w:unhideWhenUsed="0"/>
+    <w:lsdException w:name="Medium Grid 1 Accent 6" w:semiHidden="0" w:uiPriority="67" w:unhideWhenUsed="0"/>
+    <w:lsdException w:name="Medium Grid 2 Accent 6" w:semiHidden="0" w:uiPriority="68" w:unhideWhenUsed="0"/>
+    <w:lsdException w:name="Medium Grid 3 Accent 6" w:semiHidden="0" w:uiPriority="69" w:unhideWhenUsed="0"/>
+    <w:lsdException w:name="Dark List Accent 6" w:semiHidden="0" w:uiPriority="70" w:unhideWhenUsed="0"/>
+    <w:lsdException w:name="Colorful Shading Accent 6" w:semiHidden="0" w:uiPriority="71" w:unhideWhenUsed="0"/>
+    <w:lsdException w:name="Colorful List Accent 6" w:semiHidden="0" w:uiPriority="72" w:unhideWhenUsed="0"/>
+    <w:lsdException w:name="Colorful Grid Accent 6" w:semiHidden="0" w:uiPriority="73" w:unhideWhenUsed="0"/>
+    <w:lsdException w:name="Subtle Emphasis" w:semiHidden="0" w:uiPriority="19" w:unhideWhenUsed="0" w:qFormat="1"/>
+    <w:lsdException w:name="Intense Emphasis" w:semiHidden="0" w:uiPriority="21" w:unhideWhenUsed="0" w:qFormat="1"/>
+    <w:lsdException w:name="Subtle Reference" w:semiHidden="0" w:uiPriority="31" w:unhideWhenUsed="0" w:qFormat="1"/>
+    <w:lsdException w:name="Intense Reference" w:semiHidden="0" w:uiPriority="32" w:unhideWhenUsed="0" w:qFormat="1"/>
+    <w:lsdException w:name="Book Title" w:semiHidden="0" w:uiPriority="33" w:unhideWhenUsed="0" w:qFormat="1"/>
+    <w:lsdException w:name="Bibliography" w:uiPriority="37"/>
+    <w:lsdException w:name="TOC Heading" w:uiPriority="39" w:qFormat="1"/>
   </w:latentStyles>
   <w:style w:type="paragraph" w:default="1" w:styleId="Normal">
     <w:name w:val="Normal"/>
@@ -8919,7 +10144,7 @@
     </a:clrScheme>
     <a:fontScheme name="Office">
       <a:majorFont>
-        <a:latin typeface="Calibri Light" panose="020F0302020204030204"/>
+        <a:latin typeface="Calibri Light"/>
         <a:ea typeface=""/>
         <a:cs typeface=""/>
         <a:font script="Jpan" typeface="游ゴシック Light"/>
@@ -8971,7 +10196,7 @@
         <a:font script="Tfng" typeface="Ebrima"/>
       </a:majorFont>
       <a:minorFont>
-        <a:latin typeface="Calibri" panose="020F0502020204030204"/>
+        <a:latin typeface="Calibri"/>
         <a:ea typeface=""/>
         <a:cs typeface=""/>
         <a:font script="Jpan" typeface="游明朝"/>
@@ -9165,7 +10390,7 @@
   <a:extraClrSchemeLst/>
   <a:extLst>
     <a:ext uri="{05A4C25C-085E-4340-85A3-A5531E510DB2}">
-      <thm15:themeFamily xmlns:thm15="http://schemas.microsoft.com/office/thememl/2012/main" name="Office Theme" id="{62F939B6-93AF-4DB8-9C6B-D6C7DFDC589F}" vid="{4A3C46E8-61CC-4603-A589-7422A47A8E4A}"/>
+      <thm15:themeFamily xmlns:thm15="http://schemas.microsoft.com/office/thememl/2012/main" xmlns="" name="Office Theme" id="{62F939B6-93AF-4DB8-9C6B-D6C7DFDC589F}" vid="{4A3C46E8-61CC-4603-A589-7422A47A8E4A}"/>
     </a:ext>
   </a:extLst>
 </a:theme>

</xml_diff>

<commit_message>
Added images of ransom messages
</commit_message>
<xml_diff>
--- a/winword64/winword64/Documentation/Malware Team Project - Coy, Onstot, Pendleton, Smith.docx
+++ b/winword64/winword64/Documentation/Malware Team Project - Coy, Onstot, Pendleton, Smith.docx
@@ -1,6 +1,6 @@
 
 <file path=word/document.xml><?xml version="1.0" encoding="utf-8"?>
-<w:document xmlns:wpc="http://schemas.microsoft.com/office/word/2010/wordprocessingCanvas" xmlns:mo="http://schemas.microsoft.com/office/mac/office/2008/main" xmlns:mc="http://schemas.openxmlformats.org/markup-compatibility/2006" xmlns:mv="urn:schemas-microsoft-com:mac:vml" xmlns:o="urn:schemas-microsoft-com:office:office" xmlns:r="http://schemas.openxmlformats.org/officeDocument/2006/relationships" xmlns:m="http://schemas.openxmlformats.org/officeDocument/2006/math" xmlns:v="urn:schemas-microsoft-com:vml" xmlns:wp14="http://schemas.microsoft.com/office/word/2010/wordprocessingDrawing" xmlns:wp="http://schemas.openxmlformats.org/drawingml/2006/wordprocessingDrawing" xmlns:w10="urn:schemas-microsoft-com:office:word" xmlns:w="http://schemas.openxmlformats.org/wordprocessingml/2006/main" xmlns:w14="http://schemas.microsoft.com/office/word/2010/wordml" xmlns:wpg="http://schemas.microsoft.com/office/word/2010/wordprocessingGroup" xmlns:wpi="http://schemas.microsoft.com/office/word/2010/wordprocessingInk" xmlns:wne="http://schemas.microsoft.com/office/word/2006/wordml" xmlns:wps="http://schemas.microsoft.com/office/word/2010/wordprocessingShape" mc:Ignorable="w14 wp14">
+<w:document xmlns:wpc="http://schemas.microsoft.com/office/word/2010/wordprocessingCanvas" xmlns:cx="http://schemas.microsoft.com/office/drawing/2014/chartex" xmlns:cx1="http://schemas.microsoft.com/office/drawing/2015/9/8/chartex" xmlns:cx2="http://schemas.microsoft.com/office/drawing/2015/10/21/chartex" xmlns:cx3="http://schemas.microsoft.com/office/drawing/2016/5/9/chartex" xmlns:cx4="http://schemas.microsoft.com/office/drawing/2016/5/10/chartex" xmlns:cx5="http://schemas.microsoft.com/office/drawing/2016/5/11/chartex" xmlns:cx6="http://schemas.microsoft.com/office/drawing/2016/5/12/chartex" xmlns:cx7="http://schemas.microsoft.com/office/drawing/2016/5/13/chartex" xmlns:cx8="http://schemas.microsoft.com/office/drawing/2016/5/14/chartex" xmlns:mc="http://schemas.openxmlformats.org/markup-compatibility/2006" xmlns:aink="http://schemas.microsoft.com/office/drawing/2016/ink" xmlns:am3d="http://schemas.microsoft.com/office/drawing/2017/model3d" xmlns:o="urn:schemas-microsoft-com:office:office" xmlns:r="http://schemas.openxmlformats.org/officeDocument/2006/relationships" xmlns:m="http://schemas.openxmlformats.org/officeDocument/2006/math" xmlns:v="urn:schemas-microsoft-com:vml" xmlns:wp14="http://schemas.microsoft.com/office/word/2010/wordprocessingDrawing" xmlns:wp="http://schemas.openxmlformats.org/drawingml/2006/wordprocessingDrawing" xmlns:w10="urn:schemas-microsoft-com:office:word" xmlns:w="http://schemas.openxmlformats.org/wordprocessingml/2006/main" xmlns:w14="http://schemas.microsoft.com/office/word/2010/wordml" xmlns:w15="http://schemas.microsoft.com/office/word/2012/wordml" xmlns:w16cid="http://schemas.microsoft.com/office/word/2016/wordml/cid" xmlns:w16se="http://schemas.microsoft.com/office/word/2015/wordml/symex" xmlns:wpg="http://schemas.microsoft.com/office/word/2010/wordprocessingGroup" xmlns:wpi="http://schemas.microsoft.com/office/word/2010/wordprocessingInk" xmlns:wne="http://schemas.microsoft.com/office/word/2006/wordml" xmlns:wps="http://schemas.microsoft.com/office/word/2010/wordprocessingShape" mc:Ignorable="w14 w15 w16se w16cid wp14">
   <w:body>
     <w:p>
       <w:pPr>
@@ -153,7 +153,39 @@
           <w:rFonts w:asciiTheme="minorHAnsi" w:eastAsia="Times New Roman" w:hAnsiTheme="minorHAnsi" w:cstheme="minorHAnsi"/>
           <w:sz w:val="24"/>
         </w:rPr>
-        <w:t>: winword64.exe</w:t>
+        <w:t xml:space="preserve">: </w:t>
+      </w:r>
+      <w:proofErr w:type="gramStart"/>
+      <w:r>
+        <w:rPr>
+          <w:rFonts w:asciiTheme="minorHAnsi" w:eastAsia="Times New Roman" w:hAnsiTheme="minorHAnsi" w:cstheme="minorHAnsi"/>
+          <w:sz w:val="24"/>
+        </w:rPr>
+        <w:t>winword64.exe</w:t>
+      </w:r>
+      <w:r>
+        <w:rPr>
+          <w:rFonts w:asciiTheme="minorHAnsi" w:eastAsia="Times New Roman" w:hAnsiTheme="minorHAnsi" w:cstheme="minorHAnsi"/>
+          <w:sz w:val="24"/>
+        </w:rPr>
+        <w:t xml:space="preserve">  </w:t>
+      </w:r>
+      <w:r>
+        <w:rPr>
+          <w:rFonts w:asciiTheme="minorHAnsi" w:eastAsia="Times New Roman" w:hAnsiTheme="minorHAnsi" w:cstheme="minorHAnsi"/>
+          <w:color w:val="767171" w:themeColor="background2" w:themeShade="80"/>
+          <w:sz w:val="24"/>
+        </w:rPr>
+        <w:t>(</w:t>
+      </w:r>
+      <w:proofErr w:type="gramEnd"/>
+      <w:r>
+        <w:rPr>
+          <w:rFonts w:asciiTheme="minorHAnsi" w:eastAsia="Times New Roman" w:hAnsiTheme="minorHAnsi" w:cstheme="minorHAnsi"/>
+          <w:color w:val="767171" w:themeColor="background2" w:themeShade="80"/>
+          <w:sz w:val="24"/>
+        </w:rPr>
+        <w:t>this is the only file that the other team needs for analysis)</w:t>
       </w:r>
     </w:p>
     <w:p>
@@ -227,17 +259,8 @@
           <w:rFonts w:asciiTheme="minorHAnsi" w:eastAsia="Times New Roman" w:hAnsiTheme="minorHAnsi" w:cstheme="minorHAnsi"/>
           <w:sz w:val="24"/>
         </w:rPr>
-        <w:t xml:space="preserve">: </w:t>
-      </w:r>
-      <w:proofErr w:type="spellStart"/>
-      <w:r>
-        <w:rPr>
-          <w:rFonts w:asciiTheme="minorHAnsi" w:eastAsia="Times New Roman" w:hAnsiTheme="minorHAnsi" w:cstheme="minorHAnsi"/>
-          <w:sz w:val="24"/>
-        </w:rPr>
-        <w:t>Ransomware</w:t>
-      </w:r>
-      <w:proofErr w:type="spellEnd"/>
+        <w:t>: Ransomware</w:t>
+      </w:r>
     </w:p>
     <w:p>
       <w:pPr>
@@ -273,23 +296,7 @@
           <w:rFonts w:asciiTheme="minorHAnsi" w:eastAsia="Times New Roman" w:hAnsiTheme="minorHAnsi" w:cstheme="minorHAnsi"/>
           <w:sz w:val="24"/>
         </w:rPr>
-        <w:t xml:space="preserve">:  Winword64.exe is a Windows </w:t>
-      </w:r>
-      <w:proofErr w:type="spellStart"/>
-      <w:r>
-        <w:rPr>
-          <w:rFonts w:asciiTheme="minorHAnsi" w:eastAsia="Times New Roman" w:hAnsiTheme="minorHAnsi" w:cstheme="minorHAnsi"/>
-          <w:sz w:val="24"/>
-        </w:rPr>
-        <w:t>ransomware</w:t>
-      </w:r>
-      <w:proofErr w:type="spellEnd"/>
-      <w:r>
-        <w:rPr>
-          <w:rFonts w:asciiTheme="minorHAnsi" w:eastAsia="Times New Roman" w:hAnsiTheme="minorHAnsi" w:cstheme="minorHAnsi"/>
-          <w:sz w:val="24"/>
-        </w:rPr>
-        <w:t xml:space="preserve"> malware that encrypts files in the SYSTEMDRIVE:\Users directory with particular extensions</w:t>
+        <w:t>:  Winword64.exe is a Windows ransomware malware that encrypts files in the SYSTEMDRIVE:\Users directory with particular extensions</w:t>
       </w:r>
       <w:r>
         <w:rPr>
@@ -560,7 +567,51 @@
           <w:rFonts w:asciiTheme="minorHAnsi" w:eastAsia="Times New Roman" w:hAnsiTheme="minorHAnsi" w:cstheme="minorHAnsi"/>
           <w:sz w:val="24"/>
         </w:rPr>
-        <w:t>The program processes command line arguments to determine its execution mode (encrypt, or decrypt with a key).</w:t>
+        <w:t xml:space="preserve">The program processes command line arguments to determine its execution mode </w:t>
+      </w:r>
+      <w:r>
+        <w:rPr>
+          <w:rFonts w:asciiTheme="minorHAnsi" w:eastAsia="Times New Roman" w:hAnsiTheme="minorHAnsi" w:cstheme="minorHAnsi"/>
+          <w:sz w:val="24"/>
+        </w:rPr>
+        <w:t xml:space="preserve">- </w:t>
+      </w:r>
+      <w:r>
+        <w:rPr>
+          <w:rFonts w:asciiTheme="minorHAnsi" w:eastAsia="Times New Roman" w:hAnsiTheme="minorHAnsi" w:cstheme="minorHAnsi"/>
+          <w:sz w:val="24"/>
+        </w:rPr>
+        <w:t>encrypt</w:t>
+      </w:r>
+      <w:r>
+        <w:rPr>
+          <w:rFonts w:asciiTheme="minorHAnsi" w:eastAsia="Times New Roman" w:hAnsiTheme="minorHAnsi" w:cstheme="minorHAnsi"/>
+          <w:sz w:val="24"/>
+        </w:rPr>
+        <w:t xml:space="preserve"> (the default with no </w:t>
+      </w:r>
+      <w:proofErr w:type="spellStart"/>
+      <w:r>
+        <w:rPr>
+          <w:rFonts w:asciiTheme="minorHAnsi" w:eastAsia="Times New Roman" w:hAnsiTheme="minorHAnsi" w:cstheme="minorHAnsi"/>
+          <w:sz w:val="24"/>
+        </w:rPr>
+        <w:t>args</w:t>
+      </w:r>
+      <w:proofErr w:type="spellEnd"/>
+      <w:r>
+        <w:rPr>
+          <w:rFonts w:asciiTheme="minorHAnsi" w:eastAsia="Times New Roman" w:hAnsiTheme="minorHAnsi" w:cstheme="minorHAnsi"/>
+          <w:sz w:val="24"/>
+        </w:rPr>
+        <w:t>)</w:t>
+      </w:r>
+      <w:r>
+        <w:rPr>
+          <w:rFonts w:asciiTheme="minorHAnsi" w:eastAsia="Times New Roman" w:hAnsiTheme="minorHAnsi" w:cstheme="minorHAnsi"/>
+          <w:sz w:val="24"/>
+        </w:rPr>
+        <w:t>, or decrypt with a key.</w:t>
       </w:r>
     </w:p>
     <w:p>
@@ -744,21 +795,12 @@
           <w:sz w:val="24"/>
         </w:rPr>
       </w:pPr>
-      <w:proofErr w:type="spellStart"/>
-      <w:r>
-        <w:rPr>
-          <w:rFonts w:asciiTheme="minorHAnsi" w:eastAsia="Times New Roman" w:hAnsiTheme="minorHAnsi" w:cstheme="minorHAnsi"/>
-          <w:sz w:val="24"/>
-        </w:rPr>
-        <w:t>Foreach</w:t>
-      </w:r>
-      <w:proofErr w:type="spellEnd"/>
-      <w:r>
-        <w:rPr>
-          <w:rFonts w:asciiTheme="minorHAnsi" w:eastAsia="Times New Roman" w:hAnsiTheme="minorHAnsi" w:cstheme="minorHAnsi"/>
-          <w:sz w:val="24"/>
-        </w:rPr>
-        <w:t xml:space="preserve"> file found:</w:t>
+      <w:r>
+        <w:rPr>
+          <w:rFonts w:asciiTheme="minorHAnsi" w:eastAsia="Times New Roman" w:hAnsiTheme="minorHAnsi" w:cstheme="minorHAnsi"/>
+          <w:sz w:val="24"/>
+        </w:rPr>
+        <w:t>Foreach file found:</w:t>
       </w:r>
     </w:p>
     <w:p>
@@ -1170,6 +1212,29 @@
       <w:pPr>
         <w:pStyle w:val="ListParagraph"/>
         <w:numPr>
+          <w:ilvl w:val="2"/>
+          <w:numId w:val="46"/>
+        </w:numPr>
+        <w:spacing w:after="0" w:line="240" w:lineRule="auto"/>
+        <w:ind w:right="40"/>
+        <w:jc w:val="left"/>
+        <w:rPr>
+          <w:rFonts w:asciiTheme="minorHAnsi" w:eastAsia="Times New Roman" w:hAnsiTheme="minorHAnsi" w:cstheme="minorHAnsi"/>
+          <w:sz w:val="24"/>
+        </w:rPr>
+      </w:pPr>
+      <w:r>
+        <w:rPr>
+          <w:rFonts w:asciiTheme="minorHAnsi" w:eastAsia="Times New Roman" w:hAnsiTheme="minorHAnsi" w:cstheme="minorHAnsi"/>
+          <w:sz w:val="24"/>
+        </w:rPr>
+        <w:t>After successful encryption, the original file is deleted.</w:t>
+      </w:r>
+    </w:p>
+    <w:p>
+      <w:pPr>
+        <w:pStyle w:val="ListParagraph"/>
+        <w:numPr>
           <w:ilvl w:val="1"/>
           <w:numId w:val="46"/>
         </w:numPr>
@@ -1247,7 +1312,14 @@
           <w:rFonts w:ascii="Consolas" w:eastAsia="Times New Roman" w:hAnsi="Consolas" w:cstheme="minorHAnsi"/>
           <w:sz w:val="24"/>
         </w:rPr>
-        <w:t xml:space="preserve">), </w:t>
+        <w:t>)</w:t>
+      </w:r>
+      <w:r>
+        <w:rPr>
+          <w:rFonts w:asciiTheme="minorHAnsi" w:eastAsia="Times New Roman" w:hAnsiTheme="minorHAnsi" w:cstheme="minorHAnsi"/>
+          <w:sz w:val="24"/>
+        </w:rPr>
+        <w:t xml:space="preserve">, </w:t>
       </w:r>
       <w:proofErr w:type="spellStart"/>
       <w:r>
@@ -1273,7 +1345,14 @@
           <w:color w:val="auto"/>
           <w:sz w:val="24"/>
         </w:rPr>
-        <w:t xml:space="preserve">(), </w:t>
+        <w:t>()</w:t>
+      </w:r>
+      <w:r>
+        <w:rPr>
+          <w:rFonts w:asciiTheme="minorHAnsi" w:eastAsia="Times New Roman" w:hAnsiTheme="minorHAnsi" w:cstheme="minorHAnsi"/>
+          <w:sz w:val="24"/>
+        </w:rPr>
+        <w:t xml:space="preserve">, </w:t>
       </w:r>
       <w:proofErr w:type="spellStart"/>
       <w:r>
@@ -1291,7 +1370,14 @@
           <w:color w:val="auto"/>
           <w:sz w:val="24"/>
         </w:rPr>
-        <w:t xml:space="preserve">(), </w:t>
+        <w:t>()</w:t>
+      </w:r>
+      <w:r>
+        <w:rPr>
+          <w:rFonts w:asciiTheme="minorHAnsi" w:eastAsia="Times New Roman" w:hAnsiTheme="minorHAnsi" w:cstheme="minorHAnsi"/>
+          <w:sz w:val="24"/>
+        </w:rPr>
+        <w:t xml:space="preserve">, </w:t>
       </w:r>
       <w:r>
         <w:rPr>
@@ -1395,7 +1481,14 @@
           <w:rFonts w:ascii="Consolas" w:eastAsia="Times New Roman" w:hAnsi="Consolas" w:cstheme="minorHAnsi"/>
           <w:sz w:val="24"/>
         </w:rPr>
-        <w:t xml:space="preserve">) </w:t>
+        <w:t>)</w:t>
+      </w:r>
+      <w:r>
+        <w:rPr>
+          <w:rFonts w:asciiTheme="minorHAnsi" w:eastAsia="Times New Roman" w:hAnsiTheme="minorHAnsi" w:cstheme="minorHAnsi"/>
+          <w:sz w:val="24"/>
+        </w:rPr>
+        <w:t xml:space="preserve"> </w:t>
       </w:r>
       <w:r>
         <w:rPr>
@@ -1431,8 +1524,7 @@
       </w:r>
       <w:r>
         <w:rPr>
-          <w:rFonts w:ascii="Consolas" w:eastAsia="Times New Roman" w:hAnsi="Consolas" w:cstheme="minorHAnsi"/>
-          <w:color w:val="auto"/>
+          <w:rFonts w:asciiTheme="minorHAnsi" w:eastAsia="Times New Roman" w:hAnsiTheme="minorHAnsi" w:cstheme="minorHAnsi"/>
           <w:sz w:val="24"/>
         </w:rPr>
         <w:t xml:space="preserve"> </w:t>
@@ -1463,7 +1555,14 @@
           <w:color w:val="auto"/>
           <w:sz w:val="24"/>
         </w:rPr>
-        <w:t xml:space="preserve">), </w:t>
+        <w:t>)</w:t>
+      </w:r>
+      <w:r>
+        <w:rPr>
+          <w:rFonts w:asciiTheme="minorHAnsi" w:eastAsia="Times New Roman" w:hAnsiTheme="minorHAnsi" w:cstheme="minorHAnsi"/>
+          <w:sz w:val="24"/>
+        </w:rPr>
+        <w:t xml:space="preserve">, </w:t>
       </w:r>
       <w:proofErr w:type="spellStart"/>
       <w:r>
@@ -1481,7 +1580,14 @@
           <w:color w:val="auto"/>
           <w:sz w:val="24"/>
         </w:rPr>
-        <w:t xml:space="preserve">(), </w:t>
+        <w:t>()</w:t>
+      </w:r>
+      <w:r>
+        <w:rPr>
+          <w:rFonts w:asciiTheme="minorHAnsi" w:eastAsia="Times New Roman" w:hAnsiTheme="minorHAnsi" w:cstheme="minorHAnsi"/>
+          <w:sz w:val="24"/>
+        </w:rPr>
+        <w:t xml:space="preserve">, </w:t>
       </w:r>
       <w:r>
         <w:rPr>
@@ -1515,7 +1621,14 @@
           <w:color w:val="auto"/>
           <w:sz w:val="24"/>
         </w:rPr>
-        <w:t xml:space="preserve">() </w:t>
+        <w:t>()</w:t>
+      </w:r>
+      <w:r>
+        <w:rPr>
+          <w:rFonts w:asciiTheme="minorHAnsi" w:eastAsia="Times New Roman" w:hAnsiTheme="minorHAnsi" w:cstheme="minorHAnsi"/>
+          <w:sz w:val="24"/>
+        </w:rPr>
+        <w:t xml:space="preserve"> </w:t>
       </w:r>
       <w:r>
         <w:rPr>
@@ -1523,7 +1636,14 @@
           <w:color w:val="auto"/>
           <w:sz w:val="24"/>
         </w:rPr>
-        <w:t xml:space="preserve">to create or open the persistence key, </w:t>
+        <w:t>to create or open the persistence key</w:t>
+      </w:r>
+      <w:r>
+        <w:rPr>
+          <w:rFonts w:asciiTheme="minorHAnsi" w:eastAsia="Times New Roman" w:hAnsiTheme="minorHAnsi" w:cstheme="minorHAnsi"/>
+          <w:sz w:val="24"/>
+        </w:rPr>
+        <w:t xml:space="preserve">, </w:t>
       </w:r>
       <w:r>
         <w:rPr>
@@ -1533,29 +1653,37 @@
           <w:szCs w:val="24"/>
           <w:shd w:val="clear" w:color="auto" w:fill="FFFFFF"/>
         </w:rPr>
-        <w:t>Software\\Microsoft\\Windows\\</w:t>
-      </w:r>
-      <w:proofErr w:type="spellStart"/>
-      <w:r>
-        <w:rPr>
-          <w:rFonts w:ascii="Consolas" w:eastAsia="Times New Roman" w:hAnsi="Consolas" w:cs="Times New Roman"/>
+        <w:t>Software\\Microsoft\\Windows\\CurrentVersion\\Run</w:t>
+      </w:r>
+      <w:r>
+        <w:rPr>
+          <w:rFonts w:asciiTheme="minorHAnsi" w:eastAsia="Times New Roman" w:hAnsiTheme="minorHAnsi" w:cstheme="minorHAnsi"/>
+          <w:sz w:val="24"/>
+        </w:rPr>
+        <w:t xml:space="preserve">, </w:t>
+      </w:r>
+      <w:r>
+        <w:rPr>
+          <w:rFonts w:asciiTheme="minorHAnsi" w:eastAsia="Times New Roman" w:hAnsiTheme="minorHAnsi" w:cstheme="minorHAnsi"/>
           <w:color w:val="auto"/>
           <w:sz w:val="24"/>
-          <w:szCs w:val="24"/>
-          <w:shd w:val="clear" w:color="auto" w:fill="FFFFFF"/>
-        </w:rPr>
-        <w:t>CurrentVersion</w:t>
-      </w:r>
-      <w:proofErr w:type="spellEnd"/>
-      <w:r>
-        <w:rPr>
-          <w:rFonts w:ascii="Consolas" w:eastAsia="Times New Roman" w:hAnsi="Consolas" w:cs="Times New Roman"/>
+        </w:rPr>
+        <w:t xml:space="preserve">in the  Registry. Then it sets the name of the value in the Registry to </w:t>
+      </w:r>
+      <w:r>
+        <w:rPr>
+          <w:rFonts w:ascii="Consolas" w:eastAsia="Times New Roman" w:hAnsi="Consolas" w:cstheme="minorHAnsi"/>
           <w:color w:val="auto"/>
           <w:sz w:val="24"/>
-          <w:szCs w:val="24"/>
-          <w:shd w:val="clear" w:color="auto" w:fill="FFFFFF"/>
-        </w:rPr>
-        <w:t>\\Run,</w:t>
+        </w:rPr>
+        <w:t>WinWord64</w:t>
+      </w:r>
+      <w:r>
+        <w:rPr>
+          <w:rFonts w:asciiTheme="minorHAnsi" w:eastAsia="Times New Roman" w:hAnsiTheme="minorHAnsi" w:cstheme="minorHAnsi"/>
+          <w:sz w:val="24"/>
+        </w:rPr>
+        <w:t>, a</w:t>
       </w:r>
       <w:r>
         <w:rPr>
@@ -1563,31 +1691,7 @@
           <w:color w:val="auto"/>
           <w:sz w:val="24"/>
         </w:rPr>
-        <w:t xml:space="preserve"> in the  Registry. Then it sets the name of the value in the Registry to </w:t>
-      </w:r>
-      <w:r>
-        <w:rPr>
-          <w:rFonts w:ascii="Consolas" w:eastAsia="Times New Roman" w:hAnsi="Consolas" w:cstheme="minorHAnsi"/>
-          <w:color w:val="auto"/>
-          <w:sz w:val="24"/>
-        </w:rPr>
-        <w:t>WinWord64</w:t>
-      </w:r>
-      <w:r>
-        <w:rPr>
-          <w:rFonts w:ascii="Consolas" w:eastAsia="Times New Roman" w:hAnsi="Consolas" w:cstheme="minorHAnsi"/>
-          <w:color w:val="auto"/>
-          <w:sz w:val="24"/>
-        </w:rPr>
-        <w:t>,</w:t>
-      </w:r>
-      <w:r>
-        <w:rPr>
-          <w:rFonts w:asciiTheme="minorHAnsi" w:eastAsia="Times New Roman" w:hAnsiTheme="minorHAnsi" w:cstheme="minorHAnsi"/>
-          <w:color w:val="auto"/>
-          <w:sz w:val="24"/>
-        </w:rPr>
-        <w:t xml:space="preserve"> and the value of it to the path of the malicious executable.</w:t>
+        <w:t>nd the value of it to the path of the malicious executable.</w:t>
       </w:r>
     </w:p>
     <w:p>
@@ -1638,7 +1742,14 @@
           <w:color w:val="auto"/>
           <w:sz w:val="24"/>
         </w:rPr>
-        <w:t xml:space="preserve">) </w:t>
+        <w:t>)</w:t>
+      </w:r>
+      <w:r>
+        <w:rPr>
+          <w:rFonts w:asciiTheme="minorHAnsi" w:eastAsia="Times New Roman" w:hAnsiTheme="minorHAnsi" w:cstheme="minorHAnsi"/>
+          <w:sz w:val="24"/>
+        </w:rPr>
+        <w:t xml:space="preserve"> </w:t>
       </w:r>
       <w:r>
         <w:rPr>
@@ -2015,6 +2126,89 @@
         </w:rPr>
         <w:t>Finally, the program displays a ransom message to the user.</w:t>
       </w:r>
+      <w:bookmarkStart w:id="0" w:name="_GoBack"/>
+      <w:bookmarkEnd w:id="0"/>
+    </w:p>
+    <w:p>
+      <w:pPr>
+        <w:spacing w:after="0" w:line="240" w:lineRule="auto"/>
+        <w:ind w:right="40"/>
+        <w:jc w:val="left"/>
+        <w:rPr>
+          <w:rFonts w:asciiTheme="minorHAnsi" w:eastAsia="Times New Roman" w:hAnsiTheme="minorHAnsi" w:cstheme="minorHAnsi"/>
+          <w:sz w:val="24"/>
+        </w:rPr>
+      </w:pPr>
+    </w:p>
+    <w:p>
+      <w:pPr>
+        <w:spacing w:after="0" w:line="240" w:lineRule="auto"/>
+        <w:ind w:right="40"/>
+        <w:jc w:val="center"/>
+        <w:rPr>
+          <w:rFonts w:asciiTheme="minorHAnsi" w:eastAsia="Times New Roman" w:hAnsiTheme="minorHAnsi" w:cstheme="minorHAnsi"/>
+          <w:sz w:val="24"/>
+        </w:rPr>
+      </w:pPr>
+      <w:r>
+        <w:rPr>
+          <w:noProof/>
+        </w:rPr>
+        <w:drawing>
+          <wp:inline distT="0" distB="0" distL="0" distR="0" wp14:anchorId="0C9EF4B5" wp14:editId="58F37036">
+            <wp:extent cx="3917950" cy="2749550"/>
+            <wp:effectExtent l="190500" t="190500" r="196850" b="184150"/>
+            <wp:docPr id="1" name="Picture 1"/>
+            <wp:cNvGraphicFramePr>
+              <a:graphicFrameLocks xmlns:a="http://schemas.openxmlformats.org/drawingml/2006/main" noChangeAspect="1"/>
+            </wp:cNvGraphicFramePr>
+            <a:graphic xmlns:a="http://schemas.openxmlformats.org/drawingml/2006/main">
+              <a:graphicData uri="http://schemas.openxmlformats.org/drawingml/2006/picture">
+                <pic:pic xmlns:pic="http://schemas.openxmlformats.org/drawingml/2006/picture">
+                  <pic:nvPicPr>
+                    <pic:cNvPr id="0" name="Picture 1"/>
+                    <pic:cNvPicPr>
+                      <a:picLocks noChangeAspect="1" noChangeArrowheads="1"/>
+                    </pic:cNvPicPr>
+                  </pic:nvPicPr>
+                  <pic:blipFill>
+                    <a:blip r:embed="rId7">
+                      <a:extLst>
+                        <a:ext uri="{28A0092B-C50C-407E-A947-70E740481C1C}">
+                          <a14:useLocalDpi xmlns:a14="http://schemas.microsoft.com/office/drawing/2010/main" val="0"/>
+                        </a:ext>
+                      </a:extLst>
+                    </a:blip>
+                    <a:srcRect/>
+                    <a:stretch>
+                      <a:fillRect/>
+                    </a:stretch>
+                  </pic:blipFill>
+                  <pic:spPr bwMode="auto">
+                    <a:xfrm>
+                      <a:off x="0" y="0"/>
+                      <a:ext cx="3917950" cy="2749550"/>
+                    </a:xfrm>
+                    <a:prstGeom prst="rect">
+                      <a:avLst/>
+                    </a:prstGeom>
+                    <a:ln>
+                      <a:noFill/>
+                    </a:ln>
+                    <a:effectLst>
+                      <a:outerShdw blurRad="190500" algn="tl" rotWithShape="0">
+                        <a:srgbClr val="000000">
+                          <a:alpha val="70000"/>
+                        </a:srgbClr>
+                      </a:outerShdw>
+                    </a:effectLst>
+                  </pic:spPr>
+                </pic:pic>
+              </a:graphicData>
+            </a:graphic>
+          </wp:inline>
+        </w:drawing>
+      </w:r>
     </w:p>
     <w:p>
       <w:pPr>
@@ -2081,7 +2275,7 @@
           <w:rFonts w:asciiTheme="minorHAnsi" w:eastAsia="Times New Roman" w:hAnsiTheme="minorHAnsi" w:cstheme="minorHAnsi"/>
           <w:sz w:val="24"/>
         </w:rPr>
-        <w:t>The program removes the persistence values from the Registry by deleting these values</w:t>
+        <w:t>The program removes the persistence values from the Registry by deleting values</w:t>
       </w:r>
       <w:r>
         <w:rPr>
@@ -2139,7 +2333,14 @@
           <w:color w:val="auto"/>
           <w:sz w:val="24"/>
         </w:rPr>
-        <w:t xml:space="preserve">), </w:t>
+        <w:t>)</w:t>
+      </w:r>
+      <w:r>
+        <w:rPr>
+          <w:rFonts w:asciiTheme="minorHAnsi" w:eastAsia="Times New Roman" w:hAnsiTheme="minorHAnsi" w:cstheme="minorHAnsi"/>
+          <w:sz w:val="24"/>
+        </w:rPr>
+        <w:t xml:space="preserve">, </w:t>
       </w:r>
       <w:proofErr w:type="spellStart"/>
       <w:r>
@@ -2157,7 +2358,22 @@
           <w:color w:val="auto"/>
           <w:sz w:val="24"/>
         </w:rPr>
-        <w:t xml:space="preserve">(), and </w:t>
+        <w:t>()</w:t>
+      </w:r>
+      <w:r>
+        <w:rPr>
+          <w:rFonts w:asciiTheme="minorHAnsi" w:eastAsia="Times New Roman" w:hAnsiTheme="minorHAnsi" w:cstheme="minorHAnsi"/>
+          <w:sz w:val="24"/>
+        </w:rPr>
+        <w:t xml:space="preserve">, </w:t>
+      </w:r>
+      <w:r>
+        <w:rPr>
+          <w:rFonts w:ascii="Consolas" w:eastAsia="Times New Roman" w:hAnsi="Consolas" w:cstheme="minorHAnsi"/>
+          <w:color w:val="auto"/>
+          <w:sz w:val="24"/>
+        </w:rPr>
+        <w:t xml:space="preserve">and </w:t>
       </w:r>
       <w:proofErr w:type="spellStart"/>
       <w:r>
@@ -2229,6 +2445,7 @@
         <w:t xml:space="preserve"> </w:t>
       </w:r>
       <w:proofErr w:type="spellStart"/>
+      <w:proofErr w:type="gramStart"/>
       <w:r>
         <w:rPr>
           <w:rFonts w:ascii="Consolas" w:eastAsia="Times New Roman" w:hAnsi="Consolas" w:cstheme="minorHAnsi"/>
@@ -2259,7 +2476,22 @@
           <w:rFonts w:ascii="Consolas" w:eastAsia="Times New Roman" w:hAnsi="Consolas" w:cstheme="minorHAnsi"/>
           <w:sz w:val="24"/>
         </w:rPr>
-        <w:t xml:space="preserve"> () </w:t>
+        <w:t>(</w:t>
+      </w:r>
+      <w:proofErr w:type="gramEnd"/>
+      <w:r>
+        <w:rPr>
+          <w:rFonts w:ascii="Consolas" w:eastAsia="Times New Roman" w:hAnsi="Consolas" w:cstheme="minorHAnsi"/>
+          <w:sz w:val="24"/>
+        </w:rPr>
+        <w:t>)</w:t>
+      </w:r>
+      <w:r>
+        <w:rPr>
+          <w:rFonts w:asciiTheme="minorHAnsi" w:eastAsia="Times New Roman" w:hAnsiTheme="minorHAnsi" w:cstheme="minorHAnsi"/>
+          <w:sz w:val="24"/>
+        </w:rPr>
+        <w:t xml:space="preserve"> </w:t>
       </w:r>
       <w:r>
         <w:rPr>
@@ -2320,6 +2552,7 @@
         <w:t xml:space="preserve"> </w:t>
       </w:r>
       <w:proofErr w:type="spellStart"/>
+      <w:proofErr w:type="gramStart"/>
       <w:r>
         <w:rPr>
           <w:rFonts w:ascii="Consolas" w:eastAsia="Times New Roman" w:hAnsi="Consolas" w:cstheme="minorHAnsi"/>
@@ -2334,7 +2567,22 @@
           <w:rFonts w:ascii="Consolas" w:eastAsia="Times New Roman" w:hAnsi="Consolas" w:cstheme="minorHAnsi"/>
           <w:sz w:val="24"/>
         </w:rPr>
-        <w:t xml:space="preserve"> () </w:t>
+        <w:t>(</w:t>
+      </w:r>
+      <w:proofErr w:type="gramEnd"/>
+      <w:r>
+        <w:rPr>
+          <w:rFonts w:ascii="Consolas" w:eastAsia="Times New Roman" w:hAnsi="Consolas" w:cstheme="minorHAnsi"/>
+          <w:sz w:val="24"/>
+        </w:rPr>
+        <w:t>)</w:t>
+      </w:r>
+      <w:r>
+        <w:rPr>
+          <w:rFonts w:asciiTheme="minorHAnsi" w:eastAsia="Times New Roman" w:hAnsiTheme="minorHAnsi" w:cstheme="minorHAnsi"/>
+          <w:sz w:val="24"/>
+        </w:rPr>
+        <w:t xml:space="preserve"> </w:t>
       </w:r>
       <w:r>
         <w:rPr>
@@ -2392,7 +2640,14 @@
           <w:color w:val="auto"/>
           <w:sz w:val="24"/>
         </w:rPr>
-        <w:t xml:space="preserve">) </w:t>
+        <w:t>)</w:t>
+      </w:r>
+      <w:r>
+        <w:rPr>
+          <w:rFonts w:asciiTheme="minorHAnsi" w:eastAsia="Times New Roman" w:hAnsiTheme="minorHAnsi" w:cstheme="minorHAnsi"/>
+          <w:sz w:val="24"/>
+        </w:rPr>
+        <w:t xml:space="preserve"> t</w:t>
       </w:r>
       <w:r>
         <w:rPr>
@@ -2400,7 +2655,7 @@
           <w:color w:val="auto"/>
           <w:sz w:val="24"/>
         </w:rPr>
-        <w:t>to close the key.</w:t>
+        <w:t>o close the key.</w:t>
       </w:r>
     </w:p>
     <w:p>
@@ -2418,16 +2673,28 @@
           <w:sz w:val="24"/>
         </w:rPr>
       </w:pPr>
-      <w:bookmarkStart w:id="0" w:name="_GoBack"/>
-      <w:bookmarkEnd w:id="0"/>
-      <w:r>
-        <w:rPr>
-          <w:rFonts w:asciiTheme="minorHAnsi" w:eastAsia="Times New Roman" w:hAnsiTheme="minorHAnsi" w:cstheme="minorHAnsi"/>
-          <w:sz w:val="24"/>
-        </w:rPr>
-        <w:t xml:space="preserve">Searches the full Users directory for all file </w:t>
-      </w:r>
-      <w:proofErr w:type="spellStart"/>
+      <w:r>
+        <w:rPr>
+          <w:rFonts w:asciiTheme="minorHAnsi" w:eastAsia="Times New Roman" w:hAnsiTheme="minorHAnsi" w:cstheme="minorHAnsi"/>
+          <w:sz w:val="24"/>
+        </w:rPr>
+        <w:t>Searches the full Users directory for all file</w:t>
+      </w:r>
+      <w:r>
+        <w:rPr>
+          <w:rFonts w:asciiTheme="minorHAnsi" w:eastAsia="Times New Roman" w:hAnsiTheme="minorHAnsi" w:cstheme="minorHAnsi"/>
+          <w:sz w:val="24"/>
+        </w:rPr>
+        <w:t>s</w:t>
+      </w:r>
+      <w:r>
+        <w:rPr>
+          <w:rFonts w:asciiTheme="minorHAnsi" w:eastAsia="Times New Roman" w:hAnsiTheme="minorHAnsi" w:cstheme="minorHAnsi"/>
+          <w:sz w:val="24"/>
+        </w:rPr>
+        <w:t xml:space="preserve"> </w:t>
+      </w:r>
+      <w:proofErr w:type="gramStart"/>
       <w:r>
         <w:rPr>
           <w:rFonts w:asciiTheme="minorHAnsi" w:eastAsia="Times New Roman" w:hAnsiTheme="minorHAnsi" w:cstheme="minorHAnsi"/>
@@ -2437,12 +2704,19 @@
       </w:r>
       <w:r>
         <w:rPr>
+          <w:rFonts w:asciiTheme="minorHAnsi" w:eastAsia="Times New Roman" w:hAnsiTheme="minorHAnsi" w:cstheme="minorHAnsi"/>
+          <w:sz w:val="24"/>
+        </w:rPr>
+        <w:t xml:space="preserve"> </w:t>
+      </w:r>
+      <w:r>
+        <w:rPr>
           <w:rFonts w:ascii="Consolas" w:eastAsia="Times New Roman" w:hAnsi="Consolas" w:cstheme="minorHAnsi"/>
           <w:sz w:val="24"/>
         </w:rPr>
         <w:t>.encrypted</w:t>
       </w:r>
-      <w:proofErr w:type="spellEnd"/>
+      <w:proofErr w:type="gramEnd"/>
       <w:r>
         <w:rPr>
           <w:rFonts w:asciiTheme="minorHAnsi" w:eastAsia="Times New Roman" w:hAnsiTheme="minorHAnsi" w:cstheme="minorHAnsi"/>
@@ -2466,21 +2740,13 @@
           <w:sz w:val="24"/>
         </w:rPr>
       </w:pPr>
-      <w:proofErr w:type="spellStart"/>
-      <w:r>
-        <w:rPr>
-          <w:rFonts w:asciiTheme="minorHAnsi" w:eastAsia="Times New Roman" w:hAnsiTheme="minorHAnsi" w:cstheme="minorHAnsi"/>
-          <w:sz w:val="24"/>
-        </w:rPr>
-        <w:t>Foreach</w:t>
-      </w:r>
-      <w:proofErr w:type="spellEnd"/>
-      <w:r>
-        <w:rPr>
-          <w:rFonts w:asciiTheme="minorHAnsi" w:eastAsia="Times New Roman" w:hAnsiTheme="minorHAnsi" w:cstheme="minorHAnsi"/>
-          <w:sz w:val="24"/>
-        </w:rPr>
-        <w:t xml:space="preserve"> file found:</w:t>
+      <w:r>
+        <w:rPr>
+          <w:rFonts w:asciiTheme="minorHAnsi" w:eastAsia="Times New Roman" w:hAnsiTheme="minorHAnsi" w:cstheme="minorHAnsi"/>
+          <w:sz w:val="24"/>
+        </w:rPr>
+        <w:lastRenderedPageBreak/>
+        <w:t>Foreach file found:</w:t>
       </w:r>
     </w:p>
     <w:p>
@@ -2827,12 +3093,72 @@
         </w:rPr>
         <w:t xml:space="preserve"> to create a decrypted version of each file to restore the original file.</w:t>
       </w:r>
+    </w:p>
+    <w:p>
+      <w:pPr>
+        <w:pStyle w:val="ListParagraph"/>
+        <w:numPr>
+          <w:ilvl w:val="2"/>
+          <w:numId w:val="46"/>
+        </w:numPr>
+        <w:spacing w:after="0" w:line="240" w:lineRule="auto"/>
+        <w:ind w:right="40"/>
+        <w:jc w:val="left"/>
+        <w:rPr>
+          <w:rFonts w:asciiTheme="minorHAnsi" w:eastAsia="Times New Roman" w:hAnsiTheme="minorHAnsi" w:cstheme="minorHAnsi"/>
+          <w:sz w:val="24"/>
+        </w:rPr>
+      </w:pPr>
       <w:r>
         <w:rPr>
           <w:rFonts w:asciiTheme="minorHAnsi" w:eastAsia="Times New Roman" w:hAnsiTheme="minorHAnsi" w:cstheme="minorHAnsi"/>
           <w:sz w:val="24"/>
         </w:rPr>
         <w:t xml:space="preserve"> </w:t>
+      </w:r>
+      <w:r>
+        <w:rPr>
+          <w:rFonts w:asciiTheme="minorHAnsi" w:eastAsia="Times New Roman" w:hAnsiTheme="minorHAnsi" w:cstheme="minorHAnsi"/>
+          <w:sz w:val="24"/>
+        </w:rPr>
+        <w:t xml:space="preserve">After successful </w:t>
+      </w:r>
+      <w:r>
+        <w:rPr>
+          <w:rFonts w:asciiTheme="minorHAnsi" w:eastAsia="Times New Roman" w:hAnsiTheme="minorHAnsi" w:cstheme="minorHAnsi"/>
+          <w:sz w:val="24"/>
+        </w:rPr>
+        <w:t>de</w:t>
+      </w:r>
+      <w:r>
+        <w:rPr>
+          <w:rFonts w:asciiTheme="minorHAnsi" w:eastAsia="Times New Roman" w:hAnsiTheme="minorHAnsi" w:cstheme="minorHAnsi"/>
+          <w:sz w:val="24"/>
+        </w:rPr>
+        <w:t xml:space="preserve">cryption, </w:t>
+      </w:r>
+      <w:proofErr w:type="gramStart"/>
+      <w:r>
+        <w:rPr>
+          <w:rFonts w:asciiTheme="minorHAnsi" w:eastAsia="Times New Roman" w:hAnsiTheme="minorHAnsi" w:cstheme="minorHAnsi"/>
+          <w:sz w:val="24"/>
+        </w:rPr>
+        <w:t xml:space="preserve">the </w:t>
+      </w:r>
+      <w:r>
+        <w:rPr>
+          <w:rFonts w:asciiTheme="minorHAnsi" w:eastAsia="Times New Roman" w:hAnsiTheme="minorHAnsi" w:cstheme="minorHAnsi"/>
+          <w:sz w:val="24"/>
+        </w:rPr>
+        <w:t>.encrypted</w:t>
+      </w:r>
+      <w:proofErr w:type="gramEnd"/>
+      <w:r>
+        <w:rPr>
+          <w:rFonts w:asciiTheme="minorHAnsi" w:eastAsia="Times New Roman" w:hAnsiTheme="minorHAnsi" w:cstheme="minorHAnsi"/>
+          <w:sz w:val="24"/>
+        </w:rPr>
+        <w:t xml:space="preserve"> file is deleted.</w:t>
       </w:r>
     </w:p>
     <w:p>
@@ -3171,23 +3497,16 @@
           <w:rFonts w:asciiTheme="minorHAnsi" w:eastAsia="Times New Roman" w:hAnsiTheme="minorHAnsi" w:cstheme="minorHAnsi"/>
           <w:sz w:val="24"/>
         </w:rPr>
-        <w:lastRenderedPageBreak/>
         <w:t>Finally, the program displays a message to the user letting them know that their files have been restored.</w:t>
       </w:r>
     </w:p>
     <w:p>
       <w:pPr>
-        <w:spacing w:after="0" w:line="240" w:lineRule="auto"/>
-        <w:ind w:left="0" w:right="40" w:firstLine="0"/>
-        <w:jc w:val="left"/>
-        <w:rPr>
-          <w:rFonts w:asciiTheme="minorHAnsi" w:eastAsia="Times New Roman" w:hAnsiTheme="minorHAnsi" w:cstheme="minorHAnsi"/>
-          <w:sz w:val="24"/>
-        </w:rPr>
-      </w:pPr>
-    </w:p>
-    <w:p>
-      <w:pPr>
+        <w:pStyle w:val="ListParagraph"/>
+        <w:numPr>
+          <w:ilvl w:val="2"/>
+          <w:numId w:val="46"/>
+        </w:numPr>
         <w:spacing w:after="0" w:line="240" w:lineRule="auto"/>
         <w:ind w:right="40"/>
         <w:jc w:val="left"/>
@@ -3196,30 +3515,196 @@
           <w:sz w:val="24"/>
         </w:rPr>
       </w:pPr>
+      <w:r>
+        <w:rPr>
+          <w:rFonts w:asciiTheme="minorHAnsi" w:eastAsia="Times New Roman" w:hAnsiTheme="minorHAnsi" w:cstheme="minorHAnsi"/>
+          <w:sz w:val="24"/>
+        </w:rPr>
+        <w:t xml:space="preserve">If not </w:t>
+      </w:r>
+      <w:proofErr w:type="gramStart"/>
+      <w:r>
+        <w:rPr>
+          <w:rFonts w:asciiTheme="minorHAnsi" w:eastAsia="Times New Roman" w:hAnsiTheme="minorHAnsi" w:cstheme="minorHAnsi"/>
+          <w:sz w:val="24"/>
+        </w:rPr>
+        <w:t>all of</w:t>
+      </w:r>
+      <w:proofErr w:type="gramEnd"/>
+      <w:r>
+        <w:rPr>
+          <w:rFonts w:asciiTheme="minorHAnsi" w:eastAsia="Times New Roman" w:hAnsiTheme="minorHAnsi" w:cstheme="minorHAnsi"/>
+          <w:sz w:val="24"/>
+        </w:rPr>
+        <w:t xml:space="preserve"> the files decrypted successfully, then the user is presented with this message instructing the user to rerun the program:</w:t>
+      </w:r>
     </w:p>
     <w:p>
       <w:pPr>
         <w:spacing w:after="0" w:line="240" w:lineRule="auto"/>
-        <w:ind w:left="-5" w:right="40"/>
-        <w:rPr>
-          <w:rFonts w:asciiTheme="minorHAnsi" w:eastAsia="Times New Roman" w:hAnsiTheme="minorHAnsi" w:cstheme="minorHAnsi"/>
-          <w:sz w:val="24"/>
-        </w:rPr>
-      </w:pPr>
+        <w:ind w:right="40"/>
+        <w:jc w:val="center"/>
+        <w:rPr>
+          <w:rFonts w:asciiTheme="minorHAnsi" w:eastAsia="Times New Roman" w:hAnsiTheme="minorHAnsi" w:cstheme="minorHAnsi"/>
+          <w:sz w:val="24"/>
+        </w:rPr>
+      </w:pPr>
+      <w:r>
+        <w:rPr>
+          <w:noProof/>
+        </w:rPr>
+        <w:drawing>
+          <wp:inline distT="0" distB="0" distL="0" distR="0" wp14:anchorId="3625E2A1" wp14:editId="0026114D">
+            <wp:extent cx="3632200" cy="1511300"/>
+            <wp:effectExtent l="190500" t="190500" r="196850" b="184150"/>
+            <wp:docPr id="2" name="Picture 2"/>
+            <wp:cNvGraphicFramePr>
+              <a:graphicFrameLocks xmlns:a="http://schemas.openxmlformats.org/drawingml/2006/main" noChangeAspect="1"/>
+            </wp:cNvGraphicFramePr>
+            <a:graphic xmlns:a="http://schemas.openxmlformats.org/drawingml/2006/main">
+              <a:graphicData uri="http://schemas.openxmlformats.org/drawingml/2006/picture">
+                <pic:pic xmlns:pic="http://schemas.openxmlformats.org/drawingml/2006/picture">
+                  <pic:nvPicPr>
+                    <pic:cNvPr id="0" name="Picture 3"/>
+                    <pic:cNvPicPr>
+                      <a:picLocks noChangeAspect="1" noChangeArrowheads="1"/>
+                    </pic:cNvPicPr>
+                  </pic:nvPicPr>
+                  <pic:blipFill>
+                    <a:blip r:embed="rId8">
+                      <a:extLst>
+                        <a:ext uri="{28A0092B-C50C-407E-A947-70E740481C1C}">
+                          <a14:useLocalDpi xmlns:a14="http://schemas.microsoft.com/office/drawing/2010/main" val="0"/>
+                        </a:ext>
+                      </a:extLst>
+                    </a:blip>
+                    <a:srcRect/>
+                    <a:stretch>
+                      <a:fillRect/>
+                    </a:stretch>
+                  </pic:blipFill>
+                  <pic:spPr bwMode="auto">
+                    <a:xfrm>
+                      <a:off x="0" y="0"/>
+                      <a:ext cx="3632200" cy="1511300"/>
+                    </a:xfrm>
+                    <a:prstGeom prst="rect">
+                      <a:avLst/>
+                    </a:prstGeom>
+                    <a:ln>
+                      <a:noFill/>
+                    </a:ln>
+                    <a:effectLst>
+                      <a:outerShdw blurRad="190500" algn="tl" rotWithShape="0">
+                        <a:srgbClr val="000000">
+                          <a:alpha val="70000"/>
+                        </a:srgbClr>
+                      </a:outerShdw>
+                    </a:effectLst>
+                  </pic:spPr>
+                </pic:pic>
+              </a:graphicData>
+            </a:graphic>
+          </wp:inline>
+        </w:drawing>
+      </w:r>
     </w:p>
     <w:p>
       <w:pPr>
+        <w:pStyle w:val="ListParagraph"/>
+        <w:numPr>
+          <w:ilvl w:val="2"/>
+          <w:numId w:val="46"/>
+        </w:numPr>
         <w:spacing w:after="0" w:line="240" w:lineRule="auto"/>
-        <w:ind w:left="-5" w:right="40"/>
-        <w:rPr>
-          <w:rFonts w:asciiTheme="minorHAnsi" w:eastAsia="Times New Roman" w:hAnsiTheme="minorHAnsi" w:cstheme="minorHAnsi"/>
-          <w:sz w:val="24"/>
-        </w:rPr>
-      </w:pPr>
+        <w:ind w:right="40"/>
+        <w:jc w:val="left"/>
+        <w:rPr>
+          <w:rFonts w:asciiTheme="minorHAnsi" w:eastAsia="Times New Roman" w:hAnsiTheme="minorHAnsi" w:cstheme="minorHAnsi"/>
+          <w:sz w:val="24"/>
+        </w:rPr>
+      </w:pPr>
+      <w:r>
+        <w:rPr>
+          <w:rFonts w:asciiTheme="minorHAnsi" w:eastAsia="Times New Roman" w:hAnsiTheme="minorHAnsi" w:cstheme="minorHAnsi"/>
+          <w:sz w:val="24"/>
+        </w:rPr>
+        <w:t>If all files are decrypted successfully, then the user is presented with this message:</w:t>
+      </w:r>
+    </w:p>
+    <w:p>
+      <w:pPr>
+        <w:spacing w:after="0" w:line="240" w:lineRule="auto"/>
+        <w:ind w:right="40"/>
+        <w:jc w:val="center"/>
+        <w:rPr>
+          <w:rFonts w:asciiTheme="minorHAnsi" w:eastAsia="Times New Roman" w:hAnsiTheme="minorHAnsi" w:cstheme="minorHAnsi"/>
+          <w:sz w:val="24"/>
+        </w:rPr>
+      </w:pPr>
+      <w:r>
+        <w:rPr>
+          <w:noProof/>
+        </w:rPr>
+        <w:drawing>
+          <wp:inline distT="0" distB="0" distL="0" distR="0" wp14:anchorId="66975DCC" wp14:editId="23723DB5">
+            <wp:extent cx="2146300" cy="1263650"/>
+            <wp:effectExtent l="190500" t="190500" r="196850" b="184150"/>
+            <wp:docPr id="3" name="Picture 3"/>
+            <wp:cNvGraphicFramePr>
+              <a:graphicFrameLocks xmlns:a="http://schemas.openxmlformats.org/drawingml/2006/main" noChangeAspect="1"/>
+            </wp:cNvGraphicFramePr>
+            <a:graphic xmlns:a="http://schemas.openxmlformats.org/drawingml/2006/main">
+              <a:graphicData uri="http://schemas.openxmlformats.org/drawingml/2006/picture">
+                <pic:pic xmlns:pic="http://schemas.openxmlformats.org/drawingml/2006/picture">
+                  <pic:nvPicPr>
+                    <pic:cNvPr id="0" name="Picture 5"/>
+                    <pic:cNvPicPr>
+                      <a:picLocks noChangeAspect="1" noChangeArrowheads="1"/>
+                    </pic:cNvPicPr>
+                  </pic:nvPicPr>
+                  <pic:blipFill>
+                    <a:blip r:embed="rId9">
+                      <a:extLst>
+                        <a:ext uri="{28A0092B-C50C-407E-A947-70E740481C1C}">
+                          <a14:useLocalDpi xmlns:a14="http://schemas.microsoft.com/office/drawing/2010/main" val="0"/>
+                        </a:ext>
+                      </a:extLst>
+                    </a:blip>
+                    <a:srcRect/>
+                    <a:stretch>
+                      <a:fillRect/>
+                    </a:stretch>
+                  </pic:blipFill>
+                  <pic:spPr bwMode="auto">
+                    <a:xfrm>
+                      <a:off x="0" y="0"/>
+                      <a:ext cx="2146300" cy="1263650"/>
+                    </a:xfrm>
+                    <a:prstGeom prst="rect">
+                      <a:avLst/>
+                    </a:prstGeom>
+                    <a:ln>
+                      <a:noFill/>
+                    </a:ln>
+                    <a:effectLst>
+                      <a:outerShdw blurRad="190500" algn="tl" rotWithShape="0">
+                        <a:srgbClr val="000000">
+                          <a:alpha val="70000"/>
+                        </a:srgbClr>
+                      </a:outerShdw>
+                    </a:effectLst>
+                  </pic:spPr>
+                </pic:pic>
+              </a:graphicData>
+            </a:graphic>
+          </wp:inline>
+        </w:drawing>
+      </w:r>
     </w:p>
     <w:sectPr>
-      <w:headerReference w:type="default" r:id="rId8"/>
-      <w:footerReference w:type="default" r:id="rId9"/>
+      <w:headerReference w:type="default" r:id="rId10"/>
+      <w:footerReference w:type="default" r:id="rId11"/>
       <w:pgSz w:w="12240" w:h="15840"/>
       <w:pgMar w:top="720" w:right="720" w:bottom="720" w:left="720" w:header="720" w:footer="720" w:gutter="0"/>
       <w:cols w:space="720"/>
@@ -3230,7 +3715,7 @@
 </file>
 
 <file path=word/endnotes.xml><?xml version="1.0" encoding="utf-8"?>
-<w:endnotes xmlns:wpc="http://schemas.microsoft.com/office/word/2010/wordprocessingCanvas" xmlns:mo="http://schemas.microsoft.com/office/mac/office/2008/main" xmlns:mc="http://schemas.openxmlformats.org/markup-compatibility/2006" xmlns:mv="urn:schemas-microsoft-com:mac:vml" xmlns:o="urn:schemas-microsoft-com:office:office" xmlns:r="http://schemas.openxmlformats.org/officeDocument/2006/relationships" xmlns:m="http://schemas.openxmlformats.org/officeDocument/2006/math" xmlns:v="urn:schemas-microsoft-com:vml" xmlns:wp14="http://schemas.microsoft.com/office/word/2010/wordprocessingDrawing" xmlns:wp="http://schemas.openxmlformats.org/drawingml/2006/wordprocessingDrawing" xmlns:w10="urn:schemas-microsoft-com:office:word" xmlns:w="http://schemas.openxmlformats.org/wordprocessingml/2006/main" xmlns:w14="http://schemas.microsoft.com/office/word/2010/wordml" xmlns:wpg="http://schemas.microsoft.com/office/word/2010/wordprocessingGroup" xmlns:wpi="http://schemas.microsoft.com/office/word/2010/wordprocessingInk" xmlns:wne="http://schemas.microsoft.com/office/word/2006/wordml" xmlns:wps="http://schemas.microsoft.com/office/word/2010/wordprocessingShape" mc:Ignorable="w14 wp14">
+<w:endnotes xmlns:wpc="http://schemas.microsoft.com/office/word/2010/wordprocessingCanvas" xmlns:cx="http://schemas.microsoft.com/office/drawing/2014/chartex" xmlns:cx1="http://schemas.microsoft.com/office/drawing/2015/9/8/chartex" xmlns:cx2="http://schemas.microsoft.com/office/drawing/2015/10/21/chartex" xmlns:cx3="http://schemas.microsoft.com/office/drawing/2016/5/9/chartex" xmlns:cx4="http://schemas.microsoft.com/office/drawing/2016/5/10/chartex" xmlns:cx5="http://schemas.microsoft.com/office/drawing/2016/5/11/chartex" xmlns:cx6="http://schemas.microsoft.com/office/drawing/2016/5/12/chartex" xmlns:cx7="http://schemas.microsoft.com/office/drawing/2016/5/13/chartex" xmlns:cx8="http://schemas.microsoft.com/office/drawing/2016/5/14/chartex" xmlns:mc="http://schemas.openxmlformats.org/markup-compatibility/2006" xmlns:aink="http://schemas.microsoft.com/office/drawing/2016/ink" xmlns:am3d="http://schemas.microsoft.com/office/drawing/2017/model3d" xmlns:o="urn:schemas-microsoft-com:office:office" xmlns:r="http://schemas.openxmlformats.org/officeDocument/2006/relationships" xmlns:m="http://schemas.openxmlformats.org/officeDocument/2006/math" xmlns:v="urn:schemas-microsoft-com:vml" xmlns:wp14="http://schemas.microsoft.com/office/word/2010/wordprocessingDrawing" xmlns:wp="http://schemas.openxmlformats.org/drawingml/2006/wordprocessingDrawing" xmlns:w10="urn:schemas-microsoft-com:office:word" xmlns:w="http://schemas.openxmlformats.org/wordprocessingml/2006/main" xmlns:w14="http://schemas.microsoft.com/office/word/2010/wordml" xmlns:w15="http://schemas.microsoft.com/office/word/2012/wordml" xmlns:w16cid="http://schemas.microsoft.com/office/word/2016/wordml/cid" xmlns:w16se="http://schemas.microsoft.com/office/word/2015/wordml/symex" xmlns:wpg="http://schemas.microsoft.com/office/word/2010/wordprocessingGroup" xmlns:wpi="http://schemas.microsoft.com/office/word/2010/wordprocessingInk" xmlns:wne="http://schemas.microsoft.com/office/word/2006/wordml" xmlns:wps="http://schemas.microsoft.com/office/word/2010/wordprocessingShape" mc:Ignorable="w14 w15 w16se w16cid wp14">
   <w:endnote w:type="separator" w:id="-1">
     <w:p>
       <w:pPr>
@@ -3255,7 +3740,7 @@
 </file>
 
 <file path=word/footer1.xml><?xml version="1.0" encoding="utf-8"?>
-<w:ftr xmlns:wpc="http://schemas.microsoft.com/office/word/2010/wordprocessingCanvas" xmlns:mo="http://schemas.microsoft.com/office/mac/office/2008/main" xmlns:mc="http://schemas.openxmlformats.org/markup-compatibility/2006" xmlns:mv="urn:schemas-microsoft-com:mac:vml" xmlns:o="urn:schemas-microsoft-com:office:office" xmlns:r="http://schemas.openxmlformats.org/officeDocument/2006/relationships" xmlns:m="http://schemas.openxmlformats.org/officeDocument/2006/math" xmlns:v="urn:schemas-microsoft-com:vml" xmlns:wp14="http://schemas.microsoft.com/office/word/2010/wordprocessingDrawing" xmlns:wp="http://schemas.openxmlformats.org/drawingml/2006/wordprocessingDrawing" xmlns:w10="urn:schemas-microsoft-com:office:word" xmlns:w="http://schemas.openxmlformats.org/wordprocessingml/2006/main" xmlns:w14="http://schemas.microsoft.com/office/word/2010/wordml" xmlns:wpg="http://schemas.microsoft.com/office/word/2010/wordprocessingGroup" xmlns:wpi="http://schemas.microsoft.com/office/word/2010/wordprocessingInk" xmlns:wne="http://schemas.microsoft.com/office/word/2006/wordml" xmlns:wps="http://schemas.microsoft.com/office/word/2010/wordprocessingShape" mc:Ignorable="w14 wp14">
+<w:ftr xmlns:wpc="http://schemas.microsoft.com/office/word/2010/wordprocessingCanvas" xmlns:cx="http://schemas.microsoft.com/office/drawing/2014/chartex" xmlns:cx1="http://schemas.microsoft.com/office/drawing/2015/9/8/chartex" xmlns:cx2="http://schemas.microsoft.com/office/drawing/2015/10/21/chartex" xmlns:cx3="http://schemas.microsoft.com/office/drawing/2016/5/9/chartex" xmlns:cx4="http://schemas.microsoft.com/office/drawing/2016/5/10/chartex" xmlns:cx5="http://schemas.microsoft.com/office/drawing/2016/5/11/chartex" xmlns:cx6="http://schemas.microsoft.com/office/drawing/2016/5/12/chartex" xmlns:cx7="http://schemas.microsoft.com/office/drawing/2016/5/13/chartex" xmlns:cx8="http://schemas.microsoft.com/office/drawing/2016/5/14/chartex" xmlns:mc="http://schemas.openxmlformats.org/markup-compatibility/2006" xmlns:aink="http://schemas.microsoft.com/office/drawing/2016/ink" xmlns:am3d="http://schemas.microsoft.com/office/drawing/2017/model3d" xmlns:o="urn:schemas-microsoft-com:office:office" xmlns:r="http://schemas.openxmlformats.org/officeDocument/2006/relationships" xmlns:m="http://schemas.openxmlformats.org/officeDocument/2006/math" xmlns:v="urn:schemas-microsoft-com:vml" xmlns:wp14="http://schemas.microsoft.com/office/word/2010/wordprocessingDrawing" xmlns:wp="http://schemas.openxmlformats.org/drawingml/2006/wordprocessingDrawing" xmlns:w10="urn:schemas-microsoft-com:office:word" xmlns:w="http://schemas.openxmlformats.org/wordprocessingml/2006/main" xmlns:w14="http://schemas.microsoft.com/office/word/2010/wordml" xmlns:w15="http://schemas.microsoft.com/office/word/2012/wordml" xmlns:w16cid="http://schemas.microsoft.com/office/word/2016/wordml/cid" xmlns:w16se="http://schemas.microsoft.com/office/word/2015/wordml/symex" xmlns:wpg="http://schemas.microsoft.com/office/word/2010/wordprocessingGroup" xmlns:wpi="http://schemas.microsoft.com/office/word/2010/wordprocessingInk" xmlns:wne="http://schemas.microsoft.com/office/word/2006/wordml" xmlns:wps="http://schemas.microsoft.com/office/word/2010/wordprocessingShape" mc:Ignorable="w14 w15 w16se w16cid wp14">
   <w:sdt>
     <w:sdtPr>
       <w:id w:val="2098676791"/>
@@ -3308,7 +3793,7 @@
 </file>
 
 <file path=word/footnotes.xml><?xml version="1.0" encoding="utf-8"?>
-<w:footnotes xmlns:wpc="http://schemas.microsoft.com/office/word/2010/wordprocessingCanvas" xmlns:mo="http://schemas.microsoft.com/office/mac/office/2008/main" xmlns:mc="http://schemas.openxmlformats.org/markup-compatibility/2006" xmlns:mv="urn:schemas-microsoft-com:mac:vml" xmlns:o="urn:schemas-microsoft-com:office:office" xmlns:r="http://schemas.openxmlformats.org/officeDocument/2006/relationships" xmlns:m="http://schemas.openxmlformats.org/officeDocument/2006/math" xmlns:v="urn:schemas-microsoft-com:vml" xmlns:wp14="http://schemas.microsoft.com/office/word/2010/wordprocessingDrawing" xmlns:wp="http://schemas.openxmlformats.org/drawingml/2006/wordprocessingDrawing" xmlns:w10="urn:schemas-microsoft-com:office:word" xmlns:w="http://schemas.openxmlformats.org/wordprocessingml/2006/main" xmlns:w14="http://schemas.microsoft.com/office/word/2010/wordml" xmlns:wpg="http://schemas.microsoft.com/office/word/2010/wordprocessingGroup" xmlns:wpi="http://schemas.microsoft.com/office/word/2010/wordprocessingInk" xmlns:wne="http://schemas.microsoft.com/office/word/2006/wordml" xmlns:wps="http://schemas.microsoft.com/office/word/2010/wordprocessingShape" mc:Ignorable="w14 wp14">
+<w:footnotes xmlns:wpc="http://schemas.microsoft.com/office/word/2010/wordprocessingCanvas" xmlns:cx="http://schemas.microsoft.com/office/drawing/2014/chartex" xmlns:cx1="http://schemas.microsoft.com/office/drawing/2015/9/8/chartex" xmlns:cx2="http://schemas.microsoft.com/office/drawing/2015/10/21/chartex" xmlns:cx3="http://schemas.microsoft.com/office/drawing/2016/5/9/chartex" xmlns:cx4="http://schemas.microsoft.com/office/drawing/2016/5/10/chartex" xmlns:cx5="http://schemas.microsoft.com/office/drawing/2016/5/11/chartex" xmlns:cx6="http://schemas.microsoft.com/office/drawing/2016/5/12/chartex" xmlns:cx7="http://schemas.microsoft.com/office/drawing/2016/5/13/chartex" xmlns:cx8="http://schemas.microsoft.com/office/drawing/2016/5/14/chartex" xmlns:mc="http://schemas.openxmlformats.org/markup-compatibility/2006" xmlns:aink="http://schemas.microsoft.com/office/drawing/2016/ink" xmlns:am3d="http://schemas.microsoft.com/office/drawing/2017/model3d" xmlns:o="urn:schemas-microsoft-com:office:office" xmlns:r="http://schemas.openxmlformats.org/officeDocument/2006/relationships" xmlns:m="http://schemas.openxmlformats.org/officeDocument/2006/math" xmlns:v="urn:schemas-microsoft-com:vml" xmlns:wp14="http://schemas.microsoft.com/office/word/2010/wordprocessingDrawing" xmlns:wp="http://schemas.openxmlformats.org/drawingml/2006/wordprocessingDrawing" xmlns:w10="urn:schemas-microsoft-com:office:word" xmlns:w="http://schemas.openxmlformats.org/wordprocessingml/2006/main" xmlns:w14="http://schemas.microsoft.com/office/word/2010/wordml" xmlns:w15="http://schemas.microsoft.com/office/word/2012/wordml" xmlns:w16cid="http://schemas.microsoft.com/office/word/2016/wordml/cid" xmlns:w16se="http://schemas.microsoft.com/office/word/2015/wordml/symex" xmlns:wpg="http://schemas.microsoft.com/office/word/2010/wordprocessingGroup" xmlns:wpi="http://schemas.microsoft.com/office/word/2010/wordprocessingInk" xmlns:wne="http://schemas.microsoft.com/office/word/2006/wordml" xmlns:wps="http://schemas.microsoft.com/office/word/2010/wordprocessingShape" mc:Ignorable="w14 w15 w16se w16cid wp14">
   <w:footnote w:type="separator" w:id="-1">
     <w:p>
       <w:pPr>
@@ -3333,7 +3818,7 @@
 </file>
 
 <file path=word/header1.xml><?xml version="1.0" encoding="utf-8"?>
-<w:hdr xmlns:wpc="http://schemas.microsoft.com/office/word/2010/wordprocessingCanvas" xmlns:mo="http://schemas.microsoft.com/office/mac/office/2008/main" xmlns:mc="http://schemas.openxmlformats.org/markup-compatibility/2006" xmlns:mv="urn:schemas-microsoft-com:mac:vml" xmlns:o="urn:schemas-microsoft-com:office:office" xmlns:r="http://schemas.openxmlformats.org/officeDocument/2006/relationships" xmlns:m="http://schemas.openxmlformats.org/officeDocument/2006/math" xmlns:v="urn:schemas-microsoft-com:vml" xmlns:wp14="http://schemas.microsoft.com/office/word/2010/wordprocessingDrawing" xmlns:wp="http://schemas.openxmlformats.org/drawingml/2006/wordprocessingDrawing" xmlns:w10="urn:schemas-microsoft-com:office:word" xmlns:w="http://schemas.openxmlformats.org/wordprocessingml/2006/main" xmlns:w14="http://schemas.microsoft.com/office/word/2010/wordml" xmlns:wpg="http://schemas.microsoft.com/office/word/2010/wordprocessingGroup" xmlns:wpi="http://schemas.microsoft.com/office/word/2010/wordprocessingInk" xmlns:wne="http://schemas.microsoft.com/office/word/2006/wordml" xmlns:wps="http://schemas.microsoft.com/office/word/2010/wordprocessingShape" mc:Ignorable="w14 wp14">
+<w:hdr xmlns:wpc="http://schemas.microsoft.com/office/word/2010/wordprocessingCanvas" xmlns:cx="http://schemas.microsoft.com/office/drawing/2014/chartex" xmlns:cx1="http://schemas.microsoft.com/office/drawing/2015/9/8/chartex" xmlns:cx2="http://schemas.microsoft.com/office/drawing/2015/10/21/chartex" xmlns:cx3="http://schemas.microsoft.com/office/drawing/2016/5/9/chartex" xmlns:cx4="http://schemas.microsoft.com/office/drawing/2016/5/10/chartex" xmlns:cx5="http://schemas.microsoft.com/office/drawing/2016/5/11/chartex" xmlns:cx6="http://schemas.microsoft.com/office/drawing/2016/5/12/chartex" xmlns:cx7="http://schemas.microsoft.com/office/drawing/2016/5/13/chartex" xmlns:cx8="http://schemas.microsoft.com/office/drawing/2016/5/14/chartex" xmlns:mc="http://schemas.openxmlformats.org/markup-compatibility/2006" xmlns:aink="http://schemas.microsoft.com/office/drawing/2016/ink" xmlns:am3d="http://schemas.microsoft.com/office/drawing/2017/model3d" xmlns:o="urn:schemas-microsoft-com:office:office" xmlns:r="http://schemas.openxmlformats.org/officeDocument/2006/relationships" xmlns:m="http://schemas.openxmlformats.org/officeDocument/2006/math" xmlns:v="urn:schemas-microsoft-com:vml" xmlns:wp14="http://schemas.microsoft.com/office/word/2010/wordprocessingDrawing" xmlns:wp="http://schemas.openxmlformats.org/drawingml/2006/wordprocessingDrawing" xmlns:w10="urn:schemas-microsoft-com:office:word" xmlns:w="http://schemas.openxmlformats.org/wordprocessingml/2006/main" xmlns:w14="http://schemas.microsoft.com/office/word/2010/wordml" xmlns:w15="http://schemas.microsoft.com/office/word/2012/wordml" xmlns:w16cid="http://schemas.microsoft.com/office/word/2016/wordml/cid" xmlns:w16se="http://schemas.microsoft.com/office/word/2015/wordml/symex" xmlns:wpg="http://schemas.microsoft.com/office/word/2010/wordprocessingGroup" xmlns:wpi="http://schemas.microsoft.com/office/word/2010/wordprocessingInk" xmlns:wne="http://schemas.microsoft.com/office/word/2006/wordml" xmlns:wps="http://schemas.microsoft.com/office/word/2010/wordprocessingShape" mc:Ignorable="w14 w15 w16se w16cid wp14">
   <w:tbl>
     <w:tblPr>
       <w:tblStyle w:val="TableGrid"/>
@@ -3459,8 +3944,8 @@
 </file>
 
 <file path=word/numbering.xml><?xml version="1.0" encoding="utf-8"?>
-<w:numbering xmlns:wpc="http://schemas.microsoft.com/office/word/2010/wordprocessingCanvas" xmlns:mo="http://schemas.microsoft.com/office/mac/office/2008/main" xmlns:mc="http://schemas.openxmlformats.org/markup-compatibility/2006" xmlns:mv="urn:schemas-microsoft-com:mac:vml" xmlns:o="urn:schemas-microsoft-com:office:office" xmlns:r="http://schemas.openxmlformats.org/officeDocument/2006/relationships" xmlns:m="http://schemas.openxmlformats.org/officeDocument/2006/math" xmlns:v="urn:schemas-microsoft-com:vml" xmlns:wp14="http://schemas.microsoft.com/office/word/2010/wordprocessingDrawing" xmlns:wp="http://schemas.openxmlformats.org/drawingml/2006/wordprocessingDrawing" xmlns:w10="urn:schemas-microsoft-com:office:word" xmlns:w="http://schemas.openxmlformats.org/wordprocessingml/2006/main" xmlns:w14="http://schemas.microsoft.com/office/word/2010/wordml" xmlns:wpg="http://schemas.microsoft.com/office/word/2010/wordprocessingGroup" xmlns:wpi="http://schemas.microsoft.com/office/word/2010/wordprocessingInk" xmlns:wne="http://schemas.microsoft.com/office/word/2006/wordml" xmlns:wps="http://schemas.microsoft.com/office/word/2010/wordprocessingShape" mc:Ignorable="w14 wp14">
-  <w:abstractNum w:abstractNumId="0">
+<w:numbering xmlns:wpc="http://schemas.microsoft.com/office/word/2010/wordprocessingCanvas" xmlns:cx="http://schemas.microsoft.com/office/drawing/2014/chartex" xmlns:cx1="http://schemas.microsoft.com/office/drawing/2015/9/8/chartex" xmlns:cx2="http://schemas.microsoft.com/office/drawing/2015/10/21/chartex" xmlns:cx3="http://schemas.microsoft.com/office/drawing/2016/5/9/chartex" xmlns:cx4="http://schemas.microsoft.com/office/drawing/2016/5/10/chartex" xmlns:cx5="http://schemas.microsoft.com/office/drawing/2016/5/11/chartex" xmlns:cx6="http://schemas.microsoft.com/office/drawing/2016/5/12/chartex" xmlns:cx7="http://schemas.microsoft.com/office/drawing/2016/5/13/chartex" xmlns:cx8="http://schemas.microsoft.com/office/drawing/2016/5/14/chartex" xmlns:mc="http://schemas.openxmlformats.org/markup-compatibility/2006" xmlns:aink="http://schemas.microsoft.com/office/drawing/2016/ink" xmlns:am3d="http://schemas.microsoft.com/office/drawing/2017/model3d" xmlns:o="urn:schemas-microsoft-com:office:office" xmlns:r="http://schemas.openxmlformats.org/officeDocument/2006/relationships" xmlns:m="http://schemas.openxmlformats.org/officeDocument/2006/math" xmlns:v="urn:schemas-microsoft-com:vml" xmlns:wp14="http://schemas.microsoft.com/office/word/2010/wordprocessingDrawing" xmlns:wp="http://schemas.openxmlformats.org/drawingml/2006/wordprocessingDrawing" xmlns:w10="urn:schemas-microsoft-com:office:word" xmlns:w="http://schemas.openxmlformats.org/wordprocessingml/2006/main" xmlns:w14="http://schemas.microsoft.com/office/word/2010/wordml" xmlns:w15="http://schemas.microsoft.com/office/word/2012/wordml" xmlns:w16cid="http://schemas.microsoft.com/office/word/2016/wordml/cid" xmlns:w16se="http://schemas.microsoft.com/office/word/2015/wordml/symex" xmlns:wpg="http://schemas.microsoft.com/office/word/2010/wordprocessingGroup" xmlns:wpi="http://schemas.microsoft.com/office/word/2010/wordprocessingInk" xmlns:wne="http://schemas.microsoft.com/office/word/2006/wordml" xmlns:wps="http://schemas.microsoft.com/office/word/2010/wordprocessingShape" mc:Ignorable="w14 w15 w16se w16cid wp14">
+  <w:abstractNum w:abstractNumId="0" w15:restartNumberingAfterBreak="0">
     <w:nsid w:val="00CD6F7F"/>
     <w:multiLevelType w:val="hybridMultilevel"/>
     <w:tmpl w:val="55A4C8C6"/>
@@ -3549,7 +4034,7 @@
       </w:pPr>
     </w:lvl>
   </w:abstractNum>
-  <w:abstractNum w:abstractNumId="1">
+  <w:abstractNum w:abstractNumId="1" w15:restartNumberingAfterBreak="0">
     <w:nsid w:val="03C95F1C"/>
     <w:multiLevelType w:val="hybridMultilevel"/>
     <w:tmpl w:val="FE268FEC"/>
@@ -3761,7 +4246,7 @@
       </w:rPr>
     </w:lvl>
   </w:abstractNum>
-  <w:abstractNum w:abstractNumId="2">
+  <w:abstractNum w:abstractNumId="2" w15:restartNumberingAfterBreak="0">
     <w:nsid w:val="04B3016E"/>
     <w:multiLevelType w:val="hybridMultilevel"/>
     <w:tmpl w:val="086EDE0C"/>
@@ -3874,7 +4359,7 @@
       </w:rPr>
     </w:lvl>
   </w:abstractNum>
-  <w:abstractNum w:abstractNumId="3">
+  <w:abstractNum w:abstractNumId="3" w15:restartNumberingAfterBreak="0">
     <w:nsid w:val="06F50D61"/>
     <w:multiLevelType w:val="hybridMultilevel"/>
     <w:tmpl w:val="40AA4EAE"/>
@@ -3987,7 +4472,7 @@
       </w:rPr>
     </w:lvl>
   </w:abstractNum>
-  <w:abstractNum w:abstractNumId="4">
+  <w:abstractNum w:abstractNumId="4" w15:restartNumberingAfterBreak="0">
     <w:nsid w:val="095D5F62"/>
     <w:multiLevelType w:val="hybridMultilevel"/>
     <w:tmpl w:val="F99ED772"/>
@@ -4100,7 +4585,7 @@
       </w:rPr>
     </w:lvl>
   </w:abstractNum>
-  <w:abstractNum w:abstractNumId="5">
+  <w:abstractNum w:abstractNumId="5" w15:restartNumberingAfterBreak="0">
     <w:nsid w:val="0CC1039C"/>
     <w:multiLevelType w:val="hybridMultilevel"/>
     <w:tmpl w:val="66403E26"/>
@@ -4312,7 +4797,7 @@
       </w:rPr>
     </w:lvl>
   </w:abstractNum>
-  <w:abstractNum w:abstractNumId="6">
+  <w:abstractNum w:abstractNumId="6" w15:restartNumberingAfterBreak="0">
     <w:nsid w:val="0F2951EA"/>
     <w:multiLevelType w:val="hybridMultilevel"/>
     <w:tmpl w:val="67C8008A"/>
@@ -4398,7 +4883,7 @@
       </w:pPr>
     </w:lvl>
   </w:abstractNum>
-  <w:abstractNum w:abstractNumId="7">
+  <w:abstractNum w:abstractNumId="7" w15:restartNumberingAfterBreak="0">
     <w:nsid w:val="11A941F6"/>
     <w:multiLevelType w:val="hybridMultilevel"/>
     <w:tmpl w:val="98E411A0"/>
@@ -4484,7 +4969,7 @@
       </w:pPr>
     </w:lvl>
   </w:abstractNum>
-  <w:abstractNum w:abstractNumId="8">
+  <w:abstractNum w:abstractNumId="8" w15:restartNumberingAfterBreak="0">
     <w:nsid w:val="1411170C"/>
     <w:multiLevelType w:val="hybridMultilevel"/>
     <w:tmpl w:val="C0F2830E"/>
@@ -4573,7 +5058,7 @@
       </w:pPr>
     </w:lvl>
   </w:abstractNum>
-  <w:abstractNum w:abstractNumId="9">
+  <w:abstractNum w:abstractNumId="9" w15:restartNumberingAfterBreak="0">
     <w:nsid w:val="15CA23AC"/>
     <w:multiLevelType w:val="hybridMultilevel"/>
     <w:tmpl w:val="C36CC344"/>
@@ -4686,7 +5171,7 @@
       </w:rPr>
     </w:lvl>
   </w:abstractNum>
-  <w:abstractNum w:abstractNumId="10">
+  <w:abstractNum w:abstractNumId="10" w15:restartNumberingAfterBreak="0">
     <w:nsid w:val="1C202A3E"/>
     <w:multiLevelType w:val="hybridMultilevel"/>
     <w:tmpl w:val="8F74CD54"/>
@@ -4898,7 +5383,7 @@
       </w:rPr>
     </w:lvl>
   </w:abstractNum>
-  <w:abstractNum w:abstractNumId="11">
+  <w:abstractNum w:abstractNumId="11" w15:restartNumberingAfterBreak="0">
     <w:nsid w:val="1FA403CA"/>
     <w:multiLevelType w:val="hybridMultilevel"/>
     <w:tmpl w:val="1414CC10"/>
@@ -4987,7 +5472,7 @@
       </w:pPr>
     </w:lvl>
   </w:abstractNum>
-  <w:abstractNum w:abstractNumId="12">
+  <w:abstractNum w:abstractNumId="12" w15:restartNumberingAfterBreak="0">
     <w:nsid w:val="2727309C"/>
     <w:multiLevelType w:val="hybridMultilevel"/>
     <w:tmpl w:val="B6E29576"/>
@@ -5076,7 +5561,7 @@
       </w:pPr>
     </w:lvl>
   </w:abstractNum>
-  <w:abstractNum w:abstractNumId="13">
+  <w:abstractNum w:abstractNumId="13" w15:restartNumberingAfterBreak="0">
     <w:nsid w:val="283B1617"/>
     <w:multiLevelType w:val="hybridMultilevel"/>
     <w:tmpl w:val="649E8E14"/>
@@ -5189,7 +5674,7 @@
       </w:rPr>
     </w:lvl>
   </w:abstractNum>
-  <w:abstractNum w:abstractNumId="14">
+  <w:abstractNum w:abstractNumId="14" w15:restartNumberingAfterBreak="0">
     <w:nsid w:val="28F62FD4"/>
     <w:multiLevelType w:val="hybridMultilevel"/>
     <w:tmpl w:val="1C703CE6"/>
@@ -5275,7 +5760,7 @@
       </w:pPr>
     </w:lvl>
   </w:abstractNum>
-  <w:abstractNum w:abstractNumId="15">
+  <w:abstractNum w:abstractNumId="15" w15:restartNumberingAfterBreak="0">
     <w:nsid w:val="2E8F695A"/>
     <w:multiLevelType w:val="hybridMultilevel"/>
     <w:tmpl w:val="CD329C0E"/>
@@ -5364,7 +5849,7 @@
       </w:pPr>
     </w:lvl>
   </w:abstractNum>
-  <w:abstractNum w:abstractNumId="16">
+  <w:abstractNum w:abstractNumId="16" w15:restartNumberingAfterBreak="0">
     <w:nsid w:val="2ECB6EE2"/>
     <w:multiLevelType w:val="hybridMultilevel"/>
     <w:tmpl w:val="6A9E9184"/>
@@ -5453,7 +5938,7 @@
       </w:pPr>
     </w:lvl>
   </w:abstractNum>
-  <w:abstractNum w:abstractNumId="17">
+  <w:abstractNum w:abstractNumId="17" w15:restartNumberingAfterBreak="0">
     <w:nsid w:val="30A145FD"/>
     <w:multiLevelType w:val="hybridMultilevel"/>
     <w:tmpl w:val="394C9D40"/>
@@ -5542,7 +6027,7 @@
       </w:pPr>
     </w:lvl>
   </w:abstractNum>
-  <w:abstractNum w:abstractNumId="18">
+  <w:abstractNum w:abstractNumId="18" w15:restartNumberingAfterBreak="0">
     <w:nsid w:val="33FB60CD"/>
     <w:multiLevelType w:val="hybridMultilevel"/>
     <w:tmpl w:val="62EA499C"/>
@@ -5631,7 +6116,7 @@
       </w:pPr>
     </w:lvl>
   </w:abstractNum>
-  <w:abstractNum w:abstractNumId="19">
+  <w:abstractNum w:abstractNumId="19" w15:restartNumberingAfterBreak="0">
     <w:nsid w:val="3EC82D67"/>
     <w:multiLevelType w:val="hybridMultilevel"/>
     <w:tmpl w:val="98E063CC"/>
@@ -5720,7 +6205,7 @@
       </w:pPr>
     </w:lvl>
   </w:abstractNum>
-  <w:abstractNum w:abstractNumId="20">
+  <w:abstractNum w:abstractNumId="20" w15:restartNumberingAfterBreak="0">
     <w:nsid w:val="434F703E"/>
     <w:multiLevelType w:val="hybridMultilevel"/>
     <w:tmpl w:val="B85C4C2A"/>
@@ -5811,7 +6296,7 @@
       </w:pPr>
     </w:lvl>
   </w:abstractNum>
-  <w:abstractNum w:abstractNumId="21">
+  <w:abstractNum w:abstractNumId="21" w15:restartNumberingAfterBreak="0">
     <w:nsid w:val="45ED6177"/>
     <w:multiLevelType w:val="hybridMultilevel"/>
     <w:tmpl w:val="A3EE52C0"/>
@@ -6023,7 +6508,7 @@
       </w:rPr>
     </w:lvl>
   </w:abstractNum>
-  <w:abstractNum w:abstractNumId="22">
+  <w:abstractNum w:abstractNumId="22" w15:restartNumberingAfterBreak="0">
     <w:nsid w:val="4C703CE5"/>
     <w:multiLevelType w:val="hybridMultilevel"/>
     <w:tmpl w:val="29948254"/>
@@ -6135,7 +6620,7 @@
       </w:rPr>
     </w:lvl>
   </w:abstractNum>
-  <w:abstractNum w:abstractNumId="23">
+  <w:abstractNum w:abstractNumId="23" w15:restartNumberingAfterBreak="0">
     <w:nsid w:val="4F3868B9"/>
     <w:multiLevelType w:val="hybridMultilevel"/>
     <w:tmpl w:val="9C2CB434"/>
@@ -6221,7 +6706,7 @@
       </w:pPr>
     </w:lvl>
   </w:abstractNum>
-  <w:abstractNum w:abstractNumId="24">
+  <w:abstractNum w:abstractNumId="24" w15:restartNumberingAfterBreak="0">
     <w:nsid w:val="51695CF7"/>
     <w:multiLevelType w:val="multilevel"/>
     <w:tmpl w:val="7B54B802"/>
@@ -6334,7 +6819,7 @@
       </w:pPr>
     </w:lvl>
   </w:abstractNum>
-  <w:abstractNum w:abstractNumId="25">
+  <w:abstractNum w:abstractNumId="25" w15:restartNumberingAfterBreak="0">
     <w:nsid w:val="578554BC"/>
     <w:multiLevelType w:val="hybridMultilevel"/>
     <w:tmpl w:val="0DBE7476"/>
@@ -6420,7 +6905,7 @@
       </w:pPr>
     </w:lvl>
   </w:abstractNum>
-  <w:abstractNum w:abstractNumId="26">
+  <w:abstractNum w:abstractNumId="26" w15:restartNumberingAfterBreak="0">
     <w:nsid w:val="5CAB5B76"/>
     <w:multiLevelType w:val="hybridMultilevel"/>
     <w:tmpl w:val="277E761A"/>
@@ -6632,7 +7117,7 @@
       </w:rPr>
     </w:lvl>
   </w:abstractNum>
-  <w:abstractNum w:abstractNumId="27">
+  <w:abstractNum w:abstractNumId="27" w15:restartNumberingAfterBreak="0">
     <w:nsid w:val="600C095C"/>
     <w:multiLevelType w:val="hybridMultilevel"/>
     <w:tmpl w:val="73A88234"/>
@@ -6718,7 +7203,7 @@
       </w:pPr>
     </w:lvl>
   </w:abstractNum>
-  <w:abstractNum w:abstractNumId="28">
+  <w:abstractNum w:abstractNumId="28" w15:restartNumberingAfterBreak="0">
     <w:nsid w:val="60334512"/>
     <w:multiLevelType w:val="hybridMultilevel"/>
     <w:tmpl w:val="C8F28ECE"/>
@@ -6831,7 +7316,7 @@
       </w:rPr>
     </w:lvl>
   </w:abstractNum>
-  <w:abstractNum w:abstractNumId="29">
+  <w:abstractNum w:abstractNumId="29" w15:restartNumberingAfterBreak="0">
     <w:nsid w:val="61D9069E"/>
     <w:multiLevelType w:val="hybridMultilevel"/>
     <w:tmpl w:val="6AE686B4"/>
@@ -6920,7 +7405,7 @@
       </w:pPr>
     </w:lvl>
   </w:abstractNum>
-  <w:abstractNum w:abstractNumId="30">
+  <w:abstractNum w:abstractNumId="30" w15:restartNumberingAfterBreak="0">
     <w:nsid w:val="68722B4A"/>
     <w:multiLevelType w:val="hybridMultilevel"/>
     <w:tmpl w:val="03A2DAEE"/>
@@ -7132,7 +7617,7 @@
       </w:rPr>
     </w:lvl>
   </w:abstractNum>
-  <w:abstractNum w:abstractNumId="31">
+  <w:abstractNum w:abstractNumId="31" w15:restartNumberingAfterBreak="0">
     <w:nsid w:val="693A121D"/>
     <w:multiLevelType w:val="hybridMultilevel"/>
     <w:tmpl w:val="11E6F520"/>
@@ -7245,7 +7730,7 @@
       </w:rPr>
     </w:lvl>
   </w:abstractNum>
-  <w:abstractNum w:abstractNumId="32">
+  <w:abstractNum w:abstractNumId="32" w15:restartNumberingAfterBreak="0">
     <w:nsid w:val="6A32417B"/>
     <w:multiLevelType w:val="hybridMultilevel"/>
     <w:tmpl w:val="A88A33DA"/>
@@ -7358,7 +7843,7 @@
       </w:rPr>
     </w:lvl>
   </w:abstractNum>
-  <w:abstractNum w:abstractNumId="33">
+  <w:abstractNum w:abstractNumId="33" w15:restartNumberingAfterBreak="0">
     <w:nsid w:val="6AED595A"/>
     <w:multiLevelType w:val="hybridMultilevel"/>
     <w:tmpl w:val="3836B7DC"/>
@@ -7444,7 +7929,7 @@
       </w:pPr>
     </w:lvl>
   </w:abstractNum>
-  <w:abstractNum w:abstractNumId="34">
+  <w:abstractNum w:abstractNumId="34" w15:restartNumberingAfterBreak="0">
     <w:nsid w:val="6F137589"/>
     <w:multiLevelType w:val="hybridMultilevel"/>
     <w:tmpl w:val="9C2CB434"/>
@@ -7530,7 +8015,7 @@
       </w:pPr>
     </w:lvl>
   </w:abstractNum>
-  <w:abstractNum w:abstractNumId="35">
+  <w:abstractNum w:abstractNumId="35" w15:restartNumberingAfterBreak="0">
     <w:nsid w:val="70232BFD"/>
     <w:multiLevelType w:val="hybridMultilevel"/>
     <w:tmpl w:val="CDF835C0"/>
@@ -7643,7 +8128,7 @@
       </w:rPr>
     </w:lvl>
   </w:abstractNum>
-  <w:abstractNum w:abstractNumId="36">
+  <w:abstractNum w:abstractNumId="36" w15:restartNumberingAfterBreak="0">
     <w:nsid w:val="703444A0"/>
     <w:multiLevelType w:val="hybridMultilevel"/>
     <w:tmpl w:val="BDAAA1C6"/>
@@ -7756,7 +8241,7 @@
       </w:rPr>
     </w:lvl>
   </w:abstractNum>
-  <w:abstractNum w:abstractNumId="37">
+  <w:abstractNum w:abstractNumId="37" w15:restartNumberingAfterBreak="0">
     <w:nsid w:val="751A2DE0"/>
     <w:multiLevelType w:val="hybridMultilevel"/>
     <w:tmpl w:val="33743F3A"/>
@@ -7977,7 +8462,7 @@
       </w:rPr>
     </w:lvl>
   </w:abstractNum>
-  <w:abstractNum w:abstractNumId="38">
+  <w:abstractNum w:abstractNumId="38" w15:restartNumberingAfterBreak="0">
     <w:nsid w:val="75EE7608"/>
     <w:multiLevelType w:val="hybridMultilevel"/>
     <w:tmpl w:val="FCD290C2"/>
@@ -8090,7 +8575,7 @@
       </w:rPr>
     </w:lvl>
   </w:abstractNum>
-  <w:abstractNum w:abstractNumId="39">
+  <w:abstractNum w:abstractNumId="39" w15:restartNumberingAfterBreak="0">
     <w:nsid w:val="773C0A2B"/>
     <w:multiLevelType w:val="hybridMultilevel"/>
     <w:tmpl w:val="1414CC10"/>
@@ -8179,7 +8664,7 @@
       </w:pPr>
     </w:lvl>
   </w:abstractNum>
-  <w:abstractNum w:abstractNumId="40">
+  <w:abstractNum w:abstractNumId="40" w15:restartNumberingAfterBreak="0">
     <w:nsid w:val="77AC61DC"/>
     <w:multiLevelType w:val="hybridMultilevel"/>
     <w:tmpl w:val="9C2CB434"/>
@@ -8265,7 +8750,7 @@
       </w:pPr>
     </w:lvl>
   </w:abstractNum>
-  <w:abstractNum w:abstractNumId="41">
+  <w:abstractNum w:abstractNumId="41" w15:restartNumberingAfterBreak="0">
     <w:nsid w:val="78330250"/>
     <w:multiLevelType w:val="hybridMultilevel"/>
     <w:tmpl w:val="4F2E305C"/>
@@ -8379,7 +8864,7 @@
       </w:rPr>
     </w:lvl>
   </w:abstractNum>
-  <w:abstractNum w:abstractNumId="42">
+  <w:abstractNum w:abstractNumId="42" w15:restartNumberingAfterBreak="0">
     <w:nsid w:val="78BE61CC"/>
     <w:multiLevelType w:val="hybridMultilevel"/>
     <w:tmpl w:val="14964570"/>
@@ -8591,7 +9076,7 @@
       </w:rPr>
     </w:lvl>
   </w:abstractNum>
-  <w:abstractNum w:abstractNumId="43">
+  <w:abstractNum w:abstractNumId="43" w15:restartNumberingAfterBreak="0">
     <w:nsid w:val="7C8A1022"/>
     <w:multiLevelType w:val="hybridMultilevel"/>
     <w:tmpl w:val="1414CC10"/>
@@ -8680,7 +9165,7 @@
       </w:pPr>
     </w:lvl>
   </w:abstractNum>
-  <w:abstractNum w:abstractNumId="44">
+  <w:abstractNum w:abstractNumId="44" w15:restartNumberingAfterBreak="0">
     <w:nsid w:val="7D1433D1"/>
     <w:multiLevelType w:val="hybridMultilevel"/>
     <w:tmpl w:val="CD329C0E"/>
@@ -8769,7 +9254,7 @@
       </w:pPr>
     </w:lvl>
   </w:abstractNum>
-  <w:abstractNum w:abstractNumId="45">
+  <w:abstractNum w:abstractNumId="45" w15:restartNumberingAfterBreak="0">
     <w:nsid w:val="7EFD721C"/>
     <w:multiLevelType w:val="hybridMultilevel"/>
     <w:tmpl w:val="D10069E0"/>
@@ -9000,7 +9485,7 @@
 </file>
 
 <file path=word/styles.xml><?xml version="1.0" encoding="utf-8"?>
-<w:styles xmlns:mc="http://schemas.openxmlformats.org/markup-compatibility/2006" xmlns:r="http://schemas.openxmlformats.org/officeDocument/2006/relationships" xmlns:w="http://schemas.openxmlformats.org/wordprocessingml/2006/main" xmlns:w14="http://schemas.microsoft.com/office/word/2010/wordml" mc:Ignorable="w14">
+<w:styles xmlns:mc="http://schemas.openxmlformats.org/markup-compatibility/2006" xmlns:r="http://schemas.openxmlformats.org/officeDocument/2006/relationships" xmlns:w="http://schemas.openxmlformats.org/wordprocessingml/2006/main" xmlns:w14="http://schemas.microsoft.com/office/word/2010/wordml" xmlns:w15="http://schemas.microsoft.com/office/word/2012/wordml" xmlns:w16cid="http://schemas.microsoft.com/office/word/2016/wordml/cid" xmlns:w16se="http://schemas.microsoft.com/office/word/2015/wordml/symex" mc:Ignorable="w14 w15 w16se w16cid">
   <w:docDefaults>
     <w:rPrDefault>
       <w:rPr>
@@ -9016,153 +9501,379 @@
       </w:pPr>
     </w:pPrDefault>
   </w:docDefaults>
-  <w:latentStyles w:defLockedState="0" w:defUIPriority="99" w:defSemiHidden="1" w:defUnhideWhenUsed="1" w:defQFormat="0" w:count="276">
-    <w:lsdException w:name="Normal" w:semiHidden="0" w:uiPriority="0" w:unhideWhenUsed="0" w:qFormat="1"/>
-    <w:lsdException w:name="heading 1" w:semiHidden="0" w:uiPriority="9" w:unhideWhenUsed="0" w:qFormat="1"/>
-    <w:lsdException w:name="heading 2" w:uiPriority="9" w:qFormat="1"/>
-    <w:lsdException w:name="heading 3" w:uiPriority="9" w:qFormat="1"/>
-    <w:lsdException w:name="heading 4" w:uiPriority="9" w:qFormat="1"/>
-    <w:lsdException w:name="heading 5" w:uiPriority="9" w:qFormat="1"/>
-    <w:lsdException w:name="heading 6" w:uiPriority="9" w:qFormat="1"/>
-    <w:lsdException w:name="heading 7" w:uiPriority="9" w:qFormat="1"/>
-    <w:lsdException w:name="heading 8" w:uiPriority="9" w:qFormat="1"/>
-    <w:lsdException w:name="heading 9" w:uiPriority="9" w:qFormat="1"/>
-    <w:lsdException w:name="toc 1" w:uiPriority="39"/>
-    <w:lsdException w:name="toc 2" w:uiPriority="39"/>
-    <w:lsdException w:name="toc 3" w:uiPriority="39"/>
-    <w:lsdException w:name="toc 4" w:uiPriority="39"/>
-    <w:lsdException w:name="toc 5" w:uiPriority="39"/>
-    <w:lsdException w:name="toc 6" w:uiPriority="39"/>
-    <w:lsdException w:name="toc 7" w:uiPriority="39"/>
-    <w:lsdException w:name="toc 8" w:uiPriority="39"/>
-    <w:lsdException w:name="toc 9" w:uiPriority="39"/>
-    <w:lsdException w:name="caption" w:uiPriority="35" w:qFormat="1"/>
-    <w:lsdException w:name="Title" w:semiHidden="0" w:uiPriority="10" w:unhideWhenUsed="0" w:qFormat="1"/>
-    <w:lsdException w:name="Default Paragraph Font" w:uiPriority="1"/>
-    <w:lsdException w:name="Subtitle" w:semiHidden="0" w:uiPriority="11" w:unhideWhenUsed="0" w:qFormat="1"/>
-    <w:lsdException w:name="Strong" w:semiHidden="0" w:uiPriority="22" w:unhideWhenUsed="0" w:qFormat="1"/>
-    <w:lsdException w:name="Emphasis" w:semiHidden="0" w:uiPriority="20" w:unhideWhenUsed="0" w:qFormat="1"/>
-    <w:lsdException w:name="Table Grid" w:semiHidden="0" w:uiPriority="39" w:unhideWhenUsed="0"/>
-    <w:lsdException w:name="Note Level 1" w:semiHidden="0" w:unhideWhenUsed="0"/>
-    <w:lsdException w:name="Note Level 2" w:semiHidden="0" w:unhideWhenUsed="0"/>
-    <w:lsdException w:name="Note Level 3" w:semiHidden="0" w:unhideWhenUsed="0"/>
-    <w:lsdException w:name="Note Level 4" w:semiHidden="0" w:unhideWhenUsed="0"/>
-    <w:lsdException w:name="Note Level 5" w:semiHidden="0" w:unhideWhenUsed="0"/>
-    <w:lsdException w:name="Note Level 6" w:semiHidden="0" w:unhideWhenUsed="0"/>
-    <w:lsdException w:name="Note Level 7" w:semiHidden="0" w:unhideWhenUsed="0"/>
-    <w:lsdException w:name="Note Level 8" w:semiHidden="0" w:unhideWhenUsed="0"/>
-    <w:lsdException w:name="Note Level 9" w:semiHidden="0" w:unhideWhenUsed="0"/>
-    <w:lsdException w:name="Placeholder Text" w:unhideWhenUsed="0"/>
-    <w:lsdException w:name="No Spacing" w:semiHidden="0" w:uiPriority="1" w:unhideWhenUsed="0" w:qFormat="1"/>
-    <w:lsdException w:name="Light Shading" w:semiHidden="0" w:uiPriority="60" w:unhideWhenUsed="0"/>
-    <w:lsdException w:name="Light List" w:semiHidden="0" w:uiPriority="61" w:unhideWhenUsed="0"/>
-    <w:lsdException w:name="Light Grid" w:semiHidden="0" w:uiPriority="62" w:unhideWhenUsed="0"/>
-    <w:lsdException w:name="Medium Shading 1" w:semiHidden="0" w:uiPriority="63" w:unhideWhenUsed="0"/>
-    <w:lsdException w:name="Medium Shading 2" w:semiHidden="0" w:uiPriority="64" w:unhideWhenUsed="0"/>
-    <w:lsdException w:name="Medium List 1" w:semiHidden="0" w:uiPriority="65" w:unhideWhenUsed="0"/>
-    <w:lsdException w:name="Medium List 2" w:semiHidden="0" w:uiPriority="66" w:unhideWhenUsed="0"/>
-    <w:lsdException w:name="Medium Grid 1" w:semiHidden="0" w:uiPriority="67" w:unhideWhenUsed="0"/>
-    <w:lsdException w:name="Medium Grid 2" w:semiHidden="0" w:uiPriority="68" w:unhideWhenUsed="0"/>
-    <w:lsdException w:name="Medium Grid 3" w:semiHidden="0" w:uiPriority="69" w:unhideWhenUsed="0"/>
-    <w:lsdException w:name="Dark List" w:semiHidden="0" w:uiPriority="70" w:unhideWhenUsed="0"/>
-    <w:lsdException w:name="Colorful Shading" w:semiHidden="0" w:uiPriority="71" w:unhideWhenUsed="0"/>
-    <w:lsdException w:name="Colorful List" w:semiHidden="0" w:uiPriority="72" w:unhideWhenUsed="0"/>
-    <w:lsdException w:name="Colorful Grid" w:semiHidden="0" w:uiPriority="73" w:unhideWhenUsed="0"/>
-    <w:lsdException w:name="Light Shading Accent 1" w:semiHidden="0" w:uiPriority="60" w:unhideWhenUsed="0"/>
-    <w:lsdException w:name="Light List Accent 1" w:semiHidden="0" w:uiPriority="61" w:unhideWhenUsed="0"/>
-    <w:lsdException w:name="Light Grid Accent 1" w:semiHidden="0" w:uiPriority="62" w:unhideWhenUsed="0"/>
-    <w:lsdException w:name="Medium Shading 1 Accent 1" w:semiHidden="0" w:uiPriority="63" w:unhideWhenUsed="0"/>
-    <w:lsdException w:name="Medium Shading 2 Accent 1" w:semiHidden="0" w:uiPriority="64" w:unhideWhenUsed="0"/>
-    <w:lsdException w:name="Medium List 1 Accent 1" w:semiHidden="0" w:uiPriority="65" w:unhideWhenUsed="0"/>
-    <w:lsdException w:name="Revision" w:unhideWhenUsed="0"/>
-    <w:lsdException w:name="List Paragraph" w:semiHidden="0" w:uiPriority="34" w:unhideWhenUsed="0" w:qFormat="1"/>
-    <w:lsdException w:name="Quote" w:semiHidden="0" w:uiPriority="29" w:unhideWhenUsed="0" w:qFormat="1"/>
-    <w:lsdException w:name="Intense Quote" w:semiHidden="0" w:uiPriority="30" w:unhideWhenUsed="0" w:qFormat="1"/>
-    <w:lsdException w:name="Medium List 2 Accent 1" w:semiHidden="0" w:uiPriority="66" w:unhideWhenUsed="0"/>
-    <w:lsdException w:name="Medium Grid 1 Accent 1" w:semiHidden="0" w:uiPriority="67" w:unhideWhenUsed="0"/>
-    <w:lsdException w:name="Medium Grid 2 Accent 1" w:semiHidden="0" w:uiPriority="68" w:unhideWhenUsed="0"/>
-    <w:lsdException w:name="Medium Grid 3 Accent 1" w:semiHidden="0" w:uiPriority="69" w:unhideWhenUsed="0"/>
-    <w:lsdException w:name="Dark List Accent 1" w:semiHidden="0" w:uiPriority="70" w:unhideWhenUsed="0"/>
-    <w:lsdException w:name="Colorful Shading Accent 1" w:semiHidden="0" w:uiPriority="71" w:unhideWhenUsed="0"/>
-    <w:lsdException w:name="Colorful List Accent 1" w:semiHidden="0" w:uiPriority="72" w:unhideWhenUsed="0"/>
-    <w:lsdException w:name="Colorful Grid Accent 1" w:semiHidden="0" w:uiPriority="73" w:unhideWhenUsed="0"/>
-    <w:lsdException w:name="Light Shading Accent 2" w:semiHidden="0" w:uiPriority="60" w:unhideWhenUsed="0"/>
-    <w:lsdException w:name="Light List Accent 2" w:semiHidden="0" w:uiPriority="61" w:unhideWhenUsed="0"/>
-    <w:lsdException w:name="Light Grid Accent 2" w:semiHidden="0" w:uiPriority="62" w:unhideWhenUsed="0"/>
-    <w:lsdException w:name="Medium Shading 1 Accent 2" w:semiHidden="0" w:uiPriority="63" w:unhideWhenUsed="0"/>
-    <w:lsdException w:name="Medium Shading 2 Accent 2" w:semiHidden="0" w:uiPriority="64" w:unhideWhenUsed="0"/>
-    <w:lsdException w:name="Medium List 1 Accent 2" w:semiHidden="0" w:uiPriority="65" w:unhideWhenUsed="0"/>
-    <w:lsdException w:name="Medium List 2 Accent 2" w:semiHidden="0" w:uiPriority="66" w:unhideWhenUsed="0"/>
-    <w:lsdException w:name="Medium Grid 1 Accent 2" w:semiHidden="0" w:uiPriority="67" w:unhideWhenUsed="0"/>
-    <w:lsdException w:name="Medium Grid 2 Accent 2" w:semiHidden="0" w:uiPriority="68" w:unhideWhenUsed="0"/>
-    <w:lsdException w:name="Medium Grid 3 Accent 2" w:semiHidden="0" w:uiPriority="69" w:unhideWhenUsed="0"/>
-    <w:lsdException w:name="Dark List Accent 2" w:semiHidden="0" w:uiPriority="70" w:unhideWhenUsed="0"/>
-    <w:lsdException w:name="Colorful Shading Accent 2" w:semiHidden="0" w:uiPriority="71" w:unhideWhenUsed="0"/>
-    <w:lsdException w:name="Colorful List Accent 2" w:semiHidden="0" w:uiPriority="72" w:unhideWhenUsed="0"/>
-    <w:lsdException w:name="Colorful Grid Accent 2" w:semiHidden="0" w:uiPriority="73" w:unhideWhenUsed="0"/>
-    <w:lsdException w:name="Light Shading Accent 3" w:semiHidden="0" w:uiPriority="60" w:unhideWhenUsed="0"/>
-    <w:lsdException w:name="Light List Accent 3" w:semiHidden="0" w:uiPriority="61" w:unhideWhenUsed="0"/>
-    <w:lsdException w:name="Light Grid Accent 3" w:semiHidden="0" w:uiPriority="62" w:unhideWhenUsed="0"/>
-    <w:lsdException w:name="Medium Shading 1 Accent 3" w:semiHidden="0" w:uiPriority="63" w:unhideWhenUsed="0"/>
-    <w:lsdException w:name="Medium Shading 2 Accent 3" w:semiHidden="0" w:uiPriority="64" w:unhideWhenUsed="0"/>
-    <w:lsdException w:name="Medium List 1 Accent 3" w:semiHidden="0" w:uiPriority="65" w:unhideWhenUsed="0"/>
-    <w:lsdException w:name="Medium List 2 Accent 3" w:semiHidden="0" w:uiPriority="66" w:unhideWhenUsed="0"/>
-    <w:lsdException w:name="Medium Grid 1 Accent 3" w:semiHidden="0" w:uiPriority="67" w:unhideWhenUsed="0"/>
-    <w:lsdException w:name="Medium Grid 2 Accent 3" w:semiHidden="0" w:uiPriority="68" w:unhideWhenUsed="0"/>
-    <w:lsdException w:name="Medium Grid 3 Accent 3" w:semiHidden="0" w:uiPriority="69" w:unhideWhenUsed="0"/>
-    <w:lsdException w:name="Dark List Accent 3" w:semiHidden="0" w:uiPriority="70" w:unhideWhenUsed="0"/>
-    <w:lsdException w:name="Colorful Shading Accent 3" w:semiHidden="0" w:uiPriority="71" w:unhideWhenUsed="0"/>
-    <w:lsdException w:name="Colorful List Accent 3" w:semiHidden="0" w:uiPriority="72" w:unhideWhenUsed="0"/>
-    <w:lsdException w:name="Colorful Grid Accent 3" w:semiHidden="0" w:uiPriority="73" w:unhideWhenUsed="0"/>
-    <w:lsdException w:name="Light Shading Accent 4" w:semiHidden="0" w:uiPriority="60" w:unhideWhenUsed="0"/>
-    <w:lsdException w:name="Light List Accent 4" w:semiHidden="0" w:uiPriority="61" w:unhideWhenUsed="0"/>
-    <w:lsdException w:name="Light Grid Accent 4" w:semiHidden="0" w:uiPriority="62" w:unhideWhenUsed="0"/>
-    <w:lsdException w:name="Medium Shading 1 Accent 4" w:semiHidden="0" w:uiPriority="63" w:unhideWhenUsed="0"/>
-    <w:lsdException w:name="Medium Shading 2 Accent 4" w:semiHidden="0" w:uiPriority="64" w:unhideWhenUsed="0"/>
-    <w:lsdException w:name="Medium List 1 Accent 4" w:semiHidden="0" w:uiPriority="65" w:unhideWhenUsed="0"/>
-    <w:lsdException w:name="Medium List 2 Accent 4" w:semiHidden="0" w:uiPriority="66" w:unhideWhenUsed="0"/>
-    <w:lsdException w:name="Medium Grid 1 Accent 4" w:semiHidden="0" w:uiPriority="67" w:unhideWhenUsed="0"/>
-    <w:lsdException w:name="Medium Grid 2 Accent 4" w:semiHidden="0" w:uiPriority="68" w:unhideWhenUsed="0"/>
-    <w:lsdException w:name="Medium Grid 3 Accent 4" w:semiHidden="0" w:uiPriority="69" w:unhideWhenUsed="0"/>
-    <w:lsdException w:name="Dark List Accent 4" w:semiHidden="0" w:uiPriority="70" w:unhideWhenUsed="0"/>
-    <w:lsdException w:name="Colorful Shading Accent 4" w:semiHidden="0" w:uiPriority="71" w:unhideWhenUsed="0"/>
-    <w:lsdException w:name="Colorful List Accent 4" w:semiHidden="0" w:uiPriority="72" w:unhideWhenUsed="0"/>
-    <w:lsdException w:name="Colorful Grid Accent 4" w:semiHidden="0" w:uiPriority="73" w:unhideWhenUsed="0"/>
-    <w:lsdException w:name="Light Shading Accent 5" w:semiHidden="0" w:uiPriority="60" w:unhideWhenUsed="0"/>
-    <w:lsdException w:name="Light List Accent 5" w:semiHidden="0" w:uiPriority="61" w:unhideWhenUsed="0"/>
-    <w:lsdException w:name="Light Grid Accent 5" w:semiHidden="0" w:uiPriority="62" w:unhideWhenUsed="0"/>
-    <w:lsdException w:name="Medium Shading 1 Accent 5" w:semiHidden="0" w:uiPriority="63" w:unhideWhenUsed="0"/>
-    <w:lsdException w:name="Medium Shading 2 Accent 5" w:semiHidden="0" w:uiPriority="64" w:unhideWhenUsed="0"/>
-    <w:lsdException w:name="Medium List 1 Accent 5" w:semiHidden="0" w:uiPriority="65" w:unhideWhenUsed="0"/>
-    <w:lsdException w:name="Medium List 2 Accent 5" w:semiHidden="0" w:uiPriority="66" w:unhideWhenUsed="0"/>
-    <w:lsdException w:name="Medium Grid 1 Accent 5" w:semiHidden="0" w:uiPriority="67" w:unhideWhenUsed="0"/>
-    <w:lsdException w:name="Medium Grid 2 Accent 5" w:semiHidden="0" w:uiPriority="68" w:unhideWhenUsed="0"/>
-    <w:lsdException w:name="Medium Grid 3 Accent 5" w:semiHidden="0" w:uiPriority="69" w:unhideWhenUsed="0"/>
-    <w:lsdException w:name="Dark List Accent 5" w:semiHidden="0" w:uiPriority="70" w:unhideWhenUsed="0"/>
-    <w:lsdException w:name="Colorful Shading Accent 5" w:semiHidden="0" w:uiPriority="71" w:unhideWhenUsed="0"/>
-    <w:lsdException w:name="Colorful List Accent 5" w:semiHidden="0" w:uiPriority="72" w:unhideWhenUsed="0"/>
-    <w:lsdException w:name="Colorful Grid Accent 5" w:semiHidden="0" w:uiPriority="73" w:unhideWhenUsed="0"/>
-    <w:lsdException w:name="Light Shading Accent 6" w:semiHidden="0" w:uiPriority="60" w:unhideWhenUsed="0"/>
-    <w:lsdException w:name="Light List Accent 6" w:semiHidden="0" w:uiPriority="61" w:unhideWhenUsed="0"/>
-    <w:lsdException w:name="Light Grid Accent 6" w:semiHidden="0" w:uiPriority="62" w:unhideWhenUsed="0"/>
-    <w:lsdException w:name="Medium Shading 1 Accent 6" w:semiHidden="0" w:uiPriority="63" w:unhideWhenUsed="0"/>
-    <w:lsdException w:name="Medium Shading 2 Accent 6" w:semiHidden="0" w:uiPriority="64" w:unhideWhenUsed="0"/>
-    <w:lsdException w:name="Medium List 1 Accent 6" w:semiHidden="0" w:uiPriority="65" w:unhideWhenUsed="0"/>
-    <w:lsdException w:name="Medium List 2 Accent 6" w:semiHidden="0" w:uiPriority="66" w:unhideWhenUsed="0"/>
-    <w:lsdException w:name="Medium Grid 1 Accent 6" w:semiHidden="0" w:uiPriority="67" w:unhideWhenUsed="0"/>
-    <w:lsdException w:name="Medium Grid 2 Accent 6" w:semiHidden="0" w:uiPriority="68" w:unhideWhenUsed="0"/>
-    <w:lsdException w:name="Medium Grid 3 Accent 6" w:semiHidden="0" w:uiPriority="69" w:unhideWhenUsed="0"/>
-    <w:lsdException w:name="Dark List Accent 6" w:semiHidden="0" w:uiPriority="70" w:unhideWhenUsed="0"/>
-    <w:lsdException w:name="Colorful Shading Accent 6" w:semiHidden="0" w:uiPriority="71" w:unhideWhenUsed="0"/>
-    <w:lsdException w:name="Colorful List Accent 6" w:semiHidden="0" w:uiPriority="72" w:unhideWhenUsed="0"/>
-    <w:lsdException w:name="Colorful Grid Accent 6" w:semiHidden="0" w:uiPriority="73" w:unhideWhenUsed="0"/>
-    <w:lsdException w:name="Subtle Emphasis" w:semiHidden="0" w:uiPriority="19" w:unhideWhenUsed="0" w:qFormat="1"/>
-    <w:lsdException w:name="Intense Emphasis" w:semiHidden="0" w:uiPriority="21" w:unhideWhenUsed="0" w:qFormat="1"/>
-    <w:lsdException w:name="Subtle Reference" w:semiHidden="0" w:uiPriority="31" w:unhideWhenUsed="0" w:qFormat="1"/>
-    <w:lsdException w:name="Intense Reference" w:semiHidden="0" w:uiPriority="32" w:unhideWhenUsed="0" w:qFormat="1"/>
-    <w:lsdException w:name="Book Title" w:semiHidden="0" w:uiPriority="33" w:unhideWhenUsed="0" w:qFormat="1"/>
-    <w:lsdException w:name="Bibliography" w:uiPriority="37"/>
-    <w:lsdException w:name="TOC Heading" w:uiPriority="39" w:qFormat="1"/>
+  <w:latentStyles w:defLockedState="0" w:defUIPriority="99" w:defSemiHidden="0" w:defUnhideWhenUsed="0" w:defQFormat="0" w:count="376">
+    <w:lsdException w:name="Normal" w:uiPriority="0" w:qFormat="1"/>
+    <w:lsdException w:name="heading 1" w:uiPriority="9" w:qFormat="1"/>
+    <w:lsdException w:name="heading 2" w:semiHidden="1" w:uiPriority="9" w:unhideWhenUsed="1" w:qFormat="1"/>
+    <w:lsdException w:name="heading 3" w:semiHidden="1" w:uiPriority="9" w:unhideWhenUsed="1" w:qFormat="1"/>
+    <w:lsdException w:name="heading 4" w:semiHidden="1" w:uiPriority="9" w:unhideWhenUsed="1" w:qFormat="1"/>
+    <w:lsdException w:name="heading 5" w:semiHidden="1" w:uiPriority="9" w:unhideWhenUsed="1" w:qFormat="1"/>
+    <w:lsdException w:name="heading 6" w:semiHidden="1" w:uiPriority="9" w:unhideWhenUsed="1" w:qFormat="1"/>
+    <w:lsdException w:name="heading 7" w:semiHidden="1" w:uiPriority="9" w:unhideWhenUsed="1" w:qFormat="1"/>
+    <w:lsdException w:name="heading 8" w:semiHidden="1" w:uiPriority="9" w:unhideWhenUsed="1" w:qFormat="1"/>
+    <w:lsdException w:name="heading 9" w:semiHidden="1" w:uiPriority="9" w:unhideWhenUsed="1" w:qFormat="1"/>
+    <w:lsdException w:name="index 1" w:semiHidden="1" w:unhideWhenUsed="1"/>
+    <w:lsdException w:name="index 2" w:semiHidden="1" w:unhideWhenUsed="1"/>
+    <w:lsdException w:name="index 3" w:semiHidden="1" w:unhideWhenUsed="1"/>
+    <w:lsdException w:name="index 4" w:semiHidden="1" w:unhideWhenUsed="1"/>
+    <w:lsdException w:name="index 5" w:semiHidden="1" w:unhideWhenUsed="1"/>
+    <w:lsdException w:name="index 6" w:semiHidden="1" w:unhideWhenUsed="1"/>
+    <w:lsdException w:name="index 7" w:semiHidden="1" w:unhideWhenUsed="1"/>
+    <w:lsdException w:name="index 8" w:semiHidden="1" w:unhideWhenUsed="1"/>
+    <w:lsdException w:name="index 9" w:semiHidden="1" w:unhideWhenUsed="1"/>
+    <w:lsdException w:name="toc 1" w:semiHidden="1" w:uiPriority="39" w:unhideWhenUsed="1"/>
+    <w:lsdException w:name="toc 2" w:semiHidden="1" w:uiPriority="39" w:unhideWhenUsed="1"/>
+    <w:lsdException w:name="toc 3" w:semiHidden="1" w:uiPriority="39" w:unhideWhenUsed="1"/>
+    <w:lsdException w:name="toc 4" w:semiHidden="1" w:uiPriority="39" w:unhideWhenUsed="1"/>
+    <w:lsdException w:name="toc 5" w:semiHidden="1" w:uiPriority="39" w:unhideWhenUsed="1"/>
+    <w:lsdException w:name="toc 6" w:semiHidden="1" w:uiPriority="39" w:unhideWhenUsed="1"/>
+    <w:lsdException w:name="toc 7" w:semiHidden="1" w:uiPriority="39" w:unhideWhenUsed="1"/>
+    <w:lsdException w:name="toc 8" w:semiHidden="1" w:uiPriority="39" w:unhideWhenUsed="1"/>
+    <w:lsdException w:name="toc 9" w:semiHidden="1" w:uiPriority="39" w:unhideWhenUsed="1"/>
+    <w:lsdException w:name="Normal Indent" w:semiHidden="1" w:unhideWhenUsed="1"/>
+    <w:lsdException w:name="footnote text" w:semiHidden="1" w:unhideWhenUsed="1"/>
+    <w:lsdException w:name="annotation text" w:semiHidden="1" w:unhideWhenUsed="1"/>
+    <w:lsdException w:name="header" w:semiHidden="1" w:unhideWhenUsed="1"/>
+    <w:lsdException w:name="footer" w:semiHidden="1" w:unhideWhenUsed="1"/>
+    <w:lsdException w:name="index heading" w:semiHidden="1" w:unhideWhenUsed="1"/>
+    <w:lsdException w:name="caption" w:semiHidden="1" w:uiPriority="35" w:unhideWhenUsed="1" w:qFormat="1"/>
+    <w:lsdException w:name="table of figures" w:semiHidden="1" w:unhideWhenUsed="1"/>
+    <w:lsdException w:name="envelope address" w:semiHidden="1" w:unhideWhenUsed="1"/>
+    <w:lsdException w:name="envelope return" w:semiHidden="1" w:unhideWhenUsed="1"/>
+    <w:lsdException w:name="footnote reference" w:semiHidden="1" w:unhideWhenUsed="1"/>
+    <w:lsdException w:name="annotation reference" w:semiHidden="1" w:unhideWhenUsed="1"/>
+    <w:lsdException w:name="line number" w:semiHidden="1" w:unhideWhenUsed="1"/>
+    <w:lsdException w:name="page number" w:semiHidden="1" w:unhideWhenUsed="1"/>
+    <w:lsdException w:name="endnote reference" w:semiHidden="1" w:unhideWhenUsed="1"/>
+    <w:lsdException w:name="endnote text" w:semiHidden="1" w:unhideWhenUsed="1"/>
+    <w:lsdException w:name="table of authorities" w:semiHidden="1" w:unhideWhenUsed="1"/>
+    <w:lsdException w:name="macro" w:semiHidden="1" w:unhideWhenUsed="1"/>
+    <w:lsdException w:name="toa heading" w:semiHidden="1" w:unhideWhenUsed="1"/>
+    <w:lsdException w:name="List" w:semiHidden="1" w:unhideWhenUsed="1"/>
+    <w:lsdException w:name="List Bullet" w:semiHidden="1" w:unhideWhenUsed="1"/>
+    <w:lsdException w:name="List Number" w:semiHidden="1" w:unhideWhenUsed="1"/>
+    <w:lsdException w:name="List 2" w:semiHidden="1" w:unhideWhenUsed="1"/>
+    <w:lsdException w:name="List 3" w:semiHidden="1" w:unhideWhenUsed="1"/>
+    <w:lsdException w:name="List 4" w:semiHidden="1" w:unhideWhenUsed="1"/>
+    <w:lsdException w:name="List 5" w:semiHidden="1" w:unhideWhenUsed="1"/>
+    <w:lsdException w:name="List Bullet 2" w:semiHidden="1" w:unhideWhenUsed="1"/>
+    <w:lsdException w:name="List Bullet 3" w:semiHidden="1" w:unhideWhenUsed="1"/>
+    <w:lsdException w:name="List Bullet 4" w:semiHidden="1" w:unhideWhenUsed="1"/>
+    <w:lsdException w:name="List Bullet 5" w:semiHidden="1" w:unhideWhenUsed="1"/>
+    <w:lsdException w:name="List Number 2" w:semiHidden="1" w:unhideWhenUsed="1"/>
+    <w:lsdException w:name="List Number 3" w:semiHidden="1" w:unhideWhenUsed="1"/>
+    <w:lsdException w:name="List Number 4" w:semiHidden="1" w:unhideWhenUsed="1"/>
+    <w:lsdException w:name="List Number 5" w:semiHidden="1" w:unhideWhenUsed="1"/>
+    <w:lsdException w:name="Title" w:uiPriority="10" w:qFormat="1"/>
+    <w:lsdException w:name="Closing" w:semiHidden="1" w:unhideWhenUsed="1"/>
+    <w:lsdException w:name="Signature" w:semiHidden="1" w:unhideWhenUsed="1"/>
+    <w:lsdException w:name="Default Paragraph Font" w:semiHidden="1" w:uiPriority="1" w:unhideWhenUsed="1"/>
+    <w:lsdException w:name="Body Text" w:semiHidden="1" w:unhideWhenUsed="1"/>
+    <w:lsdException w:name="Body Text Indent" w:semiHidden="1" w:unhideWhenUsed="1"/>
+    <w:lsdException w:name="List Continue" w:semiHidden="1" w:unhideWhenUsed="1"/>
+    <w:lsdException w:name="List Continue 2" w:semiHidden="1" w:unhideWhenUsed="1"/>
+    <w:lsdException w:name="List Continue 3" w:semiHidden="1" w:unhideWhenUsed="1"/>
+    <w:lsdException w:name="List Continue 4" w:semiHidden="1" w:unhideWhenUsed="1"/>
+    <w:lsdException w:name="List Continue 5" w:semiHidden="1" w:unhideWhenUsed="1"/>
+    <w:lsdException w:name="Message Header" w:semiHidden="1" w:unhideWhenUsed="1"/>
+    <w:lsdException w:name="Subtitle" w:uiPriority="11" w:qFormat="1"/>
+    <w:lsdException w:name="Salutation" w:semiHidden="1" w:unhideWhenUsed="1"/>
+    <w:lsdException w:name="Date" w:semiHidden="1" w:unhideWhenUsed="1"/>
+    <w:lsdException w:name="Body Text First Indent" w:semiHidden="1" w:unhideWhenUsed="1"/>
+    <w:lsdException w:name="Body Text First Indent 2" w:semiHidden="1" w:unhideWhenUsed="1"/>
+    <w:lsdException w:name="Note Heading" w:semiHidden="1" w:unhideWhenUsed="1"/>
+    <w:lsdException w:name="Body Text 2" w:semiHidden="1" w:unhideWhenUsed="1"/>
+    <w:lsdException w:name="Body Text 3" w:semiHidden="1" w:unhideWhenUsed="1"/>
+    <w:lsdException w:name="Body Text Indent 2" w:semiHidden="1" w:unhideWhenUsed="1"/>
+    <w:lsdException w:name="Body Text Indent 3" w:semiHidden="1" w:unhideWhenUsed="1"/>
+    <w:lsdException w:name="Block Text" w:semiHidden="1" w:unhideWhenUsed="1"/>
+    <w:lsdException w:name="Hyperlink" w:semiHidden="1" w:unhideWhenUsed="1"/>
+    <w:lsdException w:name="FollowedHyperlink" w:semiHidden="1" w:unhideWhenUsed="1"/>
+    <w:lsdException w:name="Strong" w:uiPriority="22" w:qFormat="1"/>
+    <w:lsdException w:name="Emphasis" w:uiPriority="20" w:qFormat="1"/>
+    <w:lsdException w:name="Document Map" w:semiHidden="1" w:unhideWhenUsed="1"/>
+    <w:lsdException w:name="Plain Text" w:semiHidden="1" w:unhideWhenUsed="1"/>
+    <w:lsdException w:name="E-mail Signature" w:semiHidden="1" w:unhideWhenUsed="1"/>
+    <w:lsdException w:name="HTML Top of Form" w:semiHidden="1" w:unhideWhenUsed="1"/>
+    <w:lsdException w:name="HTML Bottom of Form" w:semiHidden="1" w:unhideWhenUsed="1"/>
+    <w:lsdException w:name="Normal (Web)" w:semiHidden="1" w:unhideWhenUsed="1"/>
+    <w:lsdException w:name="HTML Acronym" w:semiHidden="1" w:unhideWhenUsed="1"/>
+    <w:lsdException w:name="HTML Address" w:semiHidden="1" w:unhideWhenUsed="1"/>
+    <w:lsdException w:name="HTML Cite" w:semiHidden="1" w:unhideWhenUsed="1"/>
+    <w:lsdException w:name="HTML Code" w:semiHidden="1" w:unhideWhenUsed="1"/>
+    <w:lsdException w:name="HTML Definition" w:semiHidden="1" w:unhideWhenUsed="1"/>
+    <w:lsdException w:name="HTML Keyboard" w:semiHidden="1" w:unhideWhenUsed="1"/>
+    <w:lsdException w:name="HTML Preformatted" w:semiHidden="1" w:unhideWhenUsed="1"/>
+    <w:lsdException w:name="HTML Sample" w:semiHidden="1" w:unhideWhenUsed="1"/>
+    <w:lsdException w:name="HTML Typewriter" w:semiHidden="1" w:unhideWhenUsed="1"/>
+    <w:lsdException w:name="HTML Variable" w:semiHidden="1" w:unhideWhenUsed="1"/>
+    <w:lsdException w:name="Normal Table" w:semiHidden="1" w:unhideWhenUsed="1"/>
+    <w:lsdException w:name="annotation subject" w:semiHidden="1" w:unhideWhenUsed="1"/>
+    <w:lsdException w:name="No List" w:semiHidden="1" w:unhideWhenUsed="1"/>
+    <w:lsdException w:name="Outline List 1" w:semiHidden="1" w:unhideWhenUsed="1"/>
+    <w:lsdException w:name="Outline List 2" w:semiHidden="1" w:unhideWhenUsed="1"/>
+    <w:lsdException w:name="Outline List 3" w:semiHidden="1" w:unhideWhenUsed="1"/>
+    <w:lsdException w:name="Table Simple 1" w:semiHidden="1" w:unhideWhenUsed="1"/>
+    <w:lsdException w:name="Table Simple 2" w:semiHidden="1" w:unhideWhenUsed="1"/>
+    <w:lsdException w:name="Table Simple 3" w:semiHidden="1" w:unhideWhenUsed="1"/>
+    <w:lsdException w:name="Table Classic 1" w:semiHidden="1" w:unhideWhenUsed="1"/>
+    <w:lsdException w:name="Table Classic 2" w:semiHidden="1" w:unhideWhenUsed="1"/>
+    <w:lsdException w:name="Table Classic 3" w:semiHidden="1" w:unhideWhenUsed="1"/>
+    <w:lsdException w:name="Table Classic 4" w:semiHidden="1" w:unhideWhenUsed="1"/>
+    <w:lsdException w:name="Table Colorful 1" w:semiHidden="1" w:unhideWhenUsed="1"/>
+    <w:lsdException w:name="Table Colorful 2" w:semiHidden="1" w:unhideWhenUsed="1"/>
+    <w:lsdException w:name="Table Colorful 3" w:semiHidden="1" w:unhideWhenUsed="1"/>
+    <w:lsdException w:name="Table Columns 1" w:semiHidden="1" w:unhideWhenUsed="1"/>
+    <w:lsdException w:name="Table Columns 2" w:semiHidden="1" w:unhideWhenUsed="1"/>
+    <w:lsdException w:name="Table Columns 3" w:semiHidden="1" w:unhideWhenUsed="1"/>
+    <w:lsdException w:name="Table Columns 4" w:semiHidden="1" w:unhideWhenUsed="1"/>
+    <w:lsdException w:name="Table Columns 5" w:semiHidden="1" w:unhideWhenUsed="1"/>
+    <w:lsdException w:name="Table Grid 1" w:semiHidden="1" w:unhideWhenUsed="1"/>
+    <w:lsdException w:name="Table Grid 2" w:semiHidden="1" w:unhideWhenUsed="1"/>
+    <w:lsdException w:name="Table Grid 3" w:semiHidden="1" w:unhideWhenUsed="1"/>
+    <w:lsdException w:name="Table Grid 4" w:semiHidden="1" w:unhideWhenUsed="1"/>
+    <w:lsdException w:name="Table Grid 5" w:semiHidden="1" w:unhideWhenUsed="1"/>
+    <w:lsdException w:name="Table Grid 6" w:semiHidden="1" w:unhideWhenUsed="1"/>
+    <w:lsdException w:name="Table Grid 7" w:semiHidden="1" w:unhideWhenUsed="1"/>
+    <w:lsdException w:name="Table Grid 8" w:semiHidden="1" w:unhideWhenUsed="1"/>
+    <w:lsdException w:name="Table List 1" w:semiHidden="1" w:unhideWhenUsed="1"/>
+    <w:lsdException w:name="Table List 2" w:semiHidden="1" w:unhideWhenUsed="1"/>
+    <w:lsdException w:name="Table List 3" w:semiHidden="1" w:unhideWhenUsed="1"/>
+    <w:lsdException w:name="Table List 4" w:semiHidden="1" w:unhideWhenUsed="1"/>
+    <w:lsdException w:name="Table List 5" w:semiHidden="1" w:unhideWhenUsed="1"/>
+    <w:lsdException w:name="Table List 6" w:semiHidden="1" w:unhideWhenUsed="1"/>
+    <w:lsdException w:name="Table List 7" w:semiHidden="1" w:unhideWhenUsed="1"/>
+    <w:lsdException w:name="Table List 8" w:semiHidden="1" w:unhideWhenUsed="1"/>
+    <w:lsdException w:name="Table 3D effects 1" w:semiHidden="1" w:unhideWhenUsed="1"/>
+    <w:lsdException w:name="Table 3D effects 2" w:semiHidden="1" w:unhideWhenUsed="1"/>
+    <w:lsdException w:name="Table 3D effects 3" w:semiHidden="1" w:unhideWhenUsed="1"/>
+    <w:lsdException w:name="Table Contemporary" w:semiHidden="1" w:unhideWhenUsed="1"/>
+    <w:lsdException w:name="Table Elegant" w:semiHidden="1" w:unhideWhenUsed="1"/>
+    <w:lsdException w:name="Table Professional" w:semiHidden="1" w:unhideWhenUsed="1"/>
+    <w:lsdException w:name="Table Subtle 1" w:semiHidden="1" w:unhideWhenUsed="1"/>
+    <w:lsdException w:name="Table Subtle 2" w:semiHidden="1" w:unhideWhenUsed="1"/>
+    <w:lsdException w:name="Table Web 1" w:semiHidden="1" w:unhideWhenUsed="1"/>
+    <w:lsdException w:name="Table Web 2" w:semiHidden="1" w:unhideWhenUsed="1"/>
+    <w:lsdException w:name="Table Web 3" w:semiHidden="1" w:unhideWhenUsed="1"/>
+    <w:lsdException w:name="Balloon Text" w:semiHidden="1" w:unhideWhenUsed="1"/>
+    <w:lsdException w:name="Table Grid" w:uiPriority="39"/>
+    <w:lsdException w:name="Table Theme" w:semiHidden="1" w:unhideWhenUsed="1"/>
+    <w:lsdException w:name="Placeholder Text" w:semiHidden="1"/>
+    <w:lsdException w:name="No Spacing" w:uiPriority="1" w:qFormat="1"/>
+    <w:lsdException w:name="Light Shading" w:uiPriority="60"/>
+    <w:lsdException w:name="Light List" w:uiPriority="61"/>
+    <w:lsdException w:name="Light Grid" w:uiPriority="62"/>
+    <w:lsdException w:name="Medium Shading 1" w:uiPriority="63"/>
+    <w:lsdException w:name="Medium Shading 2" w:uiPriority="64"/>
+    <w:lsdException w:name="Medium List 1" w:uiPriority="65"/>
+    <w:lsdException w:name="Medium List 2" w:uiPriority="66"/>
+    <w:lsdException w:name="Medium Grid 1" w:uiPriority="67"/>
+    <w:lsdException w:name="Medium Grid 2" w:uiPriority="68"/>
+    <w:lsdException w:name="Medium Grid 3" w:uiPriority="69"/>
+    <w:lsdException w:name="Dark List" w:uiPriority="70"/>
+    <w:lsdException w:name="Colorful Shading" w:uiPriority="71"/>
+    <w:lsdException w:name="Colorful List" w:uiPriority="72"/>
+    <w:lsdException w:name="Colorful Grid" w:uiPriority="73"/>
+    <w:lsdException w:name="Light Shading Accent 1" w:uiPriority="60"/>
+    <w:lsdException w:name="Light List Accent 1" w:uiPriority="61"/>
+    <w:lsdException w:name="Light Grid Accent 1" w:uiPriority="62"/>
+    <w:lsdException w:name="Medium Shading 1 Accent 1" w:uiPriority="63"/>
+    <w:lsdException w:name="Medium Shading 2 Accent 1" w:uiPriority="64"/>
+    <w:lsdException w:name="Medium List 1 Accent 1" w:uiPriority="65"/>
+    <w:lsdException w:name="Revision" w:semiHidden="1"/>
+    <w:lsdException w:name="List Paragraph" w:uiPriority="34" w:qFormat="1"/>
+    <w:lsdException w:name="Quote" w:uiPriority="29" w:qFormat="1"/>
+    <w:lsdException w:name="Intense Quote" w:uiPriority="30" w:qFormat="1"/>
+    <w:lsdException w:name="Medium List 2 Accent 1" w:uiPriority="66"/>
+    <w:lsdException w:name="Medium Grid 1 Accent 1" w:uiPriority="67"/>
+    <w:lsdException w:name="Medium Grid 2 Accent 1" w:uiPriority="68"/>
+    <w:lsdException w:name="Medium Grid 3 Accent 1" w:uiPriority="69"/>
+    <w:lsdException w:name="Dark List Accent 1" w:uiPriority="70"/>
+    <w:lsdException w:name="Colorful Shading Accent 1" w:uiPriority="71"/>
+    <w:lsdException w:name="Colorful List Accent 1" w:uiPriority="72"/>
+    <w:lsdException w:name="Colorful Grid Accent 1" w:uiPriority="73"/>
+    <w:lsdException w:name="Light Shading Accent 2" w:uiPriority="60"/>
+    <w:lsdException w:name="Light List Accent 2" w:uiPriority="61"/>
+    <w:lsdException w:name="Light Grid Accent 2" w:uiPriority="62"/>
+    <w:lsdException w:name="Medium Shading 1 Accent 2" w:uiPriority="63"/>
+    <w:lsdException w:name="Medium Shading 2 Accent 2" w:uiPriority="64"/>
+    <w:lsdException w:name="Medium List 1 Accent 2" w:uiPriority="65"/>
+    <w:lsdException w:name="Medium List 2 Accent 2" w:uiPriority="66"/>
+    <w:lsdException w:name="Medium Grid 1 Accent 2" w:uiPriority="67"/>
+    <w:lsdException w:name="Medium Grid 2 Accent 2" w:uiPriority="68"/>
+    <w:lsdException w:name="Medium Grid 3 Accent 2" w:uiPriority="69"/>
+    <w:lsdException w:name="Dark List Accent 2" w:uiPriority="70"/>
+    <w:lsdException w:name="Colorful Shading Accent 2" w:uiPriority="71"/>
+    <w:lsdException w:name="Colorful List Accent 2" w:uiPriority="72"/>
+    <w:lsdException w:name="Colorful Grid Accent 2" w:uiPriority="73"/>
+    <w:lsdException w:name="Light Shading Accent 3" w:uiPriority="60"/>
+    <w:lsdException w:name="Light List Accent 3" w:uiPriority="61"/>
+    <w:lsdException w:name="Light Grid Accent 3" w:uiPriority="62"/>
+    <w:lsdException w:name="Medium Shading 1 Accent 3" w:uiPriority="63"/>
+    <w:lsdException w:name="Medium Shading 2 Accent 3" w:uiPriority="64"/>
+    <w:lsdException w:name="Medium List 1 Accent 3" w:uiPriority="65"/>
+    <w:lsdException w:name="Medium List 2 Accent 3" w:uiPriority="66"/>
+    <w:lsdException w:name="Medium Grid 1 Accent 3" w:uiPriority="67"/>
+    <w:lsdException w:name="Medium Grid 2 Accent 3" w:uiPriority="68"/>
+    <w:lsdException w:name="Medium Grid 3 Accent 3" w:uiPriority="69"/>
+    <w:lsdException w:name="Dark List Accent 3" w:uiPriority="70"/>
+    <w:lsdException w:name="Colorful Shading Accent 3" w:uiPriority="71"/>
+    <w:lsdException w:name="Colorful List Accent 3" w:uiPriority="72"/>
+    <w:lsdException w:name="Colorful Grid Accent 3" w:uiPriority="73"/>
+    <w:lsdException w:name="Light Shading Accent 4" w:uiPriority="60"/>
+    <w:lsdException w:name="Light List Accent 4" w:uiPriority="61"/>
+    <w:lsdException w:name="Light Grid Accent 4" w:uiPriority="62"/>
+    <w:lsdException w:name="Medium Shading 1 Accent 4" w:uiPriority="63"/>
+    <w:lsdException w:name="Medium Shading 2 Accent 4" w:uiPriority="64"/>
+    <w:lsdException w:name="Medium List 1 Accent 4" w:uiPriority="65"/>
+    <w:lsdException w:name="Medium List 2 Accent 4" w:uiPriority="66"/>
+    <w:lsdException w:name="Medium Grid 1 Accent 4" w:uiPriority="67"/>
+    <w:lsdException w:name="Medium Grid 2 Accent 4" w:uiPriority="68"/>
+    <w:lsdException w:name="Medium Grid 3 Accent 4" w:uiPriority="69"/>
+    <w:lsdException w:name="Dark List Accent 4" w:uiPriority="70"/>
+    <w:lsdException w:name="Colorful Shading Accent 4" w:uiPriority="71"/>
+    <w:lsdException w:name="Colorful List Accent 4" w:uiPriority="72"/>
+    <w:lsdException w:name="Colorful Grid Accent 4" w:uiPriority="73"/>
+    <w:lsdException w:name="Light Shading Accent 5" w:uiPriority="60"/>
+    <w:lsdException w:name="Light List Accent 5" w:uiPriority="61"/>
+    <w:lsdException w:name="Light Grid Accent 5" w:uiPriority="62"/>
+    <w:lsdException w:name="Medium Shading 1 Accent 5" w:uiPriority="63"/>
+    <w:lsdException w:name="Medium Shading 2 Accent 5" w:uiPriority="64"/>
+    <w:lsdException w:name="Medium List 1 Accent 5" w:uiPriority="65"/>
+    <w:lsdException w:name="Medium List 2 Accent 5" w:uiPriority="66"/>
+    <w:lsdException w:name="Medium Grid 1 Accent 5" w:uiPriority="67"/>
+    <w:lsdException w:name="Medium Grid 2 Accent 5" w:uiPriority="68"/>
+    <w:lsdException w:name="Medium Grid 3 Accent 5" w:uiPriority="69"/>
+    <w:lsdException w:name="Dark List Accent 5" w:uiPriority="70"/>
+    <w:lsdException w:name="Colorful Shading Accent 5" w:uiPriority="71"/>
+    <w:lsdException w:name="Colorful List Accent 5" w:uiPriority="72"/>
+    <w:lsdException w:name="Colorful Grid Accent 5" w:uiPriority="73"/>
+    <w:lsdException w:name="Light Shading Accent 6" w:uiPriority="60"/>
+    <w:lsdException w:name="Light List Accent 6" w:uiPriority="61"/>
+    <w:lsdException w:name="Light Grid Accent 6" w:uiPriority="62"/>
+    <w:lsdException w:name="Medium Shading 1 Accent 6" w:uiPriority="63"/>
+    <w:lsdException w:name="Medium Shading 2 Accent 6" w:uiPriority="64"/>
+    <w:lsdException w:name="Medium List 1 Accent 6" w:uiPriority="65"/>
+    <w:lsdException w:name="Medium List 2 Accent 6" w:uiPriority="66"/>
+    <w:lsdException w:name="Medium Grid 1 Accent 6" w:uiPriority="67"/>
+    <w:lsdException w:name="Medium Grid 2 Accent 6" w:uiPriority="68"/>
+    <w:lsdException w:name="Medium Grid 3 Accent 6" w:uiPriority="69"/>
+    <w:lsdException w:name="Dark List Accent 6" w:uiPriority="70"/>
+    <w:lsdException w:name="Colorful Shading Accent 6" w:uiPriority="71"/>
+    <w:lsdException w:name="Colorful List Accent 6" w:uiPriority="72"/>
+    <w:lsdException w:name="Colorful Grid Accent 6" w:uiPriority="73"/>
+    <w:lsdException w:name="Subtle Emphasis" w:uiPriority="19" w:qFormat="1"/>
+    <w:lsdException w:name="Intense Emphasis" w:uiPriority="21" w:qFormat="1"/>
+    <w:lsdException w:name="Subtle Reference" w:uiPriority="31" w:qFormat="1"/>
+    <w:lsdException w:name="Intense Reference" w:uiPriority="32" w:qFormat="1"/>
+    <w:lsdException w:name="Book Title" w:uiPriority="33" w:qFormat="1"/>
+    <w:lsdException w:name="Bibliography" w:semiHidden="1" w:uiPriority="37" w:unhideWhenUsed="1"/>
+    <w:lsdException w:name="TOC Heading" w:semiHidden="1" w:uiPriority="39" w:unhideWhenUsed="1" w:qFormat="1"/>
+    <w:lsdException w:name="Plain Table 5" w:semiHidden="1" w:unhideWhenUsed="1"/>
+    <w:lsdException w:name="Grid Table Light" w:semiHidden="1" w:unhideWhenUsed="1"/>
+    <w:lsdException w:name="Grid Table 1 Light" w:semiHidden="1" w:unhideWhenUsed="1"/>
+    <w:lsdException w:name="Grid Table 2" w:semiHidden="1" w:unhideWhenUsed="1"/>
+    <w:lsdException w:name="Grid Table 3" w:semiHidden="1" w:unhideWhenUsed="1"/>
+    <w:lsdException w:name="Grid Table 4" w:uiPriority="49"/>
+    <w:lsdException w:name="Grid Table 5 Dark" w:uiPriority="50"/>
+    <w:lsdException w:name="Grid Table 6 Colorful" w:uiPriority="51"/>
+    <w:lsdException w:name="Grid Table 7 Colorful" w:uiPriority="52"/>
+    <w:lsdException w:name="Grid Table 1 Light Accent 1" w:uiPriority="46"/>
+    <w:lsdException w:name="Grid Table 2 Accent 1" w:uiPriority="47"/>
+    <w:lsdException w:name="Grid Table 3 Accent 1" w:uiPriority="48"/>
+    <w:lsdException w:name="Grid Table 4 Accent 1" w:uiPriority="49"/>
+    <w:lsdException w:name="Grid Table 5 Dark Accent 1" w:uiPriority="50"/>
+    <w:lsdException w:name="Grid Table 6 Colorful Accent 1" w:uiPriority="51"/>
+    <w:lsdException w:name="Grid Table 7 Colorful Accent 1" w:uiPriority="52"/>
+    <w:lsdException w:name="Grid Table 1 Light Accent 2" w:uiPriority="46"/>
+    <w:lsdException w:name="Grid Table 2 Accent 2" w:uiPriority="47"/>
+    <w:lsdException w:name="Grid Table 3 Accent 2" w:uiPriority="48"/>
+    <w:lsdException w:name="Grid Table 4 Accent 2" w:uiPriority="49"/>
+    <w:lsdException w:name="Grid Table 5 Dark Accent 2" w:uiPriority="50"/>
+    <w:lsdException w:name="Grid Table 6 Colorful Accent 2" w:uiPriority="51"/>
+    <w:lsdException w:name="Grid Table 7 Colorful Accent 2" w:uiPriority="52"/>
+    <w:lsdException w:name="Grid Table 1 Light Accent 3" w:uiPriority="46"/>
+    <w:lsdException w:name="Grid Table 2 Accent 3" w:uiPriority="47"/>
+    <w:lsdException w:name="Grid Table 3 Accent 3" w:uiPriority="48"/>
+    <w:lsdException w:name="Grid Table 4 Accent 3" w:uiPriority="49"/>
+    <w:lsdException w:name="Grid Table 5 Dark Accent 3" w:uiPriority="50"/>
+    <w:lsdException w:name="Grid Table 6 Colorful Accent 3" w:uiPriority="51"/>
+    <w:lsdException w:name="Grid Table 7 Colorful Accent 3" w:uiPriority="52"/>
+    <w:lsdException w:name="Grid Table 1 Light Accent 4" w:uiPriority="46"/>
+    <w:lsdException w:name="Grid Table 2 Accent 4" w:uiPriority="47"/>
+    <w:lsdException w:name="Grid Table 3 Accent 4" w:uiPriority="48"/>
+    <w:lsdException w:name="Grid Table 4 Accent 4" w:uiPriority="49"/>
+    <w:lsdException w:name="Grid Table 5 Dark Accent 4" w:uiPriority="50"/>
+    <w:lsdException w:name="Grid Table 6 Colorful Accent 4" w:uiPriority="51"/>
+    <w:lsdException w:name="Grid Table 7 Colorful Accent 4" w:uiPriority="52"/>
+    <w:lsdException w:name="Grid Table 1 Light Accent 5" w:uiPriority="46"/>
+    <w:lsdException w:name="Grid Table 2 Accent 5" w:uiPriority="47"/>
+    <w:lsdException w:name="Grid Table 3 Accent 5" w:uiPriority="48"/>
+    <w:lsdException w:name="Grid Table 4 Accent 5" w:uiPriority="49"/>
+    <w:lsdException w:name="Grid Table 5 Dark Accent 5" w:uiPriority="50"/>
+    <w:lsdException w:name="Grid Table 6 Colorful Accent 5" w:uiPriority="51"/>
+    <w:lsdException w:name="Grid Table 7 Colorful Accent 5" w:uiPriority="52"/>
+    <w:lsdException w:name="Grid Table 1 Light Accent 6" w:uiPriority="46"/>
+    <w:lsdException w:name="Grid Table 2 Accent 6" w:uiPriority="47"/>
+    <w:lsdException w:name="Grid Table 3 Accent 6" w:uiPriority="48"/>
+    <w:lsdException w:name="Grid Table 4 Accent 6" w:uiPriority="49"/>
+    <w:lsdException w:name="Grid Table 5 Dark Accent 6" w:uiPriority="50"/>
+    <w:lsdException w:name="Grid Table 6 Colorful Accent 6" w:uiPriority="51"/>
+    <w:lsdException w:name="Grid Table 7 Colorful Accent 6" w:uiPriority="52"/>
+    <w:lsdException w:name="List Table 1 Light" w:uiPriority="46"/>
+    <w:lsdException w:name="List Table 2" w:uiPriority="47"/>
+    <w:lsdException w:name="List Table 3" w:uiPriority="48"/>
+    <w:lsdException w:name="List Table 4" w:uiPriority="49"/>
+    <w:lsdException w:name="List Table 5 Dark" w:uiPriority="50"/>
+    <w:lsdException w:name="List Table 6 Colorful" w:uiPriority="51"/>
+    <w:lsdException w:name="List Table 7 Colorful" w:uiPriority="52"/>
+    <w:lsdException w:name="List Table 1 Light Accent 1" w:uiPriority="46"/>
+    <w:lsdException w:name="List Table 2 Accent 1" w:uiPriority="47"/>
+    <w:lsdException w:name="List Table 3 Accent 1" w:uiPriority="48"/>
+    <w:lsdException w:name="List Table 4 Accent 1" w:uiPriority="49"/>
+    <w:lsdException w:name="List Table 5 Dark Accent 1" w:uiPriority="50"/>
+    <w:lsdException w:name="List Table 6 Colorful Accent 1" w:uiPriority="51"/>
+    <w:lsdException w:name="List Table 7 Colorful Accent 1" w:uiPriority="52"/>
+    <w:lsdException w:name="List Table 1 Light Accent 2" w:uiPriority="46"/>
+    <w:lsdException w:name="List Table 2 Accent 2" w:uiPriority="47"/>
+    <w:lsdException w:name="List Table 3 Accent 2" w:uiPriority="48"/>
+    <w:lsdException w:name="List Table 4 Accent 2" w:uiPriority="49"/>
+    <w:lsdException w:name="List Table 5 Dark Accent 2" w:uiPriority="50"/>
+    <w:lsdException w:name="List Table 6 Colorful Accent 2" w:uiPriority="51"/>
+    <w:lsdException w:name="List Table 7 Colorful Accent 2" w:uiPriority="52"/>
+    <w:lsdException w:name="List Table 1 Light Accent 3" w:uiPriority="46"/>
+    <w:lsdException w:name="List Table 2 Accent 3" w:uiPriority="47"/>
+    <w:lsdException w:name="List Table 3 Accent 3" w:uiPriority="48"/>
+    <w:lsdException w:name="List Table 4 Accent 3" w:uiPriority="49"/>
+    <w:lsdException w:name="List Table 5 Dark Accent 3" w:uiPriority="50"/>
+    <w:lsdException w:name="List Table 6 Colorful Accent 3" w:uiPriority="51"/>
+    <w:lsdException w:name="List Table 7 Colorful Accent 3" w:uiPriority="52"/>
+    <w:lsdException w:name="List Table 1 Light Accent 4" w:uiPriority="46"/>
+    <w:lsdException w:name="List Table 2 Accent 4" w:uiPriority="47"/>
+    <w:lsdException w:name="List Table 3 Accent 4" w:uiPriority="48"/>
+    <w:lsdException w:name="List Table 4 Accent 4" w:uiPriority="49"/>
+    <w:lsdException w:name="List Table 5 Dark Accent 4" w:uiPriority="50"/>
+    <w:lsdException w:name="List Table 6 Colorful Accent 4" w:uiPriority="51"/>
+    <w:lsdException w:name="List Table 7 Colorful Accent 4" w:uiPriority="52"/>
+    <w:lsdException w:name="List Table 1 Light Accent 5" w:uiPriority="46"/>
+    <w:lsdException w:name="List Table 2 Accent 5" w:uiPriority="47"/>
+    <w:lsdException w:name="List Table 3 Accent 5" w:uiPriority="48"/>
+    <w:lsdException w:name="List Table 4 Accent 5" w:uiPriority="49"/>
+    <w:lsdException w:name="List Table 5 Dark Accent 5" w:uiPriority="50"/>
+    <w:lsdException w:name="List Table 6 Colorful Accent 5" w:uiPriority="51"/>
+    <w:lsdException w:name="List Table 7 Colorful Accent 5" w:uiPriority="52"/>
+    <w:lsdException w:name="List Table 1 Light Accent 6" w:uiPriority="46"/>
+    <w:lsdException w:name="List Table 2 Accent 6" w:uiPriority="47"/>
+    <w:lsdException w:name="List Table 3 Accent 6" w:uiPriority="48"/>
+    <w:lsdException w:name="List Table 4 Accent 6" w:uiPriority="49"/>
+    <w:lsdException w:name="List Table 5 Dark Accent 6" w:uiPriority="50"/>
+    <w:lsdException w:name="List Table 6 Colorful Accent 6" w:uiPriority="51"/>
+    <w:lsdException w:name="List Table 7 Colorful Accent 6" w:uiPriority="52"/>
+    <w:lsdException w:name="Mention" w:semiHidden="1" w:unhideWhenUsed="1"/>
+    <w:lsdException w:name="Smart Hyperlink" w:semiHidden="1" w:unhideWhenUsed="1"/>
+    <w:lsdException w:name="Hashtag" w:semiHidden="1" w:unhideWhenUsed="1"/>
+    <w:lsdException w:name="Unresolved Mention" w:semiHidden="1" w:unhideWhenUsed="1"/>
+    <w:lsdException w:name="Smart Link" w:semiHidden="1" w:unhideWhenUsed="1"/>
   </w:latentStyles>
   <w:style w:type="paragraph" w:default="1" w:styleId="Normal">
     <w:name w:val="Normal"/>
@@ -9348,7 +10059,6 @@
       <w:rFonts w:eastAsiaTheme="minorHAnsi"/>
     </w:rPr>
     <w:tblPr>
-      <w:tblInd w:w="0" w:type="dxa"/>
       <w:tblBorders>
         <w:top w:val="single" w:sz="4" w:space="0" w:color="auto"/>
         <w:left w:val="single" w:sz="4" w:space="0" w:color="auto"/>
@@ -9357,12 +10067,6 @@
         <w:insideH w:val="single" w:sz="4" w:space="0" w:color="auto"/>
         <w:insideV w:val="single" w:sz="4" w:space="0" w:color="auto"/>
       </w:tblBorders>
-      <w:tblCellMar>
-        <w:top w:w="0" w:type="dxa"/>
-        <w:left w:w="108" w:type="dxa"/>
-        <w:bottom w:w="0" w:type="dxa"/>
-        <w:right w:w="108" w:type="dxa"/>
-      </w:tblCellMar>
     </w:tblPr>
   </w:style>
   <w:style w:type="paragraph" w:styleId="ListParagraph">
@@ -9400,559 +10104,8 @@
       <w:u w:val="single"/>
     </w:rPr>
   </w:style>
-  <w:style w:type="character" w:customStyle="1" w:styleId="UnresolvedMention">
-    <w:name w:val="Unresolved Mention"/>
-    <w:basedOn w:val="DefaultParagraphFont"/>
-    <w:uiPriority w:val="99"/>
-    <w:semiHidden/>
-    <w:unhideWhenUsed/>
-    <w:rsid w:val="000F5F0F"/>
-    <w:rPr>
-      <w:color w:val="605E5C"/>
-      <w:shd w:val="clear" w:color="auto" w:fill="E1DFDD"/>
-    </w:rPr>
-  </w:style>
-  <w:style w:type="paragraph" w:styleId="NormalWeb">
-    <w:name w:val="Normal (Web)"/>
-    <w:basedOn w:val="Normal"/>
-    <w:uiPriority w:val="99"/>
-    <w:unhideWhenUsed/>
-    <w:rsid w:val="00B76923"/>
-    <w:pPr>
-      <w:spacing w:before="100" w:beforeAutospacing="1" w:after="100" w:afterAutospacing="1" w:line="240" w:lineRule="auto"/>
-      <w:ind w:left="0" w:right="0" w:firstLine="0"/>
-      <w:jc w:val="left"/>
-    </w:pPr>
-    <w:rPr>
-      <w:rFonts w:ascii="Times New Roman" w:eastAsia="Times New Roman" w:hAnsi="Times New Roman" w:cs="Times New Roman"/>
-      <w:color w:val="auto"/>
-      <w:sz w:val="24"/>
-      <w:szCs w:val="24"/>
-    </w:rPr>
-  </w:style>
-  <w:style w:type="paragraph" w:styleId="BalloonText">
-    <w:name w:val="Balloon Text"/>
-    <w:basedOn w:val="Normal"/>
-    <w:link w:val="BalloonTextChar"/>
-    <w:uiPriority w:val="99"/>
-    <w:semiHidden/>
-    <w:unhideWhenUsed/>
-    <w:rsid w:val="00AE04C1"/>
-    <w:pPr>
-      <w:spacing w:after="0" w:line="240" w:lineRule="auto"/>
-    </w:pPr>
-    <w:rPr>
-      <w:rFonts w:ascii="Segoe UI" w:hAnsi="Segoe UI" w:cs="Segoe UI"/>
-      <w:sz w:val="18"/>
-      <w:szCs w:val="18"/>
-    </w:rPr>
-  </w:style>
-  <w:style w:type="character" w:customStyle="1" w:styleId="BalloonTextChar">
-    <w:name w:val="Balloon Text Char"/>
-    <w:basedOn w:val="DefaultParagraphFont"/>
-    <w:link w:val="BalloonText"/>
-    <w:uiPriority w:val="99"/>
-    <w:semiHidden/>
-    <w:rsid w:val="00AE04C1"/>
-    <w:rPr>
-      <w:rFonts w:ascii="Segoe UI" w:eastAsia="Arial" w:hAnsi="Segoe UI" w:cs="Segoe UI"/>
-      <w:color w:val="000000"/>
-      <w:sz w:val="18"/>
-      <w:szCs w:val="18"/>
-    </w:rPr>
-  </w:style>
-  <w:style w:type="paragraph" w:styleId="Bibliography">
-    <w:name w:val="Bibliography"/>
-    <w:basedOn w:val="Normal"/>
-    <w:next w:val="Normal"/>
-    <w:uiPriority w:val="37"/>
-    <w:unhideWhenUsed/>
-    <w:rsid w:val="00C25D05"/>
-    <w:pPr>
-      <w:tabs>
-        <w:tab w:val="left" w:pos="384"/>
-      </w:tabs>
-      <w:spacing w:after="0" w:line="240" w:lineRule="auto"/>
-      <w:ind w:left="384" w:hanging="384"/>
-    </w:pPr>
-  </w:style>
-  <w:style w:type="paragraph" w:styleId="HTMLPreformatted">
-    <w:name w:val="HTML Preformatted"/>
-    <w:basedOn w:val="Normal"/>
-    <w:link w:val="HTMLPreformattedChar"/>
-    <w:uiPriority w:val="99"/>
-    <w:semiHidden/>
-    <w:unhideWhenUsed/>
-    <w:rsid w:val="007B5F5E"/>
-    <w:pPr>
-      <w:tabs>
-        <w:tab w:val="left" w:pos="916"/>
-        <w:tab w:val="left" w:pos="1832"/>
-        <w:tab w:val="left" w:pos="2748"/>
-        <w:tab w:val="left" w:pos="3664"/>
-        <w:tab w:val="left" w:pos="4580"/>
-        <w:tab w:val="left" w:pos="5496"/>
-        <w:tab w:val="left" w:pos="6412"/>
-        <w:tab w:val="left" w:pos="7328"/>
-        <w:tab w:val="left" w:pos="8244"/>
-        <w:tab w:val="left" w:pos="9160"/>
-        <w:tab w:val="left" w:pos="10076"/>
-        <w:tab w:val="left" w:pos="10992"/>
-        <w:tab w:val="left" w:pos="11908"/>
-        <w:tab w:val="left" w:pos="12824"/>
-        <w:tab w:val="left" w:pos="13740"/>
-        <w:tab w:val="left" w:pos="14656"/>
-      </w:tabs>
-      <w:spacing w:after="0" w:line="240" w:lineRule="auto"/>
-      <w:ind w:left="0" w:right="0" w:firstLine="0"/>
-      <w:jc w:val="left"/>
-    </w:pPr>
-    <w:rPr>
-      <w:rFonts w:ascii="Courier New" w:eastAsia="Times New Roman" w:hAnsi="Courier New" w:cs="Courier New"/>
-      <w:color w:val="auto"/>
-      <w:sz w:val="20"/>
-      <w:szCs w:val="20"/>
-    </w:rPr>
-  </w:style>
-  <w:style w:type="character" w:customStyle="1" w:styleId="HTMLPreformattedChar">
-    <w:name w:val="HTML Preformatted Char"/>
-    <w:basedOn w:val="DefaultParagraphFont"/>
-    <w:link w:val="HTMLPreformatted"/>
-    <w:uiPriority w:val="99"/>
-    <w:semiHidden/>
-    <w:rsid w:val="007B5F5E"/>
-    <w:rPr>
-      <w:rFonts w:ascii="Courier New" w:eastAsia="Times New Roman" w:hAnsi="Courier New" w:cs="Courier New"/>
-      <w:sz w:val="20"/>
-      <w:szCs w:val="20"/>
-    </w:rPr>
-  </w:style>
-  <w:style w:type="character" w:customStyle="1" w:styleId="pl-k">
-    <w:name w:val="pl-k"/>
-    <w:basedOn w:val="DefaultParagraphFont"/>
-    <w:rsid w:val="007B5F5E"/>
-  </w:style>
-  <w:style w:type="character" w:customStyle="1" w:styleId="pl-s">
-    <w:name w:val="pl-s"/>
-    <w:basedOn w:val="DefaultParagraphFont"/>
-    <w:rsid w:val="007B5F5E"/>
-  </w:style>
-  <w:style w:type="character" w:customStyle="1" w:styleId="pl-pds">
-    <w:name w:val="pl-pds"/>
-    <w:basedOn w:val="DefaultParagraphFont"/>
-    <w:rsid w:val="007B5F5E"/>
-  </w:style>
-  <w:style w:type="character" w:customStyle="1" w:styleId="pl-c1">
-    <w:name w:val="pl-c1"/>
-    <w:basedOn w:val="DefaultParagraphFont"/>
-    <w:rsid w:val="007B5F5E"/>
-  </w:style>
-</w:styles>
-</file>
-
-<file path=word/stylesWithEffects.xml><?xml version="1.0" encoding="utf-8"?>
-<w:styles xmlns:wpc="http://schemas.microsoft.com/office/word/2010/wordprocessingCanvas" xmlns:mo="http://schemas.microsoft.com/office/mac/office/2008/main" xmlns:mc="http://schemas.openxmlformats.org/markup-compatibility/2006" xmlns:mv="urn:schemas-microsoft-com:mac:vml" xmlns:o="urn:schemas-microsoft-com:office:office" xmlns:r="http://schemas.openxmlformats.org/officeDocument/2006/relationships" xmlns:m="http://schemas.openxmlformats.org/officeDocument/2006/math" xmlns:v="urn:schemas-microsoft-com:vml" xmlns:wp14="http://schemas.microsoft.com/office/word/2010/wordprocessingDrawing" xmlns:wp="http://schemas.openxmlformats.org/drawingml/2006/wordprocessingDrawing" xmlns:w10="urn:schemas-microsoft-com:office:word" xmlns:w="http://schemas.openxmlformats.org/wordprocessingml/2006/main" xmlns:w14="http://schemas.microsoft.com/office/word/2010/wordml" xmlns:wpg="http://schemas.microsoft.com/office/word/2010/wordprocessingGroup" xmlns:wpi="http://schemas.microsoft.com/office/word/2010/wordprocessingInk" xmlns:wne="http://schemas.microsoft.com/office/word/2006/wordml" xmlns:wps="http://schemas.microsoft.com/office/word/2010/wordprocessingShape" mc:Ignorable="w14 wp14">
-  <w:docDefaults>
-    <w:rPrDefault>
-      <w:rPr>
-        <w:rFonts w:asciiTheme="minorHAnsi" w:eastAsiaTheme="minorEastAsia" w:hAnsiTheme="minorHAnsi" w:cstheme="minorBidi"/>
-        <w:sz w:val="22"/>
-        <w:szCs w:val="22"/>
-        <w:lang w:val="en-US" w:eastAsia="en-US" w:bidi="ar-SA"/>
-      </w:rPr>
-    </w:rPrDefault>
-    <w:pPrDefault>
-      <w:pPr>
-        <w:spacing w:after="160" w:line="259" w:lineRule="auto"/>
-      </w:pPr>
-    </w:pPrDefault>
-  </w:docDefaults>
-  <w:latentStyles w:defLockedState="0" w:defUIPriority="99" w:defSemiHidden="1" w:defUnhideWhenUsed="1" w:defQFormat="0" w:count="276">
-    <w:lsdException w:name="Normal" w:semiHidden="0" w:uiPriority="0" w:unhideWhenUsed="0" w:qFormat="1"/>
-    <w:lsdException w:name="heading 1" w:semiHidden="0" w:uiPriority="9" w:unhideWhenUsed="0" w:qFormat="1"/>
-    <w:lsdException w:name="heading 2" w:uiPriority="9" w:qFormat="1"/>
-    <w:lsdException w:name="heading 3" w:uiPriority="9" w:qFormat="1"/>
-    <w:lsdException w:name="heading 4" w:uiPriority="9" w:qFormat="1"/>
-    <w:lsdException w:name="heading 5" w:uiPriority="9" w:qFormat="1"/>
-    <w:lsdException w:name="heading 6" w:uiPriority="9" w:qFormat="1"/>
-    <w:lsdException w:name="heading 7" w:uiPriority="9" w:qFormat="1"/>
-    <w:lsdException w:name="heading 8" w:uiPriority="9" w:qFormat="1"/>
-    <w:lsdException w:name="heading 9" w:uiPriority="9" w:qFormat="1"/>
-    <w:lsdException w:name="toc 1" w:uiPriority="39"/>
-    <w:lsdException w:name="toc 2" w:uiPriority="39"/>
-    <w:lsdException w:name="toc 3" w:uiPriority="39"/>
-    <w:lsdException w:name="toc 4" w:uiPriority="39"/>
-    <w:lsdException w:name="toc 5" w:uiPriority="39"/>
-    <w:lsdException w:name="toc 6" w:uiPriority="39"/>
-    <w:lsdException w:name="toc 7" w:uiPriority="39"/>
-    <w:lsdException w:name="toc 8" w:uiPriority="39"/>
-    <w:lsdException w:name="toc 9" w:uiPriority="39"/>
-    <w:lsdException w:name="caption" w:uiPriority="35" w:qFormat="1"/>
-    <w:lsdException w:name="Title" w:semiHidden="0" w:uiPriority="10" w:unhideWhenUsed="0" w:qFormat="1"/>
-    <w:lsdException w:name="Default Paragraph Font" w:uiPriority="1"/>
-    <w:lsdException w:name="Subtitle" w:semiHidden="0" w:uiPriority="11" w:unhideWhenUsed="0" w:qFormat="1"/>
-    <w:lsdException w:name="Strong" w:semiHidden="0" w:uiPriority="22" w:unhideWhenUsed="0" w:qFormat="1"/>
-    <w:lsdException w:name="Emphasis" w:semiHidden="0" w:uiPriority="20" w:unhideWhenUsed="0" w:qFormat="1"/>
-    <w:lsdException w:name="Table Grid" w:semiHidden="0" w:uiPriority="39" w:unhideWhenUsed="0"/>
-    <w:lsdException w:name="Note Level 1" w:semiHidden="0" w:unhideWhenUsed="0"/>
-    <w:lsdException w:name="Note Level 2" w:semiHidden="0" w:unhideWhenUsed="0"/>
-    <w:lsdException w:name="Note Level 3" w:semiHidden="0" w:unhideWhenUsed="0"/>
-    <w:lsdException w:name="Note Level 4" w:semiHidden="0" w:unhideWhenUsed="0"/>
-    <w:lsdException w:name="Note Level 5" w:semiHidden="0" w:unhideWhenUsed="0"/>
-    <w:lsdException w:name="Note Level 6" w:semiHidden="0" w:unhideWhenUsed="0"/>
-    <w:lsdException w:name="Note Level 7" w:semiHidden="0" w:unhideWhenUsed="0"/>
-    <w:lsdException w:name="Note Level 8" w:semiHidden="0" w:unhideWhenUsed="0"/>
-    <w:lsdException w:name="Note Level 9" w:semiHidden="0" w:unhideWhenUsed="0"/>
-    <w:lsdException w:name="Placeholder Text" w:unhideWhenUsed="0"/>
-    <w:lsdException w:name="No Spacing" w:semiHidden="0" w:uiPriority="1" w:unhideWhenUsed="0" w:qFormat="1"/>
-    <w:lsdException w:name="Light Shading" w:semiHidden="0" w:uiPriority="60" w:unhideWhenUsed="0"/>
-    <w:lsdException w:name="Light List" w:semiHidden="0" w:uiPriority="61" w:unhideWhenUsed="0"/>
-    <w:lsdException w:name="Light Grid" w:semiHidden="0" w:uiPriority="62" w:unhideWhenUsed="0"/>
-    <w:lsdException w:name="Medium Shading 1" w:semiHidden="0" w:uiPriority="63" w:unhideWhenUsed="0"/>
-    <w:lsdException w:name="Medium Shading 2" w:semiHidden="0" w:uiPriority="64" w:unhideWhenUsed="0"/>
-    <w:lsdException w:name="Medium List 1" w:semiHidden="0" w:uiPriority="65" w:unhideWhenUsed="0"/>
-    <w:lsdException w:name="Medium List 2" w:semiHidden="0" w:uiPriority="66" w:unhideWhenUsed="0"/>
-    <w:lsdException w:name="Medium Grid 1" w:semiHidden="0" w:uiPriority="67" w:unhideWhenUsed="0"/>
-    <w:lsdException w:name="Medium Grid 2" w:semiHidden="0" w:uiPriority="68" w:unhideWhenUsed="0"/>
-    <w:lsdException w:name="Medium Grid 3" w:semiHidden="0" w:uiPriority="69" w:unhideWhenUsed="0"/>
-    <w:lsdException w:name="Dark List" w:semiHidden="0" w:uiPriority="70" w:unhideWhenUsed="0"/>
-    <w:lsdException w:name="Colorful Shading" w:semiHidden="0" w:uiPriority="71" w:unhideWhenUsed="0"/>
-    <w:lsdException w:name="Colorful List" w:semiHidden="0" w:uiPriority="72" w:unhideWhenUsed="0"/>
-    <w:lsdException w:name="Colorful Grid" w:semiHidden="0" w:uiPriority="73" w:unhideWhenUsed="0"/>
-    <w:lsdException w:name="Light Shading Accent 1" w:semiHidden="0" w:uiPriority="60" w:unhideWhenUsed="0"/>
-    <w:lsdException w:name="Light List Accent 1" w:semiHidden="0" w:uiPriority="61" w:unhideWhenUsed="0"/>
-    <w:lsdException w:name="Light Grid Accent 1" w:semiHidden="0" w:uiPriority="62" w:unhideWhenUsed="0"/>
-    <w:lsdException w:name="Medium Shading 1 Accent 1" w:semiHidden="0" w:uiPriority="63" w:unhideWhenUsed="0"/>
-    <w:lsdException w:name="Medium Shading 2 Accent 1" w:semiHidden="0" w:uiPriority="64" w:unhideWhenUsed="0"/>
-    <w:lsdException w:name="Medium List 1 Accent 1" w:semiHidden="0" w:uiPriority="65" w:unhideWhenUsed="0"/>
-    <w:lsdException w:name="Revision" w:unhideWhenUsed="0"/>
-    <w:lsdException w:name="List Paragraph" w:semiHidden="0" w:uiPriority="34" w:unhideWhenUsed="0" w:qFormat="1"/>
-    <w:lsdException w:name="Quote" w:semiHidden="0" w:uiPriority="29" w:unhideWhenUsed="0" w:qFormat="1"/>
-    <w:lsdException w:name="Intense Quote" w:semiHidden="0" w:uiPriority="30" w:unhideWhenUsed="0" w:qFormat="1"/>
-    <w:lsdException w:name="Medium List 2 Accent 1" w:semiHidden="0" w:uiPriority="66" w:unhideWhenUsed="0"/>
-    <w:lsdException w:name="Medium Grid 1 Accent 1" w:semiHidden="0" w:uiPriority="67" w:unhideWhenUsed="0"/>
-    <w:lsdException w:name="Medium Grid 2 Accent 1" w:semiHidden="0" w:uiPriority="68" w:unhideWhenUsed="0"/>
-    <w:lsdException w:name="Medium Grid 3 Accent 1" w:semiHidden="0" w:uiPriority="69" w:unhideWhenUsed="0"/>
-    <w:lsdException w:name="Dark List Accent 1" w:semiHidden="0" w:uiPriority="70" w:unhideWhenUsed="0"/>
-    <w:lsdException w:name="Colorful Shading Accent 1" w:semiHidden="0" w:uiPriority="71" w:unhideWhenUsed="0"/>
-    <w:lsdException w:name="Colorful List Accent 1" w:semiHidden="0" w:uiPriority="72" w:unhideWhenUsed="0"/>
-    <w:lsdException w:name="Colorful Grid Accent 1" w:semiHidden="0" w:uiPriority="73" w:unhideWhenUsed="0"/>
-    <w:lsdException w:name="Light Shading Accent 2" w:semiHidden="0" w:uiPriority="60" w:unhideWhenUsed="0"/>
-    <w:lsdException w:name="Light List Accent 2" w:semiHidden="0" w:uiPriority="61" w:unhideWhenUsed="0"/>
-    <w:lsdException w:name="Light Grid Accent 2" w:semiHidden="0" w:uiPriority="62" w:unhideWhenUsed="0"/>
-    <w:lsdException w:name="Medium Shading 1 Accent 2" w:semiHidden="0" w:uiPriority="63" w:unhideWhenUsed="0"/>
-    <w:lsdException w:name="Medium Shading 2 Accent 2" w:semiHidden="0" w:uiPriority="64" w:unhideWhenUsed="0"/>
-    <w:lsdException w:name="Medium List 1 Accent 2" w:semiHidden="0" w:uiPriority="65" w:unhideWhenUsed="0"/>
-    <w:lsdException w:name="Medium List 2 Accent 2" w:semiHidden="0" w:uiPriority="66" w:unhideWhenUsed="0"/>
-    <w:lsdException w:name="Medium Grid 1 Accent 2" w:semiHidden="0" w:uiPriority="67" w:unhideWhenUsed="0"/>
-    <w:lsdException w:name="Medium Grid 2 Accent 2" w:semiHidden="0" w:uiPriority="68" w:unhideWhenUsed="0"/>
-    <w:lsdException w:name="Medium Grid 3 Accent 2" w:semiHidden="0" w:uiPriority="69" w:unhideWhenUsed="0"/>
-    <w:lsdException w:name="Dark List Accent 2" w:semiHidden="0" w:uiPriority="70" w:unhideWhenUsed="0"/>
-    <w:lsdException w:name="Colorful Shading Accent 2" w:semiHidden="0" w:uiPriority="71" w:unhideWhenUsed="0"/>
-    <w:lsdException w:name="Colorful List Accent 2" w:semiHidden="0" w:uiPriority="72" w:unhideWhenUsed="0"/>
-    <w:lsdException w:name="Colorful Grid Accent 2" w:semiHidden="0" w:uiPriority="73" w:unhideWhenUsed="0"/>
-    <w:lsdException w:name="Light Shading Accent 3" w:semiHidden="0" w:uiPriority="60" w:unhideWhenUsed="0"/>
-    <w:lsdException w:name="Light List Accent 3" w:semiHidden="0" w:uiPriority="61" w:unhideWhenUsed="0"/>
-    <w:lsdException w:name="Light Grid Accent 3" w:semiHidden="0" w:uiPriority="62" w:unhideWhenUsed="0"/>
-    <w:lsdException w:name="Medium Shading 1 Accent 3" w:semiHidden="0" w:uiPriority="63" w:unhideWhenUsed="0"/>
-    <w:lsdException w:name="Medium Shading 2 Accent 3" w:semiHidden="0" w:uiPriority="64" w:unhideWhenUsed="0"/>
-    <w:lsdException w:name="Medium List 1 Accent 3" w:semiHidden="0" w:uiPriority="65" w:unhideWhenUsed="0"/>
-    <w:lsdException w:name="Medium List 2 Accent 3" w:semiHidden="0" w:uiPriority="66" w:unhideWhenUsed="0"/>
-    <w:lsdException w:name="Medium Grid 1 Accent 3" w:semiHidden="0" w:uiPriority="67" w:unhideWhenUsed="0"/>
-    <w:lsdException w:name="Medium Grid 2 Accent 3" w:semiHidden="0" w:uiPriority="68" w:unhideWhenUsed="0"/>
-    <w:lsdException w:name="Medium Grid 3 Accent 3" w:semiHidden="0" w:uiPriority="69" w:unhideWhenUsed="0"/>
-    <w:lsdException w:name="Dark List Accent 3" w:semiHidden="0" w:uiPriority="70" w:unhideWhenUsed="0"/>
-    <w:lsdException w:name="Colorful Shading Accent 3" w:semiHidden="0" w:uiPriority="71" w:unhideWhenUsed="0"/>
-    <w:lsdException w:name="Colorful List Accent 3" w:semiHidden="0" w:uiPriority="72" w:unhideWhenUsed="0"/>
-    <w:lsdException w:name="Colorful Grid Accent 3" w:semiHidden="0" w:uiPriority="73" w:unhideWhenUsed="0"/>
-    <w:lsdException w:name="Light Shading Accent 4" w:semiHidden="0" w:uiPriority="60" w:unhideWhenUsed="0"/>
-    <w:lsdException w:name="Light List Accent 4" w:semiHidden="0" w:uiPriority="61" w:unhideWhenUsed="0"/>
-    <w:lsdException w:name="Light Grid Accent 4" w:semiHidden="0" w:uiPriority="62" w:unhideWhenUsed="0"/>
-    <w:lsdException w:name="Medium Shading 1 Accent 4" w:semiHidden="0" w:uiPriority="63" w:unhideWhenUsed="0"/>
-    <w:lsdException w:name="Medium Shading 2 Accent 4" w:semiHidden="0" w:uiPriority="64" w:unhideWhenUsed="0"/>
-    <w:lsdException w:name="Medium List 1 Accent 4" w:semiHidden="0" w:uiPriority="65" w:unhideWhenUsed="0"/>
-    <w:lsdException w:name="Medium List 2 Accent 4" w:semiHidden="0" w:uiPriority="66" w:unhideWhenUsed="0"/>
-    <w:lsdException w:name="Medium Grid 1 Accent 4" w:semiHidden="0" w:uiPriority="67" w:unhideWhenUsed="0"/>
-    <w:lsdException w:name="Medium Grid 2 Accent 4" w:semiHidden="0" w:uiPriority="68" w:unhideWhenUsed="0"/>
-    <w:lsdException w:name="Medium Grid 3 Accent 4" w:semiHidden="0" w:uiPriority="69" w:unhideWhenUsed="0"/>
-    <w:lsdException w:name="Dark List Accent 4" w:semiHidden="0" w:uiPriority="70" w:unhideWhenUsed="0"/>
-    <w:lsdException w:name="Colorful Shading Accent 4" w:semiHidden="0" w:uiPriority="71" w:unhideWhenUsed="0"/>
-    <w:lsdException w:name="Colorful List Accent 4" w:semiHidden="0" w:uiPriority="72" w:unhideWhenUsed="0"/>
-    <w:lsdException w:name="Colorful Grid Accent 4" w:semiHidden="0" w:uiPriority="73" w:unhideWhenUsed="0"/>
-    <w:lsdException w:name="Light Shading Accent 5" w:semiHidden="0" w:uiPriority="60" w:unhideWhenUsed="0"/>
-    <w:lsdException w:name="Light List Accent 5" w:semiHidden="0" w:uiPriority="61" w:unhideWhenUsed="0"/>
-    <w:lsdException w:name="Light Grid Accent 5" w:semiHidden="0" w:uiPriority="62" w:unhideWhenUsed="0"/>
-    <w:lsdException w:name="Medium Shading 1 Accent 5" w:semiHidden="0" w:uiPriority="63" w:unhideWhenUsed="0"/>
-    <w:lsdException w:name="Medium Shading 2 Accent 5" w:semiHidden="0" w:uiPriority="64" w:unhideWhenUsed="0"/>
-    <w:lsdException w:name="Medium List 1 Accent 5" w:semiHidden="0" w:uiPriority="65" w:unhideWhenUsed="0"/>
-    <w:lsdException w:name="Medium List 2 Accent 5" w:semiHidden="0" w:uiPriority="66" w:unhideWhenUsed="0"/>
-    <w:lsdException w:name="Medium Grid 1 Accent 5" w:semiHidden="0" w:uiPriority="67" w:unhideWhenUsed="0"/>
-    <w:lsdException w:name="Medium Grid 2 Accent 5" w:semiHidden="0" w:uiPriority="68" w:unhideWhenUsed="0"/>
-    <w:lsdException w:name="Medium Grid 3 Accent 5" w:semiHidden="0" w:uiPriority="69" w:unhideWhenUsed="0"/>
-    <w:lsdException w:name="Dark List Accent 5" w:semiHidden="0" w:uiPriority="70" w:unhideWhenUsed="0"/>
-    <w:lsdException w:name="Colorful Shading Accent 5" w:semiHidden="0" w:uiPriority="71" w:unhideWhenUsed="0"/>
-    <w:lsdException w:name="Colorful List Accent 5" w:semiHidden="0" w:uiPriority="72" w:unhideWhenUsed="0"/>
-    <w:lsdException w:name="Colorful Grid Accent 5" w:semiHidden="0" w:uiPriority="73" w:unhideWhenUsed="0"/>
-    <w:lsdException w:name="Light Shading Accent 6" w:semiHidden="0" w:uiPriority="60" w:unhideWhenUsed="0"/>
-    <w:lsdException w:name="Light List Accent 6" w:semiHidden="0" w:uiPriority="61" w:unhideWhenUsed="0"/>
-    <w:lsdException w:name="Light Grid Accent 6" w:semiHidden="0" w:uiPriority="62" w:unhideWhenUsed="0"/>
-    <w:lsdException w:name="Medium Shading 1 Accent 6" w:semiHidden="0" w:uiPriority="63" w:unhideWhenUsed="0"/>
-    <w:lsdException w:name="Medium Shading 2 Accent 6" w:semiHidden="0" w:uiPriority="64" w:unhideWhenUsed="0"/>
-    <w:lsdException w:name="Medium List 1 Accent 6" w:semiHidden="0" w:uiPriority="65" w:unhideWhenUsed="0"/>
-    <w:lsdException w:name="Medium List 2 Accent 6" w:semiHidden="0" w:uiPriority="66" w:unhideWhenUsed="0"/>
-    <w:lsdException w:name="Medium Grid 1 Accent 6" w:semiHidden="0" w:uiPriority="67" w:unhideWhenUsed="0"/>
-    <w:lsdException w:name="Medium Grid 2 Accent 6" w:semiHidden="0" w:uiPriority="68" w:unhideWhenUsed="0"/>
-    <w:lsdException w:name="Medium Grid 3 Accent 6" w:semiHidden="0" w:uiPriority="69" w:unhideWhenUsed="0"/>
-    <w:lsdException w:name="Dark List Accent 6" w:semiHidden="0" w:uiPriority="70" w:unhideWhenUsed="0"/>
-    <w:lsdException w:name="Colorful Shading Accent 6" w:semiHidden="0" w:uiPriority="71" w:unhideWhenUsed="0"/>
-    <w:lsdException w:name="Colorful List Accent 6" w:semiHidden="0" w:uiPriority="72" w:unhideWhenUsed="0"/>
-    <w:lsdException w:name="Colorful Grid Accent 6" w:semiHidden="0" w:uiPriority="73" w:unhideWhenUsed="0"/>
-    <w:lsdException w:name="Subtle Emphasis" w:semiHidden="0" w:uiPriority="19" w:unhideWhenUsed="0" w:qFormat="1"/>
-    <w:lsdException w:name="Intense Emphasis" w:semiHidden="0" w:uiPriority="21" w:unhideWhenUsed="0" w:qFormat="1"/>
-    <w:lsdException w:name="Subtle Reference" w:semiHidden="0" w:uiPriority="31" w:unhideWhenUsed="0" w:qFormat="1"/>
-    <w:lsdException w:name="Intense Reference" w:semiHidden="0" w:uiPriority="32" w:unhideWhenUsed="0" w:qFormat="1"/>
-    <w:lsdException w:name="Book Title" w:semiHidden="0" w:uiPriority="33" w:unhideWhenUsed="0" w:qFormat="1"/>
-    <w:lsdException w:name="Bibliography" w:uiPriority="37"/>
-    <w:lsdException w:name="TOC Heading" w:uiPriority="39" w:qFormat="1"/>
-  </w:latentStyles>
-  <w:style w:type="paragraph" w:default="1" w:styleId="Normal">
-    <w:name w:val="Normal"/>
-    <w:qFormat/>
-    <w:pPr>
-      <w:spacing w:after="258" w:line="277" w:lineRule="auto"/>
-      <w:ind w:left="10" w:right="2" w:hanging="10"/>
-      <w:jc w:val="both"/>
-    </w:pPr>
-    <w:rPr>
-      <w:rFonts w:ascii="Arial" w:eastAsia="Arial" w:hAnsi="Arial" w:cs="Arial"/>
-      <w:color w:val="000000"/>
-    </w:rPr>
-  </w:style>
-  <w:style w:type="paragraph" w:styleId="Heading1">
-    <w:name w:val="heading 1"/>
-    <w:next w:val="Normal"/>
-    <w:link w:val="Heading1Char"/>
-    <w:uiPriority w:val="9"/>
-    <w:qFormat/>
-    <w:pPr>
-      <w:keepNext/>
-      <w:keepLines/>
-      <w:spacing w:after="0"/>
-      <w:outlineLvl w:val="0"/>
-    </w:pPr>
-    <w:rPr>
-      <w:rFonts w:ascii="Arial" w:eastAsia="Arial" w:hAnsi="Arial" w:cs="Arial"/>
-      <w:color w:val="000000"/>
-      <w:sz w:val="28"/>
-    </w:rPr>
-  </w:style>
-  <w:style w:type="paragraph" w:styleId="Heading2">
-    <w:name w:val="heading 2"/>
-    <w:next w:val="Normal"/>
-    <w:link w:val="Heading2Char"/>
-    <w:uiPriority w:val="9"/>
-    <w:unhideWhenUsed/>
-    <w:qFormat/>
-    <w:pPr>
-      <w:keepNext/>
-      <w:keepLines/>
-      <w:spacing w:after="5" w:line="267" w:lineRule="auto"/>
-      <w:ind w:left="10" w:hanging="10"/>
-      <w:outlineLvl w:val="1"/>
-    </w:pPr>
-    <w:rPr>
-      <w:rFonts w:ascii="Arial" w:eastAsia="Arial" w:hAnsi="Arial" w:cs="Arial"/>
-      <w:b/>
-      <w:color w:val="000000"/>
-      <w:sz w:val="24"/>
-    </w:rPr>
-  </w:style>
-  <w:style w:type="paragraph" w:styleId="Heading3">
-    <w:name w:val="heading 3"/>
-    <w:basedOn w:val="Normal"/>
-    <w:next w:val="Normal"/>
-    <w:link w:val="Heading3Char"/>
-    <w:uiPriority w:val="9"/>
-    <w:unhideWhenUsed/>
-    <w:qFormat/>
-    <w:rsid w:val="002929D9"/>
-    <w:pPr>
-      <w:keepNext/>
-      <w:keepLines/>
-      <w:spacing w:before="40" w:after="0"/>
-      <w:outlineLvl w:val="2"/>
-    </w:pPr>
-    <w:rPr>
-      <w:rFonts w:asciiTheme="majorHAnsi" w:eastAsiaTheme="majorEastAsia" w:hAnsiTheme="majorHAnsi" w:cstheme="majorBidi"/>
-      <w:color w:val="1F3763" w:themeColor="accent1" w:themeShade="7F"/>
-      <w:sz w:val="24"/>
-      <w:szCs w:val="24"/>
-    </w:rPr>
-  </w:style>
-  <w:style w:type="character" w:default="1" w:styleId="DefaultParagraphFont">
-    <w:name w:val="Default Paragraph Font"/>
-    <w:uiPriority w:val="1"/>
-    <w:semiHidden/>
-    <w:unhideWhenUsed/>
-  </w:style>
-  <w:style w:type="table" w:default="1" w:styleId="TableNormal">
-    <w:name w:val="Normal Table"/>
-    <w:uiPriority w:val="99"/>
-    <w:semiHidden/>
-    <w:unhideWhenUsed/>
-    <w:tblPr>
-      <w:tblInd w:w="0" w:type="dxa"/>
-      <w:tblCellMar>
-        <w:top w:w="0" w:type="dxa"/>
-        <w:left w:w="108" w:type="dxa"/>
-        <w:bottom w:w="0" w:type="dxa"/>
-        <w:right w:w="108" w:type="dxa"/>
-      </w:tblCellMar>
-    </w:tblPr>
-  </w:style>
-  <w:style w:type="numbering" w:default="1" w:styleId="NoList">
-    <w:name w:val="No List"/>
-    <w:uiPriority w:val="99"/>
-    <w:semiHidden/>
-    <w:unhideWhenUsed/>
-  </w:style>
-  <w:style w:type="character" w:customStyle="1" w:styleId="Heading2Char">
-    <w:name w:val="Heading 2 Char"/>
-    <w:link w:val="Heading2"/>
-    <w:rPr>
-      <w:rFonts w:ascii="Arial" w:eastAsia="Arial" w:hAnsi="Arial" w:cs="Arial"/>
-      <w:b/>
-      <w:color w:val="000000"/>
-      <w:sz w:val="24"/>
-    </w:rPr>
-  </w:style>
-  <w:style w:type="character" w:customStyle="1" w:styleId="Heading1Char">
-    <w:name w:val="Heading 1 Char"/>
-    <w:link w:val="Heading1"/>
-    <w:rPr>
-      <w:rFonts w:ascii="Arial" w:eastAsia="Arial" w:hAnsi="Arial" w:cs="Arial"/>
-      <w:color w:val="000000"/>
-      <w:sz w:val="28"/>
-    </w:rPr>
-  </w:style>
-  <w:style w:type="paragraph" w:styleId="Header">
-    <w:name w:val="header"/>
-    <w:basedOn w:val="Normal"/>
-    <w:link w:val="HeaderChar"/>
-    <w:uiPriority w:val="99"/>
-    <w:unhideWhenUsed/>
-    <w:rsid w:val="00143061"/>
-    <w:pPr>
-      <w:tabs>
-        <w:tab w:val="center" w:pos="4680"/>
-        <w:tab w:val="right" w:pos="9360"/>
-      </w:tabs>
-      <w:spacing w:after="0" w:line="240" w:lineRule="auto"/>
-    </w:pPr>
-  </w:style>
-  <w:style w:type="character" w:customStyle="1" w:styleId="HeaderChar">
-    <w:name w:val="Header Char"/>
-    <w:basedOn w:val="DefaultParagraphFont"/>
-    <w:link w:val="Header"/>
-    <w:uiPriority w:val="99"/>
-    <w:rsid w:val="00143061"/>
-    <w:rPr>
-      <w:rFonts w:ascii="Arial" w:eastAsia="Arial" w:hAnsi="Arial" w:cs="Arial"/>
-      <w:color w:val="000000"/>
-    </w:rPr>
-  </w:style>
-  <w:style w:type="paragraph" w:styleId="Footer">
-    <w:name w:val="footer"/>
-    <w:basedOn w:val="Normal"/>
-    <w:link w:val="FooterChar"/>
-    <w:uiPriority w:val="99"/>
-    <w:unhideWhenUsed/>
-    <w:rsid w:val="00143061"/>
-    <w:pPr>
-      <w:tabs>
-        <w:tab w:val="center" w:pos="4680"/>
-        <w:tab w:val="right" w:pos="9360"/>
-      </w:tabs>
-      <w:spacing w:after="0" w:line="240" w:lineRule="auto"/>
-    </w:pPr>
-  </w:style>
-  <w:style w:type="character" w:customStyle="1" w:styleId="FooterChar">
-    <w:name w:val="Footer Char"/>
-    <w:basedOn w:val="DefaultParagraphFont"/>
-    <w:link w:val="Footer"/>
-    <w:uiPriority w:val="99"/>
-    <w:rsid w:val="00143061"/>
-    <w:rPr>
-      <w:rFonts w:ascii="Arial" w:eastAsia="Arial" w:hAnsi="Arial" w:cs="Arial"/>
-      <w:color w:val="000000"/>
-    </w:rPr>
-  </w:style>
-  <w:style w:type="table" w:styleId="TableGrid">
-    <w:name w:val="Table Grid"/>
-    <w:basedOn w:val="TableNormal"/>
-    <w:uiPriority w:val="39"/>
-    <w:rsid w:val="00143061"/>
-    <w:pPr>
-      <w:spacing w:after="0" w:line="240" w:lineRule="auto"/>
-    </w:pPr>
-    <w:rPr>
-      <w:rFonts w:eastAsiaTheme="minorHAnsi"/>
-    </w:rPr>
-    <w:tblPr>
-      <w:tblInd w:w="0" w:type="dxa"/>
-      <w:tblBorders>
-        <w:top w:val="single" w:sz="4" w:space="0" w:color="auto"/>
-        <w:left w:val="single" w:sz="4" w:space="0" w:color="auto"/>
-        <w:bottom w:val="single" w:sz="4" w:space="0" w:color="auto"/>
-        <w:right w:val="single" w:sz="4" w:space="0" w:color="auto"/>
-        <w:insideH w:val="single" w:sz="4" w:space="0" w:color="auto"/>
-        <w:insideV w:val="single" w:sz="4" w:space="0" w:color="auto"/>
-      </w:tblBorders>
-      <w:tblCellMar>
-        <w:top w:w="0" w:type="dxa"/>
-        <w:left w:w="108" w:type="dxa"/>
-        <w:bottom w:w="0" w:type="dxa"/>
-        <w:right w:w="108" w:type="dxa"/>
-      </w:tblCellMar>
-    </w:tblPr>
-  </w:style>
-  <w:style w:type="paragraph" w:styleId="ListParagraph">
-    <w:name w:val="List Paragraph"/>
-    <w:basedOn w:val="Normal"/>
-    <w:uiPriority w:val="34"/>
-    <w:qFormat/>
-    <w:rsid w:val="00B86FB7"/>
-    <w:pPr>
-      <w:ind w:left="720"/>
-      <w:contextualSpacing/>
-    </w:pPr>
-  </w:style>
-  <w:style w:type="character" w:customStyle="1" w:styleId="Heading3Char">
-    <w:name w:val="Heading 3 Char"/>
-    <w:basedOn w:val="DefaultParagraphFont"/>
-    <w:link w:val="Heading3"/>
-    <w:uiPriority w:val="9"/>
-    <w:rsid w:val="002929D9"/>
-    <w:rPr>
-      <w:rFonts w:asciiTheme="majorHAnsi" w:eastAsiaTheme="majorEastAsia" w:hAnsiTheme="majorHAnsi" w:cstheme="majorBidi"/>
-      <w:color w:val="1F3763" w:themeColor="accent1" w:themeShade="7F"/>
-      <w:sz w:val="24"/>
-      <w:szCs w:val="24"/>
-    </w:rPr>
-  </w:style>
-  <w:style w:type="character" w:styleId="Hyperlink">
-    <w:name w:val="Hyperlink"/>
-    <w:basedOn w:val="DefaultParagraphFont"/>
-    <w:uiPriority w:val="99"/>
-    <w:unhideWhenUsed/>
-    <w:rsid w:val="000F5F0F"/>
-    <w:rPr>
-      <w:color w:val="0563C1" w:themeColor="hyperlink"/>
-      <w:u w:val="single"/>
-    </w:rPr>
-  </w:style>
-  <w:style w:type="character" w:customStyle="1" w:styleId="UnresolvedMention">
-    <w:name w:val="Unresolved Mention"/>
+  <w:style w:type="character" w:customStyle="1" w:styleId="UnresolvedMention1">
+    <w:name w:val="Unresolved Mention1"/>
     <w:basedOn w:val="DefaultParagraphFont"/>
     <w:uiPriority w:val="99"/>
     <w:semiHidden/>
@@ -10390,7 +10543,7 @@
   <a:extraClrSchemeLst/>
   <a:extLst>
     <a:ext uri="{05A4C25C-085E-4340-85A3-A5531E510DB2}">
-      <thm15:themeFamily xmlns:thm15="http://schemas.microsoft.com/office/thememl/2012/main" xmlns="" name="Office Theme" id="{62F939B6-93AF-4DB8-9C6B-D6C7DFDC589F}" vid="{4A3C46E8-61CC-4603-A589-7422A47A8E4A}"/>
+      <thm15:themeFamily xmlns:thm15="http://schemas.microsoft.com/office/thememl/2012/main" name="Office Theme" id="{62F939B6-93AF-4DB8-9C6B-D6C7DFDC589F}" vid="{4A3C46E8-61CC-4603-A589-7422A47A8E4A}"/>
     </a:ext>
   </a:extLst>
 </a:theme>

</xml_diff>